<commit_message>
Updated Weekly Report - Week6.docx
</commit_message>
<xml_diff>
--- a/Docs/Weekly Report/Weekly Report - Week6.docx
+++ b/Docs/Weekly Report/Weekly Report - Week6.docx
@@ -1,6 +1,6 @@
 
 <file path=word/document.xml><?xml version="1.0" encoding="utf-8"?>
-<w:document xmlns:ve="http://schemas.openxmlformats.org/markup-compatibility/2006" xmlns:o="urn:schemas-microsoft-com:office:office" xmlns:r="http://schemas.openxmlformats.org/officeDocument/2006/relationships" xmlns:m="http://schemas.openxmlformats.org/officeDocument/2006/math" xmlns:v="urn:schemas-microsoft-com:vml" xmlns:wp="http://schemas.openxmlformats.org/drawingml/2006/wordprocessingDrawing" xmlns:w10="urn:schemas-microsoft-com:office:word" xmlns:w="http://schemas.openxmlformats.org/wordprocessingml/2006/main" xmlns:wne="http://schemas.microsoft.com/office/word/2006/wordml">
+<w:document xmlns:wpc="http://schemas.microsoft.com/office/word/2010/wordprocessingCanvas" xmlns:mc="http://schemas.openxmlformats.org/markup-compatibility/2006" xmlns:o="urn:schemas-microsoft-com:office:office" xmlns:r="http://schemas.openxmlformats.org/officeDocument/2006/relationships" xmlns:m="http://schemas.openxmlformats.org/officeDocument/2006/math" xmlns:v="urn:schemas-microsoft-com:vml" xmlns:wp14="http://schemas.microsoft.com/office/word/2010/wordprocessingDrawing" xmlns:wp="http://schemas.openxmlformats.org/drawingml/2006/wordprocessingDrawing" xmlns:w10="urn:schemas-microsoft-com:office:word" xmlns:w="http://schemas.openxmlformats.org/wordprocessingml/2006/main" xmlns:w14="http://schemas.microsoft.com/office/word/2010/wordml" xmlns:w15="http://schemas.microsoft.com/office/word/2012/wordml" xmlns:wpg="http://schemas.microsoft.com/office/word/2010/wordprocessingGroup" xmlns:wpi="http://schemas.microsoft.com/office/word/2010/wordprocessingInk" xmlns:wne="http://schemas.microsoft.com/office/word/2006/wordml" xmlns:wps="http://schemas.microsoft.com/office/word/2010/wordprocessingShape" mc:Ignorable="w14 w15 wp14">
   <w:body>
     <w:sdt>
       <w:sdtPr>
@@ -27,7 +27,7 @@
             <w:tblBorders>
               <w:left w:val="single" w:sz="18" w:space="0" w:color="4F81BD" w:themeColor="accent1"/>
             </w:tblBorders>
-            <w:tblLook w:val="04A0"/>
+            <w:tblLook w:val="04A0" w:firstRow="1" w:lastRow="0" w:firstColumn="1" w:lastColumn="0" w:noHBand="0" w:noVBand="1"/>
           </w:tblPr>
           <w:tblGrid>
             <w:gridCol w:w="6987"/>
@@ -43,6 +43,7 @@
                 <w:dataBinding w:prefixMappings="xmlns:ns0='http://schemas.openxmlformats.org/officeDocument/2006/extended-properties'" w:xpath="/ns0:Properties[1]/ns0:Company[1]" w:storeItemID="{6668398D-A668-4E3E-A5EB-62B293D839F1}"/>
                 <w:text/>
               </w:sdtPr>
+              <w:sdtEndPr/>
               <w:sdtContent>
                 <w:tc>
                   <w:tcPr>
@@ -90,6 +91,7 @@
                   <w:dataBinding w:prefixMappings="xmlns:ns0='http://schemas.openxmlformats.org/package/2006/metadata/core-properties' xmlns:ns1='http://purl.org/dc/elements/1.1/'" w:xpath="/ns0:coreProperties[1]/ns1:title[1]" w:storeItemID="{6C3C8BC8-F283-45AE-878A-BAB7291924A1}"/>
                   <w:text/>
                 </w:sdtPr>
+                <w:sdtEndPr/>
                 <w:sdtContent>
                   <w:p>
                     <w:pPr>
@@ -126,6 +128,7 @@
                 <w:dataBinding w:prefixMappings="xmlns:ns0='http://schemas.openxmlformats.org/package/2006/metadata/core-properties' xmlns:ns1='http://purl.org/dc/elements/1.1/'" w:xpath="/ns0:coreProperties[1]/ns1:subject[1]" w:storeItemID="{6C3C8BC8-F283-45AE-878A-BAB7291924A1}"/>
                 <w:text/>
               </w:sdtPr>
+              <w:sdtEndPr/>
               <w:sdtContent>
                 <w:tc>
                   <w:tcPr>
@@ -162,7 +165,7 @@
           <w:tblPr>
             <w:tblpPr w:leftFromText="187" w:rightFromText="187" w:horzAnchor="margin" w:tblpXSpec="center" w:tblpYSpec="bottom"/>
             <w:tblW w:w="4000" w:type="pct"/>
-            <w:tblLook w:val="04A0"/>
+            <w:tblLook w:val="04A0" w:firstRow="1" w:lastRow="0" w:firstColumn="1" w:lastColumn="0" w:noHBand="0" w:noVBand="1"/>
           </w:tblPr>
           <w:tblGrid>
             <w:gridCol w:w="6987"/>
@@ -188,6 +191,7 @@
                   <w:dataBinding w:prefixMappings="xmlns:ns0='http://schemas.openxmlformats.org/package/2006/metadata/core-properties' xmlns:ns1='http://purl.org/dc/elements/1.1/'" w:xpath="/ns0:coreProperties[1]/ns1:creator[1]" w:storeItemID="{6C3C8BC8-F283-45AE-878A-BAB7291924A1}"/>
                   <w:text/>
                 </w:sdtPr>
+                <w:sdtEndPr/>
                 <w:sdtContent>
                   <w:p>
                     <w:pPr>
@@ -200,7 +204,7 @@
                       <w:rPr>
                         <w:color w:val="4F81BD" w:themeColor="accent1"/>
                       </w:rPr>
-                      <w:t>Carla Machado</w:t>
+                      <w:t>Carla Machado;Filipe Brandão</w:t>
                     </w:r>
                   </w:p>
                 </w:sdtContent>
@@ -220,6 +224,7 @@
                     <w:calendar w:val="gregorian"/>
                   </w:date>
                 </w:sdtPr>
+                <w:sdtEndPr/>
                 <w:sdtContent>
                   <w:p>
                     <w:pPr>
@@ -600,10 +605,11 @@
           <w:docPartUnique/>
         </w:docPartObj>
       </w:sdtPr>
+      <w:sdtEndPr/>
       <w:sdtContent>
         <w:p>
           <w:pPr>
-            <w:pStyle w:val="Ttulodondice"/>
+            <w:pStyle w:val="Cabealhodondice"/>
           </w:pPr>
           <w:r>
             <w:t>Content</w:t>
@@ -637,7 +643,7 @@
             </w:rPr>
             <w:fldChar w:fldCharType="separate"/>
           </w:r>
-          <w:hyperlink w:anchor="_Toc353137050" w:history="1">
+          <w:hyperlink w:anchor="_Toc353186972" w:history="1">
             <w:r>
               <w:rPr>
                 <w:rStyle w:val="Hiperligao"/>
@@ -681,7 +687,7 @@
                 <w:noProof/>
                 <w:webHidden/>
               </w:rPr>
-              <w:instrText xml:space="preserve"> PAGEREF _Toc353137050 \h </w:instrText>
+              <w:instrText xml:space="preserve"> PAGEREF _Toc353186972 \h </w:instrText>
             </w:r>
             <w:r>
               <w:rPr>
@@ -725,7 +731,7 @@
               <w:lang w:eastAsia="pt-PT"/>
             </w:rPr>
           </w:pPr>
-          <w:hyperlink w:anchor="_Toc353137051" w:history="1">
+          <w:hyperlink w:anchor="_Toc353186973" w:history="1">
             <w:r>
               <w:rPr>
                 <w:rStyle w:val="Hiperligao"/>
@@ -769,7 +775,7 @@
                 <w:noProof/>
                 <w:webHidden/>
               </w:rPr>
-              <w:instrText xml:space="preserve"> PAGEREF _Toc353137051 \h </w:instrText>
+              <w:instrText xml:space="preserve"> PAGEREF _Toc353186973 \h </w:instrText>
             </w:r>
             <w:r>
               <w:rPr>
@@ -813,7 +819,7 @@
               <w:lang w:eastAsia="pt-PT"/>
             </w:rPr>
           </w:pPr>
-          <w:hyperlink w:anchor="_Toc353137052" w:history="1">
+          <w:hyperlink w:anchor="_Toc353186974" w:history="1">
             <w:r>
               <w:rPr>
                 <w:rStyle w:val="Hiperligao"/>
@@ -857,7 +863,7 @@
                 <w:noProof/>
                 <w:webHidden/>
               </w:rPr>
-              <w:instrText xml:space="preserve"> PAGEREF _Toc353137052 \h </w:instrText>
+              <w:instrText xml:space="preserve"> PAGEREF _Toc353186974 \h </w:instrText>
             </w:r>
             <w:r>
               <w:rPr>
@@ -901,7 +907,7 @@
               <w:lang w:eastAsia="pt-PT"/>
             </w:rPr>
           </w:pPr>
-          <w:hyperlink w:anchor="_Toc353137053" w:history="1">
+          <w:hyperlink w:anchor="_Toc353186975" w:history="1">
             <w:r>
               <w:rPr>
                 <w:rStyle w:val="Hiperligao"/>
@@ -945,7 +951,7 @@
                 <w:noProof/>
                 <w:webHidden/>
               </w:rPr>
-              <w:instrText xml:space="preserve"> PAGEREF _Toc353137053 \h </w:instrText>
+              <w:instrText xml:space="preserve"> PAGEREF _Toc353186975 \h </w:instrText>
             </w:r>
             <w:r>
               <w:rPr>
@@ -989,7 +995,7 @@
               <w:lang w:eastAsia="pt-PT"/>
             </w:rPr>
           </w:pPr>
-          <w:hyperlink w:anchor="_Toc353137054" w:history="1">
+          <w:hyperlink w:anchor="_Toc353186976" w:history="1">
             <w:r>
               <w:rPr>
                 <w:rStyle w:val="Hiperligao"/>
@@ -1033,7 +1039,7 @@
                 <w:noProof/>
                 <w:webHidden/>
               </w:rPr>
-              <w:instrText xml:space="preserve"> PAGEREF _Toc353137054 \h </w:instrText>
+              <w:instrText xml:space="preserve"> PAGEREF _Toc353186976 \h </w:instrText>
             </w:r>
             <w:r>
               <w:rPr>
@@ -1077,7 +1083,7 @@
               <w:lang w:eastAsia="pt-PT"/>
             </w:rPr>
           </w:pPr>
-          <w:hyperlink w:anchor="_Toc353137055" w:history="1">
+          <w:hyperlink w:anchor="_Toc353186977" w:history="1">
             <w:r>
               <w:rPr>
                 <w:rStyle w:val="Hiperligao"/>
@@ -1121,7 +1127,7 @@
                 <w:noProof/>
                 <w:webHidden/>
               </w:rPr>
-              <w:instrText xml:space="preserve"> PAGEREF _Toc353137055 \h </w:instrText>
+              <w:instrText xml:space="preserve"> PAGEREF _Toc353186977 \h </w:instrText>
             </w:r>
             <w:r>
               <w:rPr>
@@ -1165,7 +1171,7 @@
               <w:lang w:eastAsia="pt-PT"/>
             </w:rPr>
           </w:pPr>
-          <w:hyperlink w:anchor="_Toc353137056" w:history="1">
+          <w:hyperlink w:anchor="_Toc353186978" w:history="1">
             <w:r>
               <w:rPr>
                 <w:rStyle w:val="Hiperligao"/>
@@ -1209,7 +1215,7 @@
                 <w:noProof/>
                 <w:webHidden/>
               </w:rPr>
-              <w:instrText xml:space="preserve"> PAGEREF _Toc353137056 \h </w:instrText>
+              <w:instrText xml:space="preserve"> PAGEREF _Toc353186978 \h </w:instrText>
             </w:r>
             <w:r>
               <w:rPr>
@@ -1253,7 +1259,7 @@
               <w:lang w:eastAsia="pt-PT"/>
             </w:rPr>
           </w:pPr>
-          <w:hyperlink w:anchor="_Toc353137057" w:history="1">
+          <w:hyperlink w:anchor="_Toc353186979" w:history="1">
             <w:r>
               <w:rPr>
                 <w:rStyle w:val="Hiperligao"/>
@@ -1297,7 +1303,7 @@
                 <w:noProof/>
                 <w:webHidden/>
               </w:rPr>
-              <w:instrText xml:space="preserve"> PAGEREF _Toc353137057 \h </w:instrText>
+              <w:instrText xml:space="preserve"> PAGEREF _Toc353186979 \h </w:instrText>
             </w:r>
             <w:r>
               <w:rPr>
@@ -1341,7 +1347,7 @@
               <w:lang w:eastAsia="pt-PT"/>
             </w:rPr>
           </w:pPr>
-          <w:hyperlink w:anchor="_Toc353137058" w:history="1">
+          <w:hyperlink w:anchor="_Toc353186980" w:history="1">
             <w:r>
               <w:rPr>
                 <w:rStyle w:val="Hiperligao"/>
@@ -1385,7 +1391,7 @@
                 <w:noProof/>
                 <w:webHidden/>
               </w:rPr>
-              <w:instrText xml:space="preserve"> PAGEREF _Toc353137058 \h </w:instrText>
+              <w:instrText xml:space="preserve"> PAGEREF _Toc353186980 \h </w:instrText>
             </w:r>
             <w:r>
               <w:rPr>
@@ -1405,7 +1411,7 @@
                 <w:noProof/>
                 <w:webHidden/>
               </w:rPr>
-              <w:t>2</w:t>
+              <w:t>3</w:t>
             </w:r>
             <w:r>
               <w:rPr>
@@ -1429,7 +1435,7 @@
               <w:lang w:eastAsia="pt-PT"/>
             </w:rPr>
           </w:pPr>
-          <w:hyperlink w:anchor="_Toc353137059" w:history="1">
+          <w:hyperlink w:anchor="_Toc353186981" w:history="1">
             <w:r>
               <w:rPr>
                 <w:rStyle w:val="Hiperligao"/>
@@ -1473,7 +1479,7 @@
                 <w:noProof/>
                 <w:webHidden/>
               </w:rPr>
-              <w:instrText xml:space="preserve"> PAGEREF _Toc353137059 \h </w:instrText>
+              <w:instrText xml:space="preserve"> PAGEREF _Toc353186981 \h </w:instrText>
             </w:r>
             <w:r>
               <w:rPr>
@@ -1493,7 +1499,7 @@
                 <w:noProof/>
                 <w:webHidden/>
               </w:rPr>
-              <w:t>2</w:t>
+              <w:t>3</w:t>
             </w:r>
             <w:r>
               <w:rPr>
@@ -1517,7 +1523,7 @@
               <w:lang w:eastAsia="pt-PT"/>
             </w:rPr>
           </w:pPr>
-          <w:hyperlink w:anchor="_Toc353137060" w:history="1">
+          <w:hyperlink w:anchor="_Toc353186982" w:history="1">
             <w:r>
               <w:rPr>
                 <w:rStyle w:val="Hiperligao"/>
@@ -1561,7 +1567,7 @@
                 <w:noProof/>
                 <w:webHidden/>
               </w:rPr>
-              <w:instrText xml:space="preserve"> PAGEREF _Toc353137060 \h </w:instrText>
+              <w:instrText xml:space="preserve"> PAGEREF _Toc353186982 \h </w:instrText>
             </w:r>
             <w:r>
               <w:rPr>
@@ -1581,7 +1587,7 @@
                 <w:noProof/>
                 <w:webHidden/>
               </w:rPr>
-              <w:t>2</w:t>
+              <w:t>4</w:t>
             </w:r>
             <w:r>
               <w:rPr>
@@ -1650,9 +1656,8 @@
           <w:b/>
           <w:bCs/>
           <w:noProof/>
-          <w:lang w:val="en-US"/>
-        </w:rPr>
-        <w:t>No table of figures entries found.</w:t>
+        </w:rPr>
+        <w:t>Não foi encontrada nenhuma entrada do índice de ilustrações.</w:t>
       </w:r>
       <w:r>
         <w:rPr>
@@ -1662,7 +1667,6 @@
       </w:r>
     </w:p>
     <w:p>
-      <w:proofErr w:type="spellStart"/>
       <w:r>
         <w:rPr>
           <w:rFonts w:asciiTheme="majorHAnsi" w:eastAsiaTheme="majorEastAsia" w:hAnsiTheme="majorHAnsi" w:cstheme="majorBidi"/>
@@ -1674,7 +1678,6 @@
         </w:rPr>
         <w:t>Tables</w:t>
       </w:r>
-      <w:proofErr w:type="spellEnd"/>
     </w:p>
     <w:p>
       <w:pPr>
@@ -1703,13 +1706,14 @@
         </w:rPr>
         <w:fldChar w:fldCharType="separate"/>
       </w:r>
-      <w:hyperlink w:anchor="_Toc353137061" w:history="1">
+      <w:hyperlink w:anchor="_Toc353186983" w:history="1">
         <w:r>
           <w:rPr>
             <w:rStyle w:val="Hiperligao"/>
             <w:noProof/>
+            <w:lang w:val="en-US"/>
           </w:rPr>
-          <w:t>Table 1: List of Contribuitors</w:t>
+          <w:t>Table 1: List of Contributors</w:t>
         </w:r>
         <w:r>
           <w:rPr>
@@ -1730,7 +1734,7 @@
             <w:noProof/>
             <w:webHidden/>
           </w:rPr>
-          <w:instrText xml:space="preserve"> PAGEREF _Toc353137061 \h </w:instrText>
+          <w:instrText xml:space="preserve"> PAGEREF _Toc353186983 \h </w:instrText>
         </w:r>
         <w:r>
           <w:rPr>
@@ -1773,7 +1777,7 @@
           <w:lang w:eastAsia="pt-PT"/>
         </w:rPr>
       </w:pPr>
-      <w:hyperlink w:anchor="_Toc353137062" w:history="1">
+      <w:hyperlink w:anchor="_Toc353186984" w:history="1">
         <w:r>
           <w:rPr>
             <w:rStyle w:val="Hiperligao"/>
@@ -1801,7 +1805,7 @@
             <w:noProof/>
             <w:webHidden/>
           </w:rPr>
-          <w:instrText xml:space="preserve"> PAGEREF _Toc353137062 \h </w:instrText>
+          <w:instrText xml:space="preserve"> PAGEREF _Toc353186984 \h </w:instrText>
         </w:r>
         <w:r>
           <w:rPr>
@@ -1844,7 +1848,7 @@
           <w:lang w:eastAsia="pt-PT"/>
         </w:rPr>
       </w:pPr>
-      <w:hyperlink w:anchor="_Toc353137063" w:history="1">
+      <w:hyperlink w:anchor="_Toc353186985" w:history="1">
         <w:r>
           <w:rPr>
             <w:rStyle w:val="Hiperligao"/>
@@ -1872,7 +1876,7 @@
             <w:noProof/>
             <w:webHidden/>
           </w:rPr>
-          <w:instrText xml:space="preserve"> PAGEREF _Toc353137063 \h </w:instrText>
+          <w:instrText xml:space="preserve"> PAGEREF _Toc353186985 \h </w:instrText>
         </w:r>
         <w:r>
           <w:rPr>
@@ -1892,7 +1896,7 @@
             <w:noProof/>
             <w:webHidden/>
           </w:rPr>
-          <w:t>2</w:t>
+          <w:t>4</w:t>
         </w:r>
         <w:r>
           <w:rPr>
@@ -1915,13 +1919,15 @@
       <w:r>
         <w:br w:type="page"/>
       </w:r>
+      <w:bookmarkStart w:id="0" w:name="_GoBack"/>
+      <w:bookmarkEnd w:id="0"/>
     </w:p>
     <w:p/>
     <w:tbl>
       <w:tblPr>
         <w:tblStyle w:val="Tabelacomgrelha"/>
         <w:tblW w:w="9606" w:type="dxa"/>
-        <w:tblLook w:val="04A0"/>
+        <w:tblLook w:val="04A0" w:firstRow="1" w:lastRow="0" w:firstColumn="1" w:lastColumn="0" w:noHBand="0" w:noVBand="1"/>
       </w:tblPr>
       <w:tblGrid>
         <w:gridCol w:w="1668"/>
@@ -2083,6 +2089,7 @@
                 <w:calendar w:val="gregorian"/>
               </w:date>
             </w:sdtPr>
+            <w:sdtEndPr/>
             <w:sdtContent>
               <w:p>
                 <w:pPr>
@@ -2177,6 +2184,13 @@
                 <w:lang w:val="en-US"/>
               </w:rPr>
             </w:pPr>
+            <w:r>
+              <w:rPr>
+                <w:rFonts w:eastAsiaTheme="minorHAnsi"/>
+                <w:lang w:val="en-US"/>
+              </w:rPr>
+              <w:t>08-04-2013</w:t>
+            </w:r>
           </w:p>
         </w:tc>
         <w:tc>
@@ -2191,6 +2205,12 @@
                 <w:lang w:val="en-US"/>
               </w:rPr>
             </w:pPr>
+            <w:r>
+              <w:rPr>
+                <w:lang w:val="en-US"/>
+              </w:rPr>
+              <w:t>Filipe Brandão</w:t>
+            </w:r>
           </w:p>
         </w:tc>
         <w:tc>
@@ -2206,6 +2226,18 @@
                 <w:lang w:val="en-US"/>
               </w:rPr>
             </w:pPr>
+            <w:r>
+              <w:rPr>
+                <w:lang w:val="en-US"/>
+              </w:rPr>
+              <w:t>a</w:t>
+            </w:r>
+            <w:r>
+              <w:rPr>
+                <w:lang w:val="en-US"/>
+              </w:rPr>
+              <w:t>21180276@alunos.isec.pt</w:t>
+            </w:r>
           </w:p>
         </w:tc>
         <w:tc>
@@ -2221,6 +2253,12 @@
                 <w:lang w:val="en-US"/>
               </w:rPr>
             </w:pPr>
+            <w:r>
+              <w:rPr>
+                <w:lang w:val="en-US"/>
+              </w:rPr>
+              <w:t>Author</w:t>
+            </w:r>
           </w:p>
         </w:tc>
       </w:tr>
@@ -2418,7 +2456,7 @@
           <w:lang w:val="en-US"/>
         </w:rPr>
       </w:pPr>
-      <w:bookmarkStart w:id="0" w:name="_Toc353137061"/>
+      <w:bookmarkStart w:id="1" w:name="_Toc353186983"/>
       <w:r>
         <w:rPr>
           <w:lang w:val="en-US"/>
@@ -2463,13 +2501,13 @@
         </w:rPr>
         <w:t xml:space="preserve">: List of </w:t>
       </w:r>
-      <w:bookmarkEnd w:id="0"/>
       <w:r>
         <w:rPr>
           <w:lang w:val="en-US"/>
         </w:rPr>
         <w:t>Contributors</w:t>
       </w:r>
+      <w:bookmarkEnd w:id="1"/>
     </w:p>
     <w:p>
       <w:pPr>
@@ -2482,7 +2520,7 @@
       <w:tblPr>
         <w:tblStyle w:val="Tabelacomgrelha"/>
         <w:tblW w:w="9607" w:type="dxa"/>
-        <w:tblLook w:val="04A0"/>
+        <w:tblLook w:val="04A0" w:firstRow="1" w:lastRow="0" w:firstColumn="1" w:lastColumn="0" w:noHBand="0" w:noVBand="1"/>
       </w:tblPr>
       <w:tblGrid>
         <w:gridCol w:w="1384"/>
@@ -2698,6 +2736,7 @@
                 <w:calendar w:val="gregorian"/>
               </w:date>
             </w:sdtPr>
+            <w:sdtEndPr/>
             <w:sdtContent>
               <w:p>
                 <w:pPr>
@@ -2802,16 +2841,16 @@
                 <w:lang w:val="en-US"/>
               </w:rPr>
             </w:pPr>
-            <w:bookmarkStart w:id="1" w:name="OLE_LINK1"/>
-            <w:bookmarkStart w:id="2" w:name="OLE_LINK2"/>
+            <w:bookmarkStart w:id="2" w:name="OLE_LINK1"/>
+            <w:bookmarkStart w:id="3" w:name="OLE_LINK2"/>
             <w:r>
               <w:rPr>
                 <w:lang w:val="en-US"/>
               </w:rPr>
               <w:t>Draft</w:t>
             </w:r>
-            <w:bookmarkEnd w:id="1"/>
             <w:bookmarkEnd w:id="2"/>
+            <w:bookmarkEnd w:id="3"/>
           </w:p>
         </w:tc>
       </w:tr>
@@ -2830,6 +2869,13 @@
                 <w:lang w:val="en-US"/>
               </w:rPr>
             </w:pPr>
+            <w:r>
+              <w:rPr>
+                <w:rFonts w:eastAsiaTheme="minorHAnsi"/>
+                <w:lang w:val="en-US"/>
+              </w:rPr>
+              <w:t>08-04-2013</w:t>
+            </w:r>
           </w:p>
         </w:tc>
         <w:tc>
@@ -2844,6 +2890,12 @@
                 <w:lang w:val="en-US"/>
               </w:rPr>
             </w:pPr>
+            <w:r>
+              <w:rPr>
+                <w:lang w:val="en-US"/>
+              </w:rPr>
+              <w:t>Added graphs, updated work executed and individual taks</w:t>
+            </w:r>
           </w:p>
         </w:tc>
         <w:tc>
@@ -2858,6 +2910,12 @@
                 <w:lang w:val="en-US"/>
               </w:rPr>
             </w:pPr>
+            <w:r>
+              <w:rPr>
+                <w:lang w:val="en-US"/>
+              </w:rPr>
+              <w:t>Filipe Brandão</w:t>
+            </w:r>
           </w:p>
         </w:tc>
         <w:tc>
@@ -2872,6 +2930,12 @@
                 <w:lang w:val="en-US"/>
               </w:rPr>
             </w:pPr>
+            <w:r>
+              <w:rPr>
+                <w:lang w:val="en-US"/>
+              </w:rPr>
+              <w:t>0.2</w:t>
+            </w:r>
           </w:p>
         </w:tc>
         <w:tc>
@@ -2897,9 +2961,16 @@
             <w:pPr>
               <w:jc w:val="center"/>
               <w:rPr>
-                <w:lang w:val="en-US"/>
-              </w:rPr>
-            </w:pPr>
+                <w:u w:val="single"/>
+                <w:lang w:val="en-US"/>
+              </w:rPr>
+            </w:pPr>
+            <w:r>
+              <w:rPr>
+                <w:lang w:val="en-US"/>
+              </w:rPr>
+              <w:t>Draft</w:t>
+            </w:r>
           </w:p>
         </w:tc>
       </w:tr>
@@ -3343,8 +3414,6 @@
                 <w:lang w:val="en-US"/>
               </w:rPr>
             </w:pPr>
-            <w:bookmarkStart w:id="3" w:name="_GoBack"/>
-            <w:bookmarkEnd w:id="3"/>
           </w:p>
         </w:tc>
       </w:tr>
@@ -3801,7 +3870,7 @@
           <w:lang w:val="en-US"/>
         </w:rPr>
       </w:pPr>
-      <w:bookmarkStart w:id="4" w:name="_Toc353137062"/>
+      <w:bookmarkStart w:id="4" w:name="_Toc353186984"/>
       <w:r>
         <w:rPr>
           <w:lang w:val="en-US"/>
@@ -3865,7 +3934,7 @@
     </w:p>
     <w:p>
       <w:pPr>
-        <w:pStyle w:val="Ttulo1"/>
+        <w:pStyle w:val="Cabealho1"/>
         <w:numPr>
           <w:ilvl w:val="0"/>
           <w:numId w:val="1"/>
@@ -3874,7 +3943,7 @@
           <w:lang w:val="en-US"/>
         </w:rPr>
       </w:pPr>
-      <w:bookmarkStart w:id="5" w:name="_Toc353137050"/>
+      <w:bookmarkStart w:id="5" w:name="_Toc353186972"/>
       <w:r>
         <w:rPr>
           <w:lang w:val="en-US"/>
@@ -3886,7 +3955,7 @@
     </w:p>
     <w:p>
       <w:pPr>
-        <w:pStyle w:val="Ttulo1"/>
+        <w:pStyle w:val="Cabealho1"/>
         <w:numPr>
           <w:ilvl w:val="1"/>
           <w:numId w:val="1"/>
@@ -3896,7 +3965,7 @@
           <w:lang w:val="en-US"/>
         </w:rPr>
       </w:pPr>
-      <w:bookmarkStart w:id="6" w:name="_Toc353137051"/>
+      <w:bookmarkStart w:id="6" w:name="_Toc353186973"/>
       <w:r>
         <w:rPr>
           <w:lang w:val="en-US"/>
@@ -3931,24 +4000,17 @@
           <w:ilvl w:val="0"/>
           <w:numId w:val="9"/>
         </w:numPr>
-        <w:rPr>
-          <w:lang w:val="en-US"/>
-        </w:rPr>
-      </w:pPr>
-      <w:r>
-        <w:rPr>
-          <w:lang w:val="en-US"/>
-        </w:rPr>
-        <w:t xml:space="preserve">Quality plan is finished but not </w:t>
-      </w:r>
-      <w:proofErr w:type="spellStart"/>
-      <w:r>
-        <w:rPr>
-          <w:lang w:val="en-US"/>
-        </w:rPr>
-        <w:t>baselined</w:t>
-      </w:r>
-      <w:proofErr w:type="spellEnd"/>
+        <w:spacing w:after="240"/>
+        <w:rPr>
+          <w:lang w:val="en-US"/>
+        </w:rPr>
+      </w:pPr>
+      <w:r>
+        <w:rPr>
+          <w:lang w:val="en-US"/>
+        </w:rPr>
+        <w:t>Estimation</w:t>
+      </w:r>
     </w:p>
     <w:p>
       <w:pPr>
@@ -3965,16 +4027,8 @@
         <w:rPr>
           <w:lang w:val="en-US"/>
         </w:rPr>
-        <w:t xml:space="preserve">Project </w:t>
-      </w:r>
-      <w:proofErr w:type="gramStart"/>
-      <w:r>
-        <w:rPr>
-          <w:lang w:val="en-US"/>
-        </w:rPr>
-        <w:t>Plan  ??</w:t>
-      </w:r>
-      <w:proofErr w:type="gramEnd"/>
+        <w:t>Quality plan is finished but not baselined</w:t>
+      </w:r>
     </w:p>
     <w:p>
       <w:pPr>
@@ -3991,7 +4045,7 @@
         <w:rPr>
           <w:lang w:val="en-US"/>
         </w:rPr>
-        <w:t>Verification and Validation process is ready for approval</w:t>
+        <w:t>Project Plan ready for review</w:t>
       </w:r>
     </w:p>
     <w:p>
@@ -4009,7 +4063,7 @@
         <w:rPr>
           <w:lang w:val="en-US"/>
         </w:rPr>
-        <w:t>Project Assessment and Control is ready for revision</w:t>
+        <w:t>Verification and Validation process is ready for approval</w:t>
       </w:r>
     </w:p>
     <w:p>
@@ -4027,7 +4081,7 @@
         <w:rPr>
           <w:lang w:val="en-US"/>
         </w:rPr>
-        <w:t>Coding Standards document is ready for revision</w:t>
+        <w:t>Project Assessment and Control is ready for revision</w:t>
       </w:r>
     </w:p>
     <w:p>
@@ -4045,6 +4099,24 @@
         <w:rPr>
           <w:lang w:val="en-US"/>
         </w:rPr>
+        <w:t>Coding Standards document is ready for revision</w:t>
+      </w:r>
+    </w:p>
+    <w:p>
+      <w:pPr>
+        <w:pStyle w:val="PargrafodaLista"/>
+        <w:numPr>
+          <w:ilvl w:val="0"/>
+          <w:numId w:val="9"/>
+        </w:numPr>
+        <w:rPr>
+          <w:lang w:val="en-US"/>
+        </w:rPr>
+      </w:pPr>
+      <w:r>
+        <w:rPr>
+          <w:lang w:val="en-US"/>
+        </w:rPr>
         <w:t>Preparation of the Kick of Meeting</w:t>
       </w:r>
       <w:r>
@@ -4056,7 +4128,7 @@
     </w:p>
     <w:p>
       <w:pPr>
-        <w:pStyle w:val="Ttulo1"/>
+        <w:pStyle w:val="Cabealho1"/>
         <w:numPr>
           <w:ilvl w:val="1"/>
           <w:numId w:val="1"/>
@@ -4066,7 +4138,7 @@
           <w:lang w:val="en-US"/>
         </w:rPr>
       </w:pPr>
-      <w:bookmarkStart w:id="7" w:name="_Toc353137052"/>
+      <w:bookmarkStart w:id="7" w:name="_Toc353186974"/>
       <w:r>
         <w:rPr>
           <w:lang w:val="en-US"/>
@@ -4129,7 +4201,7 @@
     </w:p>
     <w:p>
       <w:pPr>
-        <w:pStyle w:val="Ttulo1"/>
+        <w:pStyle w:val="Cabealho1"/>
         <w:numPr>
           <w:ilvl w:val="1"/>
           <w:numId w:val="1"/>
@@ -4139,7 +4211,7 @@
           <w:lang w:val="en-US"/>
         </w:rPr>
       </w:pPr>
-      <w:bookmarkStart w:id="8" w:name="_Toc353137053"/>
+      <w:bookmarkStart w:id="8" w:name="_Toc353186975"/>
       <w:r>
         <w:rPr>
           <w:lang w:val="en-US"/>
@@ -4172,20 +4244,8 @@
           <w:szCs w:val="23"/>
           <w:lang w:val="en-US"/>
         </w:rPr>
-        <w:t xml:space="preserve">Project Planning Process is </w:t>
-      </w:r>
-      <w:proofErr w:type="spellStart"/>
-      <w:r>
-        <w:rPr>
-          <w:rFonts w:ascii="Arial" w:hAnsi="Arial" w:cs="Arial"/>
-          <w:color w:val="000000"/>
-          <w:sz w:val="23"/>
-          <w:szCs w:val="23"/>
-          <w:lang w:val="en-US"/>
-        </w:rPr>
-        <w:t>baselined</w:t>
-      </w:r>
-      <w:proofErr w:type="spellEnd"/>
+        <w:t>Project Planning Process is baselined</w:t>
+      </w:r>
     </w:p>
     <w:p>
       <w:pPr>
@@ -4241,7 +4301,7 @@
     </w:p>
     <w:p>
       <w:pPr>
-        <w:pStyle w:val="Ttulo1"/>
+        <w:pStyle w:val="Cabealho1"/>
         <w:numPr>
           <w:ilvl w:val="0"/>
           <w:numId w:val="1"/>
@@ -4251,7 +4311,7 @@
           <w:lang w:val="en-US"/>
         </w:rPr>
       </w:pPr>
-      <w:bookmarkStart w:id="9" w:name="_Toc353137054"/>
+      <w:bookmarkStart w:id="9" w:name="_Toc353186976"/>
       <w:r>
         <w:rPr>
           <w:lang w:val="en-US"/>
@@ -4313,7 +4373,7 @@
     </w:p>
     <w:p>
       <w:pPr>
-        <w:pStyle w:val="Ttulo1"/>
+        <w:pStyle w:val="Cabealho1"/>
         <w:numPr>
           <w:ilvl w:val="0"/>
           <w:numId w:val="1"/>
@@ -4323,27 +4383,12 @@
           <w:lang w:val="en-US"/>
         </w:rPr>
       </w:pPr>
-      <w:bookmarkStart w:id="10" w:name="_Toc353137055"/>
-      <w:r>
-        <w:rPr>
-          <w:lang w:val="en-US"/>
-        </w:rPr>
-        <w:lastRenderedPageBreak/>
-        <w:t xml:space="preserve">Plans </w:t>
-      </w:r>
-      <w:proofErr w:type="gramStart"/>
-      <w:r>
-        <w:rPr>
-          <w:lang w:val="en-US"/>
-        </w:rPr>
-        <w:t>For</w:t>
-      </w:r>
-      <w:proofErr w:type="gramEnd"/>
-      <w:r>
-        <w:rPr>
-          <w:lang w:val="en-US"/>
-        </w:rPr>
-        <w:t xml:space="preserve"> Next Week</w:t>
+      <w:bookmarkStart w:id="10" w:name="_Toc353186977"/>
+      <w:r>
+        <w:rPr>
+          <w:lang w:val="en-US"/>
+        </w:rPr>
+        <w:t>Plans For Next Week</w:t>
       </w:r>
       <w:bookmarkEnd w:id="10"/>
     </w:p>
@@ -4392,7 +4437,25 @@
     </w:p>
     <w:p>
       <w:pPr>
-        <w:pStyle w:val="Ttulo1"/>
+        <w:pStyle w:val="PargrafodaLista"/>
+        <w:numPr>
+          <w:ilvl w:val="0"/>
+          <w:numId w:val="11"/>
+        </w:numPr>
+        <w:rPr>
+          <w:lang w:val="en-US"/>
+        </w:rPr>
+      </w:pPr>
+      <w:r>
+        <w:rPr>
+          <w:lang w:val="en-US"/>
+        </w:rPr>
+        <w:t>Prepare Earned Value</w:t>
+      </w:r>
+    </w:p>
+    <w:p>
+      <w:pPr>
+        <w:pStyle w:val="Cabealho1"/>
         <w:numPr>
           <w:ilvl w:val="0"/>
           <w:numId w:val="1"/>
@@ -4401,7 +4464,7 @@
           <w:lang w:val="en-US"/>
         </w:rPr>
       </w:pPr>
-      <w:bookmarkStart w:id="11" w:name="_Toc353137056"/>
+      <w:bookmarkStart w:id="11" w:name="_Toc353186978"/>
       <w:r>
         <w:rPr>
           <w:lang w:val="en-US"/>
@@ -4419,7 +4482,7 @@
     </w:p>
     <w:p>
       <w:pPr>
-        <w:pStyle w:val="Ttulo1"/>
+        <w:pStyle w:val="Cabealho1"/>
         <w:numPr>
           <w:ilvl w:val="1"/>
           <w:numId w:val="1"/>
@@ -4428,7 +4491,7 @@
           <w:lang w:val="en-US"/>
         </w:rPr>
       </w:pPr>
-      <w:bookmarkStart w:id="12" w:name="_Toc353137057"/>
+      <w:bookmarkStart w:id="12" w:name="_Toc353186979"/>
       <w:r>
         <w:rPr>
           <w:lang w:val="en-US"/>
@@ -4446,14 +4509,148 @@
     </w:p>
     <w:p>
       <w:pPr>
-        <w:rPr>
-          <w:lang w:val="en-US"/>
-        </w:rPr>
-      </w:pPr>
-    </w:p>
-    <w:p>
-      <w:pPr>
-        <w:pStyle w:val="Ttulo1"/>
+        <w:keepNext/>
+        <w:jc w:val="center"/>
+      </w:pPr>
+      <w:r>
+        <w:rPr>
+          <w:rFonts w:ascii="Arial" w:eastAsia="Times New Roman" w:hAnsi="Arial" w:cs="Arial"/>
+          <w:noProof/>
+          <w:color w:val="000000"/>
+          <w:sz w:val="24"/>
+          <w:szCs w:val="24"/>
+          <w:shd w:val="clear" w:color="auto" w:fill="FAFAFA"/>
+          <w:lang w:eastAsia="pt-PT"/>
+        </w:rPr>
+        <w:drawing>
+          <wp:inline distT="0" distB="0" distL="0" distR="0" wp14:anchorId="4E7993EB" wp14:editId="292C731E">
+            <wp:extent cx="4606290" cy="2579370"/>
+            <wp:effectExtent l="0" t="0" r="0" b="0"/>
+            <wp:docPr id="3" name="Imagem 3"/>
+            <wp:cNvGraphicFramePr>
+              <a:graphicFrameLocks xmlns:a="http://schemas.openxmlformats.org/drawingml/2006/main" noChangeAspect="1"/>
+            </wp:cNvGraphicFramePr>
+            <a:graphic xmlns:a="http://schemas.openxmlformats.org/drawingml/2006/main">
+              <a:graphicData uri="http://schemas.openxmlformats.org/drawingml/2006/picture">
+                <pic:pic xmlns:pic="http://schemas.openxmlformats.org/drawingml/2006/picture">
+                  <pic:nvPicPr>
+                    <pic:cNvPr id="0" name="Picture 3"/>
+                    <pic:cNvPicPr>
+                      <a:picLocks noChangeAspect="1" noChangeArrowheads="1"/>
+                    </pic:cNvPicPr>
+                  </pic:nvPicPr>
+                  <pic:blipFill>
+                    <a:blip r:embed="rId14">
+                      <a:extLst>
+                        <a:ext uri="{28A0092B-C50C-407E-A947-70E740481C1C}">
+                          <a14:useLocalDpi xmlns:a14="http://schemas.microsoft.com/office/drawing/2010/main" val="0"/>
+                        </a:ext>
+                      </a:extLst>
+                    </a:blip>
+                    <a:srcRect/>
+                    <a:stretch>
+                      <a:fillRect/>
+                    </a:stretch>
+                  </pic:blipFill>
+                  <pic:spPr bwMode="auto">
+                    <a:xfrm>
+                      <a:off x="0" y="0"/>
+                      <a:ext cx="4606290" cy="2579370"/>
+                    </a:xfrm>
+                    <a:prstGeom prst="rect">
+                      <a:avLst/>
+                    </a:prstGeom>
+                    <a:noFill/>
+                    <a:ln>
+                      <a:noFill/>
+                    </a:ln>
+                  </pic:spPr>
+                </pic:pic>
+              </a:graphicData>
+            </a:graphic>
+          </wp:inline>
+        </w:drawing>
+      </w:r>
+    </w:p>
+    <w:p>
+      <w:pPr>
+        <w:pStyle w:val="Legenda"/>
+        <w:jc w:val="center"/>
+        <w:rPr>
+          <w:lang w:val="en-US"/>
+        </w:rPr>
+      </w:pPr>
+      <w:r>
+        <w:rPr>
+          <w:lang w:val="en-US"/>
+        </w:rPr>
+        <w:t xml:space="preserve">Figura </w:t>
+      </w:r>
+      <w:r>
+        <w:fldChar w:fldCharType="begin"/>
+      </w:r>
+      <w:r>
+        <w:rPr>
+          <w:lang w:val="en-US"/>
+        </w:rPr>
+        <w:instrText xml:space="preserve"> SEQ Figura \* ARABIC </w:instrText>
+      </w:r>
+      <w:r>
+        <w:fldChar w:fldCharType="separate"/>
+      </w:r>
+      <w:r>
+        <w:rPr>
+          <w:noProof/>
+          <w:lang w:val="en-US"/>
+        </w:rPr>
+        <w:t>1</w:t>
+      </w:r>
+      <w:r>
+        <w:fldChar w:fldCharType="end"/>
+      </w:r>
+      <w:r>
+        <w:rPr>
+          <w:lang w:val="en-US"/>
+        </w:rPr>
+        <w:t xml:space="preserve"> - Earned Value</w:t>
+      </w:r>
+    </w:p>
+    <w:p>
+      <w:pPr>
+        <w:rPr>
+          <w:lang w:val="en-US"/>
+        </w:rPr>
+      </w:pPr>
+      <w:r>
+        <w:rPr>
+          <w:lang w:val="en-US"/>
+        </w:rPr>
+        <w:t>Actual = 262h</w:t>
+      </w:r>
+    </w:p>
+    <w:p>
+      <w:pPr>
+        <w:rPr>
+          <w:lang w:val="en-US"/>
+        </w:rPr>
+      </w:pPr>
+      <w:r>
+        <w:rPr>
+          <w:lang w:val="en-US"/>
+        </w:rPr>
+        <w:t xml:space="preserve">Planned = 252h </w:t>
+      </w:r>
+    </w:p>
+    <w:p>
+      <w:pPr>
+        <w:rPr>
+          <w:lang w:val="en-US"/>
+        </w:rPr>
+      </w:pPr>
+    </w:p>
+    <w:p>
+      <w:pPr>
+        <w:pStyle w:val="Cabealho1"/>
         <w:numPr>
           <w:ilvl w:val="1"/>
           <w:numId w:val="1"/>
@@ -4462,54 +4659,122 @@
           <w:lang w:val="en-US"/>
         </w:rPr>
       </w:pPr>
-      <w:bookmarkStart w:id="13" w:name="_Toc353137058"/>
-      <w:r>
-        <w:rPr>
-          <w:lang w:val="en-US"/>
-        </w:rPr>
+      <w:bookmarkStart w:id="13" w:name="_Toc353186980"/>
+      <w:r>
+        <w:rPr>
+          <w:lang w:val="en-US"/>
+        </w:rPr>
+        <w:lastRenderedPageBreak/>
         <w:t>Effort by task</w:t>
       </w:r>
       <w:bookmarkEnd w:id="13"/>
     </w:p>
     <w:p>
       <w:pPr>
-        <w:rPr>
-          <w:lang w:val="en-US"/>
-        </w:rPr>
-      </w:pPr>
-    </w:p>
-    <w:p>
-      <w:pPr>
-        <w:pStyle w:val="NormalWeb"/>
-        <w:spacing w:before="0" w:beforeAutospacing="0" w:after="0" w:afterAutospacing="0"/>
-        <w:ind w:left="720"/>
-        <w:rPr>
-          <w:color w:val="000000"/>
-          <w:sz w:val="27"/>
-          <w:szCs w:val="27"/>
-          <w:lang w:val="en-US"/>
-        </w:rPr>
-      </w:pPr>
-      <w:r>
-        <w:rPr>
-          <w:rFonts w:ascii="Arial" w:hAnsi="Arial" w:cs="Arial"/>
-          <w:color w:val="000000"/>
-          <w:shd w:val="clear" w:color="auto" w:fill="FAFAFA"/>
-          <w:lang w:val="en-US"/>
-        </w:rPr>
-        <w:t>(Pie chart or other chart with effort by task type)</w:t>
-      </w:r>
-    </w:p>
-    <w:p>
-      <w:pPr>
-        <w:rPr>
-          <w:lang w:val="en-US"/>
-        </w:rPr>
-      </w:pPr>
-    </w:p>
-    <w:p>
-      <w:pPr>
-        <w:pStyle w:val="Ttulo1"/>
+        <w:keepNext/>
+        <w:jc w:val="center"/>
+      </w:pPr>
+      <w:r>
+        <w:rPr>
+          <w:noProof/>
+          <w:lang w:eastAsia="pt-PT"/>
+        </w:rPr>
+        <w:drawing>
+          <wp:inline distT="0" distB="0" distL="0" distR="0" wp14:anchorId="062040E7" wp14:editId="1E669DFC">
+            <wp:extent cx="5322570" cy="3813175"/>
+            <wp:effectExtent l="0" t="0" r="0" b="0"/>
+            <wp:docPr id="7" name="Imagem 7"/>
+            <wp:cNvGraphicFramePr>
+              <a:graphicFrameLocks xmlns:a="http://schemas.openxmlformats.org/drawingml/2006/main" noChangeAspect="1"/>
+            </wp:cNvGraphicFramePr>
+            <a:graphic xmlns:a="http://schemas.openxmlformats.org/drawingml/2006/main">
+              <a:graphicData uri="http://schemas.openxmlformats.org/drawingml/2006/picture">
+                <pic:pic xmlns:pic="http://schemas.openxmlformats.org/drawingml/2006/picture">
+                  <pic:nvPicPr>
+                    <pic:cNvPr id="0" name="Picture 4"/>
+                    <pic:cNvPicPr>
+                      <a:picLocks noChangeAspect="1" noChangeArrowheads="1"/>
+                    </pic:cNvPicPr>
+                  </pic:nvPicPr>
+                  <pic:blipFill>
+                    <a:blip r:embed="rId15">
+                      <a:extLst>
+                        <a:ext uri="{28A0092B-C50C-407E-A947-70E740481C1C}">
+                          <a14:useLocalDpi xmlns:a14="http://schemas.microsoft.com/office/drawing/2010/main" val="0"/>
+                        </a:ext>
+                      </a:extLst>
+                    </a:blip>
+                    <a:srcRect/>
+                    <a:stretch>
+                      <a:fillRect/>
+                    </a:stretch>
+                  </pic:blipFill>
+                  <pic:spPr bwMode="auto">
+                    <a:xfrm>
+                      <a:off x="0" y="0"/>
+                      <a:ext cx="5322570" cy="3813175"/>
+                    </a:xfrm>
+                    <a:prstGeom prst="rect">
+                      <a:avLst/>
+                    </a:prstGeom>
+                    <a:noFill/>
+                    <a:ln>
+                      <a:noFill/>
+                    </a:ln>
+                  </pic:spPr>
+                </pic:pic>
+              </a:graphicData>
+            </a:graphic>
+          </wp:inline>
+        </w:drawing>
+      </w:r>
+    </w:p>
+    <w:p>
+      <w:pPr>
+        <w:pStyle w:val="Legenda"/>
+        <w:jc w:val="center"/>
+        <w:rPr>
+          <w:lang w:val="en-US"/>
+        </w:rPr>
+      </w:pPr>
+      <w:r>
+        <w:rPr>
+          <w:lang w:val="en-US"/>
+        </w:rPr>
+        <w:t xml:space="preserve">Figura </w:t>
+      </w:r>
+      <w:r>
+        <w:fldChar w:fldCharType="begin"/>
+      </w:r>
+      <w:r>
+        <w:rPr>
+          <w:lang w:val="en-US"/>
+        </w:rPr>
+        <w:instrText xml:space="preserve"> SEQ Figura \* ARABIC </w:instrText>
+      </w:r>
+      <w:r>
+        <w:fldChar w:fldCharType="separate"/>
+      </w:r>
+      <w:r>
+        <w:rPr>
+          <w:noProof/>
+          <w:lang w:val="en-US"/>
+        </w:rPr>
+        <w:t>2</w:t>
+      </w:r>
+      <w:r>
+        <w:fldChar w:fldCharType="end"/>
+      </w:r>
+      <w:r>
+        <w:rPr>
+          <w:lang w:val="en-US"/>
+        </w:rPr>
+        <w:t xml:space="preserve"> - Week effort by task type</w:t>
+      </w:r>
+    </w:p>
+    <w:p>
+      <w:pPr>
+        <w:pStyle w:val="Cabealho1"/>
         <w:numPr>
           <w:ilvl w:val="1"/>
           <w:numId w:val="1"/>
@@ -4518,7 +4783,7 @@
           <w:lang w:val="en-US"/>
         </w:rPr>
       </w:pPr>
-      <w:bookmarkStart w:id="14" w:name="_Toc353137059"/>
+      <w:bookmarkStart w:id="14" w:name="_Toc353186981"/>
       <w:r>
         <w:rPr>
           <w:lang w:val="en-US"/>
@@ -4529,39 +4794,112 @@
     </w:p>
     <w:p>
       <w:pPr>
-        <w:pStyle w:val="NormalWeb"/>
-        <w:spacing w:before="0" w:beforeAutospacing="0" w:after="0" w:afterAutospacing="0"/>
-        <w:ind w:left="720"/>
-        <w:rPr>
-          <w:color w:val="000000"/>
-          <w:sz w:val="27"/>
-          <w:szCs w:val="27"/>
-          <w:lang w:val="en-US"/>
-        </w:rPr>
-      </w:pPr>
-      <w:r>
-        <w:rPr>
-          <w:rFonts w:ascii="Arial" w:hAnsi="Arial" w:cs="Arial"/>
-          <w:color w:val="000000"/>
-          <w:shd w:val="clear" w:color="auto" w:fill="FAFAFA"/>
-          <w:lang w:val="en-US"/>
-        </w:rPr>
-        <w:t>(Graph and table with individual real effort)</w:t>
-      </w:r>
-    </w:p>
-    <w:p>
-      <w:pPr>
-        <w:rPr>
-          <w:lang w:val="en-US"/>
-        </w:rPr>
-      </w:pPr>
+        <w:keepNext/>
+      </w:pPr>
+      <w:r>
+        <w:rPr>
+          <w:noProof/>
+          <w:lang w:eastAsia="pt-PT"/>
+        </w:rPr>
+        <w:drawing>
+          <wp:inline distT="0" distB="0" distL="0" distR="0" wp14:anchorId="72F88C8A" wp14:editId="44348BE9">
+            <wp:extent cx="5400040" cy="2501900"/>
+            <wp:effectExtent l="0" t="0" r="0" b="0"/>
+            <wp:docPr id="2" name="Imagem 2"/>
+            <wp:cNvGraphicFramePr>
+              <a:graphicFrameLocks xmlns:a="http://schemas.openxmlformats.org/drawingml/2006/main" noChangeAspect="1"/>
+            </wp:cNvGraphicFramePr>
+            <a:graphic xmlns:a="http://schemas.openxmlformats.org/drawingml/2006/main">
+              <a:graphicData uri="http://schemas.openxmlformats.org/drawingml/2006/picture">
+                <pic:pic xmlns:pic="http://schemas.openxmlformats.org/drawingml/2006/picture">
+                  <pic:nvPicPr>
+                    <pic:cNvPr id="0" name="Picture 2"/>
+                    <pic:cNvPicPr>
+                      <a:picLocks noChangeAspect="1" noChangeArrowheads="1"/>
+                    </pic:cNvPicPr>
+                  </pic:nvPicPr>
+                  <pic:blipFill>
+                    <a:blip r:embed="rId16">
+                      <a:extLst>
+                        <a:ext uri="{28A0092B-C50C-407E-A947-70E740481C1C}">
+                          <a14:useLocalDpi xmlns:a14="http://schemas.microsoft.com/office/drawing/2010/main" val="0"/>
+                        </a:ext>
+                      </a:extLst>
+                    </a:blip>
+                    <a:srcRect/>
+                    <a:stretch>
+                      <a:fillRect/>
+                    </a:stretch>
+                  </pic:blipFill>
+                  <pic:spPr bwMode="auto">
+                    <a:xfrm>
+                      <a:off x="0" y="0"/>
+                      <a:ext cx="5400040" cy="2501900"/>
+                    </a:xfrm>
+                    <a:prstGeom prst="rect">
+                      <a:avLst/>
+                    </a:prstGeom>
+                    <a:noFill/>
+                    <a:ln>
+                      <a:noFill/>
+                    </a:ln>
+                  </pic:spPr>
+                </pic:pic>
+              </a:graphicData>
+            </a:graphic>
+          </wp:inline>
+        </w:drawing>
+      </w:r>
+    </w:p>
+    <w:p>
+      <w:pPr>
+        <w:pStyle w:val="Legenda"/>
+        <w:jc w:val="center"/>
+        <w:rPr>
+          <w:lang w:val="en-US"/>
+        </w:rPr>
+      </w:pPr>
+      <w:r>
+        <w:rPr>
+          <w:lang w:val="en-US"/>
+        </w:rPr>
+        <w:t xml:space="preserve">Figura </w:t>
+      </w:r>
+      <w:r>
+        <w:fldChar w:fldCharType="begin"/>
+      </w:r>
+      <w:r>
+        <w:rPr>
+          <w:lang w:val="en-US"/>
+        </w:rPr>
+        <w:instrText xml:space="preserve"> SEQ Figura \* ARABIC </w:instrText>
+      </w:r>
+      <w:r>
+        <w:fldChar w:fldCharType="separate"/>
+      </w:r>
+      <w:r>
+        <w:rPr>
+          <w:noProof/>
+          <w:lang w:val="en-US"/>
+        </w:rPr>
+        <w:t>3</w:t>
+      </w:r>
+      <w:r>
+        <w:fldChar w:fldCharType="end"/>
+      </w:r>
+      <w:r>
+        <w:rPr>
+          <w:lang w:val="en-US"/>
+        </w:rPr>
+        <w:t xml:space="preserve"> - Week effort by team member</w:t>
+      </w:r>
     </w:p>
     <w:tbl>
       <w:tblPr>
         <w:tblStyle w:val="Tabelacomgrelha"/>
         <w:tblW w:w="0" w:type="auto"/>
         <w:jc w:val="center"/>
-        <w:tblLook w:val="04A0"/>
+        <w:tblLook w:val="04A0" w:firstRow="1" w:lastRow="0" w:firstColumn="1" w:lastColumn="0" w:noHBand="0" w:noVBand="1"/>
       </w:tblPr>
       <w:tblGrid>
         <w:gridCol w:w="2149"/>
@@ -4740,6 +5078,12 @@
                 <w:lang w:val="en-US"/>
               </w:rPr>
             </w:pPr>
+            <w:r>
+              <w:rPr>
+                <w:lang w:val="en-US"/>
+              </w:rPr>
+              <w:t>13.25</w:t>
+            </w:r>
           </w:p>
         </w:tc>
       </w:tr>
@@ -4805,6 +5149,7 @@
               <w:jc w:val="center"/>
             </w:pPr>
             <w:r>
+              <w:lastRenderedPageBreak/>
               <w:t>João Martins</w:t>
             </w:r>
           </w:p>
@@ -4923,7 +5268,7 @@
           <w:lang w:val="en-US"/>
         </w:rPr>
       </w:pPr>
-      <w:bookmarkStart w:id="15" w:name="_Toc353137063"/>
+      <w:bookmarkStart w:id="15" w:name="_Toc353186985"/>
       <w:r>
         <w:rPr>
           <w:lang w:val="en-US"/>
@@ -4962,7 +5307,7 @@
     </w:p>
     <w:p>
       <w:pPr>
-        <w:pStyle w:val="Ttulo1"/>
+        <w:pStyle w:val="Cabealho1"/>
         <w:numPr>
           <w:ilvl w:val="0"/>
           <w:numId w:val="1"/>
@@ -4971,7 +5316,7 @@
           <w:lang w:val="en-US"/>
         </w:rPr>
       </w:pPr>
-      <w:bookmarkStart w:id="16" w:name="_Toc353137060"/>
+      <w:bookmarkStart w:id="16" w:name="_Toc353186982"/>
       <w:r>
         <w:rPr>
           <w:lang w:val="en-US"/>
@@ -5199,30 +5544,7 @@
           <w:shd w:val="clear" w:color="auto" w:fill="FFFFFF"/>
           <w:lang w:val="en-US"/>
         </w:rPr>
-        <w:lastRenderedPageBreak/>
-        <w:t xml:space="preserve">David </w:t>
-      </w:r>
-      <w:proofErr w:type="spellStart"/>
-      <w:r>
-        <w:rPr>
-          <w:rFonts w:ascii="Arial" w:hAnsi="Arial" w:cs="Arial"/>
-          <w:b/>
-          <w:color w:val="000000"/>
-          <w:shd w:val="clear" w:color="auto" w:fill="FFFFFF"/>
-          <w:lang w:val="en-US"/>
-        </w:rPr>
-        <w:t>João</w:t>
-      </w:r>
-      <w:proofErr w:type="spellEnd"/>
-      <w:r>
-        <w:rPr>
-          <w:rFonts w:ascii="Arial" w:hAnsi="Arial" w:cs="Arial"/>
-          <w:b/>
-          <w:color w:val="000000"/>
-          <w:shd w:val="clear" w:color="auto" w:fill="FFFFFF"/>
-          <w:lang w:val="en-US"/>
-        </w:rPr>
-        <w:t xml:space="preserve"> - Tasks done</w:t>
+        <w:t>David João - Tasks done</w:t>
       </w:r>
       <w:r>
         <w:rPr>
@@ -5334,29 +5656,7 @@
           <w:shd w:val="clear" w:color="auto" w:fill="FFFFFF"/>
           <w:lang w:val="en-US"/>
         </w:rPr>
-        <w:t xml:space="preserve">Filipe </w:t>
-      </w:r>
-      <w:proofErr w:type="spellStart"/>
-      <w:r>
-        <w:rPr>
-          <w:rFonts w:ascii="Arial" w:hAnsi="Arial" w:cs="Arial"/>
-          <w:b/>
-          <w:color w:val="000000"/>
-          <w:shd w:val="clear" w:color="auto" w:fill="FFFFFF"/>
-          <w:lang w:val="en-US"/>
-        </w:rPr>
-        <w:t>Brandão</w:t>
-      </w:r>
-      <w:proofErr w:type="spellEnd"/>
-      <w:r>
-        <w:rPr>
-          <w:rFonts w:ascii="Arial" w:hAnsi="Arial" w:cs="Arial"/>
-          <w:b/>
-          <w:color w:val="000000"/>
-          <w:shd w:val="clear" w:color="auto" w:fill="FFFFFF"/>
-          <w:lang w:val="en-US"/>
-        </w:rPr>
-        <w:t xml:space="preserve"> - Tasks done</w:t>
+        <w:t>Filipe Brandão - Tasks done</w:t>
       </w:r>
       <w:r>
         <w:rPr>
@@ -5418,7 +5718,94 @@
           <w:shd w:val="clear" w:color="auto" w:fill="FFFFFF"/>
           <w:lang w:val="en-US"/>
         </w:rPr>
-        <w:t>Planning of the Software Development Plan (Gant) – 6h</w:t>
+        <w:t>Planning of the Software Development Plan (Gant) –</w:t>
+      </w:r>
+      <w:r>
+        <w:rPr>
+          <w:rFonts w:ascii="Arial" w:hAnsi="Arial" w:cs="Arial"/>
+          <w:color w:val="000000"/>
+          <w:shd w:val="clear" w:color="auto" w:fill="FFFFFF"/>
+          <w:lang w:val="en-US"/>
+        </w:rPr>
+        <w:t>7</w:t>
+      </w:r>
+    </w:p>
+    <w:p>
+      <w:pPr>
+        <w:pStyle w:val="NormalWeb"/>
+        <w:numPr>
+          <w:ilvl w:val="0"/>
+          <w:numId w:val="4"/>
+        </w:numPr>
+        <w:spacing w:before="0" w:beforeAutospacing="0" w:after="0" w:afterAutospacing="0"/>
+        <w:jc w:val="both"/>
+        <w:rPr>
+          <w:rFonts w:ascii="Arial" w:hAnsi="Arial" w:cs="Arial"/>
+          <w:color w:val="000000"/>
+          <w:shd w:val="clear" w:color="auto" w:fill="FFFFFF"/>
+          <w:lang w:val="en-US"/>
+        </w:rPr>
+      </w:pPr>
+      <w:r>
+        <w:rPr>
+          <w:rFonts w:ascii="Arial" w:hAnsi="Arial" w:cs="Arial"/>
+          <w:color w:val="000000"/>
+          <w:shd w:val="clear" w:color="auto" w:fill="FFFFFF"/>
+          <w:lang w:val="en-US"/>
+        </w:rPr>
+        <w:t>Got Software Development Plan ready for review – 2h</w:t>
+      </w:r>
+    </w:p>
+    <w:p>
+      <w:pPr>
+        <w:pStyle w:val="NormalWeb"/>
+        <w:numPr>
+          <w:ilvl w:val="0"/>
+          <w:numId w:val="4"/>
+        </w:numPr>
+        <w:spacing w:before="0" w:beforeAutospacing="0" w:after="0" w:afterAutospacing="0"/>
+        <w:jc w:val="both"/>
+        <w:rPr>
+          <w:rFonts w:ascii="Arial" w:hAnsi="Arial" w:cs="Arial"/>
+          <w:color w:val="000000"/>
+          <w:shd w:val="clear" w:color="auto" w:fill="FFFFFF"/>
+          <w:lang w:val="en-US"/>
+        </w:rPr>
+      </w:pPr>
+      <w:r>
+        <w:rPr>
+          <w:rFonts w:ascii="Arial" w:hAnsi="Arial" w:cs="Arial"/>
+          <w:color w:val="000000"/>
+          <w:shd w:val="clear" w:color="auto" w:fill="FFFFFF"/>
+          <w:lang w:val="en-US"/>
+        </w:rPr>
+        <w:t>Prepared slideshow for KOM – 1h</w:t>
+      </w:r>
+    </w:p>
+    <w:p>
+      <w:pPr>
+        <w:pStyle w:val="NormalWeb"/>
+        <w:numPr>
+          <w:ilvl w:val="0"/>
+          <w:numId w:val="4"/>
+        </w:numPr>
+        <w:spacing w:before="0" w:beforeAutospacing="0" w:after="0" w:afterAutospacing="0"/>
+        <w:jc w:val="both"/>
+        <w:rPr>
+          <w:rFonts w:ascii="Arial" w:hAnsi="Arial" w:cs="Arial"/>
+          <w:color w:val="000000"/>
+          <w:shd w:val="clear" w:color="auto" w:fill="FFFFFF"/>
+          <w:lang w:val="en-US"/>
+        </w:rPr>
+      </w:pPr>
+      <w:r>
+        <w:rPr>
+          <w:rFonts w:ascii="Arial" w:hAnsi="Arial" w:cs="Arial"/>
+          <w:color w:val="000000"/>
+          <w:shd w:val="clear" w:color="auto" w:fill="FFFFFF"/>
+          <w:lang w:val="en-US"/>
+        </w:rPr>
+        <w:t>Weekly report – 0.25h</w:t>
       </w:r>
     </w:p>
     <w:p>
@@ -5437,19 +5824,6 @@
     <w:p>
       <w:pPr>
         <w:pStyle w:val="NormalWeb"/>
-        <w:spacing w:before="0" w:beforeAutospacing="0" w:after="0" w:afterAutospacing="0"/>
-        <w:jc w:val="both"/>
-        <w:rPr>
-          <w:rFonts w:ascii="Arial" w:hAnsi="Arial" w:cs="Arial"/>
-          <w:color w:val="000000"/>
-          <w:shd w:val="clear" w:color="auto" w:fill="FFFFFF"/>
-          <w:lang w:val="en-US"/>
-        </w:rPr>
-      </w:pPr>
-    </w:p>
-    <w:p>
-      <w:pPr>
-        <w:pStyle w:val="NormalWeb"/>
         <w:spacing w:before="240" w:beforeAutospacing="0" w:after="240" w:afterAutospacing="0"/>
         <w:jc w:val="both"/>
         <w:rPr>
@@ -5460,7 +5834,6 @@
           <w:lang w:val="en-US"/>
         </w:rPr>
       </w:pPr>
-      <w:proofErr w:type="spellStart"/>
       <w:r>
         <w:rPr>
           <w:rFonts w:ascii="Arial" w:hAnsi="Arial" w:cs="Arial"/>
@@ -5469,40 +5842,7 @@
           <w:shd w:val="clear" w:color="auto" w:fill="FFFFFF"/>
           <w:lang w:val="en-US"/>
         </w:rPr>
-        <w:t>João</w:t>
-      </w:r>
-      <w:proofErr w:type="spellEnd"/>
-      <w:r>
-        <w:rPr>
-          <w:rFonts w:ascii="Arial" w:hAnsi="Arial" w:cs="Arial"/>
-          <w:b/>
-          <w:color w:val="000000"/>
-          <w:shd w:val="clear" w:color="auto" w:fill="FFFFFF"/>
-          <w:lang w:val="en-US"/>
-        </w:rPr>
-        <w:t xml:space="preserve"> </w:t>
-      </w:r>
-      <w:proofErr w:type="spellStart"/>
-      <w:r>
-        <w:rPr>
-          <w:rFonts w:ascii="Arial" w:hAnsi="Arial" w:cs="Arial"/>
-          <w:b/>
-          <w:color w:val="000000"/>
-          <w:shd w:val="clear" w:color="auto" w:fill="FFFFFF"/>
-          <w:lang w:val="en-US"/>
-        </w:rPr>
-        <w:t>Girão</w:t>
-      </w:r>
-      <w:proofErr w:type="spellEnd"/>
-      <w:r>
-        <w:rPr>
-          <w:rFonts w:ascii="Arial" w:hAnsi="Arial" w:cs="Arial"/>
-          <w:b/>
-          <w:color w:val="000000"/>
-          <w:shd w:val="clear" w:color="auto" w:fill="FFFFFF"/>
-          <w:lang w:val="en-US"/>
-        </w:rPr>
-        <w:t xml:space="preserve"> - Tasks done:</w:t>
+        <w:t>João Girão - Tasks done:</w:t>
       </w:r>
     </w:p>
     <w:p>
@@ -5848,7 +6188,6 @@
           <w:lang w:val="en-US"/>
         </w:rPr>
       </w:pPr>
-      <w:proofErr w:type="spellStart"/>
       <w:r>
         <w:rPr>
           <w:rFonts w:ascii="Arial" w:hAnsi="Arial" w:cs="Arial"/>
@@ -5857,18 +6196,7 @@
           <w:shd w:val="clear" w:color="auto" w:fill="FFFFFF"/>
           <w:lang w:val="en-US"/>
         </w:rPr>
-        <w:t>Mário</w:t>
-      </w:r>
-      <w:proofErr w:type="spellEnd"/>
-      <w:r>
-        <w:rPr>
-          <w:rFonts w:ascii="Arial" w:hAnsi="Arial" w:cs="Arial"/>
-          <w:b/>
-          <w:color w:val="000000"/>
-          <w:shd w:val="clear" w:color="auto" w:fill="FFFFFF"/>
-          <w:lang w:val="en-US"/>
-        </w:rPr>
-        <w:t xml:space="preserve"> Oliveira - Tasks done:</w:t>
+        <w:t>Mário Oliveira - Tasks done:</w:t>
       </w:r>
     </w:p>
     <w:p>
@@ -5894,6 +6222,7 @@
           <w:shd w:val="clear" w:color="auto" w:fill="FFFFFF"/>
           <w:lang w:val="en-US"/>
         </w:rPr>
+        <w:lastRenderedPageBreak/>
         <w:t>Planning Poker – 3h</w:t>
       </w:r>
     </w:p>
@@ -6014,7 +6343,6 @@
           <w:lang w:val="en-US"/>
         </w:rPr>
       </w:pPr>
-      <w:proofErr w:type="spellStart"/>
       <w:r>
         <w:rPr>
           <w:rFonts w:ascii="Arial" w:hAnsi="Arial" w:cs="Arial"/>
@@ -6023,40 +6351,7 @@
           <w:shd w:val="clear" w:color="auto" w:fill="FFFFFF"/>
           <w:lang w:val="en-US"/>
         </w:rPr>
-        <w:t>Rui</w:t>
-      </w:r>
-      <w:proofErr w:type="spellEnd"/>
-      <w:r>
-        <w:rPr>
-          <w:rFonts w:ascii="Arial" w:hAnsi="Arial" w:cs="Arial"/>
-          <w:b/>
-          <w:color w:val="000000"/>
-          <w:shd w:val="clear" w:color="auto" w:fill="FFFFFF"/>
-          <w:lang w:val="en-US"/>
-        </w:rPr>
-        <w:t xml:space="preserve"> </w:t>
-      </w:r>
-      <w:proofErr w:type="spellStart"/>
-      <w:r>
-        <w:rPr>
-          <w:rFonts w:ascii="Arial" w:hAnsi="Arial" w:cs="Arial"/>
-          <w:b/>
-          <w:color w:val="000000"/>
-          <w:shd w:val="clear" w:color="auto" w:fill="FFFFFF"/>
-          <w:lang w:val="en-US"/>
-        </w:rPr>
-        <w:t>Ganhoto</w:t>
-      </w:r>
-      <w:proofErr w:type="spellEnd"/>
-      <w:r>
-        <w:rPr>
-          <w:rFonts w:ascii="Arial" w:hAnsi="Arial" w:cs="Arial"/>
-          <w:b/>
-          <w:color w:val="000000"/>
-          <w:shd w:val="clear" w:color="auto" w:fill="FFFFFF"/>
-          <w:lang w:val="en-US"/>
-        </w:rPr>
-        <w:t xml:space="preserve"> - Tasks done</w:t>
+        <w:t>Rui Ganhoto - Tasks done</w:t>
       </w:r>
       <w:r>
         <w:rPr>
@@ -6293,7 +6588,7 @@
       </w:pPr>
     </w:p>
     <w:sectPr>
-      <w:footerReference w:type="first" r:id="rId14"/>
+      <w:footerReference w:type="first" r:id="rId17"/>
       <w:pgSz w:w="11906" w:h="16838"/>
       <w:pgMar w:top="1417" w:right="1701" w:bottom="1417" w:left="1701" w:header="708" w:footer="708" w:gutter="0"/>
       <w:pgNumType w:start="1"/>
@@ -6306,7 +6601,7 @@
 </file>
 
 <file path=word/endnotes.xml><?xml version="1.0" encoding="utf-8"?>
-<w:endnotes xmlns:ve="http://schemas.openxmlformats.org/markup-compatibility/2006" xmlns:o="urn:schemas-microsoft-com:office:office" xmlns:r="http://schemas.openxmlformats.org/officeDocument/2006/relationships" xmlns:m="http://schemas.openxmlformats.org/officeDocument/2006/math" xmlns:v="urn:schemas-microsoft-com:vml" xmlns:wp="http://schemas.openxmlformats.org/drawingml/2006/wordprocessingDrawing" xmlns:w10="urn:schemas-microsoft-com:office:word" xmlns:w="http://schemas.openxmlformats.org/wordprocessingml/2006/main" xmlns:wne="http://schemas.microsoft.com/office/word/2006/wordml">
+<w:endnotes xmlns:wpc="http://schemas.microsoft.com/office/word/2010/wordprocessingCanvas" xmlns:mc="http://schemas.openxmlformats.org/markup-compatibility/2006" xmlns:o="urn:schemas-microsoft-com:office:office" xmlns:r="http://schemas.openxmlformats.org/officeDocument/2006/relationships" xmlns:m="http://schemas.openxmlformats.org/officeDocument/2006/math" xmlns:v="urn:schemas-microsoft-com:vml" xmlns:wp14="http://schemas.microsoft.com/office/word/2010/wordprocessingDrawing" xmlns:wp="http://schemas.openxmlformats.org/drawingml/2006/wordprocessingDrawing" xmlns:w10="urn:schemas-microsoft-com:office:word" xmlns:w="http://schemas.openxmlformats.org/wordprocessingml/2006/main" xmlns:w14="http://schemas.microsoft.com/office/word/2010/wordml" xmlns:w15="http://schemas.microsoft.com/office/word/2012/wordml" xmlns:wpg="http://schemas.microsoft.com/office/word/2010/wordprocessingGroup" xmlns:wpi="http://schemas.microsoft.com/office/word/2010/wordprocessingInk" xmlns:wne="http://schemas.microsoft.com/office/word/2006/wordml" xmlns:wps="http://schemas.microsoft.com/office/word/2010/wordprocessingShape" mc:Ignorable="w14 w15 wp14">
   <w:endnote w:type="separator" w:id="-1">
     <w:p>
       <w:pPr>
@@ -6331,7 +6626,7 @@
 </file>
 
 <file path=word/footer1.xml><?xml version="1.0" encoding="utf-8"?>
-<w:ftr xmlns:ve="http://schemas.openxmlformats.org/markup-compatibility/2006" xmlns:o="urn:schemas-microsoft-com:office:office" xmlns:r="http://schemas.openxmlformats.org/officeDocument/2006/relationships" xmlns:m="http://schemas.openxmlformats.org/officeDocument/2006/math" xmlns:v="urn:schemas-microsoft-com:vml" xmlns:wp="http://schemas.openxmlformats.org/drawingml/2006/wordprocessingDrawing" xmlns:w10="urn:schemas-microsoft-com:office:word" xmlns:w="http://schemas.openxmlformats.org/wordprocessingml/2006/main" xmlns:wne="http://schemas.microsoft.com/office/word/2006/wordml">
+<w:ftr xmlns:wpc="http://schemas.microsoft.com/office/word/2010/wordprocessingCanvas" xmlns:mc="http://schemas.openxmlformats.org/markup-compatibility/2006" xmlns:o="urn:schemas-microsoft-com:office:office" xmlns:r="http://schemas.openxmlformats.org/officeDocument/2006/relationships" xmlns:m="http://schemas.openxmlformats.org/officeDocument/2006/math" xmlns:v="urn:schemas-microsoft-com:vml" xmlns:wp14="http://schemas.microsoft.com/office/word/2010/wordprocessingDrawing" xmlns:wp="http://schemas.openxmlformats.org/drawingml/2006/wordprocessingDrawing" xmlns:w10="urn:schemas-microsoft-com:office:word" xmlns:w="http://schemas.openxmlformats.org/wordprocessingml/2006/main" xmlns:w14="http://schemas.microsoft.com/office/word/2010/wordml" xmlns:w15="http://schemas.microsoft.com/office/word/2012/wordml" xmlns:wpg="http://schemas.microsoft.com/office/word/2010/wordprocessingGroup" xmlns:wpi="http://schemas.microsoft.com/office/word/2010/wordprocessingInk" xmlns:wne="http://schemas.microsoft.com/office/word/2006/wordml" xmlns:wps="http://schemas.microsoft.com/office/word/2010/wordprocessingShape" mc:Ignorable="w14 w15 wp14">
   <w:p>
     <w:pPr>
       <w:pStyle w:val="Rodap"/>
@@ -6354,6 +6649,7 @@
         <w:dataBinding w:prefixMappings="xmlns:ns0='http://purl.org/dc/elements/1.1/' xmlns:ns1='http://schemas.openxmlformats.org/package/2006/metadata/core-properties' " w:xpath="/ns1:coreProperties[1]/ns0:title[1]" w:storeItemID="{6C3C8BC8-F283-45AE-878A-BAB7291924A1}"/>
         <w:text/>
       </w:sdtPr>
+      <w:sdtEndPr/>
       <w:sdtContent>
         <w:r>
           <w:t>Weekly Report</w:t>
@@ -6371,7 +6667,7 @@
 </file>
 
 <file path=word/footer2.xml><?xml version="1.0" encoding="utf-8"?>
-<w:ftr xmlns:ve="http://schemas.openxmlformats.org/markup-compatibility/2006" xmlns:o="urn:schemas-microsoft-com:office:office" xmlns:r="http://schemas.openxmlformats.org/officeDocument/2006/relationships" xmlns:m="http://schemas.openxmlformats.org/officeDocument/2006/math" xmlns:v="urn:schemas-microsoft-com:vml" xmlns:wp="http://schemas.openxmlformats.org/drawingml/2006/wordprocessingDrawing" xmlns:w10="urn:schemas-microsoft-com:office:word" xmlns:w="http://schemas.openxmlformats.org/wordprocessingml/2006/main" xmlns:wne="http://schemas.microsoft.com/office/word/2006/wordml">
+<w:ftr xmlns:wpc="http://schemas.microsoft.com/office/word/2010/wordprocessingCanvas" xmlns:mc="http://schemas.openxmlformats.org/markup-compatibility/2006" xmlns:o="urn:schemas-microsoft-com:office:office" xmlns:r="http://schemas.openxmlformats.org/officeDocument/2006/relationships" xmlns:m="http://schemas.openxmlformats.org/officeDocument/2006/math" xmlns:v="urn:schemas-microsoft-com:vml" xmlns:wp14="http://schemas.microsoft.com/office/word/2010/wordprocessingDrawing" xmlns:wp="http://schemas.openxmlformats.org/drawingml/2006/wordprocessingDrawing" xmlns:w10="urn:schemas-microsoft-com:office:word" xmlns:w="http://schemas.openxmlformats.org/wordprocessingml/2006/main" xmlns:w14="http://schemas.microsoft.com/office/word/2010/wordml" xmlns:w15="http://schemas.microsoft.com/office/word/2012/wordml" xmlns:wpg="http://schemas.microsoft.com/office/word/2010/wordprocessingGroup" xmlns:wpi="http://schemas.microsoft.com/office/word/2010/wordprocessingInk" xmlns:wne="http://schemas.microsoft.com/office/word/2006/wordml" xmlns:wps="http://schemas.microsoft.com/office/word/2010/wordprocessingShape" mc:Ignorable="w14 w15 wp14">
   <w:p>
     <w:pPr>
       <w:pStyle w:val="Rodap"/>
@@ -6400,6 +6696,7 @@
         <w:dataBinding w:prefixMappings="xmlns:ns0='http://purl.org/dc/elements/1.1/' xmlns:ns1='http://schemas.openxmlformats.org/package/2006/metadata/core-properties' " w:xpath="/ns1:coreProperties[1]/ns0:title[1]" w:storeItemID="{6C3C8BC8-F283-45AE-878A-BAB7291924A1}"/>
         <w:text/>
       </w:sdtPr>
+      <w:sdtEndPr/>
       <w:sdtContent>
         <w:r>
           <w:t>Weekly Report</w:t>
@@ -6414,7 +6711,7 @@
 </file>
 
 <file path=word/footer3.xml><?xml version="1.0" encoding="utf-8"?>
-<w:ftr xmlns:ve="http://schemas.openxmlformats.org/markup-compatibility/2006" xmlns:o="urn:schemas-microsoft-com:office:office" xmlns:r="http://schemas.openxmlformats.org/officeDocument/2006/relationships" xmlns:m="http://schemas.openxmlformats.org/officeDocument/2006/math" xmlns:v="urn:schemas-microsoft-com:vml" xmlns:wp="http://schemas.openxmlformats.org/drawingml/2006/wordprocessingDrawing" xmlns:w10="urn:schemas-microsoft-com:office:word" xmlns:w="http://schemas.openxmlformats.org/wordprocessingml/2006/main" xmlns:wne="http://schemas.microsoft.com/office/word/2006/wordml">
+<w:ftr xmlns:wpc="http://schemas.microsoft.com/office/word/2010/wordprocessingCanvas" xmlns:mc="http://schemas.openxmlformats.org/markup-compatibility/2006" xmlns:o="urn:schemas-microsoft-com:office:office" xmlns:r="http://schemas.openxmlformats.org/officeDocument/2006/relationships" xmlns:m="http://schemas.openxmlformats.org/officeDocument/2006/math" xmlns:v="urn:schemas-microsoft-com:vml" xmlns:wp14="http://schemas.microsoft.com/office/word/2010/wordprocessingDrawing" xmlns:wp="http://schemas.openxmlformats.org/drawingml/2006/wordprocessingDrawing" xmlns:w10="urn:schemas-microsoft-com:office:word" xmlns:w="http://schemas.openxmlformats.org/wordprocessingml/2006/main" xmlns:w14="http://schemas.microsoft.com/office/word/2010/wordml" xmlns:w15="http://schemas.microsoft.com/office/word/2012/wordml" xmlns:wpg="http://schemas.microsoft.com/office/word/2010/wordprocessingGroup" xmlns:wpi="http://schemas.microsoft.com/office/word/2010/wordprocessingInk" xmlns:wne="http://schemas.microsoft.com/office/word/2006/wordml" xmlns:wps="http://schemas.microsoft.com/office/word/2010/wordprocessingShape" mc:Ignorable="w14 w15 wp14">
   <w:p>
     <w:pPr>
       <w:pStyle w:val="Rodap"/>
@@ -6434,6 +6731,7 @@
         <w:dataBinding w:prefixMappings="xmlns:ns0='http://purl.org/dc/elements/1.1/' xmlns:ns1='http://schemas.openxmlformats.org/package/2006/metadata/core-properties' " w:xpath="/ns1:coreProperties[1]/ns0:title[1]" w:storeItemID="{6C3C8BC8-F283-45AE-878A-BAB7291924A1}"/>
         <w:text/>
       </w:sdtPr>
+      <w:sdtEndPr/>
       <w:sdtContent>
         <w:r>
           <w:t>Weekly Report</w:t>
@@ -6459,7 +6757,7 @@
       <w:rPr>
         <w:noProof/>
       </w:rPr>
-      <w:t>2</w:t>
+      <w:t>i</w:t>
     </w:r>
     <w:r>
       <w:rPr>
@@ -6472,7 +6770,7 @@
 </file>
 
 <file path=word/footer4.xml><?xml version="1.0" encoding="utf-8"?>
-<w:ftr xmlns:ve="http://schemas.openxmlformats.org/markup-compatibility/2006" xmlns:o="urn:schemas-microsoft-com:office:office" xmlns:r="http://schemas.openxmlformats.org/officeDocument/2006/relationships" xmlns:m="http://schemas.openxmlformats.org/officeDocument/2006/math" xmlns:v="urn:schemas-microsoft-com:vml" xmlns:wp="http://schemas.openxmlformats.org/drawingml/2006/wordprocessingDrawing" xmlns:w10="urn:schemas-microsoft-com:office:word" xmlns:w="http://schemas.openxmlformats.org/wordprocessingml/2006/main" xmlns:wne="http://schemas.microsoft.com/office/word/2006/wordml">
+<w:ftr xmlns:wpc="http://schemas.microsoft.com/office/word/2010/wordprocessingCanvas" xmlns:mc="http://schemas.openxmlformats.org/markup-compatibility/2006" xmlns:o="urn:schemas-microsoft-com:office:office" xmlns:r="http://schemas.openxmlformats.org/officeDocument/2006/relationships" xmlns:m="http://schemas.openxmlformats.org/officeDocument/2006/math" xmlns:v="urn:schemas-microsoft-com:vml" xmlns:wp14="http://schemas.microsoft.com/office/word/2010/wordprocessingDrawing" xmlns:wp="http://schemas.openxmlformats.org/drawingml/2006/wordprocessingDrawing" xmlns:w10="urn:schemas-microsoft-com:office:word" xmlns:w="http://schemas.openxmlformats.org/wordprocessingml/2006/main" xmlns:w14="http://schemas.microsoft.com/office/word/2010/wordml" xmlns:w15="http://schemas.microsoft.com/office/word/2012/wordml" xmlns:wpg="http://schemas.microsoft.com/office/word/2010/wordprocessingGroup" xmlns:wpi="http://schemas.microsoft.com/office/word/2010/wordprocessingInk" xmlns:wne="http://schemas.microsoft.com/office/word/2006/wordml" xmlns:wps="http://schemas.microsoft.com/office/word/2010/wordprocessingShape" mc:Ignorable="w14 w15 wp14">
   <w:p>
     <w:pPr>
       <w:pStyle w:val="Rodap"/>
@@ -6501,6 +6799,7 @@
         <w:dataBinding w:prefixMappings="xmlns:ns0='http://purl.org/dc/elements/1.1/' xmlns:ns1='http://schemas.openxmlformats.org/package/2006/metadata/core-properties' " w:xpath="/ns1:coreProperties[1]/ns0:title[1]" w:storeItemID="{6C3C8BC8-F283-45AE-878A-BAB7291924A1}"/>
         <w:text/>
       </w:sdtPr>
+      <w:sdtEndPr/>
       <w:sdtContent>
         <w:r>
           <w:t>Weekly Report</w:t>
@@ -6536,7 +6835,7 @@
 </file>
 
 <file path=word/footnotes.xml><?xml version="1.0" encoding="utf-8"?>
-<w:footnotes xmlns:ve="http://schemas.openxmlformats.org/markup-compatibility/2006" xmlns:o="urn:schemas-microsoft-com:office:office" xmlns:r="http://schemas.openxmlformats.org/officeDocument/2006/relationships" xmlns:m="http://schemas.openxmlformats.org/officeDocument/2006/math" xmlns:v="urn:schemas-microsoft-com:vml" xmlns:wp="http://schemas.openxmlformats.org/drawingml/2006/wordprocessingDrawing" xmlns:w10="urn:schemas-microsoft-com:office:word" xmlns:w="http://schemas.openxmlformats.org/wordprocessingml/2006/main" xmlns:wne="http://schemas.microsoft.com/office/word/2006/wordml">
+<w:footnotes xmlns:wpc="http://schemas.microsoft.com/office/word/2010/wordprocessingCanvas" xmlns:mc="http://schemas.openxmlformats.org/markup-compatibility/2006" xmlns:o="urn:schemas-microsoft-com:office:office" xmlns:r="http://schemas.openxmlformats.org/officeDocument/2006/relationships" xmlns:m="http://schemas.openxmlformats.org/officeDocument/2006/math" xmlns:v="urn:schemas-microsoft-com:vml" xmlns:wp14="http://schemas.microsoft.com/office/word/2010/wordprocessingDrawing" xmlns:wp="http://schemas.openxmlformats.org/drawingml/2006/wordprocessingDrawing" xmlns:w10="urn:schemas-microsoft-com:office:word" xmlns:w="http://schemas.openxmlformats.org/wordprocessingml/2006/main" xmlns:w14="http://schemas.microsoft.com/office/word/2010/wordml" xmlns:w15="http://schemas.microsoft.com/office/word/2012/wordml" xmlns:wpg="http://schemas.microsoft.com/office/word/2010/wordprocessingGroup" xmlns:wpi="http://schemas.microsoft.com/office/word/2010/wordprocessingInk" xmlns:wne="http://schemas.microsoft.com/office/word/2006/wordml" xmlns:wps="http://schemas.microsoft.com/office/word/2010/wordprocessingShape" mc:Ignorable="w14 w15 wp14">
   <w:footnote w:type="separator" w:id="-1">
     <w:p>
       <w:pPr>
@@ -6561,13 +6860,10 @@
 </file>
 
 <file path=word/header1.xml><?xml version="1.0" encoding="utf-8"?>
-<w:hdr xmlns:ve="http://schemas.openxmlformats.org/markup-compatibility/2006" xmlns:o="urn:schemas-microsoft-com:office:office" xmlns:r="http://schemas.openxmlformats.org/officeDocument/2006/relationships" xmlns:m="http://schemas.openxmlformats.org/officeDocument/2006/math" xmlns:v="urn:schemas-microsoft-com:vml" xmlns:wp="http://schemas.openxmlformats.org/drawingml/2006/wordprocessingDrawing" xmlns:w10="urn:schemas-microsoft-com:office:word" xmlns:w="http://schemas.openxmlformats.org/wordprocessingml/2006/main" xmlns:wne="http://schemas.microsoft.com/office/word/2006/wordml">
+<w:hdr xmlns:wpc="http://schemas.microsoft.com/office/word/2010/wordprocessingCanvas" xmlns:mc="http://schemas.openxmlformats.org/markup-compatibility/2006" xmlns:o="urn:schemas-microsoft-com:office:office" xmlns:r="http://schemas.openxmlformats.org/officeDocument/2006/relationships" xmlns:m="http://schemas.openxmlformats.org/officeDocument/2006/math" xmlns:v="urn:schemas-microsoft-com:vml" xmlns:wp14="http://schemas.microsoft.com/office/word/2010/wordprocessingDrawing" xmlns:wp="http://schemas.openxmlformats.org/drawingml/2006/wordprocessingDrawing" xmlns:w10="urn:schemas-microsoft-com:office:word" xmlns:w="http://schemas.openxmlformats.org/wordprocessingml/2006/main" xmlns:w14="http://schemas.microsoft.com/office/word/2010/wordml" xmlns:w15="http://schemas.microsoft.com/office/word/2012/wordml" xmlns:wpg="http://schemas.microsoft.com/office/word/2010/wordprocessingGroup" xmlns:wpi="http://schemas.microsoft.com/office/word/2010/wordprocessingInk" xmlns:wne="http://schemas.microsoft.com/office/word/2006/wordml" xmlns:wps="http://schemas.microsoft.com/office/word/2010/wordprocessingShape" mc:Ignorable="w14 w15 wp14">
   <w:p>
     <w:pPr>
       <w:pStyle w:val="Cabealho"/>
-      <w:rPr>
-        <w:lang w:val="en-US"/>
-      </w:rPr>
     </w:pPr>
     <w:r>
       <w:rPr>
@@ -6575,7 +6871,7 @@
         <w:lang w:eastAsia="pt-PT"/>
       </w:rPr>
       <w:drawing>
-        <wp:anchor distT="0" distB="0" distL="114300" distR="114300" simplePos="0" relativeHeight="251658240" behindDoc="0" locked="0" layoutInCell="1" allowOverlap="1">
+        <wp:anchor distT="0" distB="0" distL="114300" distR="114300" simplePos="0" relativeHeight="251657216" behindDoc="0" locked="0" layoutInCell="1" allowOverlap="1" wp14:anchorId="467FBF4C" wp14:editId="2DDA95A9">
           <wp:simplePos x="0" y="0"/>
           <wp:positionH relativeFrom="column">
             <wp:posOffset>15239</wp:posOffset>
@@ -6629,27 +6925,15 @@
       </w:drawing>
     </w:r>
     <w:r>
-      <w:rPr>
-        <w:lang w:val="en-GB"/>
-      </w:rPr>
       <w:tab/>
     </w:r>
     <w:r>
-      <w:rPr>
-        <w:lang w:val="en-GB"/>
-      </w:rPr>
       <w:tab/>
     </w:r>
     <w:r>
-      <w:rPr>
-        <w:lang w:val="en-US"/>
-      </w:rPr>
       <w:t>Owner</w:t>
     </w:r>
     <w:r>
-      <w:rPr>
-        <w:lang w:val="en-US"/>
-      </w:rPr>
       <w:t xml:space="preserve">: </w:t>
     </w:r>
     <w:sdt>
@@ -6662,12 +6946,10 @@
         <w:dataBinding w:prefixMappings="xmlns:ns0='http://purl.org/dc/elements/1.1/' xmlns:ns1='http://schemas.openxmlformats.org/package/2006/metadata/core-properties' " w:xpath="/ns1:coreProperties[1]/ns0:creator[1]" w:storeItemID="{6C3C8BC8-F283-45AE-878A-BAB7291924A1}"/>
         <w:text/>
       </w:sdtPr>
+      <w:sdtEndPr/>
       <w:sdtContent>
         <w:r>
-          <w:rPr>
-            <w:lang w:val="en-US"/>
-          </w:rPr>
-          <w:t>Carla Machado</w:t>
+          <w:t>Carla Machado;Filipe Brandão</w:t>
         </w:r>
       </w:sdtContent>
     </w:sdt>
@@ -6675,20 +6957,11 @@
   <w:p>
     <w:pPr>
       <w:pStyle w:val="Cabealho"/>
-      <w:rPr>
-        <w:lang w:val="en-US"/>
-      </w:rPr>
     </w:pPr>
     <w:r>
-      <w:rPr>
-        <w:lang w:val="en-US"/>
-      </w:rPr>
       <w:tab/>
     </w:r>
     <w:r>
-      <w:rPr>
-        <w:lang w:val="en-US"/>
-      </w:rPr>
       <w:tab/>
     </w:r>
     <w:sdt>
@@ -6701,16 +6974,14 @@
         <w:dataBinding w:prefixMappings="xmlns:ns0='http://purl.org/dc/elements/1.1/' xmlns:ns1='http://schemas.openxmlformats.org/package/2006/metadata/core-properties' " w:xpath="/ns1:coreProperties[1]/ns0:description[1]" w:storeItemID="{6C3C8BC8-F283-45AE-878A-BAB7291924A1}"/>
         <w:text w:multiLine="1"/>
       </w:sdtPr>
+      <w:sdtEndPr/>
       <w:sdtContent>
         <w:r>
-          <w:t>V0.1</w:t>
+          <w:t>V0.2</w:t>
         </w:r>
       </w:sdtContent>
     </w:sdt>
     <w:r>
-      <w:rPr>
-        <w:lang w:val="en-US"/>
-      </w:rPr>
       <w:t xml:space="preserve"> </w:t>
     </w:r>
     <w:sdt>
@@ -6723,12 +6994,11 @@
         <w:dataBinding w:prefixMappings="xmlns:ns0='http://purl.org/dc/elements/1.1/' xmlns:ns1='http://schemas.openxmlformats.org/package/2006/metadata/core-properties' " w:xpath="/ns1:coreProperties[1]/ns1:contentStatus[1]" w:storeItemID="{6C3C8BC8-F283-45AE-878A-BAB7291924A1}"/>
         <w:text/>
       </w:sdtPr>
+      <w:sdtEndPr/>
       <w:sdtContent>
-        <w:proofErr w:type="spellStart"/>
         <w:r>
           <w:t>Draft</w:t>
         </w:r>
-        <w:proofErr w:type="spellEnd"/>
       </w:sdtContent>
     </w:sdt>
   </w:p>
@@ -6736,7 +7006,7 @@
 </file>
 
 <file path=word/header2.xml><?xml version="1.0" encoding="utf-8"?>
-<w:hdr xmlns:ve="http://schemas.openxmlformats.org/markup-compatibility/2006" xmlns:o="urn:schemas-microsoft-com:office:office" xmlns:r="http://schemas.openxmlformats.org/officeDocument/2006/relationships" xmlns:m="http://schemas.openxmlformats.org/officeDocument/2006/math" xmlns:v="urn:schemas-microsoft-com:vml" xmlns:wp="http://schemas.openxmlformats.org/drawingml/2006/wordprocessingDrawing" xmlns:w10="urn:schemas-microsoft-com:office:word" xmlns:w="http://schemas.openxmlformats.org/wordprocessingml/2006/main" xmlns:wne="http://schemas.microsoft.com/office/word/2006/wordml">
+<w:hdr xmlns:wpc="http://schemas.microsoft.com/office/word/2010/wordprocessingCanvas" xmlns:mc="http://schemas.openxmlformats.org/markup-compatibility/2006" xmlns:o="urn:schemas-microsoft-com:office:office" xmlns:r="http://schemas.openxmlformats.org/officeDocument/2006/relationships" xmlns:m="http://schemas.openxmlformats.org/officeDocument/2006/math" xmlns:v="urn:schemas-microsoft-com:vml" xmlns:wp14="http://schemas.microsoft.com/office/word/2010/wordprocessingDrawing" xmlns:wp="http://schemas.openxmlformats.org/drawingml/2006/wordprocessingDrawing" xmlns:w10="urn:schemas-microsoft-com:office:word" xmlns:w="http://schemas.openxmlformats.org/wordprocessingml/2006/main" xmlns:w14="http://schemas.microsoft.com/office/word/2010/wordml" xmlns:w15="http://schemas.microsoft.com/office/word/2012/wordml" xmlns:wpg="http://schemas.microsoft.com/office/word/2010/wordprocessingGroup" xmlns:wpi="http://schemas.microsoft.com/office/word/2010/wordprocessingInk" xmlns:wne="http://schemas.microsoft.com/office/word/2006/wordml" xmlns:wps="http://schemas.microsoft.com/office/word/2010/wordprocessingShape" mc:Ignorable="w14 w15 wp14">
   <w:p>
     <w:pPr>
       <w:pStyle w:val="Cabealho"/>
@@ -6747,7 +7017,7 @@
         <w:lang w:eastAsia="pt-PT"/>
       </w:rPr>
       <w:drawing>
-        <wp:anchor distT="0" distB="0" distL="114300" distR="114300" simplePos="0" relativeHeight="251660288" behindDoc="0" locked="0" layoutInCell="1" allowOverlap="1">
+        <wp:anchor distT="0" distB="0" distL="114300" distR="114300" simplePos="0" relativeHeight="251659264" behindDoc="0" locked="0" layoutInCell="1" allowOverlap="1" wp14:anchorId="45215984" wp14:editId="2B73EBB4">
           <wp:simplePos x="0" y="0"/>
           <wp:positionH relativeFrom="column">
             <wp:posOffset>81915</wp:posOffset>
@@ -6806,11 +7076,9 @@
     <w:r>
       <w:tab/>
     </w:r>
-    <w:proofErr w:type="spellStart"/>
     <w:r>
       <w:t>Owner</w:t>
     </w:r>
-    <w:proofErr w:type="spellEnd"/>
     <w:r>
       <w:t xml:space="preserve">: </w:t>
     </w:r>
@@ -6821,9 +7089,10 @@
         <w:dataBinding w:prefixMappings="xmlns:ns0='http://purl.org/dc/elements/1.1/' xmlns:ns1='http://schemas.openxmlformats.org/package/2006/metadata/core-properties' " w:xpath="/ns1:coreProperties[1]/ns0:creator[1]" w:storeItemID="{6C3C8BC8-F283-45AE-878A-BAB7291924A1}"/>
         <w:text/>
       </w:sdtPr>
+      <w:sdtEndPr/>
       <w:sdtContent>
         <w:r>
-          <w:t>Carla Machado</w:t>
+          <w:t>Carla Machado;Filipe Brandão</w:t>
         </w:r>
       </w:sdtContent>
     </w:sdt>
@@ -6848,9 +7117,10 @@
         <w:dataBinding w:prefixMappings="xmlns:ns0='http://purl.org/dc/elements/1.1/' xmlns:ns1='http://schemas.openxmlformats.org/package/2006/metadata/core-properties' " w:xpath="/ns1:coreProperties[1]/ns0:description[1]" w:storeItemID="{6C3C8BC8-F283-45AE-878A-BAB7291924A1}"/>
         <w:text w:multiLine="1"/>
       </w:sdtPr>
+      <w:sdtEndPr/>
       <w:sdtContent>
         <w:r>
-          <w:t>V0.1</w:t>
+          <w:t>V0.2</w:t>
         </w:r>
       </w:sdtContent>
     </w:sdt>
@@ -6867,12 +7137,11 @@
         <w:dataBinding w:prefixMappings="xmlns:ns0='http://purl.org/dc/elements/1.1/' xmlns:ns1='http://schemas.openxmlformats.org/package/2006/metadata/core-properties' " w:xpath="/ns1:coreProperties[1]/ns1:contentStatus[1]" w:storeItemID="{6C3C8BC8-F283-45AE-878A-BAB7291924A1}"/>
         <w:text/>
       </w:sdtPr>
+      <w:sdtEndPr/>
       <w:sdtContent>
-        <w:proofErr w:type="spellStart"/>
         <w:r>
           <w:t>Draft</w:t>
         </w:r>
-        <w:proofErr w:type="spellEnd"/>
       </w:sdtContent>
     </w:sdt>
     <w:r>
@@ -6883,7 +7152,7 @@
 </file>
 
 <file path=word/numbering.xml><?xml version="1.0" encoding="utf-8"?>
-<w:numbering xmlns:ve="http://schemas.openxmlformats.org/markup-compatibility/2006" xmlns:o="urn:schemas-microsoft-com:office:office" xmlns:r="http://schemas.openxmlformats.org/officeDocument/2006/relationships" xmlns:m="http://schemas.openxmlformats.org/officeDocument/2006/math" xmlns:v="urn:schemas-microsoft-com:vml" xmlns:wp="http://schemas.openxmlformats.org/drawingml/2006/wordprocessingDrawing" xmlns:w10="urn:schemas-microsoft-com:office:word" xmlns:w="http://schemas.openxmlformats.org/wordprocessingml/2006/main" xmlns:wne="http://schemas.microsoft.com/office/word/2006/wordml">
+<w:numbering xmlns:wpc="http://schemas.microsoft.com/office/word/2010/wordprocessingCanvas" xmlns:mc="http://schemas.openxmlformats.org/markup-compatibility/2006" xmlns:o="urn:schemas-microsoft-com:office:office" xmlns:r="http://schemas.openxmlformats.org/officeDocument/2006/relationships" xmlns:m="http://schemas.openxmlformats.org/officeDocument/2006/math" xmlns:v="urn:schemas-microsoft-com:vml" xmlns:wp14="http://schemas.microsoft.com/office/word/2010/wordprocessingDrawing" xmlns:wp="http://schemas.openxmlformats.org/drawingml/2006/wordprocessingDrawing" xmlns:w10="urn:schemas-microsoft-com:office:word" xmlns:w="http://schemas.openxmlformats.org/wordprocessingml/2006/main" xmlns:w14="http://schemas.microsoft.com/office/word/2010/wordml" xmlns:w15="http://schemas.microsoft.com/office/word/2012/wordml" xmlns:wpg="http://schemas.microsoft.com/office/word/2010/wordprocessingGroup" xmlns:wpi="http://schemas.microsoft.com/office/word/2010/wordprocessingInk" xmlns:wne="http://schemas.microsoft.com/office/word/2006/wordml" xmlns:wps="http://schemas.microsoft.com/office/word/2010/wordprocessingShape" mc:Ignorable="w14 w15 wp14">
   <w:abstractNum w:abstractNumId="0">
     <w:nsid w:val="0D552BEF"/>
     <w:multiLevelType w:val="multilevel"/>
@@ -8137,7 +8406,7 @@
 </file>
 
 <file path=word/styles.xml><?xml version="1.0" encoding="utf-8"?>
-<w:styles xmlns:r="http://schemas.openxmlformats.org/officeDocument/2006/relationships" xmlns:w="http://schemas.openxmlformats.org/wordprocessingml/2006/main">
+<w:styles xmlns:mc="http://schemas.openxmlformats.org/markup-compatibility/2006" xmlns:r="http://schemas.openxmlformats.org/officeDocument/2006/relationships" xmlns:w="http://schemas.openxmlformats.org/wordprocessingml/2006/main" xmlns:w14="http://schemas.microsoft.com/office/word/2010/wordml" xmlns:w15="http://schemas.microsoft.com/office/word/2012/wordml" mc:Ignorable="w14 w15">
   <w:docDefaults>
     <w:rPrDefault>
       <w:rPr>
@@ -8153,155 +8422,389 @@
       </w:pPr>
     </w:pPrDefault>
   </w:docDefaults>
-  <w:latentStyles w:defLockedState="0" w:defUIPriority="99" w:defSemiHidden="1" w:defUnhideWhenUsed="1" w:defQFormat="0" w:count="267">
-    <w:lsdException w:name="Normal" w:semiHidden="0" w:uiPriority="0" w:unhideWhenUsed="0" w:qFormat="1"/>
-    <w:lsdException w:name="heading 1" w:semiHidden="0" w:uiPriority="9" w:unhideWhenUsed="0" w:qFormat="1"/>
-    <w:lsdException w:name="heading 2" w:uiPriority="9" w:qFormat="1"/>
-    <w:lsdException w:name="heading 3" w:uiPriority="9" w:qFormat="1"/>
-    <w:lsdException w:name="heading 4" w:uiPriority="9" w:qFormat="1"/>
-    <w:lsdException w:name="heading 5" w:uiPriority="9" w:qFormat="1"/>
-    <w:lsdException w:name="heading 6" w:uiPriority="9" w:qFormat="1"/>
-    <w:lsdException w:name="heading 7" w:uiPriority="9" w:qFormat="1"/>
-    <w:lsdException w:name="heading 8" w:uiPriority="9" w:qFormat="1"/>
-    <w:lsdException w:name="heading 9" w:uiPriority="9" w:qFormat="1"/>
-    <w:lsdException w:name="toc 1" w:uiPriority="39"/>
-    <w:lsdException w:name="toc 2" w:uiPriority="39"/>
-    <w:lsdException w:name="toc 3" w:uiPriority="39"/>
-    <w:lsdException w:name="toc 4" w:uiPriority="39"/>
-    <w:lsdException w:name="toc 5" w:uiPriority="39"/>
-    <w:lsdException w:name="toc 6" w:uiPriority="39"/>
-    <w:lsdException w:name="toc 7" w:uiPriority="39"/>
-    <w:lsdException w:name="toc 8" w:uiPriority="39"/>
-    <w:lsdException w:name="toc 9" w:uiPriority="39"/>
-    <w:lsdException w:name="caption" w:uiPriority="35" w:qFormat="1"/>
-    <w:lsdException w:name="Title" w:semiHidden="0" w:uiPriority="10" w:unhideWhenUsed="0" w:qFormat="1"/>
-    <w:lsdException w:name="Default Paragraph Font" w:uiPriority="1"/>
-    <w:lsdException w:name="Subtitle" w:semiHidden="0" w:uiPriority="11" w:unhideWhenUsed="0" w:qFormat="1"/>
-    <w:lsdException w:name="Strong" w:semiHidden="0" w:uiPriority="22" w:unhideWhenUsed="0" w:qFormat="1"/>
-    <w:lsdException w:name="Emphasis" w:semiHidden="0" w:uiPriority="20" w:unhideWhenUsed="0" w:qFormat="1"/>
-    <w:lsdException w:name="Table Grid" w:semiHidden="0" w:uiPriority="59" w:unhideWhenUsed="0"/>
-    <w:lsdException w:name="Placeholder Text" w:unhideWhenUsed="0"/>
-    <w:lsdException w:name="No Spacing" w:semiHidden="0" w:uiPriority="1" w:unhideWhenUsed="0" w:qFormat="1"/>
-    <w:lsdException w:name="Light Shading" w:semiHidden="0" w:uiPriority="60" w:unhideWhenUsed="0"/>
-    <w:lsdException w:name="Light List" w:semiHidden="0" w:uiPriority="61" w:unhideWhenUsed="0"/>
-    <w:lsdException w:name="Light Grid" w:semiHidden="0" w:uiPriority="62" w:unhideWhenUsed="0"/>
-    <w:lsdException w:name="Medium Shading 1" w:semiHidden="0" w:uiPriority="63" w:unhideWhenUsed="0"/>
-    <w:lsdException w:name="Medium Shading 2" w:semiHidden="0" w:uiPriority="64" w:unhideWhenUsed="0"/>
-    <w:lsdException w:name="Medium List 1" w:semiHidden="0" w:uiPriority="65" w:unhideWhenUsed="0"/>
-    <w:lsdException w:name="Medium List 2" w:semiHidden="0" w:uiPriority="66" w:unhideWhenUsed="0"/>
-    <w:lsdException w:name="Medium Grid 1" w:semiHidden="0" w:uiPriority="67" w:unhideWhenUsed="0"/>
-    <w:lsdException w:name="Medium Grid 2" w:semiHidden="0" w:uiPriority="68" w:unhideWhenUsed="0"/>
-    <w:lsdException w:name="Medium Grid 3" w:semiHidden="0" w:uiPriority="69" w:unhideWhenUsed="0"/>
-    <w:lsdException w:name="Dark List" w:semiHidden="0" w:uiPriority="70" w:unhideWhenUsed="0"/>
-    <w:lsdException w:name="Colorful Shading" w:semiHidden="0" w:uiPriority="71" w:unhideWhenUsed="0"/>
-    <w:lsdException w:name="Colorful List" w:semiHidden="0" w:uiPriority="72" w:unhideWhenUsed="0"/>
-    <w:lsdException w:name="Colorful Grid" w:semiHidden="0" w:uiPriority="73" w:unhideWhenUsed="0"/>
-    <w:lsdException w:name="Light Shading Accent 1" w:semiHidden="0" w:uiPriority="60" w:unhideWhenUsed="0"/>
-    <w:lsdException w:name="Light List Accent 1" w:semiHidden="0" w:uiPriority="61" w:unhideWhenUsed="0"/>
-    <w:lsdException w:name="Light Grid Accent 1" w:semiHidden="0" w:uiPriority="62" w:unhideWhenUsed="0"/>
-    <w:lsdException w:name="Medium Shading 1 Accent 1" w:semiHidden="0" w:uiPriority="63" w:unhideWhenUsed="0"/>
-    <w:lsdException w:name="Medium Shading 2 Accent 1" w:semiHidden="0" w:uiPriority="64" w:unhideWhenUsed="0"/>
-    <w:lsdException w:name="Medium List 1 Accent 1" w:semiHidden="0" w:uiPriority="65" w:unhideWhenUsed="0"/>
-    <w:lsdException w:name="Revision" w:unhideWhenUsed="0"/>
-    <w:lsdException w:name="List Paragraph" w:semiHidden="0" w:uiPriority="34" w:unhideWhenUsed="0" w:qFormat="1"/>
-    <w:lsdException w:name="Quote" w:semiHidden="0" w:uiPriority="29" w:unhideWhenUsed="0" w:qFormat="1"/>
-    <w:lsdException w:name="Intense Quote" w:semiHidden="0" w:uiPriority="30" w:unhideWhenUsed="0" w:qFormat="1"/>
-    <w:lsdException w:name="Medium List 2 Accent 1" w:semiHidden="0" w:uiPriority="66" w:unhideWhenUsed="0"/>
-    <w:lsdException w:name="Medium Grid 1 Accent 1" w:semiHidden="0" w:uiPriority="67" w:unhideWhenUsed="0"/>
-    <w:lsdException w:name="Medium Grid 2 Accent 1" w:semiHidden="0" w:uiPriority="68" w:unhideWhenUsed="0"/>
-    <w:lsdException w:name="Medium Grid 3 Accent 1" w:semiHidden="0" w:uiPriority="69" w:unhideWhenUsed="0"/>
-    <w:lsdException w:name="Dark List Accent 1" w:semiHidden="0" w:uiPriority="70" w:unhideWhenUsed="0"/>
-    <w:lsdException w:name="Colorful Shading Accent 1" w:semiHidden="0" w:uiPriority="71" w:unhideWhenUsed="0"/>
-    <w:lsdException w:name="Colorful List Accent 1" w:semiHidden="0" w:uiPriority="72" w:unhideWhenUsed="0"/>
-    <w:lsdException w:name="Colorful Grid Accent 1" w:semiHidden="0" w:uiPriority="73" w:unhideWhenUsed="0"/>
-    <w:lsdException w:name="Light Shading Accent 2" w:semiHidden="0" w:uiPriority="60" w:unhideWhenUsed="0"/>
-    <w:lsdException w:name="Light List Accent 2" w:semiHidden="0" w:uiPriority="61" w:unhideWhenUsed="0"/>
-    <w:lsdException w:name="Light Grid Accent 2" w:semiHidden="0" w:uiPriority="62" w:unhideWhenUsed="0"/>
-    <w:lsdException w:name="Medium Shading 1 Accent 2" w:semiHidden="0" w:uiPriority="63" w:unhideWhenUsed="0"/>
-    <w:lsdException w:name="Medium Shading 2 Accent 2" w:semiHidden="0" w:uiPriority="64" w:unhideWhenUsed="0"/>
-    <w:lsdException w:name="Medium List 1 Accent 2" w:semiHidden="0" w:uiPriority="65" w:unhideWhenUsed="0"/>
-    <w:lsdException w:name="Medium List 2 Accent 2" w:semiHidden="0" w:uiPriority="66" w:unhideWhenUsed="0"/>
-    <w:lsdException w:name="Medium Grid 1 Accent 2" w:semiHidden="0" w:uiPriority="67" w:unhideWhenUsed="0"/>
-    <w:lsdException w:name="Medium Grid 2 Accent 2" w:semiHidden="0" w:uiPriority="68" w:unhideWhenUsed="0"/>
-    <w:lsdException w:name="Medium Grid 3 Accent 2" w:semiHidden="0" w:uiPriority="69" w:unhideWhenUsed="0"/>
-    <w:lsdException w:name="Dark List Accent 2" w:semiHidden="0" w:uiPriority="70" w:unhideWhenUsed="0"/>
-    <w:lsdException w:name="Colorful Shading Accent 2" w:semiHidden="0" w:uiPriority="71" w:unhideWhenUsed="0"/>
-    <w:lsdException w:name="Colorful List Accent 2" w:semiHidden="0" w:uiPriority="72" w:unhideWhenUsed="0"/>
-    <w:lsdException w:name="Colorful Grid Accent 2" w:semiHidden="0" w:uiPriority="73" w:unhideWhenUsed="0"/>
-    <w:lsdException w:name="Light Shading Accent 3" w:semiHidden="0" w:uiPriority="60" w:unhideWhenUsed="0"/>
-    <w:lsdException w:name="Light List Accent 3" w:semiHidden="0" w:uiPriority="61" w:unhideWhenUsed="0"/>
-    <w:lsdException w:name="Light Grid Accent 3" w:semiHidden="0" w:uiPriority="62" w:unhideWhenUsed="0"/>
-    <w:lsdException w:name="Medium Shading 1 Accent 3" w:semiHidden="0" w:uiPriority="63" w:unhideWhenUsed="0"/>
-    <w:lsdException w:name="Medium Shading 2 Accent 3" w:semiHidden="0" w:uiPriority="64" w:unhideWhenUsed="0"/>
-    <w:lsdException w:name="Medium List 1 Accent 3" w:semiHidden="0" w:uiPriority="65" w:unhideWhenUsed="0"/>
-    <w:lsdException w:name="Medium List 2 Accent 3" w:semiHidden="0" w:uiPriority="66" w:unhideWhenUsed="0"/>
-    <w:lsdException w:name="Medium Grid 1 Accent 3" w:semiHidden="0" w:uiPriority="67" w:unhideWhenUsed="0"/>
-    <w:lsdException w:name="Medium Grid 2 Accent 3" w:semiHidden="0" w:uiPriority="68" w:unhideWhenUsed="0"/>
-    <w:lsdException w:name="Medium Grid 3 Accent 3" w:semiHidden="0" w:uiPriority="69" w:unhideWhenUsed="0"/>
-    <w:lsdException w:name="Dark List Accent 3" w:semiHidden="0" w:uiPriority="70" w:unhideWhenUsed="0"/>
-    <w:lsdException w:name="Colorful Shading Accent 3" w:semiHidden="0" w:uiPriority="71" w:unhideWhenUsed="0"/>
-    <w:lsdException w:name="Colorful List Accent 3" w:semiHidden="0" w:uiPriority="72" w:unhideWhenUsed="0"/>
-    <w:lsdException w:name="Colorful Grid Accent 3" w:semiHidden="0" w:uiPriority="73" w:unhideWhenUsed="0"/>
-    <w:lsdException w:name="Light Shading Accent 4" w:semiHidden="0" w:uiPriority="60" w:unhideWhenUsed="0"/>
-    <w:lsdException w:name="Light List Accent 4" w:semiHidden="0" w:uiPriority="61" w:unhideWhenUsed="0"/>
-    <w:lsdException w:name="Light Grid Accent 4" w:semiHidden="0" w:uiPriority="62" w:unhideWhenUsed="0"/>
-    <w:lsdException w:name="Medium Shading 1 Accent 4" w:semiHidden="0" w:uiPriority="63" w:unhideWhenUsed="0"/>
-    <w:lsdException w:name="Medium Shading 2 Accent 4" w:semiHidden="0" w:uiPriority="64" w:unhideWhenUsed="0"/>
-    <w:lsdException w:name="Medium List 1 Accent 4" w:semiHidden="0" w:uiPriority="65" w:unhideWhenUsed="0"/>
-    <w:lsdException w:name="Medium List 2 Accent 4" w:semiHidden="0" w:uiPriority="66" w:unhideWhenUsed="0"/>
-    <w:lsdException w:name="Medium Grid 1 Accent 4" w:semiHidden="0" w:uiPriority="67" w:unhideWhenUsed="0"/>
-    <w:lsdException w:name="Medium Grid 2 Accent 4" w:semiHidden="0" w:uiPriority="68" w:unhideWhenUsed="0"/>
-    <w:lsdException w:name="Medium Grid 3 Accent 4" w:semiHidden="0" w:uiPriority="69" w:unhideWhenUsed="0"/>
-    <w:lsdException w:name="Dark List Accent 4" w:semiHidden="0" w:uiPriority="70" w:unhideWhenUsed="0"/>
-    <w:lsdException w:name="Colorful Shading Accent 4" w:semiHidden="0" w:uiPriority="71" w:unhideWhenUsed="0"/>
-    <w:lsdException w:name="Colorful List Accent 4" w:semiHidden="0" w:uiPriority="72" w:unhideWhenUsed="0"/>
-    <w:lsdException w:name="Colorful Grid Accent 4" w:semiHidden="0" w:uiPriority="73" w:unhideWhenUsed="0"/>
-    <w:lsdException w:name="Light Shading Accent 5" w:semiHidden="0" w:uiPriority="60" w:unhideWhenUsed="0"/>
-    <w:lsdException w:name="Light List Accent 5" w:semiHidden="0" w:uiPriority="61" w:unhideWhenUsed="0"/>
-    <w:lsdException w:name="Light Grid Accent 5" w:semiHidden="0" w:uiPriority="62" w:unhideWhenUsed="0"/>
-    <w:lsdException w:name="Medium Shading 1 Accent 5" w:semiHidden="0" w:uiPriority="63" w:unhideWhenUsed="0"/>
-    <w:lsdException w:name="Medium Shading 2 Accent 5" w:semiHidden="0" w:uiPriority="64" w:unhideWhenUsed="0"/>
-    <w:lsdException w:name="Medium List 1 Accent 5" w:semiHidden="0" w:uiPriority="65" w:unhideWhenUsed="0"/>
-    <w:lsdException w:name="Medium List 2 Accent 5" w:semiHidden="0" w:uiPriority="66" w:unhideWhenUsed="0"/>
-    <w:lsdException w:name="Medium Grid 1 Accent 5" w:semiHidden="0" w:uiPriority="67" w:unhideWhenUsed="0"/>
-    <w:lsdException w:name="Medium Grid 2 Accent 5" w:semiHidden="0" w:uiPriority="68" w:unhideWhenUsed="0"/>
-    <w:lsdException w:name="Medium Grid 3 Accent 5" w:semiHidden="0" w:uiPriority="69" w:unhideWhenUsed="0"/>
-    <w:lsdException w:name="Dark List Accent 5" w:semiHidden="0" w:uiPriority="70" w:unhideWhenUsed="0"/>
-    <w:lsdException w:name="Colorful Shading Accent 5" w:semiHidden="0" w:uiPriority="71" w:unhideWhenUsed="0"/>
-    <w:lsdException w:name="Colorful List Accent 5" w:semiHidden="0" w:uiPriority="72" w:unhideWhenUsed="0"/>
-    <w:lsdException w:name="Colorful Grid Accent 5" w:semiHidden="0" w:uiPriority="73" w:unhideWhenUsed="0"/>
-    <w:lsdException w:name="Light Shading Accent 6" w:semiHidden="0" w:uiPriority="60" w:unhideWhenUsed="0"/>
-    <w:lsdException w:name="Light List Accent 6" w:semiHidden="0" w:uiPriority="61" w:unhideWhenUsed="0"/>
-    <w:lsdException w:name="Light Grid Accent 6" w:semiHidden="0" w:uiPriority="62" w:unhideWhenUsed="0"/>
-    <w:lsdException w:name="Medium Shading 1 Accent 6" w:semiHidden="0" w:uiPriority="63" w:unhideWhenUsed="0"/>
-    <w:lsdException w:name="Medium Shading 2 Accent 6" w:semiHidden="0" w:uiPriority="64" w:unhideWhenUsed="0"/>
-    <w:lsdException w:name="Medium List 1 Accent 6" w:semiHidden="0" w:uiPriority="65" w:unhideWhenUsed="0"/>
-    <w:lsdException w:name="Medium List 2 Accent 6" w:semiHidden="0" w:uiPriority="66" w:unhideWhenUsed="0"/>
-    <w:lsdException w:name="Medium Grid 1 Accent 6" w:semiHidden="0" w:uiPriority="67" w:unhideWhenUsed="0"/>
-    <w:lsdException w:name="Medium Grid 2 Accent 6" w:semiHidden="0" w:uiPriority="68" w:unhideWhenUsed="0"/>
-    <w:lsdException w:name="Medium Grid 3 Accent 6" w:semiHidden="0" w:uiPriority="69" w:unhideWhenUsed="0"/>
-    <w:lsdException w:name="Dark List Accent 6" w:semiHidden="0" w:uiPriority="70" w:unhideWhenUsed="0"/>
-    <w:lsdException w:name="Colorful Shading Accent 6" w:semiHidden="0" w:uiPriority="71" w:unhideWhenUsed="0"/>
-    <w:lsdException w:name="Colorful List Accent 6" w:semiHidden="0" w:uiPriority="72" w:unhideWhenUsed="0"/>
-    <w:lsdException w:name="Colorful Grid Accent 6" w:semiHidden="0" w:uiPriority="73" w:unhideWhenUsed="0"/>
-    <w:lsdException w:name="Subtle Emphasis" w:semiHidden="0" w:uiPriority="19" w:unhideWhenUsed="0" w:qFormat="1"/>
-    <w:lsdException w:name="Intense Emphasis" w:semiHidden="0" w:uiPriority="21" w:unhideWhenUsed="0" w:qFormat="1"/>
-    <w:lsdException w:name="Subtle Reference" w:semiHidden="0" w:uiPriority="31" w:unhideWhenUsed="0" w:qFormat="1"/>
-    <w:lsdException w:name="Intense Reference" w:semiHidden="0" w:uiPriority="32" w:unhideWhenUsed="0" w:qFormat="1"/>
-    <w:lsdException w:name="Book Title" w:semiHidden="0" w:uiPriority="33" w:unhideWhenUsed="0" w:qFormat="1"/>
-    <w:lsdException w:name="Bibliography" w:uiPriority="37"/>
-    <w:lsdException w:name="TOC Heading" w:uiPriority="39" w:qFormat="1"/>
+  <w:latentStyles w:defLockedState="0" w:defUIPriority="99" w:defSemiHidden="0" w:defUnhideWhenUsed="0" w:defQFormat="0" w:count="371">
+    <w:lsdException w:name="Normal" w:uiPriority="0" w:qFormat="1"/>
+    <w:lsdException w:name="heading 1" w:uiPriority="9" w:qFormat="1"/>
+    <w:lsdException w:name="heading 2" w:semiHidden="1" w:uiPriority="9" w:unhideWhenUsed="1" w:qFormat="1"/>
+    <w:lsdException w:name="heading 3" w:semiHidden="1" w:uiPriority="9" w:unhideWhenUsed="1" w:qFormat="1"/>
+    <w:lsdException w:name="heading 4" w:semiHidden="1" w:uiPriority="9" w:unhideWhenUsed="1" w:qFormat="1"/>
+    <w:lsdException w:name="heading 5" w:semiHidden="1" w:uiPriority="9" w:unhideWhenUsed="1" w:qFormat="1"/>
+    <w:lsdException w:name="heading 6" w:semiHidden="1" w:uiPriority="9" w:unhideWhenUsed="1" w:qFormat="1"/>
+    <w:lsdException w:name="heading 7" w:semiHidden="1" w:uiPriority="9" w:unhideWhenUsed="1" w:qFormat="1"/>
+    <w:lsdException w:name="heading 8" w:semiHidden="1" w:uiPriority="9" w:unhideWhenUsed="1" w:qFormat="1"/>
+    <w:lsdException w:name="heading 9" w:semiHidden="1" w:uiPriority="9" w:unhideWhenUsed="1" w:qFormat="1"/>
+    <w:lsdException w:name="index 1" w:semiHidden="1" w:unhideWhenUsed="1"/>
+    <w:lsdException w:name="index 2" w:semiHidden="1" w:unhideWhenUsed="1"/>
+    <w:lsdException w:name="index 3" w:semiHidden="1" w:unhideWhenUsed="1"/>
+    <w:lsdException w:name="index 4" w:semiHidden="1" w:unhideWhenUsed="1"/>
+    <w:lsdException w:name="index 5" w:semiHidden="1" w:unhideWhenUsed="1"/>
+    <w:lsdException w:name="index 6" w:semiHidden="1" w:unhideWhenUsed="1"/>
+    <w:lsdException w:name="index 7" w:semiHidden="1" w:unhideWhenUsed="1"/>
+    <w:lsdException w:name="index 8" w:semiHidden="1" w:unhideWhenUsed="1"/>
+    <w:lsdException w:name="index 9" w:semiHidden="1" w:unhideWhenUsed="1"/>
+    <w:lsdException w:name="toc 1" w:semiHidden="1" w:uiPriority="39" w:unhideWhenUsed="1"/>
+    <w:lsdException w:name="toc 2" w:semiHidden="1" w:uiPriority="39" w:unhideWhenUsed="1"/>
+    <w:lsdException w:name="toc 3" w:semiHidden="1" w:uiPriority="39" w:unhideWhenUsed="1"/>
+    <w:lsdException w:name="toc 4" w:semiHidden="1" w:uiPriority="39" w:unhideWhenUsed="1"/>
+    <w:lsdException w:name="toc 5" w:semiHidden="1" w:uiPriority="39" w:unhideWhenUsed="1"/>
+    <w:lsdException w:name="toc 6" w:semiHidden="1" w:uiPriority="39" w:unhideWhenUsed="1"/>
+    <w:lsdException w:name="toc 7" w:semiHidden="1" w:uiPriority="39" w:unhideWhenUsed="1"/>
+    <w:lsdException w:name="toc 8" w:semiHidden="1" w:uiPriority="39" w:unhideWhenUsed="1"/>
+    <w:lsdException w:name="toc 9" w:semiHidden="1" w:uiPriority="39" w:unhideWhenUsed="1"/>
+    <w:lsdException w:name="Normal Indent" w:semiHidden="1" w:unhideWhenUsed="1"/>
+    <w:lsdException w:name="footnote text" w:semiHidden="1" w:unhideWhenUsed="1"/>
+    <w:lsdException w:name="annotation text" w:semiHidden="1" w:unhideWhenUsed="1"/>
+    <w:lsdException w:name="header" w:semiHidden="1" w:unhideWhenUsed="1"/>
+    <w:lsdException w:name="footer" w:semiHidden="1" w:unhideWhenUsed="1"/>
+    <w:lsdException w:name="index heading" w:semiHidden="1" w:unhideWhenUsed="1"/>
+    <w:lsdException w:name="caption" w:semiHidden="1" w:uiPriority="35" w:unhideWhenUsed="1" w:qFormat="1"/>
+    <w:lsdException w:name="table of figures" w:semiHidden="1" w:unhideWhenUsed="1"/>
+    <w:lsdException w:name="envelope address" w:semiHidden="1" w:unhideWhenUsed="1"/>
+    <w:lsdException w:name="envelope return" w:semiHidden="1" w:unhideWhenUsed="1"/>
+    <w:lsdException w:name="footnote reference" w:semiHidden="1" w:unhideWhenUsed="1"/>
+    <w:lsdException w:name="annotation reference" w:semiHidden="1" w:unhideWhenUsed="1"/>
+    <w:lsdException w:name="line number" w:semiHidden="1" w:unhideWhenUsed="1"/>
+    <w:lsdException w:name="page number" w:semiHidden="1" w:unhideWhenUsed="1"/>
+    <w:lsdException w:name="endnote reference" w:semiHidden="1" w:unhideWhenUsed="1"/>
+    <w:lsdException w:name="endnote text" w:semiHidden="1" w:unhideWhenUsed="1"/>
+    <w:lsdException w:name="table of authorities" w:semiHidden="1" w:unhideWhenUsed="1"/>
+    <w:lsdException w:name="macro" w:semiHidden="1" w:unhideWhenUsed="1"/>
+    <w:lsdException w:name="toa heading" w:semiHidden="1" w:unhideWhenUsed="1"/>
+    <w:lsdException w:name="List" w:semiHidden="1" w:unhideWhenUsed="1"/>
+    <w:lsdException w:name="List Bullet" w:semiHidden="1" w:unhideWhenUsed="1"/>
+    <w:lsdException w:name="List Number" w:semiHidden="1" w:unhideWhenUsed="1"/>
+    <w:lsdException w:name="List 2" w:semiHidden="1" w:unhideWhenUsed="1"/>
+    <w:lsdException w:name="List 3" w:semiHidden="1" w:unhideWhenUsed="1"/>
+    <w:lsdException w:name="List 4" w:semiHidden="1" w:unhideWhenUsed="1"/>
+    <w:lsdException w:name="List 5" w:semiHidden="1" w:unhideWhenUsed="1"/>
+    <w:lsdException w:name="List Bullet 2" w:semiHidden="1" w:unhideWhenUsed="1"/>
+    <w:lsdException w:name="List Bullet 3" w:semiHidden="1" w:unhideWhenUsed="1"/>
+    <w:lsdException w:name="List Bullet 4" w:semiHidden="1" w:unhideWhenUsed="1"/>
+    <w:lsdException w:name="List Bullet 5" w:semiHidden="1" w:unhideWhenUsed="1"/>
+    <w:lsdException w:name="List Number 2" w:semiHidden="1" w:unhideWhenUsed="1"/>
+    <w:lsdException w:name="List Number 3" w:semiHidden="1" w:unhideWhenUsed="1"/>
+    <w:lsdException w:name="List Number 4" w:semiHidden="1" w:unhideWhenUsed="1"/>
+    <w:lsdException w:name="List Number 5" w:semiHidden="1" w:unhideWhenUsed="1"/>
+    <w:lsdException w:name="Title" w:uiPriority="10" w:qFormat="1"/>
+    <w:lsdException w:name="Closing" w:semiHidden="1" w:unhideWhenUsed="1"/>
+    <w:lsdException w:name="Signature" w:semiHidden="1" w:unhideWhenUsed="1"/>
+    <w:lsdException w:name="Default Paragraph Font" w:semiHidden="1" w:uiPriority="1" w:unhideWhenUsed="1"/>
+    <w:lsdException w:name="Body Text" w:semiHidden="1" w:unhideWhenUsed="1"/>
+    <w:lsdException w:name="Body Text Indent" w:semiHidden="1" w:unhideWhenUsed="1"/>
+    <w:lsdException w:name="List Continue" w:semiHidden="1" w:unhideWhenUsed="1"/>
+    <w:lsdException w:name="List Continue 2" w:semiHidden="1" w:unhideWhenUsed="1"/>
+    <w:lsdException w:name="List Continue 3" w:semiHidden="1" w:unhideWhenUsed="1"/>
+    <w:lsdException w:name="List Continue 4" w:semiHidden="1" w:unhideWhenUsed="1"/>
+    <w:lsdException w:name="List Continue 5" w:semiHidden="1" w:unhideWhenUsed="1"/>
+    <w:lsdException w:name="Message Header" w:semiHidden="1" w:unhideWhenUsed="1"/>
+    <w:lsdException w:name="Subtitle" w:uiPriority="11" w:qFormat="1"/>
+    <w:lsdException w:name="Salutation" w:semiHidden="1" w:unhideWhenUsed="1"/>
+    <w:lsdException w:name="Date" w:semiHidden="1" w:unhideWhenUsed="1"/>
+    <w:lsdException w:name="Body Text First Indent" w:semiHidden="1" w:unhideWhenUsed="1"/>
+    <w:lsdException w:name="Body Text First Indent 2" w:semiHidden="1" w:unhideWhenUsed="1"/>
+    <w:lsdException w:name="Note Heading" w:semiHidden="1" w:unhideWhenUsed="1"/>
+    <w:lsdException w:name="Body Text 2" w:semiHidden="1" w:unhideWhenUsed="1"/>
+    <w:lsdException w:name="Body Text 3" w:semiHidden="1" w:unhideWhenUsed="1"/>
+    <w:lsdException w:name="Body Text Indent 2" w:semiHidden="1" w:unhideWhenUsed="1"/>
+    <w:lsdException w:name="Body Text Indent 3" w:semiHidden="1" w:unhideWhenUsed="1"/>
+    <w:lsdException w:name="Block Text" w:semiHidden="1" w:unhideWhenUsed="1"/>
+    <w:lsdException w:name="Hyperlink" w:semiHidden="1" w:unhideWhenUsed="1"/>
+    <w:lsdException w:name="FollowedHyperlink" w:semiHidden="1" w:unhideWhenUsed="1"/>
+    <w:lsdException w:name="Strong" w:uiPriority="22" w:qFormat="1"/>
+    <w:lsdException w:name="Emphasis" w:uiPriority="20" w:qFormat="1"/>
+    <w:lsdException w:name="Document Map" w:semiHidden="1" w:unhideWhenUsed="1"/>
+    <w:lsdException w:name="Plain Text" w:semiHidden="1" w:unhideWhenUsed="1"/>
+    <w:lsdException w:name="E-mail Signature" w:semiHidden="1" w:unhideWhenUsed="1"/>
+    <w:lsdException w:name="HTML Top of Form" w:semiHidden="1" w:unhideWhenUsed="1"/>
+    <w:lsdException w:name="HTML Bottom of Form" w:semiHidden="1" w:unhideWhenUsed="1"/>
+    <w:lsdException w:name="Normal (Web)" w:semiHidden="1" w:unhideWhenUsed="1"/>
+    <w:lsdException w:name="HTML Acronym" w:semiHidden="1" w:unhideWhenUsed="1"/>
+    <w:lsdException w:name="HTML Address" w:semiHidden="1" w:unhideWhenUsed="1"/>
+    <w:lsdException w:name="HTML Cite" w:semiHidden="1" w:unhideWhenUsed="1"/>
+    <w:lsdException w:name="HTML Code" w:semiHidden="1" w:unhideWhenUsed="1"/>
+    <w:lsdException w:name="HTML Definition" w:semiHidden="1" w:unhideWhenUsed="1"/>
+    <w:lsdException w:name="HTML Keyboard" w:semiHidden="1" w:unhideWhenUsed="1"/>
+    <w:lsdException w:name="HTML Preformatted" w:semiHidden="1" w:unhideWhenUsed="1"/>
+    <w:lsdException w:name="HTML Sample" w:semiHidden="1" w:unhideWhenUsed="1"/>
+    <w:lsdException w:name="HTML Typewriter" w:semiHidden="1" w:unhideWhenUsed="1"/>
+    <w:lsdException w:name="HTML Variable" w:semiHidden="1" w:unhideWhenUsed="1"/>
+    <w:lsdException w:name="Normal Table" w:semiHidden="1" w:unhideWhenUsed="1"/>
+    <w:lsdException w:name="annotation subject" w:semiHidden="1" w:unhideWhenUsed="1"/>
+    <w:lsdException w:name="No List" w:semiHidden="1" w:unhideWhenUsed="1"/>
+    <w:lsdException w:name="Outline List 1" w:semiHidden="1" w:unhideWhenUsed="1"/>
+    <w:lsdException w:name="Outline List 2" w:semiHidden="1" w:unhideWhenUsed="1"/>
+    <w:lsdException w:name="Outline List 3" w:semiHidden="1" w:unhideWhenUsed="1"/>
+    <w:lsdException w:name="Table Simple 1" w:semiHidden="1" w:unhideWhenUsed="1"/>
+    <w:lsdException w:name="Table Simple 2" w:semiHidden="1" w:unhideWhenUsed="1"/>
+    <w:lsdException w:name="Table Simple 3" w:semiHidden="1" w:unhideWhenUsed="1"/>
+    <w:lsdException w:name="Table Classic 1" w:semiHidden="1" w:unhideWhenUsed="1"/>
+    <w:lsdException w:name="Table Classic 2" w:semiHidden="1" w:unhideWhenUsed="1"/>
+    <w:lsdException w:name="Table Classic 3" w:semiHidden="1" w:unhideWhenUsed="1"/>
+    <w:lsdException w:name="Table Classic 4" w:semiHidden="1" w:unhideWhenUsed="1"/>
+    <w:lsdException w:name="Table Colorful 1" w:semiHidden="1" w:unhideWhenUsed="1"/>
+    <w:lsdException w:name="Table Colorful 2" w:semiHidden="1" w:unhideWhenUsed="1"/>
+    <w:lsdException w:name="Table Colorful 3" w:semiHidden="1" w:unhideWhenUsed="1"/>
+    <w:lsdException w:name="Table Columns 1" w:semiHidden="1" w:unhideWhenUsed="1"/>
+    <w:lsdException w:name="Table Columns 2" w:semiHidden="1" w:unhideWhenUsed="1"/>
+    <w:lsdException w:name="Table Columns 3" w:semiHidden="1" w:unhideWhenUsed="1"/>
+    <w:lsdException w:name="Table Columns 4" w:semiHidden="1" w:unhideWhenUsed="1"/>
+    <w:lsdException w:name="Table Columns 5" w:semiHidden="1" w:unhideWhenUsed="1"/>
+    <w:lsdException w:name="Table Grid 1" w:semiHidden="1" w:unhideWhenUsed="1"/>
+    <w:lsdException w:name="Table Grid 2" w:semiHidden="1" w:unhideWhenUsed="1"/>
+    <w:lsdException w:name="Table Grid 3" w:semiHidden="1" w:unhideWhenUsed="1"/>
+    <w:lsdException w:name="Table Grid 4" w:semiHidden="1" w:unhideWhenUsed="1"/>
+    <w:lsdException w:name="Table Grid 5" w:semiHidden="1" w:unhideWhenUsed="1"/>
+    <w:lsdException w:name="Table Grid 6" w:semiHidden="1" w:unhideWhenUsed="1"/>
+    <w:lsdException w:name="Table Grid 7" w:semiHidden="1" w:unhideWhenUsed="1"/>
+    <w:lsdException w:name="Table Grid 8" w:semiHidden="1" w:unhideWhenUsed="1"/>
+    <w:lsdException w:name="Table List 1" w:semiHidden="1" w:unhideWhenUsed="1"/>
+    <w:lsdException w:name="Table List 2" w:semiHidden="1" w:unhideWhenUsed="1"/>
+    <w:lsdException w:name="Table List 3" w:semiHidden="1" w:unhideWhenUsed="1"/>
+    <w:lsdException w:name="Table List 4" w:semiHidden="1" w:unhideWhenUsed="1"/>
+    <w:lsdException w:name="Table List 5" w:semiHidden="1" w:unhideWhenUsed="1"/>
+    <w:lsdException w:name="Table List 6" w:semiHidden="1" w:unhideWhenUsed="1"/>
+    <w:lsdException w:name="Table List 7" w:semiHidden="1" w:unhideWhenUsed="1"/>
+    <w:lsdException w:name="Table List 8" w:semiHidden="1" w:unhideWhenUsed="1"/>
+    <w:lsdException w:name="Table 3D effects 1" w:semiHidden="1" w:unhideWhenUsed="1"/>
+    <w:lsdException w:name="Table 3D effects 2" w:semiHidden="1" w:unhideWhenUsed="1"/>
+    <w:lsdException w:name="Table 3D effects 3" w:semiHidden="1" w:unhideWhenUsed="1"/>
+    <w:lsdException w:name="Table Contemporary" w:semiHidden="1" w:unhideWhenUsed="1"/>
+    <w:lsdException w:name="Table Elegant" w:semiHidden="1" w:unhideWhenUsed="1"/>
+    <w:lsdException w:name="Table Professional" w:semiHidden="1" w:unhideWhenUsed="1"/>
+    <w:lsdException w:name="Table Subtle 1" w:semiHidden="1" w:unhideWhenUsed="1"/>
+    <w:lsdException w:name="Table Subtle 2" w:semiHidden="1" w:unhideWhenUsed="1"/>
+    <w:lsdException w:name="Table Web 1" w:semiHidden="1" w:unhideWhenUsed="1"/>
+    <w:lsdException w:name="Table Web 2" w:semiHidden="1" w:unhideWhenUsed="1"/>
+    <w:lsdException w:name="Table Web 3" w:semiHidden="1" w:unhideWhenUsed="1"/>
+    <w:lsdException w:name="Balloon Text" w:semiHidden="1" w:unhideWhenUsed="1"/>
+    <w:lsdException w:name="Table Grid" w:uiPriority="59"/>
+    <w:lsdException w:name="Table Theme" w:semiHidden="1" w:unhideWhenUsed="1"/>
+    <w:lsdException w:name="Placeholder Text" w:semiHidden="1"/>
+    <w:lsdException w:name="No Spacing" w:uiPriority="1" w:qFormat="1"/>
+    <w:lsdException w:name="Light Shading" w:uiPriority="60"/>
+    <w:lsdException w:name="Light List" w:uiPriority="61"/>
+    <w:lsdException w:name="Light Grid" w:uiPriority="62"/>
+    <w:lsdException w:name="Medium Shading 1" w:uiPriority="63"/>
+    <w:lsdException w:name="Medium Shading 2" w:uiPriority="64"/>
+    <w:lsdException w:name="Medium List 1" w:uiPriority="65"/>
+    <w:lsdException w:name="Medium List 2" w:uiPriority="66"/>
+    <w:lsdException w:name="Medium Grid 1" w:uiPriority="67"/>
+    <w:lsdException w:name="Medium Grid 2" w:uiPriority="68"/>
+    <w:lsdException w:name="Medium Grid 3" w:uiPriority="69"/>
+    <w:lsdException w:name="Dark List" w:uiPriority="70"/>
+    <w:lsdException w:name="Colorful Shading" w:uiPriority="71"/>
+    <w:lsdException w:name="Colorful List" w:uiPriority="72"/>
+    <w:lsdException w:name="Colorful Grid" w:uiPriority="73"/>
+    <w:lsdException w:name="Light Shading Accent 1" w:uiPriority="60"/>
+    <w:lsdException w:name="Light List Accent 1" w:uiPriority="61"/>
+    <w:lsdException w:name="Light Grid Accent 1" w:uiPriority="62"/>
+    <w:lsdException w:name="Medium Shading 1 Accent 1" w:uiPriority="63"/>
+    <w:lsdException w:name="Medium Shading 2 Accent 1" w:uiPriority="64"/>
+    <w:lsdException w:name="Medium List 1 Accent 1" w:uiPriority="65"/>
+    <w:lsdException w:name="Revision" w:semiHidden="1"/>
+    <w:lsdException w:name="List Paragraph" w:uiPriority="34" w:qFormat="1"/>
+    <w:lsdException w:name="Quote" w:uiPriority="29" w:qFormat="1"/>
+    <w:lsdException w:name="Intense Quote" w:uiPriority="30" w:qFormat="1"/>
+    <w:lsdException w:name="Medium List 2 Accent 1" w:uiPriority="66"/>
+    <w:lsdException w:name="Medium Grid 1 Accent 1" w:uiPriority="67"/>
+    <w:lsdException w:name="Medium Grid 2 Accent 1" w:uiPriority="68"/>
+    <w:lsdException w:name="Medium Grid 3 Accent 1" w:uiPriority="69"/>
+    <w:lsdException w:name="Dark List Accent 1" w:uiPriority="70"/>
+    <w:lsdException w:name="Colorful Shading Accent 1" w:uiPriority="71"/>
+    <w:lsdException w:name="Colorful List Accent 1" w:uiPriority="72"/>
+    <w:lsdException w:name="Colorful Grid Accent 1" w:uiPriority="73"/>
+    <w:lsdException w:name="Light Shading Accent 2" w:uiPriority="60"/>
+    <w:lsdException w:name="Light List Accent 2" w:uiPriority="61"/>
+    <w:lsdException w:name="Light Grid Accent 2" w:uiPriority="62"/>
+    <w:lsdException w:name="Medium Shading 1 Accent 2" w:uiPriority="63"/>
+    <w:lsdException w:name="Medium Shading 2 Accent 2" w:uiPriority="64"/>
+    <w:lsdException w:name="Medium List 1 Accent 2" w:uiPriority="65"/>
+    <w:lsdException w:name="Medium List 2 Accent 2" w:uiPriority="66"/>
+    <w:lsdException w:name="Medium Grid 1 Accent 2" w:uiPriority="67"/>
+    <w:lsdException w:name="Medium Grid 2 Accent 2" w:uiPriority="68"/>
+    <w:lsdException w:name="Medium Grid 3 Accent 2" w:uiPriority="69"/>
+    <w:lsdException w:name="Dark List Accent 2" w:uiPriority="70"/>
+    <w:lsdException w:name="Colorful Shading Accent 2" w:uiPriority="71"/>
+    <w:lsdException w:name="Colorful List Accent 2" w:uiPriority="72"/>
+    <w:lsdException w:name="Colorful Grid Accent 2" w:uiPriority="73"/>
+    <w:lsdException w:name="Light Shading Accent 3" w:uiPriority="60"/>
+    <w:lsdException w:name="Light List Accent 3" w:uiPriority="61"/>
+    <w:lsdException w:name="Light Grid Accent 3" w:uiPriority="62"/>
+    <w:lsdException w:name="Medium Shading 1 Accent 3" w:uiPriority="63"/>
+    <w:lsdException w:name="Medium Shading 2 Accent 3" w:uiPriority="64"/>
+    <w:lsdException w:name="Medium List 1 Accent 3" w:uiPriority="65"/>
+    <w:lsdException w:name="Medium List 2 Accent 3" w:uiPriority="66"/>
+    <w:lsdException w:name="Medium Grid 1 Accent 3" w:uiPriority="67"/>
+    <w:lsdException w:name="Medium Grid 2 Accent 3" w:uiPriority="68"/>
+    <w:lsdException w:name="Medium Grid 3 Accent 3" w:uiPriority="69"/>
+    <w:lsdException w:name="Dark List Accent 3" w:uiPriority="70"/>
+    <w:lsdException w:name="Colorful Shading Accent 3" w:uiPriority="71"/>
+    <w:lsdException w:name="Colorful List Accent 3" w:uiPriority="72"/>
+    <w:lsdException w:name="Colorful Grid Accent 3" w:uiPriority="73"/>
+    <w:lsdException w:name="Light Shading Accent 4" w:uiPriority="60"/>
+    <w:lsdException w:name="Light List Accent 4" w:uiPriority="61"/>
+    <w:lsdException w:name="Light Grid Accent 4" w:uiPriority="62"/>
+    <w:lsdException w:name="Medium Shading 1 Accent 4" w:uiPriority="63"/>
+    <w:lsdException w:name="Medium Shading 2 Accent 4" w:uiPriority="64"/>
+    <w:lsdException w:name="Medium List 1 Accent 4" w:uiPriority="65"/>
+    <w:lsdException w:name="Medium List 2 Accent 4" w:uiPriority="66"/>
+    <w:lsdException w:name="Medium Grid 1 Accent 4" w:uiPriority="67"/>
+    <w:lsdException w:name="Medium Grid 2 Accent 4" w:uiPriority="68"/>
+    <w:lsdException w:name="Medium Grid 3 Accent 4" w:uiPriority="69"/>
+    <w:lsdException w:name="Dark List Accent 4" w:uiPriority="70"/>
+    <w:lsdException w:name="Colorful Shading Accent 4" w:uiPriority="71"/>
+    <w:lsdException w:name="Colorful List Accent 4" w:uiPriority="72"/>
+    <w:lsdException w:name="Colorful Grid Accent 4" w:uiPriority="73"/>
+    <w:lsdException w:name="Light Shading Accent 5" w:uiPriority="60"/>
+    <w:lsdException w:name="Light List Accent 5" w:uiPriority="61"/>
+    <w:lsdException w:name="Light Grid Accent 5" w:uiPriority="62"/>
+    <w:lsdException w:name="Medium Shading 1 Accent 5" w:uiPriority="63"/>
+    <w:lsdException w:name="Medium Shading 2 Accent 5" w:uiPriority="64"/>
+    <w:lsdException w:name="Medium List 1 Accent 5" w:uiPriority="65"/>
+    <w:lsdException w:name="Medium List 2 Accent 5" w:uiPriority="66"/>
+    <w:lsdException w:name="Medium Grid 1 Accent 5" w:uiPriority="67"/>
+    <w:lsdException w:name="Medium Grid 2 Accent 5" w:uiPriority="68"/>
+    <w:lsdException w:name="Medium Grid 3 Accent 5" w:uiPriority="69"/>
+    <w:lsdException w:name="Dark List Accent 5" w:uiPriority="70"/>
+    <w:lsdException w:name="Colorful Shading Accent 5" w:uiPriority="71"/>
+    <w:lsdException w:name="Colorful List Accent 5" w:uiPriority="72"/>
+    <w:lsdException w:name="Colorful Grid Accent 5" w:uiPriority="73"/>
+    <w:lsdException w:name="Light Shading Accent 6" w:uiPriority="60"/>
+    <w:lsdException w:name="Light List Accent 6" w:uiPriority="61"/>
+    <w:lsdException w:name="Light Grid Accent 6" w:uiPriority="62"/>
+    <w:lsdException w:name="Medium Shading 1 Accent 6" w:uiPriority="63"/>
+    <w:lsdException w:name="Medium Shading 2 Accent 6" w:uiPriority="64"/>
+    <w:lsdException w:name="Medium List 1 Accent 6" w:uiPriority="65"/>
+    <w:lsdException w:name="Medium List 2 Accent 6" w:uiPriority="66"/>
+    <w:lsdException w:name="Medium Grid 1 Accent 6" w:uiPriority="67"/>
+    <w:lsdException w:name="Medium Grid 2 Accent 6" w:uiPriority="68"/>
+    <w:lsdException w:name="Medium Grid 3 Accent 6" w:uiPriority="69"/>
+    <w:lsdException w:name="Dark List Accent 6" w:uiPriority="70"/>
+    <w:lsdException w:name="Colorful Shading Accent 6" w:uiPriority="71"/>
+    <w:lsdException w:name="Colorful List Accent 6" w:uiPriority="72"/>
+    <w:lsdException w:name="Colorful Grid Accent 6" w:uiPriority="73"/>
+    <w:lsdException w:name="Subtle Emphasis" w:uiPriority="19" w:qFormat="1"/>
+    <w:lsdException w:name="Intense Emphasis" w:uiPriority="21" w:qFormat="1"/>
+    <w:lsdException w:name="Subtle Reference" w:uiPriority="31" w:qFormat="1"/>
+    <w:lsdException w:name="Intense Reference" w:uiPriority="32" w:qFormat="1"/>
+    <w:lsdException w:name="Book Title" w:uiPriority="33" w:qFormat="1"/>
+    <w:lsdException w:name="Bibliography" w:semiHidden="1" w:uiPriority="37" w:unhideWhenUsed="1"/>
+    <w:lsdException w:name="TOC Heading" w:semiHidden="1" w:uiPriority="39" w:unhideWhenUsed="1" w:qFormat="1"/>
+    <w:lsdException w:name="Plain Table 1" w:uiPriority="41"/>
+    <w:lsdException w:name="Plain Table 2" w:uiPriority="42"/>
+    <w:lsdException w:name="Plain Table 3" w:uiPriority="43"/>
+    <w:lsdException w:name="Plain Table 4" w:uiPriority="44"/>
+    <w:lsdException w:name="Plain Table 5" w:uiPriority="45"/>
+    <w:lsdException w:name="Grid Table Light" w:uiPriority="40"/>
+    <w:lsdException w:name="Grid Table 1 Light" w:uiPriority="46"/>
+    <w:lsdException w:name="Grid Table 2" w:uiPriority="47"/>
+    <w:lsdException w:name="Grid Table 3" w:uiPriority="48"/>
+    <w:lsdException w:name="Grid Table 4" w:uiPriority="49"/>
+    <w:lsdException w:name="Grid Table 5 Dark" w:uiPriority="50"/>
+    <w:lsdException w:name="Grid Table 6 Colorful" w:uiPriority="51"/>
+    <w:lsdException w:name="Grid Table 7 Colorful" w:uiPriority="52"/>
+    <w:lsdException w:name="Grid Table 1 Light Accent 1" w:uiPriority="46"/>
+    <w:lsdException w:name="Grid Table 2 Accent 1" w:uiPriority="47"/>
+    <w:lsdException w:name="Grid Table 3 Accent 1" w:uiPriority="48"/>
+    <w:lsdException w:name="Grid Table 4 Accent 1" w:uiPriority="49"/>
+    <w:lsdException w:name="Grid Table 5 Dark Accent 1" w:uiPriority="50"/>
+    <w:lsdException w:name="Grid Table 6 Colorful Accent 1" w:uiPriority="51"/>
+    <w:lsdException w:name="Grid Table 7 Colorful Accent 1" w:uiPriority="52"/>
+    <w:lsdException w:name="Grid Table 1 Light Accent 2" w:uiPriority="46"/>
+    <w:lsdException w:name="Grid Table 2 Accent 2" w:uiPriority="47"/>
+    <w:lsdException w:name="Grid Table 3 Accent 2" w:uiPriority="48"/>
+    <w:lsdException w:name="Grid Table 4 Accent 2" w:uiPriority="49"/>
+    <w:lsdException w:name="Grid Table 5 Dark Accent 2" w:uiPriority="50"/>
+    <w:lsdException w:name="Grid Table 6 Colorful Accent 2" w:uiPriority="51"/>
+    <w:lsdException w:name="Grid Table 7 Colorful Accent 2" w:uiPriority="52"/>
+    <w:lsdException w:name="Grid Table 1 Light Accent 3" w:uiPriority="46"/>
+    <w:lsdException w:name="Grid Table 2 Accent 3" w:uiPriority="47"/>
+    <w:lsdException w:name="Grid Table 3 Accent 3" w:uiPriority="48"/>
+    <w:lsdException w:name="Grid Table 4 Accent 3" w:uiPriority="49"/>
+    <w:lsdException w:name="Grid Table 5 Dark Accent 3" w:uiPriority="50"/>
+    <w:lsdException w:name="Grid Table 6 Colorful Accent 3" w:uiPriority="51"/>
+    <w:lsdException w:name="Grid Table 7 Colorful Accent 3" w:uiPriority="52"/>
+    <w:lsdException w:name="Grid Table 1 Light Accent 4" w:uiPriority="46"/>
+    <w:lsdException w:name="Grid Table 2 Accent 4" w:uiPriority="47"/>
+    <w:lsdException w:name="Grid Table 3 Accent 4" w:uiPriority="48"/>
+    <w:lsdException w:name="Grid Table 4 Accent 4" w:uiPriority="49"/>
+    <w:lsdException w:name="Grid Table 5 Dark Accent 4" w:uiPriority="50"/>
+    <w:lsdException w:name="Grid Table 6 Colorful Accent 4" w:uiPriority="51"/>
+    <w:lsdException w:name="Grid Table 7 Colorful Accent 4" w:uiPriority="52"/>
+    <w:lsdException w:name="Grid Table 1 Light Accent 5" w:uiPriority="46"/>
+    <w:lsdException w:name="Grid Table 2 Accent 5" w:uiPriority="47"/>
+    <w:lsdException w:name="Grid Table 3 Accent 5" w:uiPriority="48"/>
+    <w:lsdException w:name="Grid Table 4 Accent 5" w:uiPriority="49"/>
+    <w:lsdException w:name="Grid Table 5 Dark Accent 5" w:uiPriority="50"/>
+    <w:lsdException w:name="Grid Table 6 Colorful Accent 5" w:uiPriority="51"/>
+    <w:lsdException w:name="Grid Table 7 Colorful Accent 5" w:uiPriority="52"/>
+    <w:lsdException w:name="Grid Table 1 Light Accent 6" w:uiPriority="46"/>
+    <w:lsdException w:name="Grid Table 2 Accent 6" w:uiPriority="47"/>
+    <w:lsdException w:name="Grid Table 3 Accent 6" w:uiPriority="48"/>
+    <w:lsdException w:name="Grid Table 4 Accent 6" w:uiPriority="49"/>
+    <w:lsdException w:name="Grid Table 5 Dark Accent 6" w:uiPriority="50"/>
+    <w:lsdException w:name="Grid Table 6 Colorful Accent 6" w:uiPriority="51"/>
+    <w:lsdException w:name="Grid Table 7 Colorful Accent 6" w:uiPriority="52"/>
+    <w:lsdException w:name="List Table 1 Light" w:uiPriority="46"/>
+    <w:lsdException w:name="List Table 2" w:uiPriority="47"/>
+    <w:lsdException w:name="List Table 3" w:uiPriority="48"/>
+    <w:lsdException w:name="List Table 4" w:uiPriority="49"/>
+    <w:lsdException w:name="List Table 5 Dark" w:uiPriority="50"/>
+    <w:lsdException w:name="List Table 6 Colorful" w:uiPriority="51"/>
+    <w:lsdException w:name="List Table 7 Colorful" w:uiPriority="52"/>
+    <w:lsdException w:name="List Table 1 Light Accent 1" w:uiPriority="46"/>
+    <w:lsdException w:name="List Table 2 Accent 1" w:uiPriority="47"/>
+    <w:lsdException w:name="List Table 3 Accent 1" w:uiPriority="48"/>
+    <w:lsdException w:name="List Table 4 Accent 1" w:uiPriority="49"/>
+    <w:lsdException w:name="List Table 5 Dark Accent 1" w:uiPriority="50"/>
+    <w:lsdException w:name="List Table 6 Colorful Accent 1" w:uiPriority="51"/>
+    <w:lsdException w:name="List Table 7 Colorful Accent 1" w:uiPriority="52"/>
+    <w:lsdException w:name="List Table 1 Light Accent 2" w:uiPriority="46"/>
+    <w:lsdException w:name="List Table 2 Accent 2" w:uiPriority="47"/>
+    <w:lsdException w:name="List Table 3 Accent 2" w:uiPriority="48"/>
+    <w:lsdException w:name="List Table 4 Accent 2" w:uiPriority="49"/>
+    <w:lsdException w:name="List Table 5 Dark Accent 2" w:uiPriority="50"/>
+    <w:lsdException w:name="List Table 6 Colorful Accent 2" w:uiPriority="51"/>
+    <w:lsdException w:name="List Table 7 Colorful Accent 2" w:uiPriority="52"/>
+    <w:lsdException w:name="List Table 1 Light Accent 3" w:uiPriority="46"/>
+    <w:lsdException w:name="List Table 2 Accent 3" w:uiPriority="47"/>
+    <w:lsdException w:name="List Table 3 Accent 3" w:uiPriority="48"/>
+    <w:lsdException w:name="List Table 4 Accent 3" w:uiPriority="49"/>
+    <w:lsdException w:name="List Table 5 Dark Accent 3" w:uiPriority="50"/>
+    <w:lsdException w:name="List Table 6 Colorful Accent 3" w:uiPriority="51"/>
+    <w:lsdException w:name="List Table 7 Colorful Accent 3" w:uiPriority="52"/>
+    <w:lsdException w:name="List Table 1 Light Accent 4" w:uiPriority="46"/>
+    <w:lsdException w:name="List Table 2 Accent 4" w:uiPriority="47"/>
+    <w:lsdException w:name="List Table 3 Accent 4" w:uiPriority="48"/>
+    <w:lsdException w:name="List Table 4 Accent 4" w:uiPriority="49"/>
+    <w:lsdException w:name="List Table 5 Dark Accent 4" w:uiPriority="50"/>
+    <w:lsdException w:name="List Table 6 Colorful Accent 4" w:uiPriority="51"/>
+    <w:lsdException w:name="List Table 7 Colorful Accent 4" w:uiPriority="52"/>
+    <w:lsdException w:name="List Table 1 Light Accent 5" w:uiPriority="46"/>
+    <w:lsdException w:name="List Table 2 Accent 5" w:uiPriority="47"/>
+    <w:lsdException w:name="List Table 3 Accent 5" w:uiPriority="48"/>
+    <w:lsdException w:name="List Table 4 Accent 5" w:uiPriority="49"/>
+    <w:lsdException w:name="List Table 5 Dark Accent 5" w:uiPriority="50"/>
+    <w:lsdException w:name="List Table 6 Colorful Accent 5" w:uiPriority="51"/>
+    <w:lsdException w:name="List Table 7 Colorful Accent 5" w:uiPriority="52"/>
+    <w:lsdException w:name="List Table 1 Light Accent 6" w:uiPriority="46"/>
+    <w:lsdException w:name="List Table 2 Accent 6" w:uiPriority="47"/>
+    <w:lsdException w:name="List Table 3 Accent 6" w:uiPriority="48"/>
+    <w:lsdException w:name="List Table 4 Accent 6" w:uiPriority="49"/>
+    <w:lsdException w:name="List Table 5 Dark Accent 6" w:uiPriority="50"/>
+    <w:lsdException w:name="List Table 6 Colorful Accent 6" w:uiPriority="51"/>
+    <w:lsdException w:name="List Table 7 Colorful Accent 6" w:uiPriority="52"/>
   </w:latentStyles>
   <w:style w:type="paragraph" w:default="1" w:styleId="Normal">
     <w:name w:val="Normal"/>
     <w:qFormat/>
     <w:rsid w:val="00345E81"/>
   </w:style>
-  <w:style w:type="paragraph" w:styleId="Ttulo1">
+  <w:style w:type="paragraph" w:styleId="Cabealho1">
     <w:name w:val="heading 1"/>
     <w:basedOn w:val="Normal"/>
     <w:next w:val="Normal"/>
-    <w:link w:val="Ttulo1Carcter"/>
+    <w:link w:val="Cabealho1Carter"/>
     <w:uiPriority w:val="9"/>
     <w:qFormat/>
     <w:rsid w:val="00906D0A"/>
@@ -8331,7 +8834,6 @@
     <w:uiPriority w:val="99"/>
     <w:semiHidden/>
     <w:unhideWhenUsed/>
-    <w:qFormat/>
     <w:tblPr>
       <w:tblInd w:w="0" w:type="dxa"/>
       <w:tblCellMar>
@@ -8351,7 +8853,7 @@
   <w:style w:type="paragraph" w:styleId="Cabealho">
     <w:name w:val="header"/>
     <w:basedOn w:val="Normal"/>
-    <w:link w:val="CabealhoCarcter"/>
+    <w:link w:val="CabealhoCarter"/>
     <w:uiPriority w:val="99"/>
     <w:unhideWhenUsed/>
     <w:rsid w:val="00042081"/>
@@ -8363,8 +8865,8 @@
       <w:spacing w:after="0" w:line="240" w:lineRule="auto"/>
     </w:pPr>
   </w:style>
-  <w:style w:type="character" w:customStyle="1" w:styleId="CabealhoCarcter">
-    <w:name w:val="Cabeçalho Carácter"/>
+  <w:style w:type="character" w:customStyle="1" w:styleId="CabealhoCarter">
+    <w:name w:val="Cabeçalho Caráter"/>
     <w:basedOn w:val="Tipodeletrapredefinidodopargrafo"/>
     <w:link w:val="Cabealho"/>
     <w:uiPriority w:val="99"/>
@@ -8373,7 +8875,7 @@
   <w:style w:type="paragraph" w:styleId="Rodap">
     <w:name w:val="footer"/>
     <w:basedOn w:val="Normal"/>
-    <w:link w:val="RodapCarcter"/>
+    <w:link w:val="RodapCarter"/>
     <w:uiPriority w:val="99"/>
     <w:unhideWhenUsed/>
     <w:rsid w:val="00042081"/>
@@ -8385,8 +8887,8 @@
       <w:spacing w:after="0" w:line="240" w:lineRule="auto"/>
     </w:pPr>
   </w:style>
-  <w:style w:type="character" w:customStyle="1" w:styleId="RodapCarcter">
-    <w:name w:val="Rodapé Carácter"/>
+  <w:style w:type="character" w:customStyle="1" w:styleId="RodapCarter">
+    <w:name w:val="Rodapé Caráter"/>
     <w:basedOn w:val="Tipodeletrapredefinidodopargrafo"/>
     <w:link w:val="Rodap"/>
     <w:uiPriority w:val="99"/>
@@ -8405,7 +8907,7 @@
   <w:style w:type="paragraph" w:styleId="Textodebalo">
     <w:name w:val="Balloon Text"/>
     <w:basedOn w:val="Normal"/>
-    <w:link w:val="TextodebaloCarcter"/>
+    <w:link w:val="TextodebaloCarter"/>
     <w:uiPriority w:val="99"/>
     <w:semiHidden/>
     <w:unhideWhenUsed/>
@@ -8419,8 +8921,8 @@
       <w:szCs w:val="16"/>
     </w:rPr>
   </w:style>
-  <w:style w:type="character" w:customStyle="1" w:styleId="TextodebaloCarcter">
-    <w:name w:val="Texto de balão Carácter"/>
+  <w:style w:type="character" w:customStyle="1" w:styleId="TextodebaloCarter">
+    <w:name w:val="Texto de balão Caráter"/>
     <w:basedOn w:val="Tipodeletrapredefinidodopargrafo"/>
     <w:link w:val="Textodebalo"/>
     <w:uiPriority w:val="99"/>
@@ -8434,7 +8936,7 @@
   </w:style>
   <w:style w:type="paragraph" w:styleId="SemEspaamento">
     <w:name w:val="No Spacing"/>
-    <w:link w:val="SemEspaamentoCarcter"/>
+    <w:link w:val="SemEspaamentoCarter"/>
     <w:uiPriority w:val="1"/>
     <w:qFormat/>
     <w:rsid w:val="00906D0A"/>
@@ -8445,8 +8947,8 @@
       <w:rFonts w:eastAsiaTheme="minorEastAsia"/>
     </w:rPr>
   </w:style>
-  <w:style w:type="character" w:customStyle="1" w:styleId="SemEspaamentoCarcter">
-    <w:name w:val="Sem Espaçamento Carácter"/>
+  <w:style w:type="character" w:customStyle="1" w:styleId="SemEspaamentoCarter">
+    <w:name w:val="Sem Espaçamento Caráter"/>
     <w:basedOn w:val="Tipodeletrapredefinidodopargrafo"/>
     <w:link w:val="SemEspaamento"/>
     <w:uiPriority w:val="1"/>
@@ -8481,10 +8983,10 @@
       </w:tblCellMar>
     </w:tblPr>
   </w:style>
-  <w:style w:type="character" w:customStyle="1" w:styleId="Ttulo1Carcter">
-    <w:name w:val="Título 1 Carácter"/>
+  <w:style w:type="character" w:customStyle="1" w:styleId="Cabealho1Carter">
+    <w:name w:val="Cabeçalho 1 Caráter"/>
     <w:basedOn w:val="Tipodeletrapredefinidodopargrafo"/>
-    <w:link w:val="Ttulo1"/>
+    <w:link w:val="Cabealho1"/>
     <w:uiPriority w:val="9"/>
     <w:rsid w:val="00906D0A"/>
     <w:rPr>
@@ -8496,9 +8998,9 @@
       <w:szCs w:val="28"/>
     </w:rPr>
   </w:style>
-  <w:style w:type="paragraph" w:styleId="Ttulodondice">
+  <w:style w:type="paragraph" w:styleId="Cabealhodondice">
     <w:name w:val="TOC Heading"/>
-    <w:basedOn w:val="Ttulo1"/>
+    <w:basedOn w:val="Cabealho1"/>
     <w:next w:val="Normal"/>
     <w:uiPriority w:val="39"/>
     <w:semiHidden/>
@@ -8909,7 +9411,7 @@
 </file>
 
 <file path=customXml/itemProps2.xml><?xml version="1.0" encoding="utf-8"?>
-<ds:datastoreItem xmlns:ds="http://schemas.openxmlformats.org/officeDocument/2006/customXml" ds:itemID="{92066E36-6519-43DC-A7C6-1EFDB201C9F1}">
+<ds:datastoreItem xmlns:ds="http://schemas.openxmlformats.org/officeDocument/2006/customXml" ds:itemID="{FD3A37BA-18DC-49B5-9164-E794BE4864A0}">
   <ds:schemaRefs>
     <ds:schemaRef ds:uri="http://schemas.openxmlformats.org/officeDocument/2006/bibliography"/>
   </ds:schemaRefs>

</xml_diff>

<commit_message>
REady for approval Weekly Report - Week6.docx
</commit_message>
<xml_diff>
--- a/Docs/Weekly Report/Weekly Report - Week6.docx
+++ b/Docs/Weekly Report/Weekly Report - Week6.docx
@@ -1,6 +1,6 @@
 
 <file path=word/document.xml><?xml version="1.0" encoding="utf-8"?>
-<w:document xmlns:wpc="http://schemas.microsoft.com/office/word/2010/wordprocessingCanvas" xmlns:mc="http://schemas.openxmlformats.org/markup-compatibility/2006" xmlns:o="urn:schemas-microsoft-com:office:office" xmlns:r="http://schemas.openxmlformats.org/officeDocument/2006/relationships" xmlns:m="http://schemas.openxmlformats.org/officeDocument/2006/math" xmlns:v="urn:schemas-microsoft-com:vml" xmlns:wp14="http://schemas.microsoft.com/office/word/2010/wordprocessingDrawing" xmlns:wp="http://schemas.openxmlformats.org/drawingml/2006/wordprocessingDrawing" xmlns:w10="urn:schemas-microsoft-com:office:word" xmlns:w="http://schemas.openxmlformats.org/wordprocessingml/2006/main" xmlns:w14="http://schemas.microsoft.com/office/word/2010/wordml" xmlns:wpg="http://schemas.microsoft.com/office/word/2010/wordprocessingGroup" xmlns:wpi="http://schemas.microsoft.com/office/word/2010/wordprocessingInk" xmlns:wne="http://schemas.microsoft.com/office/word/2006/wordml" xmlns:wps="http://schemas.microsoft.com/office/word/2010/wordprocessingShape" mc:Ignorable="w14 wp14">
+<w:document xmlns:wpc="http://schemas.microsoft.com/office/word/2010/wordprocessingCanvas" xmlns:mc="http://schemas.openxmlformats.org/markup-compatibility/2006" xmlns:o="urn:schemas-microsoft-com:office:office" xmlns:r="http://schemas.openxmlformats.org/officeDocument/2006/relationships" xmlns:m="http://schemas.openxmlformats.org/officeDocument/2006/math" xmlns:v="urn:schemas-microsoft-com:vml" xmlns:wp14="http://schemas.microsoft.com/office/word/2010/wordprocessingDrawing" xmlns:wp="http://schemas.openxmlformats.org/drawingml/2006/wordprocessingDrawing" xmlns:w10="urn:schemas-microsoft-com:office:word" xmlns:w="http://schemas.openxmlformats.org/wordprocessingml/2006/main" xmlns:w14="http://schemas.microsoft.com/office/word/2010/wordml" xmlns:w15="http://schemas.microsoft.com/office/word/2012/wordml" xmlns:wpg="http://schemas.microsoft.com/office/word/2010/wordprocessingGroup" xmlns:wpi="http://schemas.microsoft.com/office/word/2010/wordprocessingInk" xmlns:wne="http://schemas.microsoft.com/office/word/2006/wordml" xmlns:wps="http://schemas.microsoft.com/office/word/2010/wordprocessingShape" mc:Ignorable="w14 w15 wp14">
   <w:body>
     <w:sdt>
       <w:sdtPr>
@@ -57,7 +57,7 @@
                   </w:tcPr>
                   <w:p>
                     <w:pPr>
-                      <w:pStyle w:val="NoSpacing"/>
+                      <w:pStyle w:val="SemEspaamento"/>
                       <w:rPr>
                         <w:rFonts w:asciiTheme="majorHAnsi" w:eastAsiaTheme="majorEastAsia" w:hAnsiTheme="majorHAnsi" w:cstheme="majorBidi"/>
                       </w:rPr>
@@ -95,7 +95,7 @@
                 <w:sdtContent>
                   <w:p>
                     <w:pPr>
-                      <w:pStyle w:val="NoSpacing"/>
+                      <w:pStyle w:val="SemEspaamento"/>
                       <w:rPr>
                         <w:rFonts w:asciiTheme="majorHAnsi" w:eastAsiaTheme="majorEastAsia" w:hAnsiTheme="majorHAnsi" w:cstheme="majorBidi"/>
                         <w:color w:val="4F81BD" w:themeColor="accent1"/>
@@ -142,7 +142,7 @@
                   </w:tcPr>
                   <w:p>
                     <w:pPr>
-                      <w:pStyle w:val="NoSpacing"/>
+                      <w:pStyle w:val="SemEspaamento"/>
                       <w:rPr>
                         <w:rFonts w:asciiTheme="majorHAnsi" w:eastAsiaTheme="majorEastAsia" w:hAnsiTheme="majorHAnsi" w:cstheme="majorBidi"/>
                       </w:rPr>
@@ -195,7 +195,7 @@
                 <w:sdtContent>
                   <w:p>
                     <w:pPr>
-                      <w:pStyle w:val="NoSpacing"/>
+                      <w:pStyle w:val="SemEspaamento"/>
                       <w:rPr>
                         <w:color w:val="4F81BD" w:themeColor="accent1"/>
                       </w:rPr>
@@ -228,7 +228,7 @@
                 <w:sdtContent>
                   <w:p>
                     <w:pPr>
-                      <w:pStyle w:val="NoSpacing"/>
+                      <w:pStyle w:val="SemEspaamento"/>
                       <w:rPr>
                         <w:color w:val="4F81BD" w:themeColor="accent1"/>
                       </w:rPr>
@@ -244,7 +244,7 @@
               </w:sdt>
               <w:p>
                 <w:pPr>
-                  <w:pStyle w:val="NoSpacing"/>
+                  <w:pStyle w:val="SemEspaamento"/>
                   <w:rPr>
                     <w:color w:val="4F81BD" w:themeColor="accent1"/>
                   </w:rPr>
@@ -559,10 +559,10 @@
               <w:lang w:val="en-US"/>
             </w:rPr>
             <w:sectPr>
-              <w:headerReference w:type="default" r:id="rId10"/>
-              <w:footerReference w:type="default" r:id="rId11"/>
-              <w:headerReference w:type="first" r:id="rId12"/>
-              <w:footerReference w:type="first" r:id="rId13"/>
+              <w:headerReference w:type="default" r:id="rId9"/>
+              <w:footerReference w:type="default" r:id="rId10"/>
+              <w:headerReference w:type="first" r:id="rId11"/>
+              <w:footerReference w:type="first" r:id="rId12"/>
               <w:pgSz w:w="11906" w:h="16838"/>
               <w:pgMar w:top="1417" w:right="1701" w:bottom="1417" w:left="1701" w:header="708" w:footer="708" w:gutter="0"/>
               <w:pgNumType w:fmt="lowerRoman" w:start="1"/>
@@ -609,7 +609,7 @@
       <w:sdtContent>
         <w:p>
           <w:pPr>
-            <w:pStyle w:val="TOCHeading"/>
+            <w:pStyle w:val="Cabealhodondice"/>
           </w:pPr>
           <w:r>
             <w:t>Content</w:t>
@@ -617,7 +617,7 @@
         </w:p>
         <w:p>
           <w:pPr>
-            <w:pStyle w:val="TOC1"/>
+            <w:pStyle w:val="ndice1"/>
             <w:tabs>
               <w:tab w:val="left" w:pos="440"/>
               <w:tab w:val="right" w:leader="dot" w:pos="8494"/>
@@ -646,7 +646,7 @@
           <w:hyperlink w:anchor="_Toc353191252" w:history="1">
             <w:r>
               <w:rPr>
-                <w:rStyle w:val="Hyperlink"/>
+                <w:rStyle w:val="Hiperligao"/>
                 <w:noProof/>
                 <w:lang w:val="en-US"/>
               </w:rPr>
@@ -662,7 +662,7 @@
             </w:r>
             <w:r>
               <w:rPr>
-                <w:rStyle w:val="Hyperlink"/>
+                <w:rStyle w:val="Hiperligao"/>
                 <w:noProof/>
                 <w:lang w:val="en-US"/>
               </w:rPr>
@@ -720,7 +720,7 @@
         </w:p>
         <w:p>
           <w:pPr>
-            <w:pStyle w:val="TOC1"/>
+            <w:pStyle w:val="ndice1"/>
             <w:tabs>
               <w:tab w:val="left" w:pos="660"/>
               <w:tab w:val="right" w:leader="dot" w:pos="8494"/>
@@ -734,7 +734,7 @@
           <w:hyperlink w:anchor="_Toc353191253" w:history="1">
             <w:r>
               <w:rPr>
-                <w:rStyle w:val="Hyperlink"/>
+                <w:rStyle w:val="Hiperligao"/>
                 <w:noProof/>
                 <w:lang w:val="en-US"/>
               </w:rPr>
@@ -750,7 +750,7 @@
             </w:r>
             <w:r>
               <w:rPr>
-                <w:rStyle w:val="Hyperlink"/>
+                <w:rStyle w:val="Hiperligao"/>
                 <w:noProof/>
                 <w:lang w:val="en-US"/>
               </w:rPr>
@@ -808,7 +808,7 @@
         </w:p>
         <w:p>
           <w:pPr>
-            <w:pStyle w:val="TOC1"/>
+            <w:pStyle w:val="ndice1"/>
             <w:tabs>
               <w:tab w:val="left" w:pos="660"/>
               <w:tab w:val="right" w:leader="dot" w:pos="8494"/>
@@ -822,7 +822,7 @@
           <w:hyperlink w:anchor="_Toc353191254" w:history="1">
             <w:r>
               <w:rPr>
-                <w:rStyle w:val="Hyperlink"/>
+                <w:rStyle w:val="Hiperligao"/>
                 <w:noProof/>
                 <w:lang w:val="en-US"/>
               </w:rPr>
@@ -838,7 +838,7 @@
             </w:r>
             <w:r>
               <w:rPr>
-                <w:rStyle w:val="Hyperlink"/>
+                <w:rStyle w:val="Hiperligao"/>
                 <w:noProof/>
                 <w:lang w:val="en-US"/>
               </w:rPr>
@@ -896,7 +896,7 @@
         </w:p>
         <w:p>
           <w:pPr>
-            <w:pStyle w:val="TOC1"/>
+            <w:pStyle w:val="ndice1"/>
             <w:tabs>
               <w:tab w:val="left" w:pos="660"/>
               <w:tab w:val="right" w:leader="dot" w:pos="8494"/>
@@ -910,7 +910,7 @@
           <w:hyperlink w:anchor="_Toc353191255" w:history="1">
             <w:r>
               <w:rPr>
-                <w:rStyle w:val="Hyperlink"/>
+                <w:rStyle w:val="Hiperligao"/>
                 <w:noProof/>
                 <w:lang w:val="en-US"/>
               </w:rPr>
@@ -926,7 +926,7 @@
             </w:r>
             <w:r>
               <w:rPr>
-                <w:rStyle w:val="Hyperlink"/>
+                <w:rStyle w:val="Hiperligao"/>
                 <w:noProof/>
                 <w:lang w:val="en-US"/>
               </w:rPr>
@@ -984,7 +984,7 @@
         </w:p>
         <w:p>
           <w:pPr>
-            <w:pStyle w:val="TOC1"/>
+            <w:pStyle w:val="ndice1"/>
             <w:tabs>
               <w:tab w:val="left" w:pos="440"/>
               <w:tab w:val="right" w:leader="dot" w:pos="8494"/>
@@ -998,7 +998,7 @@
           <w:hyperlink w:anchor="_Toc353191256" w:history="1">
             <w:r>
               <w:rPr>
-                <w:rStyle w:val="Hyperlink"/>
+                <w:rStyle w:val="Hiperligao"/>
                 <w:noProof/>
                 <w:lang w:val="en-US"/>
               </w:rPr>
@@ -1014,7 +1014,7 @@
             </w:r>
             <w:r>
               <w:rPr>
-                <w:rStyle w:val="Hyperlink"/>
+                <w:rStyle w:val="Hiperligao"/>
                 <w:noProof/>
                 <w:lang w:val="en-US"/>
               </w:rPr>
@@ -1072,7 +1072,7 @@
         </w:p>
         <w:p>
           <w:pPr>
-            <w:pStyle w:val="TOC1"/>
+            <w:pStyle w:val="ndice1"/>
             <w:tabs>
               <w:tab w:val="left" w:pos="440"/>
               <w:tab w:val="right" w:leader="dot" w:pos="8494"/>
@@ -1086,7 +1086,7 @@
           <w:hyperlink w:anchor="_Toc353191257" w:history="1">
             <w:r>
               <w:rPr>
-                <w:rStyle w:val="Hyperlink"/>
+                <w:rStyle w:val="Hiperligao"/>
                 <w:noProof/>
                 <w:lang w:val="en-US"/>
               </w:rPr>
@@ -1102,7 +1102,7 @@
             </w:r>
             <w:r>
               <w:rPr>
-                <w:rStyle w:val="Hyperlink"/>
+                <w:rStyle w:val="Hiperligao"/>
                 <w:noProof/>
                 <w:lang w:val="en-US"/>
               </w:rPr>
@@ -1160,7 +1160,7 @@
         </w:p>
         <w:p>
           <w:pPr>
-            <w:pStyle w:val="TOC1"/>
+            <w:pStyle w:val="ndice1"/>
             <w:tabs>
               <w:tab w:val="left" w:pos="440"/>
               <w:tab w:val="right" w:leader="dot" w:pos="8494"/>
@@ -1174,7 +1174,7 @@
           <w:hyperlink w:anchor="_Toc353191258" w:history="1">
             <w:r>
               <w:rPr>
-                <w:rStyle w:val="Hyperlink"/>
+                <w:rStyle w:val="Hiperligao"/>
                 <w:noProof/>
                 <w:lang w:val="en-US"/>
               </w:rPr>
@@ -1190,7 +1190,7 @@
             </w:r>
             <w:r>
               <w:rPr>
-                <w:rStyle w:val="Hyperlink"/>
+                <w:rStyle w:val="Hiperligao"/>
                 <w:noProof/>
                 <w:lang w:val="en-US"/>
               </w:rPr>
@@ -1248,7 +1248,7 @@
         </w:p>
         <w:p>
           <w:pPr>
-            <w:pStyle w:val="TOC1"/>
+            <w:pStyle w:val="ndice1"/>
             <w:tabs>
               <w:tab w:val="left" w:pos="660"/>
               <w:tab w:val="right" w:leader="dot" w:pos="8494"/>
@@ -1262,7 +1262,7 @@
           <w:hyperlink w:anchor="_Toc353191259" w:history="1">
             <w:r>
               <w:rPr>
-                <w:rStyle w:val="Hyperlink"/>
+                <w:rStyle w:val="Hiperligao"/>
                 <w:noProof/>
                 <w:lang w:val="en-US"/>
               </w:rPr>
@@ -1278,7 +1278,7 @@
             </w:r>
             <w:r>
               <w:rPr>
-                <w:rStyle w:val="Hyperlink"/>
+                <w:rStyle w:val="Hiperligao"/>
                 <w:noProof/>
                 <w:lang w:val="en-US"/>
               </w:rPr>
@@ -1336,7 +1336,7 @@
         </w:p>
         <w:p>
           <w:pPr>
-            <w:pStyle w:val="TOC1"/>
+            <w:pStyle w:val="ndice1"/>
             <w:tabs>
               <w:tab w:val="left" w:pos="660"/>
               <w:tab w:val="right" w:leader="dot" w:pos="8494"/>
@@ -1350,7 +1350,7 @@
           <w:hyperlink w:anchor="_Toc353191260" w:history="1">
             <w:r>
               <w:rPr>
-                <w:rStyle w:val="Hyperlink"/>
+                <w:rStyle w:val="Hiperligao"/>
                 <w:noProof/>
                 <w:lang w:val="en-US"/>
               </w:rPr>
@@ -1366,7 +1366,7 @@
             </w:r>
             <w:r>
               <w:rPr>
-                <w:rStyle w:val="Hyperlink"/>
+                <w:rStyle w:val="Hiperligao"/>
                 <w:noProof/>
                 <w:lang w:val="en-US"/>
               </w:rPr>
@@ -1424,7 +1424,7 @@
         </w:p>
         <w:p>
           <w:pPr>
-            <w:pStyle w:val="TOC1"/>
+            <w:pStyle w:val="ndice1"/>
             <w:tabs>
               <w:tab w:val="left" w:pos="660"/>
               <w:tab w:val="right" w:leader="dot" w:pos="8494"/>
@@ -1438,7 +1438,7 @@
           <w:hyperlink w:anchor="_Toc353191261" w:history="1">
             <w:r>
               <w:rPr>
-                <w:rStyle w:val="Hyperlink"/>
+                <w:rStyle w:val="Hiperligao"/>
                 <w:noProof/>
                 <w:lang w:val="en-US"/>
               </w:rPr>
@@ -1454,7 +1454,7 @@
             </w:r>
             <w:r>
               <w:rPr>
-                <w:rStyle w:val="Hyperlink"/>
+                <w:rStyle w:val="Hiperligao"/>
                 <w:noProof/>
                 <w:lang w:val="en-US"/>
               </w:rPr>
@@ -1512,7 +1512,7 @@
         </w:p>
         <w:p>
           <w:pPr>
-            <w:pStyle w:val="TOC1"/>
+            <w:pStyle w:val="ndice1"/>
             <w:tabs>
               <w:tab w:val="left" w:pos="440"/>
               <w:tab w:val="right" w:leader="dot" w:pos="8494"/>
@@ -1526,7 +1526,7 @@
           <w:hyperlink w:anchor="_Toc353191262" w:history="1">
             <w:r>
               <w:rPr>
-                <w:rStyle w:val="Hyperlink"/>
+                <w:rStyle w:val="Hiperligao"/>
                 <w:noProof/>
                 <w:lang w:val="en-US"/>
               </w:rPr>
@@ -1542,7 +1542,7 @@
             </w:r>
             <w:r>
               <w:rPr>
-                <w:rStyle w:val="Hyperlink"/>
+                <w:rStyle w:val="Hiperligao"/>
                 <w:noProof/>
                 <w:lang w:val="en-US"/>
               </w:rPr>
@@ -1623,7 +1623,7 @@
     </w:p>
     <w:p>
       <w:pPr>
-        <w:pStyle w:val="TableofFigures"/>
+        <w:pStyle w:val="ndicedeilustraes"/>
         <w:tabs>
           <w:tab w:val="right" w:leader="dot" w:pos="8494"/>
         </w:tabs>
@@ -1651,7 +1651,7 @@
       <w:hyperlink w:anchor="_Toc353191263" w:history="1">
         <w:r>
           <w:rPr>
-            <w:rStyle w:val="Hyperlink"/>
+            <w:rStyle w:val="Hiperligao"/>
             <w:noProof/>
             <w:lang w:val="en-US"/>
           </w:rPr>
@@ -1709,7 +1709,7 @@
     </w:p>
     <w:p>
       <w:pPr>
-        <w:pStyle w:val="TableofFigures"/>
+        <w:pStyle w:val="ndicedeilustraes"/>
         <w:tabs>
           <w:tab w:val="right" w:leader="dot" w:pos="8494"/>
         </w:tabs>
@@ -1722,7 +1722,7 @@
       <w:hyperlink w:anchor="_Toc353191264" w:history="1">
         <w:r>
           <w:rPr>
-            <w:rStyle w:val="Hyperlink"/>
+            <w:rStyle w:val="Hiperligao"/>
             <w:noProof/>
             <w:lang w:val="en-US"/>
           </w:rPr>
@@ -1780,7 +1780,7 @@
     </w:p>
     <w:p>
       <w:pPr>
-        <w:pStyle w:val="TableofFigures"/>
+        <w:pStyle w:val="ndicedeilustraes"/>
         <w:tabs>
           <w:tab w:val="right" w:leader="dot" w:pos="8494"/>
         </w:tabs>
@@ -1793,7 +1793,7 @@
       <w:hyperlink w:anchor="_Toc353191265" w:history="1">
         <w:r>
           <w:rPr>
-            <w:rStyle w:val="Hyperlink"/>
+            <w:rStyle w:val="Hiperligao"/>
             <w:noProof/>
             <w:lang w:val="en-US"/>
           </w:rPr>
@@ -1872,7 +1872,7 @@
     </w:p>
     <w:p>
       <w:pPr>
-        <w:pStyle w:val="TableofFigures"/>
+        <w:pStyle w:val="ndicedeilustraes"/>
         <w:tabs>
           <w:tab w:val="right" w:leader="dot" w:pos="8494"/>
         </w:tabs>
@@ -1900,7 +1900,7 @@
       <w:hyperlink w:anchor="_Toc353191266" w:history="1">
         <w:r>
           <w:rPr>
-            <w:rStyle w:val="Hyperlink"/>
+            <w:rStyle w:val="Hiperligao"/>
             <w:noProof/>
             <w:lang w:val="en-US"/>
           </w:rPr>
@@ -1958,7 +1958,7 @@
     </w:p>
     <w:p>
       <w:pPr>
-        <w:pStyle w:val="TableofFigures"/>
+        <w:pStyle w:val="ndicedeilustraes"/>
         <w:tabs>
           <w:tab w:val="right" w:leader="dot" w:pos="8494"/>
         </w:tabs>
@@ -1971,7 +1971,7 @@
       <w:hyperlink w:anchor="_Toc353191267" w:history="1">
         <w:r>
           <w:rPr>
-            <w:rStyle w:val="Hyperlink"/>
+            <w:rStyle w:val="Hiperligao"/>
             <w:noProof/>
             <w:lang w:val="en-US"/>
           </w:rPr>
@@ -2029,7 +2029,7 @@
     </w:p>
     <w:p>
       <w:pPr>
-        <w:pStyle w:val="TableofFigures"/>
+        <w:pStyle w:val="ndicedeilustraes"/>
         <w:tabs>
           <w:tab w:val="right" w:leader="dot" w:pos="8494"/>
         </w:tabs>
@@ -2042,7 +2042,7 @@
       <w:hyperlink w:anchor="_Toc353191268" w:history="1">
         <w:r>
           <w:rPr>
-            <w:rStyle w:val="Hyperlink"/>
+            <w:rStyle w:val="Hiperligao"/>
             <w:noProof/>
             <w:lang w:val="en-US"/>
           </w:rPr>
@@ -2114,7 +2114,7 @@
     <w:p/>
     <w:tbl>
       <w:tblPr>
-        <w:tblStyle w:val="TableGrid"/>
+        <w:tblStyle w:val="Tabelacomgrelha"/>
         <w:tblW w:w="9606" w:type="dxa"/>
         <w:tblLook w:val="04A0" w:firstRow="1" w:lastRow="0" w:firstColumn="1" w:lastColumn="0" w:noHBand="0" w:noVBand="1"/>
       </w:tblPr>
@@ -2282,7 +2282,7 @@
             <w:sdtContent>
               <w:p>
                 <w:pPr>
-                  <w:pStyle w:val="NoSpacing"/>
+                  <w:pStyle w:val="SemEspaamento"/>
                   <w:jc w:val="center"/>
                   <w:rPr>
                     <w:rFonts w:eastAsiaTheme="minorHAnsi"/>
@@ -2366,7 +2366,7 @@
           </w:tcPr>
           <w:p>
             <w:pPr>
-              <w:pStyle w:val="NoSpacing"/>
+              <w:pStyle w:val="SemEspaamento"/>
               <w:jc w:val="center"/>
               <w:rPr>
                 <w:rFonts w:eastAsiaTheme="minorHAnsi"/>
@@ -2398,16 +2398,8 @@
               <w:rPr>
                 <w:lang w:val="en-US"/>
               </w:rPr>
-              <w:t xml:space="preserve">Filipe </w:t>
-            </w:r>
-            <w:proofErr w:type="spellStart"/>
-            <w:r>
-              <w:rPr>
-                <w:lang w:val="en-US"/>
-              </w:rPr>
-              <w:t>Brandão</w:t>
-            </w:r>
-            <w:proofErr w:type="spellEnd"/>
+              <w:t>Filipe Brandão</w:t>
+            </w:r>
           </w:p>
         </w:tc>
         <w:tc>
@@ -2467,7 +2459,7 @@
           </w:tcPr>
           <w:p>
             <w:pPr>
-              <w:pStyle w:val="NoSpacing"/>
+              <w:pStyle w:val="SemEspaamento"/>
               <w:jc w:val="center"/>
               <w:rPr>
                 <w:rFonts w:eastAsiaTheme="minorHAnsi"/>
@@ -2560,7 +2552,7 @@
           </w:tcPr>
           <w:p>
             <w:pPr>
-              <w:pStyle w:val="NoSpacing"/>
+              <w:pStyle w:val="SemEspaamento"/>
               <w:jc w:val="center"/>
               <w:rPr>
                 <w:rFonts w:eastAsiaTheme="minorHAnsi"/>
@@ -2622,7 +2614,7 @@
           </w:tcPr>
           <w:p>
             <w:pPr>
-              <w:pStyle w:val="NoSpacing"/>
+              <w:pStyle w:val="SemEspaamento"/>
               <w:jc w:val="center"/>
               <w:rPr>
                 <w:rFonts w:eastAsiaTheme="minorHAnsi"/>
@@ -2679,12 +2671,12 @@
     </w:tbl>
     <w:p>
       <w:pPr>
-        <w:pStyle w:val="Caption"/>
-        <w:rPr>
-          <w:lang w:val="en-US"/>
-        </w:rPr>
-      </w:pPr>
-      <w:bookmarkStart w:id="4" w:name="_Toc353191266"/>
+        <w:pStyle w:val="Legenda"/>
+        <w:rPr>
+          <w:lang w:val="en-US"/>
+        </w:rPr>
+      </w:pPr>
+      <w:bookmarkStart w:id="8" w:name="_Toc353191266"/>
       <w:r>
         <w:rPr>
           <w:lang w:val="en-US"/>
@@ -2735,7 +2727,7 @@
         </w:rPr>
         <w:t>Contributors</w:t>
       </w:r>
-      <w:bookmarkEnd w:id="4"/>
+      <w:bookmarkEnd w:id="8"/>
     </w:p>
     <w:p>
       <w:pPr>
@@ -2746,7 +2738,7 @@
     </w:p>
     <w:tbl>
       <w:tblPr>
-        <w:tblStyle w:val="TableGrid"/>
+        <w:tblStyle w:val="Tabelacomgrelha"/>
         <w:tblW w:w="9607" w:type="dxa"/>
         <w:tblLook w:val="04A0" w:firstRow="1" w:lastRow="0" w:firstColumn="1" w:lastColumn="0" w:noHBand="0" w:noVBand="1"/>
       </w:tblPr>
@@ -2968,7 +2960,7 @@
             <w:sdtContent>
               <w:p>
                 <w:pPr>
-                  <w:pStyle w:val="NoSpacing"/>
+                  <w:pStyle w:val="SemEspaamento"/>
                   <w:jc w:val="center"/>
                   <w:rPr>
                     <w:rFonts w:eastAsiaTheme="minorHAnsi"/>
@@ -3069,16 +3061,16 @@
                 <w:lang w:val="en-US"/>
               </w:rPr>
             </w:pPr>
-            <w:bookmarkStart w:id="5" w:name="OLE_LINK1"/>
-            <w:bookmarkStart w:id="6" w:name="OLE_LINK2"/>
+            <w:bookmarkStart w:id="9" w:name="OLE_LINK1"/>
+            <w:bookmarkStart w:id="10" w:name="OLE_LINK2"/>
             <w:r>
               <w:rPr>
                 <w:lang w:val="en-US"/>
               </w:rPr>
               <w:t>Draft</w:t>
             </w:r>
-            <w:bookmarkEnd w:id="5"/>
-            <w:bookmarkEnd w:id="6"/>
+            <w:bookmarkEnd w:id="9"/>
+            <w:bookmarkEnd w:id="10"/>
           </w:p>
         </w:tc>
       </w:tr>
@@ -3090,7 +3082,7 @@
           </w:tcPr>
           <w:p>
             <w:pPr>
-              <w:pStyle w:val="NoSpacing"/>
+              <w:pStyle w:val="SemEspaamento"/>
               <w:jc w:val="center"/>
               <w:rPr>
                 <w:rFonts w:eastAsiaTheme="minorHAnsi"/>
@@ -3148,16 +3140,8 @@
               <w:rPr>
                 <w:lang w:val="en-US"/>
               </w:rPr>
-              <w:t xml:space="preserve">Filipe </w:t>
-            </w:r>
-            <w:proofErr w:type="spellStart"/>
-            <w:r>
-              <w:rPr>
-                <w:lang w:val="en-US"/>
-              </w:rPr>
-              <w:t>Brandão</w:t>
-            </w:r>
-            <w:proofErr w:type="spellEnd"/>
+              <w:t>Filipe Brandão</w:t>
+            </w:r>
           </w:p>
         </w:tc>
         <w:tc>
@@ -3224,7 +3208,7 @@
           </w:tcPr>
           <w:p>
             <w:pPr>
-              <w:pStyle w:val="NoSpacing"/>
+              <w:pStyle w:val="SemEspaamento"/>
               <w:jc w:val="center"/>
               <w:rPr>
                 <w:rFonts w:eastAsiaTheme="minorHAnsi"/>
@@ -3343,7 +3327,7 @@
           </w:tcPr>
           <w:p>
             <w:pPr>
-              <w:pStyle w:val="NoSpacing"/>
+              <w:pStyle w:val="SemEspaamento"/>
               <w:jc w:val="center"/>
               <w:rPr>
                 <w:rFonts w:eastAsiaTheme="minorHAnsi"/>
@@ -3462,14 +3446,14 @@
           </w:tcPr>
           <w:p>
             <w:pPr>
-              <w:pStyle w:val="NoSpacing"/>
+              <w:pStyle w:val="SemEspaamento"/>
               <w:jc w:val="center"/>
               <w:rPr>
                 <w:rFonts w:eastAsiaTheme="minorHAnsi"/>
                 <w:lang w:val="en-US"/>
               </w:rPr>
             </w:pPr>
-            <w:ins w:id="7" w:author="Carla Silva Machado" w:date="2013-04-08T15:43:00Z">
+            <w:ins w:id="11" w:author="Carla Silva Machado" w:date="2013-04-08T15:43:00Z">
               <w:r>
                 <w:rPr>
                   <w:rFonts w:eastAsiaTheme="minorHAnsi"/>
@@ -3492,7 +3476,7 @@
                 <w:lang w:val="en-US"/>
               </w:rPr>
             </w:pPr>
-            <w:ins w:id="8" w:author="Carla Silva Machado" w:date="2013-04-08T15:44:00Z">
+            <w:ins w:id="12" w:author="Carla Silva Machado" w:date="2013-04-08T15:44:00Z">
               <w:r>
                 <w:rPr>
                   <w:lang w:val="en-US"/>
@@ -3500,7 +3484,7 @@
                 <w:t>Small c</w:t>
               </w:r>
             </w:ins>
-            <w:ins w:id="9" w:author="Carla Silva Machado" w:date="2013-04-08T15:43:00Z">
+            <w:ins w:id="13" w:author="Carla Silva Machado" w:date="2013-04-08T15:43:00Z">
               <w:r>
                 <w:rPr>
                   <w:lang w:val="en-US"/>
@@ -3522,7 +3506,7 @@
                 <w:lang w:val="en-US"/>
               </w:rPr>
             </w:pPr>
-            <w:ins w:id="10" w:author="Carla Silva Machado" w:date="2013-04-08T15:44:00Z">
+            <w:ins w:id="14" w:author="Carla Silva Machado" w:date="2013-04-08T15:44:00Z">
               <w:r>
                 <w:rPr>
                   <w:lang w:val="en-US"/>
@@ -3544,7 +3528,7 @@
                 <w:lang w:val="en-US"/>
               </w:rPr>
             </w:pPr>
-            <w:ins w:id="11" w:author="Carla Silva Machado" w:date="2013-04-08T15:44:00Z">
+            <w:ins w:id="15" w:author="Carla Silva Machado" w:date="2013-04-08T15:44:00Z">
               <w:r>
                 <w:rPr>
                   <w:lang w:val="en-US"/>
@@ -3581,7 +3565,7 @@
                 <w:lang w:val="en-US"/>
               </w:rPr>
             </w:pPr>
-            <w:ins w:id="12" w:author="Carla Silva Machado" w:date="2013-04-08T15:44:00Z">
+            <w:ins w:id="16" w:author="Carla Silva Machado" w:date="2013-04-08T15:44:00Z">
               <w:r>
                 <w:rPr>
                   <w:lang w:val="en-US"/>
@@ -3600,13 +3584,22 @@
           </w:tcPr>
           <w:p>
             <w:pPr>
-              <w:pStyle w:val="NoSpacing"/>
+              <w:pStyle w:val="SemEspaamento"/>
               <w:jc w:val="center"/>
               <w:rPr>
                 <w:rFonts w:eastAsiaTheme="minorHAnsi"/>
                 <w:lang w:val="en-US"/>
               </w:rPr>
             </w:pPr>
+            <w:ins w:id="17" w:author="Filipe Brandão" w:date="2013-04-08T15:48:00Z">
+              <w:r>
+                <w:rPr>
+                  <w:rFonts w:eastAsiaTheme="minorHAnsi"/>
+                  <w:lang w:val="en-US"/>
+                </w:rPr>
+                <w:t>08-04-2013</w:t>
+              </w:r>
+            </w:ins>
           </w:p>
         </w:tc>
         <w:tc>
@@ -3621,6 +3614,14 @@
                 <w:lang w:val="en-US"/>
               </w:rPr>
             </w:pPr>
+            <w:ins w:id="18" w:author="Filipe Brandão" w:date="2013-04-08T15:48:00Z">
+              <w:r>
+                <w:rPr>
+                  <w:lang w:val="en-US"/>
+                </w:rPr>
+                <w:t>Changing State</w:t>
+              </w:r>
+            </w:ins>
           </w:p>
         </w:tc>
         <w:tc>
@@ -3635,6 +3636,14 @@
                 <w:lang w:val="en-US"/>
               </w:rPr>
             </w:pPr>
+            <w:ins w:id="19" w:author="Filipe Brandão" w:date="2013-04-08T15:49:00Z">
+              <w:r>
+                <w:rPr>
+                  <w:lang w:val="en-US"/>
+                </w:rPr>
+                <w:t>Filipe Brandão</w:t>
+              </w:r>
+            </w:ins>
           </w:p>
         </w:tc>
         <w:tc>
@@ -3649,6 +3658,14 @@
                 <w:lang w:val="en-US"/>
               </w:rPr>
             </w:pPr>
+            <w:ins w:id="20" w:author="Filipe Brandão" w:date="2013-04-08T15:49:00Z">
+              <w:r>
+                <w:rPr>
+                  <w:lang w:val="en-US"/>
+                </w:rPr>
+                <w:t>0.4</w:t>
+              </w:r>
+            </w:ins>
           </w:p>
         </w:tc>
         <w:tc>
@@ -3678,6 +3695,14 @@
                 <w:lang w:val="en-US"/>
               </w:rPr>
             </w:pPr>
+            <w:ins w:id="21" w:author="Filipe Brandão" w:date="2013-04-08T15:49:00Z">
+              <w:r>
+                <w:rPr>
+                  <w:lang w:val="en-US"/>
+                </w:rPr>
+                <w:t>Ready for Approval</w:t>
+              </w:r>
+            </w:ins>
           </w:p>
         </w:tc>
       </w:tr>
@@ -3689,7 +3714,7 @@
           </w:tcPr>
           <w:p>
             <w:pPr>
-              <w:pStyle w:val="NoSpacing"/>
+              <w:pStyle w:val="SemEspaamento"/>
               <w:jc w:val="center"/>
               <w:rPr>
                 <w:rFonts w:eastAsiaTheme="minorHAnsi"/>
@@ -3778,7 +3803,7 @@
           </w:tcPr>
           <w:p>
             <w:pPr>
-              <w:pStyle w:val="NoSpacing"/>
+              <w:pStyle w:val="SemEspaamento"/>
               <w:jc w:val="center"/>
               <w:rPr>
                 <w:rFonts w:eastAsiaTheme="minorHAnsi"/>
@@ -3867,7 +3892,7 @@
           </w:tcPr>
           <w:p>
             <w:pPr>
-              <w:pStyle w:val="NoSpacing"/>
+              <w:pStyle w:val="SemEspaamento"/>
               <w:jc w:val="center"/>
               <w:rPr>
                 <w:rFonts w:eastAsiaTheme="minorHAnsi"/>
@@ -3956,7 +3981,7 @@
           </w:tcPr>
           <w:p>
             <w:pPr>
-              <w:pStyle w:val="NoSpacing"/>
+              <w:pStyle w:val="SemEspaamento"/>
               <w:jc w:val="center"/>
               <w:rPr>
                 <w:rFonts w:eastAsiaTheme="minorHAnsi"/>
@@ -4045,7 +4070,7 @@
           </w:tcPr>
           <w:p>
             <w:pPr>
-              <w:pStyle w:val="NoSpacing"/>
+              <w:pStyle w:val="SemEspaamento"/>
               <w:jc w:val="center"/>
               <w:rPr>
                 <w:rFonts w:eastAsiaTheme="minorHAnsi"/>
@@ -4134,7 +4159,7 @@
           </w:tcPr>
           <w:p>
             <w:pPr>
-              <w:pStyle w:val="NoSpacing"/>
+              <w:pStyle w:val="SemEspaamento"/>
               <w:jc w:val="center"/>
               <w:rPr>
                 <w:rFonts w:eastAsiaTheme="minorHAnsi"/>
@@ -4218,12 +4243,12 @@
     </w:tbl>
     <w:p>
       <w:pPr>
-        <w:pStyle w:val="Caption"/>
-        <w:rPr>
-          <w:lang w:val="en-US"/>
-        </w:rPr>
-      </w:pPr>
-      <w:bookmarkStart w:id="13" w:name="_Toc353191267"/>
+        <w:pStyle w:val="Legenda"/>
+        <w:rPr>
+          <w:lang w:val="en-US"/>
+        </w:rPr>
+      </w:pPr>
+      <w:bookmarkStart w:id="22" w:name="_Toc353191267"/>
       <w:r>
         <w:rPr>
           <w:lang w:val="en-US"/>
@@ -4261,7 +4286,7 @@
         </w:rPr>
         <w:t>: Version history</w:t>
       </w:r>
-      <w:bookmarkEnd w:id="13"/>
+      <w:bookmarkEnd w:id="22"/>
     </w:p>
     <w:p>
       <w:pPr>
@@ -4276,7 +4301,7 @@
           <w:lang w:val="en-US"/>
         </w:rPr>
         <w:sectPr>
-          <w:footerReference w:type="default" r:id="rId14"/>
+          <w:footerReference w:type="default" r:id="rId13"/>
           <w:pgSz w:w="11906" w:h="16838"/>
           <w:pgMar w:top="1417" w:right="1701" w:bottom="1417" w:left="1701" w:header="708" w:footer="708" w:gutter="0"/>
           <w:pgNumType w:fmt="lowerRoman" w:start="1"/>
@@ -4284,12 +4309,10 @@
           <w:docGrid w:linePitch="360"/>
         </w:sectPr>
       </w:pPr>
-      <w:bookmarkStart w:id="14" w:name="_GoBack"/>
-      <w:bookmarkEnd w:id="14"/>
-    </w:p>
-    <w:p>
-      <w:pPr>
-        <w:pStyle w:val="Heading1"/>
+    </w:p>
+    <w:p>
+      <w:pPr>
+        <w:pStyle w:val="Cabealho1"/>
         <w:numPr>
           <w:ilvl w:val="0"/>
           <w:numId w:val="1"/>
@@ -4298,7 +4321,7 @@
           <w:lang w:val="en-US"/>
         </w:rPr>
       </w:pPr>
-      <w:bookmarkStart w:id="15" w:name="_Toc353191252"/>
+      <w:bookmarkStart w:id="23" w:name="_Toc353191252"/>
       <w:r>
         <w:rPr>
           <w:lang w:val="en-US"/>
@@ -4306,11 +4329,11 @@
         <w:lastRenderedPageBreak/>
         <w:t>Week Activities</w:t>
       </w:r>
-      <w:bookmarkEnd w:id="15"/>
-    </w:p>
-    <w:p>
-      <w:pPr>
-        <w:pStyle w:val="Heading1"/>
+      <w:bookmarkEnd w:id="23"/>
+    </w:p>
+    <w:p>
+      <w:pPr>
+        <w:pStyle w:val="Cabealho1"/>
         <w:numPr>
           <w:ilvl w:val="1"/>
           <w:numId w:val="1"/>
@@ -4320,18 +4343,18 @@
           <w:lang w:val="en-US"/>
         </w:rPr>
       </w:pPr>
-      <w:bookmarkStart w:id="16" w:name="_Toc353191253"/>
+      <w:bookmarkStart w:id="24" w:name="_Toc353191253"/>
       <w:r>
         <w:rPr>
           <w:lang w:val="en-US"/>
         </w:rPr>
         <w:t>Work Executed</w:t>
       </w:r>
-      <w:bookmarkEnd w:id="16"/>
-    </w:p>
-    <w:p>
-      <w:pPr>
-        <w:pStyle w:val="ListParagraph"/>
+      <w:bookmarkEnd w:id="24"/>
+    </w:p>
+    <w:p>
+      <w:pPr>
+        <w:pStyle w:val="PargrafodaLista"/>
         <w:numPr>
           <w:ilvl w:val="0"/>
           <w:numId w:val="9"/>
@@ -4350,7 +4373,7 @@
     </w:p>
     <w:p>
       <w:pPr>
-        <w:pStyle w:val="ListParagraph"/>
+        <w:pStyle w:val="PargrafodaLista"/>
         <w:numPr>
           <w:ilvl w:val="0"/>
           <w:numId w:val="9"/>
@@ -4360,21 +4383,21 @@
           <w:lang w:val="en-US"/>
         </w:rPr>
       </w:pPr>
-      <w:commentRangeStart w:id="17"/>
+      <w:commentRangeStart w:id="25"/>
       <w:r>
         <w:rPr>
           <w:lang w:val="en-US"/>
         </w:rPr>
         <w:t>Estimation</w:t>
       </w:r>
-      <w:commentRangeEnd w:id="17"/>
-      <w:r>
-        <w:rPr>
-          <w:rStyle w:val="CommentReference"/>
-        </w:rPr>
-        <w:commentReference w:id="17"/>
-      </w:r>
-      <w:ins w:id="18" w:author="Carla Silva Machado" w:date="2013-04-08T15:38:00Z">
+      <w:commentRangeEnd w:id="25"/>
+      <w:r>
+        <w:rPr>
+          <w:rStyle w:val="Refdecomentrio"/>
+        </w:rPr>
+        <w:commentReference w:id="25"/>
+      </w:r>
+      <w:ins w:id="26" w:author="Carla Silva Machado" w:date="2013-04-08T15:38:00Z">
         <w:r>
           <w:rPr>
             <w:lang w:val="en-US"/>
@@ -4382,7 +4405,7 @@
           <w:t xml:space="preserve"> of the foreseen tasks </w:t>
         </w:r>
       </w:ins>
-      <w:ins w:id="19" w:author="Carla Silva Machado" w:date="2013-04-08T15:39:00Z">
+      <w:ins w:id="27" w:author="Carla Silva Machado" w:date="2013-04-08T15:39:00Z">
         <w:r>
           <w:rPr>
             <w:lang w:val="en-US"/>
@@ -4390,7 +4413,7 @@
           <w:t>for</w:t>
         </w:r>
       </w:ins>
-      <w:ins w:id="20" w:author="Carla Silva Machado" w:date="2013-04-08T15:38:00Z">
+      <w:ins w:id="28" w:author="Carla Silva Machado" w:date="2013-04-08T15:38:00Z">
         <w:r>
           <w:rPr>
             <w:lang w:val="en-US"/>
@@ -4401,7 +4424,7 @@
     </w:p>
     <w:p>
       <w:pPr>
-        <w:pStyle w:val="ListParagraph"/>
+        <w:pStyle w:val="PargrafodaLista"/>
         <w:numPr>
           <w:ilvl w:val="0"/>
           <w:numId w:val="9"/>
@@ -4425,7 +4448,7 @@
     </w:p>
     <w:p>
       <w:pPr>
-        <w:pStyle w:val="ListParagraph"/>
+        <w:pStyle w:val="PargrafodaLista"/>
         <w:numPr>
           <w:ilvl w:val="0"/>
           <w:numId w:val="9"/>
@@ -4461,7 +4484,7 @@
     </w:p>
     <w:p>
       <w:pPr>
-        <w:pStyle w:val="ListParagraph"/>
+        <w:pStyle w:val="PargrafodaLista"/>
         <w:numPr>
           <w:ilvl w:val="0"/>
           <w:numId w:val="9"/>
@@ -4479,7 +4502,7 @@
     </w:p>
     <w:p>
       <w:pPr>
-        <w:pStyle w:val="ListParagraph"/>
+        <w:pStyle w:val="PargrafodaLista"/>
         <w:numPr>
           <w:ilvl w:val="0"/>
           <w:numId w:val="9"/>
@@ -4492,12 +4515,20 @@
         <w:rPr>
           <w:lang w:val="en-US"/>
         </w:rPr>
-        <w:t>Project Assessment and Control is ready for revision</w:t>
-      </w:r>
-    </w:p>
-    <w:p>
-      <w:pPr>
-        <w:pStyle w:val="ListParagraph"/>
+        <w:t>Project Assessment and Control is read</w:t>
+      </w:r>
+      <w:bookmarkStart w:id="29" w:name="_GoBack"/>
+      <w:bookmarkEnd w:id="29"/>
+      <w:r>
+        <w:rPr>
+          <w:lang w:val="en-US"/>
+        </w:rPr>
+        <w:t>y for revision</w:t>
+      </w:r>
+    </w:p>
+    <w:p>
+      <w:pPr>
+        <w:pStyle w:val="PargrafodaLista"/>
         <w:numPr>
           <w:ilvl w:val="0"/>
           <w:numId w:val="9"/>
@@ -4515,7 +4546,7 @@
     </w:p>
     <w:p>
       <w:pPr>
-        <w:pStyle w:val="ListParagraph"/>
+        <w:pStyle w:val="PargrafodaLista"/>
         <w:numPr>
           <w:ilvl w:val="0"/>
           <w:numId w:val="9"/>
@@ -4539,7 +4570,7 @@
     </w:p>
     <w:p>
       <w:pPr>
-        <w:pStyle w:val="Heading1"/>
+        <w:pStyle w:val="Cabealho1"/>
         <w:numPr>
           <w:ilvl w:val="1"/>
           <w:numId w:val="1"/>
@@ -4549,14 +4580,14 @@
           <w:lang w:val="en-US"/>
         </w:rPr>
       </w:pPr>
-      <w:bookmarkStart w:id="21" w:name="_Toc353191254"/>
+      <w:bookmarkStart w:id="30" w:name="_Toc353191254"/>
       <w:r>
         <w:rPr>
           <w:lang w:val="en-US"/>
         </w:rPr>
         <w:t>Work Analyses</w:t>
       </w:r>
-      <w:bookmarkEnd w:id="21"/>
+      <w:bookmarkEnd w:id="30"/>
     </w:p>
     <w:p>
       <w:pPr>
@@ -4636,7 +4667,7 @@
     </w:p>
     <w:p>
       <w:pPr>
-        <w:pStyle w:val="Heading1"/>
+        <w:pStyle w:val="Cabealho1"/>
         <w:numPr>
           <w:ilvl w:val="1"/>
           <w:numId w:val="1"/>
@@ -4646,18 +4677,18 @@
           <w:lang w:val="en-US"/>
         </w:rPr>
       </w:pPr>
-      <w:bookmarkStart w:id="22" w:name="_Toc353191255"/>
+      <w:bookmarkStart w:id="31" w:name="_Toc353191255"/>
       <w:r>
         <w:rPr>
           <w:lang w:val="en-US"/>
         </w:rPr>
         <w:t>Achievements</w:t>
       </w:r>
-      <w:bookmarkEnd w:id="22"/>
-    </w:p>
-    <w:p>
-      <w:pPr>
-        <w:pStyle w:val="ListParagraph"/>
+      <w:bookmarkEnd w:id="31"/>
+    </w:p>
+    <w:p>
+      <w:pPr>
+        <w:pStyle w:val="PargrafodaLista"/>
         <w:numPr>
           <w:ilvl w:val="0"/>
           <w:numId w:val="9"/>
@@ -4670,20 +4701,12 @@
         <w:rPr>
           <w:lang w:val="en-US"/>
         </w:rPr>
-        <w:t xml:space="preserve">Project Planning Process is </w:t>
-      </w:r>
-      <w:proofErr w:type="spellStart"/>
-      <w:r>
-        <w:rPr>
-          <w:lang w:val="en-US"/>
-        </w:rPr>
-        <w:t>baselined</w:t>
-      </w:r>
-      <w:proofErr w:type="spellEnd"/>
-    </w:p>
-    <w:p>
-      <w:pPr>
-        <w:pStyle w:val="ListParagraph"/>
+        <w:t>Project Planning Process is baselined</w:t>
+      </w:r>
+    </w:p>
+    <w:p>
+      <w:pPr>
+        <w:pStyle w:val="PargrafodaLista"/>
         <w:numPr>
           <w:ilvl w:val="0"/>
           <w:numId w:val="9"/>
@@ -4701,7 +4724,7 @@
     </w:p>
     <w:p>
       <w:pPr>
-        <w:pStyle w:val="ListParagraph"/>
+        <w:pStyle w:val="PargrafodaLista"/>
         <w:numPr>
           <w:ilvl w:val="0"/>
           <w:numId w:val="9"/>
@@ -4719,23 +4742,23 @@
     </w:p>
     <w:p>
       <w:pPr>
-        <w:pStyle w:val="ListParagraph"/>
+        <w:pStyle w:val="PargrafodaLista"/>
         <w:numPr>
           <w:ilvl w:val="0"/>
           <w:numId w:val="9"/>
         </w:numPr>
         <w:rPr>
-          <w:ins w:id="23" w:author="Carla Silva Machado" w:date="2013-04-08T15:41:00Z"/>
-          <w:lang w:val="en-US"/>
-        </w:rPr>
-      </w:pPr>
-      <w:r>
-        <w:rPr>
-          <w:rStyle w:val="CommentReference"/>
-        </w:rPr>
-        <w:commentReference w:id="24"/>
-      </w:r>
-      <w:ins w:id="25" w:author="Carla Silva Machado" w:date="2013-04-08T15:41:00Z">
+          <w:ins w:id="32" w:author="Carla Silva Machado" w:date="2013-04-08T15:41:00Z"/>
+          <w:lang w:val="en-US"/>
+        </w:rPr>
+      </w:pPr>
+      <w:r>
+        <w:rPr>
+          <w:rStyle w:val="Refdecomentrio"/>
+        </w:rPr>
+        <w:commentReference w:id="33"/>
+      </w:r>
+      <w:ins w:id="34" w:author="Carla Silva Machado" w:date="2013-04-08T15:41:00Z">
         <w:r>
           <w:rPr>
             <w:lang w:val="en-US"/>
@@ -4746,7 +4769,7 @@
     </w:p>
     <w:p>
       <w:pPr>
-        <w:pStyle w:val="ListParagraph"/>
+        <w:pStyle w:val="PargrafodaLista"/>
         <w:numPr>
           <w:ilvl w:val="0"/>
           <w:numId w:val="9"/>
@@ -4755,7 +4778,7 @@
           <w:lang w:val="en-US"/>
         </w:rPr>
       </w:pPr>
-      <w:ins w:id="26" w:author="Carla Silva Machado" w:date="2013-04-08T15:42:00Z">
+      <w:ins w:id="35" w:author="Carla Silva Machado" w:date="2013-04-08T15:42:00Z">
         <w:r>
           <w:rPr>
             <w:lang w:val="en-US"/>
@@ -4765,14 +4788,14 @@
       </w:ins>
       <w:r>
         <w:rPr>
-          <w:rStyle w:val="CommentReference"/>
-        </w:rPr>
-        <w:commentReference w:id="27"/>
-      </w:r>
-    </w:p>
-    <w:p>
-      <w:pPr>
-        <w:pStyle w:val="Heading1"/>
+          <w:rStyle w:val="Refdecomentrio"/>
+        </w:rPr>
+        <w:commentReference w:id="36"/>
+      </w:r>
+    </w:p>
+    <w:p>
+      <w:pPr>
+        <w:pStyle w:val="Cabealho1"/>
         <w:numPr>
           <w:ilvl w:val="0"/>
           <w:numId w:val="1"/>
@@ -4782,18 +4805,18 @@
           <w:lang w:val="en-US"/>
         </w:rPr>
       </w:pPr>
-      <w:bookmarkStart w:id="28" w:name="_Toc353191256"/>
+      <w:bookmarkStart w:id="37" w:name="_Toc353191256"/>
       <w:r>
         <w:rPr>
           <w:lang w:val="en-US"/>
         </w:rPr>
         <w:t>Impediments</w:t>
       </w:r>
-      <w:bookmarkEnd w:id="28"/>
-    </w:p>
-    <w:p>
-      <w:pPr>
-        <w:pStyle w:val="ListParagraph"/>
+      <w:bookmarkEnd w:id="37"/>
+    </w:p>
+    <w:p>
+      <w:pPr>
+        <w:pStyle w:val="PargrafodaLista"/>
         <w:numPr>
           <w:ilvl w:val="0"/>
           <w:numId w:val="11"/>
@@ -4812,7 +4835,7 @@
     </w:p>
     <w:p>
       <w:pPr>
-        <w:pStyle w:val="ListParagraph"/>
+        <w:pStyle w:val="PargrafodaLista"/>
         <w:numPr>
           <w:ilvl w:val="1"/>
           <w:numId w:val="11"/>
@@ -4844,7 +4867,7 @@
     </w:p>
     <w:p>
       <w:pPr>
-        <w:pStyle w:val="Heading1"/>
+        <w:pStyle w:val="Cabealho1"/>
         <w:numPr>
           <w:ilvl w:val="0"/>
           <w:numId w:val="1"/>
@@ -4854,32 +4877,18 @@
           <w:lang w:val="en-US"/>
         </w:rPr>
       </w:pPr>
-      <w:bookmarkStart w:id="29" w:name="_Toc353191257"/>
-      <w:r>
-        <w:rPr>
-          <w:lang w:val="en-US"/>
-        </w:rPr>
-        <w:t xml:space="preserve">Plans </w:t>
-      </w:r>
-      <w:proofErr w:type="gramStart"/>
-      <w:r>
-        <w:rPr>
-          <w:lang w:val="en-US"/>
-        </w:rPr>
-        <w:t>For</w:t>
-      </w:r>
-      <w:proofErr w:type="gramEnd"/>
-      <w:r>
-        <w:rPr>
-          <w:lang w:val="en-US"/>
-        </w:rPr>
-        <w:t xml:space="preserve"> Next Week</w:t>
-      </w:r>
-      <w:bookmarkEnd w:id="29"/>
-    </w:p>
-    <w:p>
-      <w:pPr>
-        <w:pStyle w:val="ListParagraph"/>
+      <w:bookmarkStart w:id="38" w:name="_Toc353191257"/>
+      <w:r>
+        <w:rPr>
+          <w:lang w:val="en-US"/>
+        </w:rPr>
+        <w:t>Plans For Next Week</w:t>
+      </w:r>
+      <w:bookmarkEnd w:id="38"/>
+    </w:p>
+    <w:p>
+      <w:pPr>
+        <w:pStyle w:val="PargrafodaLista"/>
         <w:numPr>
           <w:ilvl w:val="0"/>
           <w:numId w:val="11"/>
@@ -4904,7 +4913,7 @@
     </w:p>
     <w:p>
       <w:pPr>
-        <w:pStyle w:val="ListParagraph"/>
+        <w:pStyle w:val="PargrafodaLista"/>
         <w:numPr>
           <w:ilvl w:val="0"/>
           <w:numId w:val="11"/>
@@ -4922,7 +4931,7 @@
     </w:p>
     <w:p>
       <w:pPr>
-        <w:pStyle w:val="ListParagraph"/>
+        <w:pStyle w:val="PargrafodaLista"/>
         <w:numPr>
           <w:ilvl w:val="0"/>
           <w:numId w:val="11"/>
@@ -4940,7 +4949,7 @@
     </w:p>
     <w:p>
       <w:pPr>
-        <w:pStyle w:val="Heading1"/>
+        <w:pStyle w:val="Cabealho1"/>
         <w:numPr>
           <w:ilvl w:val="0"/>
           <w:numId w:val="1"/>
@@ -4949,25 +4958,25 @@
           <w:lang w:val="en-US"/>
         </w:rPr>
       </w:pPr>
-      <w:bookmarkStart w:id="30" w:name="_Toc353191258"/>
+      <w:bookmarkStart w:id="39" w:name="_Toc353191258"/>
       <w:r>
         <w:rPr>
           <w:lang w:val="en-US"/>
         </w:rPr>
         <w:t>Progress</w:t>
       </w:r>
-      <w:bookmarkEnd w:id="30"/>
-    </w:p>
-    <w:p>
-      <w:pPr>
-        <w:rPr>
-          <w:lang w:val="en-US"/>
-        </w:rPr>
-      </w:pPr>
-    </w:p>
-    <w:p>
-      <w:pPr>
-        <w:pStyle w:val="Heading1"/>
+      <w:bookmarkEnd w:id="39"/>
+    </w:p>
+    <w:p>
+      <w:pPr>
+        <w:rPr>
+          <w:lang w:val="en-US"/>
+        </w:rPr>
+      </w:pPr>
+    </w:p>
+    <w:p>
+      <w:pPr>
+        <w:pStyle w:val="Cabealho1"/>
         <w:numPr>
           <w:ilvl w:val="1"/>
           <w:numId w:val="1"/>
@@ -4976,14 +4985,14 @@
           <w:lang w:val="en-US"/>
         </w:rPr>
       </w:pPr>
-      <w:bookmarkStart w:id="31" w:name="_Toc353191259"/>
+      <w:bookmarkStart w:id="40" w:name="_Toc353191259"/>
       <w:r>
         <w:rPr>
           <w:lang w:val="en-US"/>
         </w:rPr>
         <w:t>Earned value and/or Gantt Image</w:t>
       </w:r>
-      <w:bookmarkEnd w:id="31"/>
+      <w:bookmarkEnd w:id="40"/>
     </w:p>
     <w:p>
       <w:pPr>
@@ -5059,13 +5068,13 @@
     </w:p>
     <w:p>
       <w:pPr>
-        <w:pStyle w:val="Caption"/>
+        <w:pStyle w:val="Legenda"/>
         <w:jc w:val="center"/>
         <w:rPr>
           <w:lang w:val="en-US"/>
         </w:rPr>
       </w:pPr>
-      <w:bookmarkStart w:id="32" w:name="_Toc353191263"/>
+      <w:bookmarkStart w:id="41" w:name="_Toc353191263"/>
       <w:r>
         <w:rPr>
           <w:lang w:val="en-US"/>
@@ -5100,7 +5109,7 @@
         </w:rPr>
         <w:t>: Earned Value</w:t>
       </w:r>
-      <w:bookmarkEnd w:id="32"/>
+      <w:bookmarkEnd w:id="41"/>
     </w:p>
     <w:p>
       <w:pPr>
@@ -5137,7 +5146,7 @@
     </w:p>
     <w:p>
       <w:pPr>
-        <w:pStyle w:val="Heading1"/>
+        <w:pStyle w:val="Cabealho1"/>
         <w:numPr>
           <w:ilvl w:val="1"/>
           <w:numId w:val="1"/>
@@ -5146,7 +5155,7 @@
           <w:lang w:val="en-US"/>
         </w:rPr>
       </w:pPr>
-      <w:bookmarkStart w:id="33" w:name="_Toc353191260"/>
+      <w:bookmarkStart w:id="42" w:name="_Toc353191260"/>
       <w:r>
         <w:rPr>
           <w:lang w:val="en-US"/>
@@ -5154,7 +5163,7 @@
         <w:lastRenderedPageBreak/>
         <w:t>Effort by task</w:t>
       </w:r>
-      <w:bookmarkEnd w:id="33"/>
+      <w:bookmarkEnd w:id="42"/>
     </w:p>
     <w:p>
       <w:pPr>
@@ -5218,13 +5227,13 @@
     </w:p>
     <w:p>
       <w:pPr>
-        <w:pStyle w:val="Caption"/>
+        <w:pStyle w:val="Legenda"/>
         <w:jc w:val="center"/>
         <w:rPr>
           <w:lang w:val="en-US"/>
         </w:rPr>
       </w:pPr>
-      <w:bookmarkStart w:id="34" w:name="_Toc353191264"/>
+      <w:bookmarkStart w:id="43" w:name="_Toc353191264"/>
       <w:r>
         <w:rPr>
           <w:lang w:val="en-US"/>
@@ -5259,11 +5268,11 @@
         </w:rPr>
         <w:t>: Week effort by task type</w:t>
       </w:r>
-      <w:bookmarkEnd w:id="34"/>
-    </w:p>
-    <w:p>
-      <w:pPr>
-        <w:pStyle w:val="Heading1"/>
+      <w:bookmarkEnd w:id="43"/>
+    </w:p>
+    <w:p>
+      <w:pPr>
+        <w:pStyle w:val="Cabealho1"/>
         <w:numPr>
           <w:ilvl w:val="1"/>
           <w:numId w:val="1"/>
@@ -5272,14 +5281,14 @@
           <w:lang w:val="en-US"/>
         </w:rPr>
       </w:pPr>
-      <w:bookmarkStart w:id="35" w:name="_Toc353191261"/>
+      <w:bookmarkStart w:id="44" w:name="_Toc353191261"/>
       <w:r>
         <w:rPr>
           <w:lang w:val="en-US"/>
         </w:rPr>
         <w:t>Individual effort</w:t>
       </w:r>
-      <w:bookmarkEnd w:id="35"/>
+      <w:bookmarkEnd w:id="44"/>
     </w:p>
     <w:p>
       <w:pPr>
@@ -5342,13 +5351,13 @@
     </w:p>
     <w:p>
       <w:pPr>
-        <w:pStyle w:val="Caption"/>
+        <w:pStyle w:val="Legenda"/>
         <w:jc w:val="center"/>
         <w:rPr>
           <w:lang w:val="en-US"/>
         </w:rPr>
       </w:pPr>
-      <w:bookmarkStart w:id="36" w:name="_Toc353191265"/>
+      <w:bookmarkStart w:id="45" w:name="_Toc353191265"/>
       <w:r>
         <w:rPr>
           <w:lang w:val="en-US"/>
@@ -5383,7 +5392,7 @@
         </w:rPr>
         <w:t>: Week effort by team member</w:t>
       </w:r>
-      <w:bookmarkEnd w:id="36"/>
+      <w:bookmarkEnd w:id="45"/>
     </w:p>
     <w:p>
       <w:pPr>
@@ -5405,7 +5414,7 @@
     </w:p>
     <w:p>
       <w:pPr>
-        <w:pStyle w:val="Caption"/>
+        <w:pStyle w:val="Legenda"/>
         <w:jc w:val="center"/>
         <w:rPr>
           <w:lang w:val="en-US"/>
@@ -5414,7 +5423,7 @@
     </w:p>
     <w:tbl>
       <w:tblPr>
-        <w:tblStyle w:val="TableGrid"/>
+        <w:tblStyle w:val="Tabelacomgrelha"/>
         <w:tblW w:w="0" w:type="auto"/>
         <w:jc w:val="center"/>
         <w:tblLook w:val="04A0" w:firstRow="1" w:lastRow="0" w:firstColumn="1" w:lastColumn="0" w:noHBand="0" w:noVBand="1"/>
@@ -5779,13 +5788,13 @@
     </w:tbl>
     <w:p>
       <w:pPr>
-        <w:pStyle w:val="Caption"/>
+        <w:pStyle w:val="Legenda"/>
         <w:jc w:val="center"/>
         <w:rPr>
           <w:lang w:val="en-US"/>
         </w:rPr>
       </w:pPr>
-      <w:bookmarkStart w:id="37" w:name="_Toc353191268"/>
+      <w:bookmarkStart w:id="46" w:name="_Toc353191268"/>
       <w:r>
         <w:rPr>
           <w:lang w:val="en-US"/>
@@ -5820,11 +5829,11 @@
         </w:rPr>
         <w:t>: Log of individual effort</w:t>
       </w:r>
-      <w:bookmarkEnd w:id="37"/>
-    </w:p>
-    <w:p>
-      <w:pPr>
-        <w:pStyle w:val="Heading1"/>
+      <w:bookmarkEnd w:id="46"/>
+    </w:p>
+    <w:p>
+      <w:pPr>
+        <w:pStyle w:val="Cabealho1"/>
         <w:numPr>
           <w:ilvl w:val="0"/>
           <w:numId w:val="1"/>
@@ -5833,14 +5842,14 @@
           <w:lang w:val="en-US"/>
         </w:rPr>
       </w:pPr>
-      <w:bookmarkStart w:id="38" w:name="_Toc353191262"/>
+      <w:bookmarkStart w:id="47" w:name="_Toc353191262"/>
       <w:r>
         <w:rPr>
           <w:lang w:val="en-US"/>
         </w:rPr>
         <w:t>Individual log</w:t>
       </w:r>
-      <w:bookmarkEnd w:id="38"/>
+      <w:bookmarkEnd w:id="47"/>
     </w:p>
     <w:p>
       <w:pPr>
@@ -6061,29 +6070,7 @@
           <w:shd w:val="clear" w:color="auto" w:fill="FFFFFF"/>
           <w:lang w:val="en-US"/>
         </w:rPr>
-        <w:t xml:space="preserve">David </w:t>
-      </w:r>
-      <w:proofErr w:type="spellStart"/>
-      <w:r>
-        <w:rPr>
-          <w:rFonts w:ascii="Arial" w:hAnsi="Arial" w:cs="Arial"/>
-          <w:b/>
-          <w:color w:val="000000"/>
-          <w:shd w:val="clear" w:color="auto" w:fill="FFFFFF"/>
-          <w:lang w:val="en-US"/>
-        </w:rPr>
-        <w:t>João</w:t>
-      </w:r>
-      <w:proofErr w:type="spellEnd"/>
-      <w:r>
-        <w:rPr>
-          <w:rFonts w:ascii="Arial" w:hAnsi="Arial" w:cs="Arial"/>
-          <w:b/>
-          <w:color w:val="000000"/>
-          <w:shd w:val="clear" w:color="auto" w:fill="FFFFFF"/>
-          <w:lang w:val="en-US"/>
-        </w:rPr>
-        <w:t xml:space="preserve"> - Tasks done</w:t>
+        <w:t>David João - Tasks done</w:t>
       </w:r>
       <w:r>
         <w:rPr>
@@ -6195,29 +6182,7 @@
           <w:shd w:val="clear" w:color="auto" w:fill="FFFFFF"/>
           <w:lang w:val="en-US"/>
         </w:rPr>
-        <w:t xml:space="preserve">Filipe </w:t>
-      </w:r>
-      <w:proofErr w:type="spellStart"/>
-      <w:r>
-        <w:rPr>
-          <w:rFonts w:ascii="Arial" w:hAnsi="Arial" w:cs="Arial"/>
-          <w:b/>
-          <w:color w:val="000000"/>
-          <w:shd w:val="clear" w:color="auto" w:fill="FFFFFF"/>
-          <w:lang w:val="en-US"/>
-        </w:rPr>
-        <w:t>Brandão</w:t>
-      </w:r>
-      <w:proofErr w:type="spellEnd"/>
-      <w:r>
-        <w:rPr>
-          <w:rFonts w:ascii="Arial" w:hAnsi="Arial" w:cs="Arial"/>
-          <w:b/>
-          <w:color w:val="000000"/>
-          <w:shd w:val="clear" w:color="auto" w:fill="FFFFFF"/>
-          <w:lang w:val="en-US"/>
-        </w:rPr>
-        <w:t xml:space="preserve"> - Tasks done</w:t>
+        <w:t>Filipe Brandão - Tasks done</w:t>
       </w:r>
       <w:r>
         <w:rPr>
@@ -6404,7 +6369,6 @@
           <w:lang w:val="en-US"/>
         </w:rPr>
       </w:pPr>
-      <w:proofErr w:type="spellStart"/>
       <w:r>
         <w:rPr>
           <w:rFonts w:ascii="Arial" w:hAnsi="Arial" w:cs="Arial"/>
@@ -6413,40 +6377,7 @@
           <w:shd w:val="clear" w:color="auto" w:fill="FFFFFF"/>
           <w:lang w:val="en-US"/>
         </w:rPr>
-        <w:t>João</w:t>
-      </w:r>
-      <w:proofErr w:type="spellEnd"/>
-      <w:r>
-        <w:rPr>
-          <w:rFonts w:ascii="Arial" w:hAnsi="Arial" w:cs="Arial"/>
-          <w:b/>
-          <w:color w:val="000000"/>
-          <w:shd w:val="clear" w:color="auto" w:fill="FFFFFF"/>
-          <w:lang w:val="en-US"/>
-        </w:rPr>
-        <w:t xml:space="preserve"> </w:t>
-      </w:r>
-      <w:proofErr w:type="spellStart"/>
-      <w:r>
-        <w:rPr>
-          <w:rFonts w:ascii="Arial" w:hAnsi="Arial" w:cs="Arial"/>
-          <w:b/>
-          <w:color w:val="000000"/>
-          <w:shd w:val="clear" w:color="auto" w:fill="FFFFFF"/>
-          <w:lang w:val="en-US"/>
-        </w:rPr>
-        <w:t>Girão</w:t>
-      </w:r>
-      <w:proofErr w:type="spellEnd"/>
-      <w:r>
-        <w:rPr>
-          <w:rFonts w:ascii="Arial" w:hAnsi="Arial" w:cs="Arial"/>
-          <w:b/>
-          <w:color w:val="000000"/>
-          <w:shd w:val="clear" w:color="auto" w:fill="FFFFFF"/>
-          <w:lang w:val="en-US"/>
-        </w:rPr>
-        <w:t xml:space="preserve"> - Tasks done:</w:t>
+        <w:t>João Girão - Tasks done:</w:t>
       </w:r>
     </w:p>
     <w:p>
@@ -6677,7 +6608,6 @@
           <w:lang w:val="en-US"/>
         </w:rPr>
       </w:pPr>
-      <w:proofErr w:type="spellStart"/>
       <w:r>
         <w:rPr>
           <w:rFonts w:ascii="Arial" w:hAnsi="Arial" w:cs="Arial"/>
@@ -6687,18 +6617,7 @@
           <w:lang w:val="en-US"/>
         </w:rPr>
         <w:lastRenderedPageBreak/>
-        <w:t>João</w:t>
-      </w:r>
-      <w:proofErr w:type="spellEnd"/>
-      <w:r>
-        <w:rPr>
-          <w:rFonts w:ascii="Arial" w:hAnsi="Arial" w:cs="Arial"/>
-          <w:b/>
-          <w:color w:val="000000"/>
-          <w:shd w:val="clear" w:color="auto" w:fill="FFFFFF"/>
-          <w:lang w:val="en-US"/>
-        </w:rPr>
-        <w:t xml:space="preserve"> Martins </w:t>
+        <w:t xml:space="preserve">João Martins </w:t>
       </w:r>
       <w:r>
         <w:rPr>
@@ -6982,7 +6901,6 @@
           <w:lang w:val="en-US"/>
         </w:rPr>
       </w:pPr>
-      <w:proofErr w:type="spellStart"/>
       <w:r>
         <w:rPr>
           <w:rFonts w:ascii="Arial" w:hAnsi="Arial" w:cs="Arial"/>
@@ -6991,40 +6909,7 @@
           <w:shd w:val="clear" w:color="auto" w:fill="FFFFFF"/>
           <w:lang w:val="en-US"/>
         </w:rPr>
-        <w:t>Rui</w:t>
-      </w:r>
-      <w:proofErr w:type="spellEnd"/>
-      <w:r>
-        <w:rPr>
-          <w:rFonts w:ascii="Arial" w:hAnsi="Arial" w:cs="Arial"/>
-          <w:b/>
-          <w:color w:val="000000"/>
-          <w:shd w:val="clear" w:color="auto" w:fill="FFFFFF"/>
-          <w:lang w:val="en-US"/>
-        </w:rPr>
-        <w:t xml:space="preserve"> </w:t>
-      </w:r>
-      <w:proofErr w:type="spellStart"/>
-      <w:r>
-        <w:rPr>
-          <w:rFonts w:ascii="Arial" w:hAnsi="Arial" w:cs="Arial"/>
-          <w:b/>
-          <w:color w:val="000000"/>
-          <w:shd w:val="clear" w:color="auto" w:fill="FFFFFF"/>
-          <w:lang w:val="en-US"/>
-        </w:rPr>
-        <w:t>Ganhoto</w:t>
-      </w:r>
-      <w:proofErr w:type="spellEnd"/>
-      <w:r>
-        <w:rPr>
-          <w:rFonts w:ascii="Arial" w:hAnsi="Arial" w:cs="Arial"/>
-          <w:b/>
-          <w:color w:val="000000"/>
-          <w:shd w:val="clear" w:color="auto" w:fill="FFFFFF"/>
-          <w:lang w:val="en-US"/>
-        </w:rPr>
-        <w:t xml:space="preserve"> - Tasks done</w:t>
+        <w:t>Rui Ganhoto - Tasks done</w:t>
       </w:r>
       <w:r>
         <w:rPr>
@@ -7274,15 +7159,15 @@
 </file>
 
 <file path=word/comments.xml><?xml version="1.0" encoding="utf-8"?>
-<w:comments xmlns:wpc="http://schemas.microsoft.com/office/word/2010/wordprocessingCanvas" xmlns:mc="http://schemas.openxmlformats.org/markup-compatibility/2006" xmlns:o="urn:schemas-microsoft-com:office:office" xmlns:r="http://schemas.openxmlformats.org/officeDocument/2006/relationships" xmlns:m="http://schemas.openxmlformats.org/officeDocument/2006/math" xmlns:v="urn:schemas-microsoft-com:vml" xmlns:wp14="http://schemas.microsoft.com/office/word/2010/wordprocessingDrawing" xmlns:wp="http://schemas.openxmlformats.org/drawingml/2006/wordprocessingDrawing" xmlns:w10="urn:schemas-microsoft-com:office:word" xmlns:w="http://schemas.openxmlformats.org/wordprocessingml/2006/main" xmlns:w14="http://schemas.microsoft.com/office/word/2010/wordml" xmlns:wpg="http://schemas.microsoft.com/office/word/2010/wordprocessingGroup" xmlns:wpi="http://schemas.microsoft.com/office/word/2010/wordprocessingInk" xmlns:wne="http://schemas.microsoft.com/office/word/2006/wordml" xmlns:wps="http://schemas.microsoft.com/office/word/2010/wordprocessingShape" mc:Ignorable="w14 wp14">
-  <w:comment w:id="17" w:author="Mário Oliveira" w:date="2013-04-08T15:23:00Z" w:initials="MO">
-    <w:p>
-      <w:pPr>
-        <w:pStyle w:val="CommentText"/>
-      </w:pPr>
-      <w:r>
-        <w:rPr>
-          <w:rStyle w:val="CommentReference"/>
+<w:comments xmlns:wpc="http://schemas.microsoft.com/office/word/2010/wordprocessingCanvas" xmlns:mc="http://schemas.openxmlformats.org/markup-compatibility/2006" xmlns:o="urn:schemas-microsoft-com:office:office" xmlns:r="http://schemas.openxmlformats.org/officeDocument/2006/relationships" xmlns:m="http://schemas.openxmlformats.org/officeDocument/2006/math" xmlns:v="urn:schemas-microsoft-com:vml" xmlns:wp14="http://schemas.microsoft.com/office/word/2010/wordprocessingDrawing" xmlns:wp="http://schemas.openxmlformats.org/drawingml/2006/wordprocessingDrawing" xmlns:w10="urn:schemas-microsoft-com:office:word" xmlns:w="http://schemas.openxmlformats.org/wordprocessingml/2006/main" xmlns:w14="http://schemas.microsoft.com/office/word/2010/wordml" xmlns:w15="http://schemas.microsoft.com/office/word/2012/wordml" xmlns:wpg="http://schemas.microsoft.com/office/word/2010/wordprocessingGroup" xmlns:wpi="http://schemas.microsoft.com/office/word/2010/wordprocessingInk" xmlns:wne="http://schemas.microsoft.com/office/word/2006/wordml" xmlns:wps="http://schemas.microsoft.com/office/word/2010/wordprocessingShape" mc:Ignorable="w14 w15 wp14">
+  <w:comment w:id="25" w:author="Mário Oliveira" w:date="2013-04-08T15:23:00Z" w:initials="MO">
+    <w:p>
+      <w:pPr>
+        <w:pStyle w:val="Textodecomentrio"/>
+      </w:pPr>
+      <w:r>
+        <w:rPr>
+          <w:rStyle w:val="Refdecomentrio"/>
         </w:rPr>
         <w:annotationRef/>
       </w:r>
@@ -7291,10 +7176,10 @@
       </w:r>
     </w:p>
   </w:comment>
-  <w:comment w:id="24" w:author="Mário Oliveira" w:date="2013-04-08T15:30:00Z" w:initials="MO">
-    <w:p>
-      <w:pPr>
-        <w:pStyle w:val="ListParagraph"/>
+  <w:comment w:id="33" w:author="Mário Oliveira" w:date="2013-04-08T15:30:00Z" w:initials="MO">
+    <w:p>
+      <w:pPr>
+        <w:pStyle w:val="PargrafodaLista"/>
         <w:numPr>
           <w:ilvl w:val="0"/>
           <w:numId w:val="9"/>
@@ -7305,56 +7190,34 @@
       </w:pPr>
       <w:r>
         <w:rPr>
-          <w:rStyle w:val="CommentReference"/>
+          <w:rStyle w:val="Refdecomentrio"/>
         </w:rPr>
         <w:annotationRef/>
       </w:r>
-      <w:proofErr w:type="spellStart"/>
-      <w:r>
-        <w:rPr>
-          <w:lang w:val="en-US"/>
-        </w:rPr>
-        <w:t>Nao</w:t>
-      </w:r>
-      <w:proofErr w:type="spellEnd"/>
-      <w:r>
-        <w:rPr>
-          <w:lang w:val="en-US"/>
-        </w:rPr>
-        <w:t xml:space="preserve"> </w:t>
-      </w:r>
-      <w:proofErr w:type="spellStart"/>
-      <w:r>
-        <w:rPr>
-          <w:lang w:val="en-US"/>
-        </w:rPr>
-        <w:t>falta</w:t>
-      </w:r>
-      <w:proofErr w:type="spellEnd"/>
-      <w:r>
-        <w:rPr>
-          <w:lang w:val="en-US"/>
-        </w:rPr>
-        <w:t xml:space="preserve"> Project Planning Process for approval e Coding Standards document is ready for revision?</w:t>
-      </w:r>
-    </w:p>
-    <w:p>
-      <w:pPr>
-        <w:pStyle w:val="CommentText"/>
+      <w:r>
+        <w:rPr>
+          <w:lang w:val="en-US"/>
+        </w:rPr>
+        <w:t>Nao falta Project Planning Process for approval e Coding Standards document is ready for revision?</w:t>
+      </w:r>
+    </w:p>
+    <w:p>
+      <w:pPr>
+        <w:pStyle w:val="Textodecomentrio"/>
         <w:rPr>
           <w:lang w:val="en-US"/>
         </w:rPr>
       </w:pPr>
     </w:p>
   </w:comment>
-  <w:comment w:id="27" w:author="Carla Silva Machado" w:date="2013-04-08T15:43:00Z" w:initials="CSM">
-    <w:p>
-      <w:pPr>
-        <w:pStyle w:val="CommentText"/>
-      </w:pPr>
-      <w:r>
-        <w:rPr>
-          <w:rStyle w:val="CommentReference"/>
+  <w:comment w:id="36" w:author="Carla Silva Machado" w:date="2013-04-08T15:43:00Z" w:initials="CSM">
+    <w:p>
+      <w:pPr>
+        <w:pStyle w:val="Textodecomentrio"/>
+      </w:pPr>
+      <w:r>
+        <w:rPr>
+          <w:rStyle w:val="Refdecomentrio"/>
         </w:rPr>
         <w:annotationRef/>
       </w:r>
@@ -7364,7 +7227,7 @@
     </w:p>
     <w:p>
       <w:pPr>
-        <w:pStyle w:val="CommentText"/>
+        <w:pStyle w:val="Textodecomentrio"/>
       </w:pPr>
       <w:r>
         <w:t>Quanto ao Project Plannin Process esta a indicação que esta baselined.</w:t>
@@ -7378,11 +7241,12 @@
 <w15:commentsEx xmlns:wpc="http://schemas.microsoft.com/office/word/2010/wordprocessingCanvas" xmlns:mc="http://schemas.openxmlformats.org/markup-compatibility/2006" xmlns:o="urn:schemas-microsoft-com:office:office" xmlns:r="http://schemas.openxmlformats.org/officeDocument/2006/relationships" xmlns:m="http://schemas.openxmlformats.org/officeDocument/2006/math" xmlns:v="urn:schemas-microsoft-com:vml" xmlns:wp14="http://schemas.microsoft.com/office/word/2010/wordprocessingDrawing" xmlns:wp="http://schemas.openxmlformats.org/drawingml/2006/wordprocessingDrawing" xmlns:w10="urn:schemas-microsoft-com:office:word" xmlns:w="http://schemas.openxmlformats.org/wordprocessingml/2006/main" xmlns:w14="http://schemas.microsoft.com/office/word/2010/wordml" xmlns:w15="http://schemas.microsoft.com/office/word/2012/wordml" xmlns:wpg="http://schemas.microsoft.com/office/word/2010/wordprocessingGroup" xmlns:wpi="http://schemas.microsoft.com/office/word/2010/wordprocessingInk" xmlns:wne="http://schemas.microsoft.com/office/word/2006/wordml" xmlns:wps="http://schemas.microsoft.com/office/word/2010/wordprocessingShape" mc:Ignorable="w14 w15 wp14">
   <w15:commentEx w15:paraId="328DF117" w15:done="0"/>
   <w15:commentEx w15:paraId="22A7D2E1" w15:done="0"/>
+  <w15:commentEx w15:paraId="058AD2B0" w15:done="0"/>
 </w15:commentsEx>
 </file>
 
 <file path=word/endnotes.xml><?xml version="1.0" encoding="utf-8"?>
-<w:endnotes xmlns:wpc="http://schemas.microsoft.com/office/word/2010/wordprocessingCanvas" xmlns:mc="http://schemas.openxmlformats.org/markup-compatibility/2006" xmlns:o="urn:schemas-microsoft-com:office:office" xmlns:r="http://schemas.openxmlformats.org/officeDocument/2006/relationships" xmlns:m="http://schemas.openxmlformats.org/officeDocument/2006/math" xmlns:v="urn:schemas-microsoft-com:vml" xmlns:wp14="http://schemas.microsoft.com/office/word/2010/wordprocessingDrawing" xmlns:wp="http://schemas.openxmlformats.org/drawingml/2006/wordprocessingDrawing" xmlns:w10="urn:schemas-microsoft-com:office:word" xmlns:w="http://schemas.openxmlformats.org/wordprocessingml/2006/main" xmlns:w14="http://schemas.microsoft.com/office/word/2010/wordml" xmlns:wpg="http://schemas.microsoft.com/office/word/2010/wordprocessingGroup" xmlns:wpi="http://schemas.microsoft.com/office/word/2010/wordprocessingInk" xmlns:wne="http://schemas.microsoft.com/office/word/2006/wordml" xmlns:wps="http://schemas.microsoft.com/office/word/2010/wordprocessingShape" mc:Ignorable="w14 wp14">
+<w:endnotes xmlns:wpc="http://schemas.microsoft.com/office/word/2010/wordprocessingCanvas" xmlns:mc="http://schemas.openxmlformats.org/markup-compatibility/2006" xmlns:o="urn:schemas-microsoft-com:office:office" xmlns:r="http://schemas.openxmlformats.org/officeDocument/2006/relationships" xmlns:m="http://schemas.openxmlformats.org/officeDocument/2006/math" xmlns:v="urn:schemas-microsoft-com:vml" xmlns:wp14="http://schemas.microsoft.com/office/word/2010/wordprocessingDrawing" xmlns:wp="http://schemas.openxmlformats.org/drawingml/2006/wordprocessingDrawing" xmlns:w10="urn:schemas-microsoft-com:office:word" xmlns:w="http://schemas.openxmlformats.org/wordprocessingml/2006/main" xmlns:w14="http://schemas.microsoft.com/office/word/2010/wordml" xmlns:w15="http://schemas.microsoft.com/office/word/2012/wordml" xmlns:wpg="http://schemas.microsoft.com/office/word/2010/wordprocessingGroup" xmlns:wpi="http://schemas.microsoft.com/office/word/2010/wordprocessingInk" xmlns:wne="http://schemas.microsoft.com/office/word/2006/wordml" xmlns:wps="http://schemas.microsoft.com/office/word/2010/wordprocessingShape" mc:Ignorable="w14 w15 wp14">
   <w:endnote w:type="separator" w:id="-1">
     <w:p>
       <w:pPr>
@@ -7407,10 +7271,10 @@
 </file>
 
 <file path=word/footer1.xml><?xml version="1.0" encoding="utf-8"?>
-<w:ftr xmlns:wpc="http://schemas.microsoft.com/office/word/2010/wordprocessingCanvas" xmlns:mc="http://schemas.openxmlformats.org/markup-compatibility/2006" xmlns:o="urn:schemas-microsoft-com:office:office" xmlns:r="http://schemas.openxmlformats.org/officeDocument/2006/relationships" xmlns:m="http://schemas.openxmlformats.org/officeDocument/2006/math" xmlns:v="urn:schemas-microsoft-com:vml" xmlns:wp14="http://schemas.microsoft.com/office/word/2010/wordprocessingDrawing" xmlns:wp="http://schemas.openxmlformats.org/drawingml/2006/wordprocessingDrawing" xmlns:w10="urn:schemas-microsoft-com:office:word" xmlns:w="http://schemas.openxmlformats.org/wordprocessingml/2006/main" xmlns:w14="http://schemas.microsoft.com/office/word/2010/wordml" xmlns:wpg="http://schemas.microsoft.com/office/word/2010/wordprocessingGroup" xmlns:wpi="http://schemas.microsoft.com/office/word/2010/wordprocessingInk" xmlns:wne="http://schemas.microsoft.com/office/word/2006/wordml" xmlns:wps="http://schemas.microsoft.com/office/word/2010/wordprocessingShape" mc:Ignorable="w14 wp14">
+<w:ftr xmlns:wpc="http://schemas.microsoft.com/office/word/2010/wordprocessingCanvas" xmlns:mc="http://schemas.openxmlformats.org/markup-compatibility/2006" xmlns:o="urn:schemas-microsoft-com:office:office" xmlns:r="http://schemas.openxmlformats.org/officeDocument/2006/relationships" xmlns:m="http://schemas.openxmlformats.org/officeDocument/2006/math" xmlns:v="urn:schemas-microsoft-com:vml" xmlns:wp14="http://schemas.microsoft.com/office/word/2010/wordprocessingDrawing" xmlns:wp="http://schemas.openxmlformats.org/drawingml/2006/wordprocessingDrawing" xmlns:w10="urn:schemas-microsoft-com:office:word" xmlns:w="http://schemas.openxmlformats.org/wordprocessingml/2006/main" xmlns:w14="http://schemas.microsoft.com/office/word/2010/wordml" xmlns:w15="http://schemas.microsoft.com/office/word/2012/wordml" xmlns:wpg="http://schemas.microsoft.com/office/word/2010/wordprocessingGroup" xmlns:wpi="http://schemas.microsoft.com/office/word/2010/wordprocessingInk" xmlns:wne="http://schemas.microsoft.com/office/word/2006/wordml" xmlns:wps="http://schemas.microsoft.com/office/word/2010/wordprocessingShape" mc:Ignorable="w14 w15 wp14">
   <w:p>
     <w:pPr>
-      <w:pStyle w:val="Footer"/>
+      <w:pStyle w:val="Rodap"/>
     </w:pPr>
     <w:r>
       <w:t>Projeto Soft</w:t>
@@ -7421,7 +7285,7 @@
   </w:p>
   <w:p>
     <w:pPr>
-      <w:pStyle w:val="Footer"/>
+      <w:pStyle w:val="Rodap"/>
     </w:pPr>
     <w:sdt>
       <w:sdtPr>
@@ -7448,10 +7312,10 @@
 </file>
 
 <file path=word/footer2.xml><?xml version="1.0" encoding="utf-8"?>
-<w:ftr xmlns:wpc="http://schemas.microsoft.com/office/word/2010/wordprocessingCanvas" xmlns:mc="http://schemas.openxmlformats.org/markup-compatibility/2006" xmlns:o="urn:schemas-microsoft-com:office:office" xmlns:r="http://schemas.openxmlformats.org/officeDocument/2006/relationships" xmlns:m="http://schemas.openxmlformats.org/officeDocument/2006/math" xmlns:v="urn:schemas-microsoft-com:vml" xmlns:wp14="http://schemas.microsoft.com/office/word/2010/wordprocessingDrawing" xmlns:wp="http://schemas.openxmlformats.org/drawingml/2006/wordprocessingDrawing" xmlns:w10="urn:schemas-microsoft-com:office:word" xmlns:w="http://schemas.openxmlformats.org/wordprocessingml/2006/main" xmlns:w14="http://schemas.microsoft.com/office/word/2010/wordml" xmlns:wpg="http://schemas.microsoft.com/office/word/2010/wordprocessingGroup" xmlns:wpi="http://schemas.microsoft.com/office/word/2010/wordprocessingInk" xmlns:wne="http://schemas.microsoft.com/office/word/2006/wordml" xmlns:wps="http://schemas.microsoft.com/office/word/2010/wordprocessingShape" mc:Ignorable="w14 wp14">
+<w:ftr xmlns:wpc="http://schemas.microsoft.com/office/word/2010/wordprocessingCanvas" xmlns:mc="http://schemas.openxmlformats.org/markup-compatibility/2006" xmlns:o="urn:schemas-microsoft-com:office:office" xmlns:r="http://schemas.openxmlformats.org/officeDocument/2006/relationships" xmlns:m="http://schemas.openxmlformats.org/officeDocument/2006/math" xmlns:v="urn:schemas-microsoft-com:vml" xmlns:wp14="http://schemas.microsoft.com/office/word/2010/wordprocessingDrawing" xmlns:wp="http://schemas.openxmlformats.org/drawingml/2006/wordprocessingDrawing" xmlns:w10="urn:schemas-microsoft-com:office:word" xmlns:w="http://schemas.openxmlformats.org/wordprocessingml/2006/main" xmlns:w14="http://schemas.microsoft.com/office/word/2010/wordml" xmlns:w15="http://schemas.microsoft.com/office/word/2012/wordml" xmlns:wpg="http://schemas.microsoft.com/office/word/2010/wordprocessingGroup" xmlns:wpi="http://schemas.microsoft.com/office/word/2010/wordprocessingInk" xmlns:wne="http://schemas.microsoft.com/office/word/2006/wordml" xmlns:wps="http://schemas.microsoft.com/office/word/2010/wordprocessingShape" mc:Ignorable="w14 w15 wp14">
   <w:p>
     <w:pPr>
-      <w:pStyle w:val="Footer"/>
+      <w:pStyle w:val="Rodap"/>
     </w:pPr>
     <w:r>
       <w:t>Projeto Software 2013</w:t>
@@ -7465,7 +7329,7 @@
   </w:p>
   <w:p>
     <w:pPr>
-      <w:pStyle w:val="Footer"/>
+      <w:pStyle w:val="Rodap"/>
       <w:tabs>
         <w:tab w:val="clear" w:pos="4252"/>
       </w:tabs>
@@ -7492,10 +7356,10 @@
 </file>
 
 <file path=word/footer3.xml><?xml version="1.0" encoding="utf-8"?>
-<w:ftr xmlns:wpc="http://schemas.microsoft.com/office/word/2010/wordprocessingCanvas" xmlns:mc="http://schemas.openxmlformats.org/markup-compatibility/2006" xmlns:o="urn:schemas-microsoft-com:office:office" xmlns:r="http://schemas.openxmlformats.org/officeDocument/2006/relationships" xmlns:m="http://schemas.openxmlformats.org/officeDocument/2006/math" xmlns:v="urn:schemas-microsoft-com:vml" xmlns:wp14="http://schemas.microsoft.com/office/word/2010/wordprocessingDrawing" xmlns:wp="http://schemas.openxmlformats.org/drawingml/2006/wordprocessingDrawing" xmlns:w10="urn:schemas-microsoft-com:office:word" xmlns:w="http://schemas.openxmlformats.org/wordprocessingml/2006/main" xmlns:w14="http://schemas.microsoft.com/office/word/2010/wordml" xmlns:wpg="http://schemas.microsoft.com/office/word/2010/wordprocessingGroup" xmlns:wpi="http://schemas.microsoft.com/office/word/2010/wordprocessingInk" xmlns:wne="http://schemas.microsoft.com/office/word/2006/wordml" xmlns:wps="http://schemas.microsoft.com/office/word/2010/wordprocessingShape" mc:Ignorable="w14 wp14">
+<w:ftr xmlns:wpc="http://schemas.microsoft.com/office/word/2010/wordprocessingCanvas" xmlns:mc="http://schemas.openxmlformats.org/markup-compatibility/2006" xmlns:o="urn:schemas-microsoft-com:office:office" xmlns:r="http://schemas.openxmlformats.org/officeDocument/2006/relationships" xmlns:m="http://schemas.openxmlformats.org/officeDocument/2006/math" xmlns:v="urn:schemas-microsoft-com:vml" xmlns:wp14="http://schemas.microsoft.com/office/word/2010/wordprocessingDrawing" xmlns:wp="http://schemas.openxmlformats.org/drawingml/2006/wordprocessingDrawing" xmlns:w10="urn:schemas-microsoft-com:office:word" xmlns:w="http://schemas.openxmlformats.org/wordprocessingml/2006/main" xmlns:w14="http://schemas.microsoft.com/office/word/2010/wordml" xmlns:w15="http://schemas.microsoft.com/office/word/2012/wordml" xmlns:wpg="http://schemas.microsoft.com/office/word/2010/wordprocessingGroup" xmlns:wpi="http://schemas.microsoft.com/office/word/2010/wordprocessingInk" xmlns:wne="http://schemas.microsoft.com/office/word/2006/wordml" xmlns:wps="http://schemas.microsoft.com/office/word/2010/wordprocessingShape" mc:Ignorable="w14 w15 wp14">
   <w:p>
     <w:pPr>
-      <w:pStyle w:val="Footer"/>
+      <w:pStyle w:val="Rodap"/>
     </w:pPr>
     <w:r>
       <w:t>Projeto Software 2013</w:t>
@@ -7503,7 +7367,7 @@
   </w:p>
   <w:p>
     <w:pPr>
-      <w:pStyle w:val="Footer"/>
+      <w:pStyle w:val="Rodap"/>
     </w:pPr>
     <w:sdt>
       <w:sdtPr>
@@ -7551,10 +7415,10 @@
 </file>
 
 <file path=word/footer4.xml><?xml version="1.0" encoding="utf-8"?>
-<w:ftr xmlns:wpc="http://schemas.microsoft.com/office/word/2010/wordprocessingCanvas" xmlns:mc="http://schemas.openxmlformats.org/markup-compatibility/2006" xmlns:o="urn:schemas-microsoft-com:office:office" xmlns:r="http://schemas.openxmlformats.org/officeDocument/2006/relationships" xmlns:m="http://schemas.openxmlformats.org/officeDocument/2006/math" xmlns:v="urn:schemas-microsoft-com:vml" xmlns:wp14="http://schemas.microsoft.com/office/word/2010/wordprocessingDrawing" xmlns:wp="http://schemas.openxmlformats.org/drawingml/2006/wordprocessingDrawing" xmlns:w10="urn:schemas-microsoft-com:office:word" xmlns:w="http://schemas.openxmlformats.org/wordprocessingml/2006/main" xmlns:w14="http://schemas.microsoft.com/office/word/2010/wordml" xmlns:wpg="http://schemas.microsoft.com/office/word/2010/wordprocessingGroup" xmlns:wpi="http://schemas.microsoft.com/office/word/2010/wordprocessingInk" xmlns:wne="http://schemas.microsoft.com/office/word/2006/wordml" xmlns:wps="http://schemas.microsoft.com/office/word/2010/wordprocessingShape" mc:Ignorable="w14 wp14">
+<w:ftr xmlns:wpc="http://schemas.microsoft.com/office/word/2010/wordprocessingCanvas" xmlns:mc="http://schemas.openxmlformats.org/markup-compatibility/2006" xmlns:o="urn:schemas-microsoft-com:office:office" xmlns:r="http://schemas.openxmlformats.org/officeDocument/2006/relationships" xmlns:m="http://schemas.openxmlformats.org/officeDocument/2006/math" xmlns:v="urn:schemas-microsoft-com:vml" xmlns:wp14="http://schemas.microsoft.com/office/word/2010/wordprocessingDrawing" xmlns:wp="http://schemas.openxmlformats.org/drawingml/2006/wordprocessingDrawing" xmlns:w10="urn:schemas-microsoft-com:office:word" xmlns:w="http://schemas.openxmlformats.org/wordprocessingml/2006/main" xmlns:w14="http://schemas.microsoft.com/office/word/2010/wordml" xmlns:w15="http://schemas.microsoft.com/office/word/2012/wordml" xmlns:wpg="http://schemas.microsoft.com/office/word/2010/wordprocessingGroup" xmlns:wpi="http://schemas.microsoft.com/office/word/2010/wordprocessingInk" xmlns:wne="http://schemas.microsoft.com/office/word/2006/wordml" xmlns:wps="http://schemas.microsoft.com/office/word/2010/wordprocessingShape" mc:Ignorable="w14 w15 wp14">
   <w:p>
     <w:pPr>
-      <w:pStyle w:val="Footer"/>
+      <w:pStyle w:val="Rodap"/>
     </w:pPr>
     <w:r>
       <w:t>Projeto Software 2013</w:t>
@@ -7568,7 +7432,7 @@
   </w:p>
   <w:p>
     <w:pPr>
-      <w:pStyle w:val="Footer"/>
+      <w:pStyle w:val="Rodap"/>
       <w:tabs>
         <w:tab w:val="clear" w:pos="4252"/>
       </w:tabs>
@@ -7616,7 +7480,7 @@
 </file>
 
 <file path=word/footnotes.xml><?xml version="1.0" encoding="utf-8"?>
-<w:footnotes xmlns:wpc="http://schemas.microsoft.com/office/word/2010/wordprocessingCanvas" xmlns:mc="http://schemas.openxmlformats.org/markup-compatibility/2006" xmlns:o="urn:schemas-microsoft-com:office:office" xmlns:r="http://schemas.openxmlformats.org/officeDocument/2006/relationships" xmlns:m="http://schemas.openxmlformats.org/officeDocument/2006/math" xmlns:v="urn:schemas-microsoft-com:vml" xmlns:wp14="http://schemas.microsoft.com/office/word/2010/wordprocessingDrawing" xmlns:wp="http://schemas.openxmlformats.org/drawingml/2006/wordprocessingDrawing" xmlns:w10="urn:schemas-microsoft-com:office:word" xmlns:w="http://schemas.openxmlformats.org/wordprocessingml/2006/main" xmlns:w14="http://schemas.microsoft.com/office/word/2010/wordml" xmlns:wpg="http://schemas.microsoft.com/office/word/2010/wordprocessingGroup" xmlns:wpi="http://schemas.microsoft.com/office/word/2010/wordprocessingInk" xmlns:wne="http://schemas.microsoft.com/office/word/2006/wordml" xmlns:wps="http://schemas.microsoft.com/office/word/2010/wordprocessingShape" mc:Ignorable="w14 wp14">
+<w:footnotes xmlns:wpc="http://schemas.microsoft.com/office/word/2010/wordprocessingCanvas" xmlns:mc="http://schemas.openxmlformats.org/markup-compatibility/2006" xmlns:o="urn:schemas-microsoft-com:office:office" xmlns:r="http://schemas.openxmlformats.org/officeDocument/2006/relationships" xmlns:m="http://schemas.openxmlformats.org/officeDocument/2006/math" xmlns:v="urn:schemas-microsoft-com:vml" xmlns:wp14="http://schemas.microsoft.com/office/word/2010/wordprocessingDrawing" xmlns:wp="http://schemas.openxmlformats.org/drawingml/2006/wordprocessingDrawing" xmlns:w10="urn:schemas-microsoft-com:office:word" xmlns:w="http://schemas.openxmlformats.org/wordprocessingml/2006/main" xmlns:w14="http://schemas.microsoft.com/office/word/2010/wordml" xmlns:w15="http://schemas.microsoft.com/office/word/2012/wordml" xmlns:wpg="http://schemas.microsoft.com/office/word/2010/wordprocessingGroup" xmlns:wpi="http://schemas.microsoft.com/office/word/2010/wordprocessingInk" xmlns:wne="http://schemas.microsoft.com/office/word/2006/wordml" xmlns:wps="http://schemas.microsoft.com/office/word/2010/wordprocessingShape" mc:Ignorable="w14 w15 wp14">
   <w:footnote w:type="separator" w:id="-1">
     <w:p>
       <w:pPr>
@@ -7641,10 +7505,10 @@
 </file>
 
 <file path=word/header1.xml><?xml version="1.0" encoding="utf-8"?>
-<w:hdr xmlns:wpc="http://schemas.microsoft.com/office/word/2010/wordprocessingCanvas" xmlns:mc="http://schemas.openxmlformats.org/markup-compatibility/2006" xmlns:o="urn:schemas-microsoft-com:office:office" xmlns:r="http://schemas.openxmlformats.org/officeDocument/2006/relationships" xmlns:m="http://schemas.openxmlformats.org/officeDocument/2006/math" xmlns:v="urn:schemas-microsoft-com:vml" xmlns:wp14="http://schemas.microsoft.com/office/word/2010/wordprocessingDrawing" xmlns:wp="http://schemas.openxmlformats.org/drawingml/2006/wordprocessingDrawing" xmlns:w10="urn:schemas-microsoft-com:office:word" xmlns:w="http://schemas.openxmlformats.org/wordprocessingml/2006/main" xmlns:w14="http://schemas.microsoft.com/office/word/2010/wordml" xmlns:wpg="http://schemas.microsoft.com/office/word/2010/wordprocessingGroup" xmlns:wpi="http://schemas.microsoft.com/office/word/2010/wordprocessingInk" xmlns:wne="http://schemas.microsoft.com/office/word/2006/wordml" xmlns:wps="http://schemas.microsoft.com/office/word/2010/wordprocessingShape" mc:Ignorable="w14 wp14">
+<w:hdr xmlns:wpc="http://schemas.microsoft.com/office/word/2010/wordprocessingCanvas" xmlns:mc="http://schemas.openxmlformats.org/markup-compatibility/2006" xmlns:o="urn:schemas-microsoft-com:office:office" xmlns:r="http://schemas.openxmlformats.org/officeDocument/2006/relationships" xmlns:m="http://schemas.openxmlformats.org/officeDocument/2006/math" xmlns:v="urn:schemas-microsoft-com:vml" xmlns:wp14="http://schemas.microsoft.com/office/word/2010/wordprocessingDrawing" xmlns:wp="http://schemas.openxmlformats.org/drawingml/2006/wordprocessingDrawing" xmlns:w10="urn:schemas-microsoft-com:office:word" xmlns:w="http://schemas.openxmlformats.org/wordprocessingml/2006/main" xmlns:w14="http://schemas.microsoft.com/office/word/2010/wordml" xmlns:w15="http://schemas.microsoft.com/office/word/2012/wordml" xmlns:wpg="http://schemas.microsoft.com/office/word/2010/wordprocessingGroup" xmlns:wpi="http://schemas.microsoft.com/office/word/2010/wordprocessingInk" xmlns:wne="http://schemas.microsoft.com/office/word/2006/wordml" xmlns:wps="http://schemas.microsoft.com/office/word/2010/wordprocessingShape" mc:Ignorable="w14 w15 wp14">
   <w:p>
     <w:pPr>
-      <w:pStyle w:val="Header"/>
+      <w:pStyle w:val="Cabealho"/>
     </w:pPr>
     <w:r>
       <w:rPr>
@@ -7737,7 +7601,7 @@
   </w:p>
   <w:p>
     <w:pPr>
-      <w:pStyle w:val="Header"/>
+      <w:pStyle w:val="Cabealho"/>
     </w:pPr>
     <w:r>
       <w:tab/>
@@ -7784,9 +7648,16 @@
       </w:sdtPr>
       <w:sdtEndPr/>
       <w:sdtContent>
-        <w:r>
-          <w:t>Ready for Revision</w:t>
-        </w:r>
+        <w:del w:id="2" w:author="Filipe Brandão" w:date="2013-04-08T15:49:00Z">
+          <w:r>
+            <w:delText>Ready for Revision</w:delText>
+          </w:r>
+        </w:del>
+        <w:ins w:id="3" w:author="Filipe Brandão" w:date="2013-04-08T15:49:00Z">
+          <w:r>
+            <w:t>Ready for Approval</w:t>
+          </w:r>
+        </w:ins>
       </w:sdtContent>
     </w:sdt>
   </w:p>
@@ -7794,10 +7665,10 @@
 </file>
 
 <file path=word/header2.xml><?xml version="1.0" encoding="utf-8"?>
-<w:hdr xmlns:wpc="http://schemas.microsoft.com/office/word/2010/wordprocessingCanvas" xmlns:mc="http://schemas.openxmlformats.org/markup-compatibility/2006" xmlns:o="urn:schemas-microsoft-com:office:office" xmlns:r="http://schemas.openxmlformats.org/officeDocument/2006/relationships" xmlns:m="http://schemas.openxmlformats.org/officeDocument/2006/math" xmlns:v="urn:schemas-microsoft-com:vml" xmlns:wp14="http://schemas.microsoft.com/office/word/2010/wordprocessingDrawing" xmlns:wp="http://schemas.openxmlformats.org/drawingml/2006/wordprocessingDrawing" xmlns:w10="urn:schemas-microsoft-com:office:word" xmlns:w="http://schemas.openxmlformats.org/wordprocessingml/2006/main" xmlns:w14="http://schemas.microsoft.com/office/word/2010/wordml" xmlns:wpg="http://schemas.microsoft.com/office/word/2010/wordprocessingGroup" xmlns:wpi="http://schemas.microsoft.com/office/word/2010/wordprocessingInk" xmlns:wne="http://schemas.microsoft.com/office/word/2006/wordml" xmlns:wps="http://schemas.microsoft.com/office/word/2010/wordprocessingShape" mc:Ignorable="w14 wp14">
+<w:hdr xmlns:wpc="http://schemas.microsoft.com/office/word/2010/wordprocessingCanvas" xmlns:mc="http://schemas.openxmlformats.org/markup-compatibility/2006" xmlns:o="urn:schemas-microsoft-com:office:office" xmlns:r="http://schemas.openxmlformats.org/officeDocument/2006/relationships" xmlns:m="http://schemas.openxmlformats.org/officeDocument/2006/math" xmlns:v="urn:schemas-microsoft-com:vml" xmlns:wp14="http://schemas.microsoft.com/office/word/2010/wordprocessingDrawing" xmlns:wp="http://schemas.openxmlformats.org/drawingml/2006/wordprocessingDrawing" xmlns:w10="urn:schemas-microsoft-com:office:word" xmlns:w="http://schemas.openxmlformats.org/wordprocessingml/2006/main" xmlns:w14="http://schemas.microsoft.com/office/word/2010/wordml" xmlns:w15="http://schemas.microsoft.com/office/word/2012/wordml" xmlns:wpg="http://schemas.microsoft.com/office/word/2010/wordprocessingGroup" xmlns:wpi="http://schemas.microsoft.com/office/word/2010/wordprocessingInk" xmlns:wne="http://schemas.microsoft.com/office/word/2006/wordml" xmlns:wps="http://schemas.microsoft.com/office/word/2010/wordprocessingShape" mc:Ignorable="w14 w15 wp14">
   <w:p>
     <w:pPr>
-      <w:pStyle w:val="Header"/>
+      <w:pStyle w:val="Cabealho"/>
     </w:pPr>
     <w:r>
       <w:rPr>
@@ -7887,7 +7758,7 @@
   </w:p>
   <w:p>
     <w:pPr>
-      <w:pStyle w:val="Header"/>
+      <w:pStyle w:val="Cabealho"/>
     </w:pPr>
     <w:r>
       <w:tab/>
@@ -7907,12 +7778,12 @@
       </w:sdtPr>
       <w:sdtEndPr/>
       <w:sdtContent>
-        <w:del w:id="2" w:author="Carla Silva Machado" w:date="2013-04-08T15:44:00Z">
+        <w:del w:id="4" w:author="Carla Silva Machado" w:date="2013-04-08T15:44:00Z">
           <w:r>
             <w:delText>V0.3</w:delText>
           </w:r>
         </w:del>
-        <w:ins w:id="3" w:author="Carla Silva Machado" w:date="2013-04-08T15:44:00Z">
+        <w:ins w:id="5" w:author="Carla Silva Machado" w:date="2013-04-08T15:44:00Z">
           <w:r>
             <w:t>V0.4</w:t>
           </w:r>
@@ -7934,9 +7805,16 @@
       </w:sdtPr>
       <w:sdtEndPr/>
       <w:sdtContent>
-        <w:r>
-          <w:t>Ready for Revision</w:t>
-        </w:r>
+        <w:del w:id="6" w:author="Filipe Brandão" w:date="2013-04-08T15:49:00Z">
+          <w:r>
+            <w:delText>Ready for Revision</w:delText>
+          </w:r>
+        </w:del>
+        <w:ins w:id="7" w:author="Filipe Brandão" w:date="2013-04-08T15:49:00Z">
+          <w:r>
+            <w:t>Ready for Approval</w:t>
+          </w:r>
+        </w:ins>
       </w:sdtContent>
     </w:sdt>
     <w:r>
@@ -7947,7 +7825,7 @@
 </file>
 
 <file path=word/numbering.xml><?xml version="1.0" encoding="utf-8"?>
-<w:numbering xmlns:wpc="http://schemas.microsoft.com/office/word/2010/wordprocessingCanvas" xmlns:mc="http://schemas.openxmlformats.org/markup-compatibility/2006" xmlns:o="urn:schemas-microsoft-com:office:office" xmlns:r="http://schemas.openxmlformats.org/officeDocument/2006/relationships" xmlns:m="http://schemas.openxmlformats.org/officeDocument/2006/math" xmlns:v="urn:schemas-microsoft-com:vml" xmlns:wp14="http://schemas.microsoft.com/office/word/2010/wordprocessingDrawing" xmlns:wp="http://schemas.openxmlformats.org/drawingml/2006/wordprocessingDrawing" xmlns:w10="urn:schemas-microsoft-com:office:word" xmlns:w="http://schemas.openxmlformats.org/wordprocessingml/2006/main" xmlns:w14="http://schemas.microsoft.com/office/word/2010/wordml" xmlns:wpg="http://schemas.microsoft.com/office/word/2010/wordprocessingGroup" xmlns:wpi="http://schemas.microsoft.com/office/word/2010/wordprocessingInk" xmlns:wne="http://schemas.microsoft.com/office/word/2006/wordml" xmlns:wps="http://schemas.microsoft.com/office/word/2010/wordprocessingShape" mc:Ignorable="w14 wp14">
+<w:numbering xmlns:wpc="http://schemas.microsoft.com/office/word/2010/wordprocessingCanvas" xmlns:mc="http://schemas.openxmlformats.org/markup-compatibility/2006" xmlns:o="urn:schemas-microsoft-com:office:office" xmlns:r="http://schemas.openxmlformats.org/officeDocument/2006/relationships" xmlns:m="http://schemas.openxmlformats.org/officeDocument/2006/math" xmlns:v="urn:schemas-microsoft-com:vml" xmlns:wp14="http://schemas.microsoft.com/office/word/2010/wordprocessingDrawing" xmlns:wp="http://schemas.openxmlformats.org/drawingml/2006/wordprocessingDrawing" xmlns:w10="urn:schemas-microsoft-com:office:word" xmlns:w="http://schemas.openxmlformats.org/wordprocessingml/2006/main" xmlns:w14="http://schemas.microsoft.com/office/word/2010/wordml" xmlns:w15="http://schemas.microsoft.com/office/word/2012/wordml" xmlns:wpg="http://schemas.microsoft.com/office/word/2010/wordprocessingGroup" xmlns:wpi="http://schemas.microsoft.com/office/word/2010/wordprocessingInk" xmlns:wne="http://schemas.microsoft.com/office/word/2006/wordml" xmlns:wps="http://schemas.microsoft.com/office/word/2010/wordprocessingShape" mc:Ignorable="w14 w15 wp14">
   <w:abstractNum w:abstractNumId="0">
     <w:nsid w:val="0D552BEF"/>
     <w:multiLevelType w:val="multilevel"/>
@@ -9202,6 +9080,9 @@
 
 <file path=word/people.xml><?xml version="1.0" encoding="utf-8"?>
 <w15:people xmlns:wpc="http://schemas.microsoft.com/office/word/2010/wordprocessingCanvas" xmlns:mc="http://schemas.openxmlformats.org/markup-compatibility/2006" xmlns:o="urn:schemas-microsoft-com:office:office" xmlns:r="http://schemas.openxmlformats.org/officeDocument/2006/relationships" xmlns:m="http://schemas.openxmlformats.org/officeDocument/2006/math" xmlns:v="urn:schemas-microsoft-com:vml" xmlns:wp14="http://schemas.microsoft.com/office/word/2010/wordprocessingDrawing" xmlns:wp="http://schemas.openxmlformats.org/drawingml/2006/wordprocessingDrawing" xmlns:w10="urn:schemas-microsoft-com:office:word" xmlns:w="http://schemas.openxmlformats.org/wordprocessingml/2006/main" xmlns:w14="http://schemas.microsoft.com/office/word/2010/wordml" xmlns:w15="http://schemas.microsoft.com/office/word/2012/wordml" xmlns:wpg="http://schemas.microsoft.com/office/word/2010/wordprocessingGroup" xmlns:wpi="http://schemas.microsoft.com/office/word/2010/wordprocessingInk" xmlns:wne="http://schemas.microsoft.com/office/word/2006/wordml" xmlns:wps="http://schemas.microsoft.com/office/word/2010/wordprocessingShape" mc:Ignorable="w14 w15 wp14">
+  <w15:person w15:author="Filipe Brandão">
+    <w15:presenceInfo w15:providerId="Windows Live" w15:userId="3e245dfbebaa7441"/>
+  </w15:person>
   <w15:person w15:author="Mário Oliveira">
     <w15:presenceInfo w15:providerId="Windows Live" w15:userId="228e243b25e30480"/>
   </w15:person>
@@ -9209,7 +9090,7 @@
 </file>
 
 <file path=word/styles.xml><?xml version="1.0" encoding="utf-8"?>
-<w:styles xmlns:mc="http://schemas.openxmlformats.org/markup-compatibility/2006" xmlns:r="http://schemas.openxmlformats.org/officeDocument/2006/relationships" xmlns:w="http://schemas.openxmlformats.org/wordprocessingml/2006/main" xmlns:w14="http://schemas.microsoft.com/office/word/2010/wordml" mc:Ignorable="w14">
+<w:styles xmlns:mc="http://schemas.openxmlformats.org/markup-compatibility/2006" xmlns:r="http://schemas.openxmlformats.org/officeDocument/2006/relationships" xmlns:w="http://schemas.openxmlformats.org/wordprocessingml/2006/main" xmlns:w14="http://schemas.microsoft.com/office/word/2010/wordml" xmlns:w15="http://schemas.microsoft.com/office/word/2012/wordml" mc:Ignorable="w14 w15">
   <w:docDefaults>
     <w:rPrDefault>
       <w:rPr>
@@ -9225,155 +9106,389 @@
       </w:pPr>
     </w:pPrDefault>
   </w:docDefaults>
-  <w:latentStyles w:defLockedState="0" w:defUIPriority="99" w:defSemiHidden="1" w:defUnhideWhenUsed="1" w:defQFormat="0" w:count="267">
-    <w:lsdException w:name="Normal" w:semiHidden="0" w:uiPriority="0" w:unhideWhenUsed="0" w:qFormat="1"/>
-    <w:lsdException w:name="heading 1" w:semiHidden="0" w:uiPriority="9" w:unhideWhenUsed="0" w:qFormat="1"/>
-    <w:lsdException w:name="heading 2" w:uiPriority="9" w:qFormat="1"/>
-    <w:lsdException w:name="heading 3" w:uiPriority="9" w:qFormat="1"/>
-    <w:lsdException w:name="heading 4" w:uiPriority="9" w:qFormat="1"/>
-    <w:lsdException w:name="heading 5" w:uiPriority="9" w:qFormat="1"/>
-    <w:lsdException w:name="heading 6" w:uiPriority="9" w:qFormat="1"/>
-    <w:lsdException w:name="heading 7" w:uiPriority="9" w:qFormat="1"/>
-    <w:lsdException w:name="heading 8" w:uiPriority="9" w:qFormat="1"/>
-    <w:lsdException w:name="heading 9" w:uiPriority="9" w:qFormat="1"/>
-    <w:lsdException w:name="toc 1" w:uiPriority="39"/>
-    <w:lsdException w:name="toc 2" w:uiPriority="39"/>
-    <w:lsdException w:name="toc 3" w:uiPriority="39"/>
-    <w:lsdException w:name="toc 4" w:uiPriority="39"/>
-    <w:lsdException w:name="toc 5" w:uiPriority="39"/>
-    <w:lsdException w:name="toc 6" w:uiPriority="39"/>
-    <w:lsdException w:name="toc 7" w:uiPriority="39"/>
-    <w:lsdException w:name="toc 8" w:uiPriority="39"/>
-    <w:lsdException w:name="toc 9" w:uiPriority="39"/>
-    <w:lsdException w:name="caption" w:uiPriority="35" w:qFormat="1"/>
-    <w:lsdException w:name="Title" w:semiHidden="0" w:uiPriority="10" w:unhideWhenUsed="0" w:qFormat="1"/>
-    <w:lsdException w:name="Default Paragraph Font" w:uiPriority="1"/>
-    <w:lsdException w:name="Subtitle" w:semiHidden="0" w:uiPriority="11" w:unhideWhenUsed="0" w:qFormat="1"/>
-    <w:lsdException w:name="Strong" w:semiHidden="0" w:uiPriority="22" w:unhideWhenUsed="0" w:qFormat="1"/>
-    <w:lsdException w:name="Emphasis" w:semiHidden="0" w:uiPriority="20" w:unhideWhenUsed="0" w:qFormat="1"/>
-    <w:lsdException w:name="Table Grid" w:semiHidden="0" w:uiPriority="59" w:unhideWhenUsed="0"/>
-    <w:lsdException w:name="Placeholder Text" w:unhideWhenUsed="0"/>
-    <w:lsdException w:name="No Spacing" w:semiHidden="0" w:uiPriority="1" w:unhideWhenUsed="0" w:qFormat="1"/>
-    <w:lsdException w:name="Light Shading" w:semiHidden="0" w:uiPriority="60" w:unhideWhenUsed="0"/>
-    <w:lsdException w:name="Light List" w:semiHidden="0" w:uiPriority="61" w:unhideWhenUsed="0"/>
-    <w:lsdException w:name="Light Grid" w:semiHidden="0" w:uiPriority="62" w:unhideWhenUsed="0"/>
-    <w:lsdException w:name="Medium Shading 1" w:semiHidden="0" w:uiPriority="63" w:unhideWhenUsed="0"/>
-    <w:lsdException w:name="Medium Shading 2" w:semiHidden="0" w:uiPriority="64" w:unhideWhenUsed="0"/>
-    <w:lsdException w:name="Medium List 1" w:semiHidden="0" w:uiPriority="65" w:unhideWhenUsed="0"/>
-    <w:lsdException w:name="Medium List 2" w:semiHidden="0" w:uiPriority="66" w:unhideWhenUsed="0"/>
-    <w:lsdException w:name="Medium Grid 1" w:semiHidden="0" w:uiPriority="67" w:unhideWhenUsed="0"/>
-    <w:lsdException w:name="Medium Grid 2" w:semiHidden="0" w:uiPriority="68" w:unhideWhenUsed="0"/>
-    <w:lsdException w:name="Medium Grid 3" w:semiHidden="0" w:uiPriority="69" w:unhideWhenUsed="0"/>
-    <w:lsdException w:name="Dark List" w:semiHidden="0" w:uiPriority="70" w:unhideWhenUsed="0"/>
-    <w:lsdException w:name="Colorful Shading" w:semiHidden="0" w:uiPriority="71" w:unhideWhenUsed="0"/>
-    <w:lsdException w:name="Colorful List" w:semiHidden="0" w:uiPriority="72" w:unhideWhenUsed="0"/>
-    <w:lsdException w:name="Colorful Grid" w:semiHidden="0" w:uiPriority="73" w:unhideWhenUsed="0"/>
-    <w:lsdException w:name="Light Shading Accent 1" w:semiHidden="0" w:uiPriority="60" w:unhideWhenUsed="0"/>
-    <w:lsdException w:name="Light List Accent 1" w:semiHidden="0" w:uiPriority="61" w:unhideWhenUsed="0"/>
-    <w:lsdException w:name="Light Grid Accent 1" w:semiHidden="0" w:uiPriority="62" w:unhideWhenUsed="0"/>
-    <w:lsdException w:name="Medium Shading 1 Accent 1" w:semiHidden="0" w:uiPriority="63" w:unhideWhenUsed="0"/>
-    <w:lsdException w:name="Medium Shading 2 Accent 1" w:semiHidden="0" w:uiPriority="64" w:unhideWhenUsed="0"/>
-    <w:lsdException w:name="Medium List 1 Accent 1" w:semiHidden="0" w:uiPriority="65" w:unhideWhenUsed="0"/>
-    <w:lsdException w:name="Revision" w:unhideWhenUsed="0"/>
-    <w:lsdException w:name="List Paragraph" w:semiHidden="0" w:uiPriority="34" w:unhideWhenUsed="0" w:qFormat="1"/>
-    <w:lsdException w:name="Quote" w:semiHidden="0" w:uiPriority="29" w:unhideWhenUsed="0" w:qFormat="1"/>
-    <w:lsdException w:name="Intense Quote" w:semiHidden="0" w:uiPriority="30" w:unhideWhenUsed="0" w:qFormat="1"/>
-    <w:lsdException w:name="Medium List 2 Accent 1" w:semiHidden="0" w:uiPriority="66" w:unhideWhenUsed="0"/>
-    <w:lsdException w:name="Medium Grid 1 Accent 1" w:semiHidden="0" w:uiPriority="67" w:unhideWhenUsed="0"/>
-    <w:lsdException w:name="Medium Grid 2 Accent 1" w:semiHidden="0" w:uiPriority="68" w:unhideWhenUsed="0"/>
-    <w:lsdException w:name="Medium Grid 3 Accent 1" w:semiHidden="0" w:uiPriority="69" w:unhideWhenUsed="0"/>
-    <w:lsdException w:name="Dark List Accent 1" w:semiHidden="0" w:uiPriority="70" w:unhideWhenUsed="0"/>
-    <w:lsdException w:name="Colorful Shading Accent 1" w:semiHidden="0" w:uiPriority="71" w:unhideWhenUsed="0"/>
-    <w:lsdException w:name="Colorful List Accent 1" w:semiHidden="0" w:uiPriority="72" w:unhideWhenUsed="0"/>
-    <w:lsdException w:name="Colorful Grid Accent 1" w:semiHidden="0" w:uiPriority="73" w:unhideWhenUsed="0"/>
-    <w:lsdException w:name="Light Shading Accent 2" w:semiHidden="0" w:uiPriority="60" w:unhideWhenUsed="0"/>
-    <w:lsdException w:name="Light List Accent 2" w:semiHidden="0" w:uiPriority="61" w:unhideWhenUsed="0"/>
-    <w:lsdException w:name="Light Grid Accent 2" w:semiHidden="0" w:uiPriority="62" w:unhideWhenUsed="0"/>
-    <w:lsdException w:name="Medium Shading 1 Accent 2" w:semiHidden="0" w:uiPriority="63" w:unhideWhenUsed="0"/>
-    <w:lsdException w:name="Medium Shading 2 Accent 2" w:semiHidden="0" w:uiPriority="64" w:unhideWhenUsed="0"/>
-    <w:lsdException w:name="Medium List 1 Accent 2" w:semiHidden="0" w:uiPriority="65" w:unhideWhenUsed="0"/>
-    <w:lsdException w:name="Medium List 2 Accent 2" w:semiHidden="0" w:uiPriority="66" w:unhideWhenUsed="0"/>
-    <w:lsdException w:name="Medium Grid 1 Accent 2" w:semiHidden="0" w:uiPriority="67" w:unhideWhenUsed="0"/>
-    <w:lsdException w:name="Medium Grid 2 Accent 2" w:semiHidden="0" w:uiPriority="68" w:unhideWhenUsed="0"/>
-    <w:lsdException w:name="Medium Grid 3 Accent 2" w:semiHidden="0" w:uiPriority="69" w:unhideWhenUsed="0"/>
-    <w:lsdException w:name="Dark List Accent 2" w:semiHidden="0" w:uiPriority="70" w:unhideWhenUsed="0"/>
-    <w:lsdException w:name="Colorful Shading Accent 2" w:semiHidden="0" w:uiPriority="71" w:unhideWhenUsed="0"/>
-    <w:lsdException w:name="Colorful List Accent 2" w:semiHidden="0" w:uiPriority="72" w:unhideWhenUsed="0"/>
-    <w:lsdException w:name="Colorful Grid Accent 2" w:semiHidden="0" w:uiPriority="73" w:unhideWhenUsed="0"/>
-    <w:lsdException w:name="Light Shading Accent 3" w:semiHidden="0" w:uiPriority="60" w:unhideWhenUsed="0"/>
-    <w:lsdException w:name="Light List Accent 3" w:semiHidden="0" w:uiPriority="61" w:unhideWhenUsed="0"/>
-    <w:lsdException w:name="Light Grid Accent 3" w:semiHidden="0" w:uiPriority="62" w:unhideWhenUsed="0"/>
-    <w:lsdException w:name="Medium Shading 1 Accent 3" w:semiHidden="0" w:uiPriority="63" w:unhideWhenUsed="0"/>
-    <w:lsdException w:name="Medium Shading 2 Accent 3" w:semiHidden="0" w:uiPriority="64" w:unhideWhenUsed="0"/>
-    <w:lsdException w:name="Medium List 1 Accent 3" w:semiHidden="0" w:uiPriority="65" w:unhideWhenUsed="0"/>
-    <w:lsdException w:name="Medium List 2 Accent 3" w:semiHidden="0" w:uiPriority="66" w:unhideWhenUsed="0"/>
-    <w:lsdException w:name="Medium Grid 1 Accent 3" w:semiHidden="0" w:uiPriority="67" w:unhideWhenUsed="0"/>
-    <w:lsdException w:name="Medium Grid 2 Accent 3" w:semiHidden="0" w:uiPriority="68" w:unhideWhenUsed="0"/>
-    <w:lsdException w:name="Medium Grid 3 Accent 3" w:semiHidden="0" w:uiPriority="69" w:unhideWhenUsed="0"/>
-    <w:lsdException w:name="Dark List Accent 3" w:semiHidden="0" w:uiPriority="70" w:unhideWhenUsed="0"/>
-    <w:lsdException w:name="Colorful Shading Accent 3" w:semiHidden="0" w:uiPriority="71" w:unhideWhenUsed="0"/>
-    <w:lsdException w:name="Colorful List Accent 3" w:semiHidden="0" w:uiPriority="72" w:unhideWhenUsed="0"/>
-    <w:lsdException w:name="Colorful Grid Accent 3" w:semiHidden="0" w:uiPriority="73" w:unhideWhenUsed="0"/>
-    <w:lsdException w:name="Light Shading Accent 4" w:semiHidden="0" w:uiPriority="60" w:unhideWhenUsed="0"/>
-    <w:lsdException w:name="Light List Accent 4" w:semiHidden="0" w:uiPriority="61" w:unhideWhenUsed="0"/>
-    <w:lsdException w:name="Light Grid Accent 4" w:semiHidden="0" w:uiPriority="62" w:unhideWhenUsed="0"/>
-    <w:lsdException w:name="Medium Shading 1 Accent 4" w:semiHidden="0" w:uiPriority="63" w:unhideWhenUsed="0"/>
-    <w:lsdException w:name="Medium Shading 2 Accent 4" w:semiHidden="0" w:uiPriority="64" w:unhideWhenUsed="0"/>
-    <w:lsdException w:name="Medium List 1 Accent 4" w:semiHidden="0" w:uiPriority="65" w:unhideWhenUsed="0"/>
-    <w:lsdException w:name="Medium List 2 Accent 4" w:semiHidden="0" w:uiPriority="66" w:unhideWhenUsed="0"/>
-    <w:lsdException w:name="Medium Grid 1 Accent 4" w:semiHidden="0" w:uiPriority="67" w:unhideWhenUsed="0"/>
-    <w:lsdException w:name="Medium Grid 2 Accent 4" w:semiHidden="0" w:uiPriority="68" w:unhideWhenUsed="0"/>
-    <w:lsdException w:name="Medium Grid 3 Accent 4" w:semiHidden="0" w:uiPriority="69" w:unhideWhenUsed="0"/>
-    <w:lsdException w:name="Dark List Accent 4" w:semiHidden="0" w:uiPriority="70" w:unhideWhenUsed="0"/>
-    <w:lsdException w:name="Colorful Shading Accent 4" w:semiHidden="0" w:uiPriority="71" w:unhideWhenUsed="0"/>
-    <w:lsdException w:name="Colorful List Accent 4" w:semiHidden="0" w:uiPriority="72" w:unhideWhenUsed="0"/>
-    <w:lsdException w:name="Colorful Grid Accent 4" w:semiHidden="0" w:uiPriority="73" w:unhideWhenUsed="0"/>
-    <w:lsdException w:name="Light Shading Accent 5" w:semiHidden="0" w:uiPriority="60" w:unhideWhenUsed="0"/>
-    <w:lsdException w:name="Light List Accent 5" w:semiHidden="0" w:uiPriority="61" w:unhideWhenUsed="0"/>
-    <w:lsdException w:name="Light Grid Accent 5" w:semiHidden="0" w:uiPriority="62" w:unhideWhenUsed="0"/>
-    <w:lsdException w:name="Medium Shading 1 Accent 5" w:semiHidden="0" w:uiPriority="63" w:unhideWhenUsed="0"/>
-    <w:lsdException w:name="Medium Shading 2 Accent 5" w:semiHidden="0" w:uiPriority="64" w:unhideWhenUsed="0"/>
-    <w:lsdException w:name="Medium List 1 Accent 5" w:semiHidden="0" w:uiPriority="65" w:unhideWhenUsed="0"/>
-    <w:lsdException w:name="Medium List 2 Accent 5" w:semiHidden="0" w:uiPriority="66" w:unhideWhenUsed="0"/>
-    <w:lsdException w:name="Medium Grid 1 Accent 5" w:semiHidden="0" w:uiPriority="67" w:unhideWhenUsed="0"/>
-    <w:lsdException w:name="Medium Grid 2 Accent 5" w:semiHidden="0" w:uiPriority="68" w:unhideWhenUsed="0"/>
-    <w:lsdException w:name="Medium Grid 3 Accent 5" w:semiHidden="0" w:uiPriority="69" w:unhideWhenUsed="0"/>
-    <w:lsdException w:name="Dark List Accent 5" w:semiHidden="0" w:uiPriority="70" w:unhideWhenUsed="0"/>
-    <w:lsdException w:name="Colorful Shading Accent 5" w:semiHidden="0" w:uiPriority="71" w:unhideWhenUsed="0"/>
-    <w:lsdException w:name="Colorful List Accent 5" w:semiHidden="0" w:uiPriority="72" w:unhideWhenUsed="0"/>
-    <w:lsdException w:name="Colorful Grid Accent 5" w:semiHidden="0" w:uiPriority="73" w:unhideWhenUsed="0"/>
-    <w:lsdException w:name="Light Shading Accent 6" w:semiHidden="0" w:uiPriority="60" w:unhideWhenUsed="0"/>
-    <w:lsdException w:name="Light List Accent 6" w:semiHidden="0" w:uiPriority="61" w:unhideWhenUsed="0"/>
-    <w:lsdException w:name="Light Grid Accent 6" w:semiHidden="0" w:uiPriority="62" w:unhideWhenUsed="0"/>
-    <w:lsdException w:name="Medium Shading 1 Accent 6" w:semiHidden="0" w:uiPriority="63" w:unhideWhenUsed="0"/>
-    <w:lsdException w:name="Medium Shading 2 Accent 6" w:semiHidden="0" w:uiPriority="64" w:unhideWhenUsed="0"/>
-    <w:lsdException w:name="Medium List 1 Accent 6" w:semiHidden="0" w:uiPriority="65" w:unhideWhenUsed="0"/>
-    <w:lsdException w:name="Medium List 2 Accent 6" w:semiHidden="0" w:uiPriority="66" w:unhideWhenUsed="0"/>
-    <w:lsdException w:name="Medium Grid 1 Accent 6" w:semiHidden="0" w:uiPriority="67" w:unhideWhenUsed="0"/>
-    <w:lsdException w:name="Medium Grid 2 Accent 6" w:semiHidden="0" w:uiPriority="68" w:unhideWhenUsed="0"/>
-    <w:lsdException w:name="Medium Grid 3 Accent 6" w:semiHidden="0" w:uiPriority="69" w:unhideWhenUsed="0"/>
-    <w:lsdException w:name="Dark List Accent 6" w:semiHidden="0" w:uiPriority="70" w:unhideWhenUsed="0"/>
-    <w:lsdException w:name="Colorful Shading Accent 6" w:semiHidden="0" w:uiPriority="71" w:unhideWhenUsed="0"/>
-    <w:lsdException w:name="Colorful List Accent 6" w:semiHidden="0" w:uiPriority="72" w:unhideWhenUsed="0"/>
-    <w:lsdException w:name="Colorful Grid Accent 6" w:semiHidden="0" w:uiPriority="73" w:unhideWhenUsed="0"/>
-    <w:lsdException w:name="Subtle Emphasis" w:semiHidden="0" w:uiPriority="19" w:unhideWhenUsed="0" w:qFormat="1"/>
-    <w:lsdException w:name="Intense Emphasis" w:semiHidden="0" w:uiPriority="21" w:unhideWhenUsed="0" w:qFormat="1"/>
-    <w:lsdException w:name="Subtle Reference" w:semiHidden="0" w:uiPriority="31" w:unhideWhenUsed="0" w:qFormat="1"/>
-    <w:lsdException w:name="Intense Reference" w:semiHidden="0" w:uiPriority="32" w:unhideWhenUsed="0" w:qFormat="1"/>
-    <w:lsdException w:name="Book Title" w:semiHidden="0" w:uiPriority="33" w:unhideWhenUsed="0" w:qFormat="1"/>
-    <w:lsdException w:name="Bibliography" w:uiPriority="37"/>
-    <w:lsdException w:name="TOC Heading" w:uiPriority="39" w:qFormat="1"/>
+  <w:latentStyles w:defLockedState="0" w:defUIPriority="99" w:defSemiHidden="0" w:defUnhideWhenUsed="0" w:defQFormat="0" w:count="371">
+    <w:lsdException w:name="Normal" w:uiPriority="0" w:qFormat="1"/>
+    <w:lsdException w:name="heading 1" w:uiPriority="9" w:qFormat="1"/>
+    <w:lsdException w:name="heading 2" w:semiHidden="1" w:uiPriority="9" w:unhideWhenUsed="1" w:qFormat="1"/>
+    <w:lsdException w:name="heading 3" w:semiHidden="1" w:uiPriority="9" w:unhideWhenUsed="1" w:qFormat="1"/>
+    <w:lsdException w:name="heading 4" w:semiHidden="1" w:uiPriority="9" w:unhideWhenUsed="1" w:qFormat="1"/>
+    <w:lsdException w:name="heading 5" w:semiHidden="1" w:uiPriority="9" w:unhideWhenUsed="1" w:qFormat="1"/>
+    <w:lsdException w:name="heading 6" w:semiHidden="1" w:uiPriority="9" w:unhideWhenUsed="1" w:qFormat="1"/>
+    <w:lsdException w:name="heading 7" w:semiHidden="1" w:uiPriority="9" w:unhideWhenUsed="1" w:qFormat="1"/>
+    <w:lsdException w:name="heading 8" w:semiHidden="1" w:uiPriority="9" w:unhideWhenUsed="1" w:qFormat="1"/>
+    <w:lsdException w:name="heading 9" w:semiHidden="1" w:uiPriority="9" w:unhideWhenUsed="1" w:qFormat="1"/>
+    <w:lsdException w:name="index 1" w:semiHidden="1" w:unhideWhenUsed="1"/>
+    <w:lsdException w:name="index 2" w:semiHidden="1" w:unhideWhenUsed="1"/>
+    <w:lsdException w:name="index 3" w:semiHidden="1" w:unhideWhenUsed="1"/>
+    <w:lsdException w:name="index 4" w:semiHidden="1" w:unhideWhenUsed="1"/>
+    <w:lsdException w:name="index 5" w:semiHidden="1" w:unhideWhenUsed="1"/>
+    <w:lsdException w:name="index 6" w:semiHidden="1" w:unhideWhenUsed="1"/>
+    <w:lsdException w:name="index 7" w:semiHidden="1" w:unhideWhenUsed="1"/>
+    <w:lsdException w:name="index 8" w:semiHidden="1" w:unhideWhenUsed="1"/>
+    <w:lsdException w:name="index 9" w:semiHidden="1" w:unhideWhenUsed="1"/>
+    <w:lsdException w:name="toc 1" w:semiHidden="1" w:uiPriority="39" w:unhideWhenUsed="1"/>
+    <w:lsdException w:name="toc 2" w:semiHidden="1" w:uiPriority="39" w:unhideWhenUsed="1"/>
+    <w:lsdException w:name="toc 3" w:semiHidden="1" w:uiPriority="39" w:unhideWhenUsed="1"/>
+    <w:lsdException w:name="toc 4" w:semiHidden="1" w:uiPriority="39" w:unhideWhenUsed="1"/>
+    <w:lsdException w:name="toc 5" w:semiHidden="1" w:uiPriority="39" w:unhideWhenUsed="1"/>
+    <w:lsdException w:name="toc 6" w:semiHidden="1" w:uiPriority="39" w:unhideWhenUsed="1"/>
+    <w:lsdException w:name="toc 7" w:semiHidden="1" w:uiPriority="39" w:unhideWhenUsed="1"/>
+    <w:lsdException w:name="toc 8" w:semiHidden="1" w:uiPriority="39" w:unhideWhenUsed="1"/>
+    <w:lsdException w:name="toc 9" w:semiHidden="1" w:uiPriority="39" w:unhideWhenUsed="1"/>
+    <w:lsdException w:name="Normal Indent" w:semiHidden="1" w:unhideWhenUsed="1"/>
+    <w:lsdException w:name="footnote text" w:semiHidden="1" w:unhideWhenUsed="1"/>
+    <w:lsdException w:name="annotation text" w:semiHidden="1" w:unhideWhenUsed="1"/>
+    <w:lsdException w:name="header" w:semiHidden="1" w:unhideWhenUsed="1"/>
+    <w:lsdException w:name="footer" w:semiHidden="1" w:unhideWhenUsed="1"/>
+    <w:lsdException w:name="index heading" w:semiHidden="1" w:unhideWhenUsed="1"/>
+    <w:lsdException w:name="caption" w:semiHidden="1" w:uiPriority="35" w:unhideWhenUsed="1" w:qFormat="1"/>
+    <w:lsdException w:name="table of figures" w:semiHidden="1" w:unhideWhenUsed="1"/>
+    <w:lsdException w:name="envelope address" w:semiHidden="1" w:unhideWhenUsed="1"/>
+    <w:lsdException w:name="envelope return" w:semiHidden="1" w:unhideWhenUsed="1"/>
+    <w:lsdException w:name="footnote reference" w:semiHidden="1" w:unhideWhenUsed="1"/>
+    <w:lsdException w:name="annotation reference" w:semiHidden="1" w:unhideWhenUsed="1"/>
+    <w:lsdException w:name="line number" w:semiHidden="1" w:unhideWhenUsed="1"/>
+    <w:lsdException w:name="page number" w:semiHidden="1" w:unhideWhenUsed="1"/>
+    <w:lsdException w:name="endnote reference" w:semiHidden="1" w:unhideWhenUsed="1"/>
+    <w:lsdException w:name="endnote text" w:semiHidden="1" w:unhideWhenUsed="1"/>
+    <w:lsdException w:name="table of authorities" w:semiHidden="1" w:unhideWhenUsed="1"/>
+    <w:lsdException w:name="macro" w:semiHidden="1" w:unhideWhenUsed="1"/>
+    <w:lsdException w:name="toa heading" w:semiHidden="1" w:unhideWhenUsed="1"/>
+    <w:lsdException w:name="List" w:semiHidden="1" w:unhideWhenUsed="1"/>
+    <w:lsdException w:name="List Bullet" w:semiHidden="1" w:unhideWhenUsed="1"/>
+    <w:lsdException w:name="List Number" w:semiHidden="1" w:unhideWhenUsed="1"/>
+    <w:lsdException w:name="List 2" w:semiHidden="1" w:unhideWhenUsed="1"/>
+    <w:lsdException w:name="List 3" w:semiHidden="1" w:unhideWhenUsed="1"/>
+    <w:lsdException w:name="List 4" w:semiHidden="1" w:unhideWhenUsed="1"/>
+    <w:lsdException w:name="List 5" w:semiHidden="1" w:unhideWhenUsed="1"/>
+    <w:lsdException w:name="List Bullet 2" w:semiHidden="1" w:unhideWhenUsed="1"/>
+    <w:lsdException w:name="List Bullet 3" w:semiHidden="1" w:unhideWhenUsed="1"/>
+    <w:lsdException w:name="List Bullet 4" w:semiHidden="1" w:unhideWhenUsed="1"/>
+    <w:lsdException w:name="List Bullet 5" w:semiHidden="1" w:unhideWhenUsed="1"/>
+    <w:lsdException w:name="List Number 2" w:semiHidden="1" w:unhideWhenUsed="1"/>
+    <w:lsdException w:name="List Number 3" w:semiHidden="1" w:unhideWhenUsed="1"/>
+    <w:lsdException w:name="List Number 4" w:semiHidden="1" w:unhideWhenUsed="1"/>
+    <w:lsdException w:name="List Number 5" w:semiHidden="1" w:unhideWhenUsed="1"/>
+    <w:lsdException w:name="Title" w:uiPriority="10" w:qFormat="1"/>
+    <w:lsdException w:name="Closing" w:semiHidden="1" w:unhideWhenUsed="1"/>
+    <w:lsdException w:name="Signature" w:semiHidden="1" w:unhideWhenUsed="1"/>
+    <w:lsdException w:name="Default Paragraph Font" w:semiHidden="1" w:uiPriority="1" w:unhideWhenUsed="1"/>
+    <w:lsdException w:name="Body Text" w:semiHidden="1" w:unhideWhenUsed="1"/>
+    <w:lsdException w:name="Body Text Indent" w:semiHidden="1" w:unhideWhenUsed="1"/>
+    <w:lsdException w:name="List Continue" w:semiHidden="1" w:unhideWhenUsed="1"/>
+    <w:lsdException w:name="List Continue 2" w:semiHidden="1" w:unhideWhenUsed="1"/>
+    <w:lsdException w:name="List Continue 3" w:semiHidden="1" w:unhideWhenUsed="1"/>
+    <w:lsdException w:name="List Continue 4" w:semiHidden="1" w:unhideWhenUsed="1"/>
+    <w:lsdException w:name="List Continue 5" w:semiHidden="1" w:unhideWhenUsed="1"/>
+    <w:lsdException w:name="Message Header" w:semiHidden="1" w:unhideWhenUsed="1"/>
+    <w:lsdException w:name="Subtitle" w:uiPriority="11" w:qFormat="1"/>
+    <w:lsdException w:name="Salutation" w:semiHidden="1" w:unhideWhenUsed="1"/>
+    <w:lsdException w:name="Date" w:semiHidden="1" w:unhideWhenUsed="1"/>
+    <w:lsdException w:name="Body Text First Indent" w:semiHidden="1" w:unhideWhenUsed="1"/>
+    <w:lsdException w:name="Body Text First Indent 2" w:semiHidden="1" w:unhideWhenUsed="1"/>
+    <w:lsdException w:name="Note Heading" w:semiHidden="1" w:unhideWhenUsed="1"/>
+    <w:lsdException w:name="Body Text 2" w:semiHidden="1" w:unhideWhenUsed="1"/>
+    <w:lsdException w:name="Body Text 3" w:semiHidden="1" w:unhideWhenUsed="1"/>
+    <w:lsdException w:name="Body Text Indent 2" w:semiHidden="1" w:unhideWhenUsed="1"/>
+    <w:lsdException w:name="Body Text Indent 3" w:semiHidden="1" w:unhideWhenUsed="1"/>
+    <w:lsdException w:name="Block Text" w:semiHidden="1" w:unhideWhenUsed="1"/>
+    <w:lsdException w:name="Hyperlink" w:semiHidden="1" w:unhideWhenUsed="1"/>
+    <w:lsdException w:name="FollowedHyperlink" w:semiHidden="1" w:unhideWhenUsed="1"/>
+    <w:lsdException w:name="Strong" w:uiPriority="22" w:qFormat="1"/>
+    <w:lsdException w:name="Emphasis" w:uiPriority="20" w:qFormat="1"/>
+    <w:lsdException w:name="Document Map" w:semiHidden="1" w:unhideWhenUsed="1"/>
+    <w:lsdException w:name="Plain Text" w:semiHidden="1" w:unhideWhenUsed="1"/>
+    <w:lsdException w:name="E-mail Signature" w:semiHidden="1" w:unhideWhenUsed="1"/>
+    <w:lsdException w:name="HTML Top of Form" w:semiHidden="1" w:unhideWhenUsed="1"/>
+    <w:lsdException w:name="HTML Bottom of Form" w:semiHidden="1" w:unhideWhenUsed="1"/>
+    <w:lsdException w:name="Normal (Web)" w:semiHidden="1" w:unhideWhenUsed="1"/>
+    <w:lsdException w:name="HTML Acronym" w:semiHidden="1" w:unhideWhenUsed="1"/>
+    <w:lsdException w:name="HTML Address" w:semiHidden="1" w:unhideWhenUsed="1"/>
+    <w:lsdException w:name="HTML Cite" w:semiHidden="1" w:unhideWhenUsed="1"/>
+    <w:lsdException w:name="HTML Code" w:semiHidden="1" w:unhideWhenUsed="1"/>
+    <w:lsdException w:name="HTML Definition" w:semiHidden="1" w:unhideWhenUsed="1"/>
+    <w:lsdException w:name="HTML Keyboard" w:semiHidden="1" w:unhideWhenUsed="1"/>
+    <w:lsdException w:name="HTML Preformatted" w:semiHidden="1" w:unhideWhenUsed="1"/>
+    <w:lsdException w:name="HTML Sample" w:semiHidden="1" w:unhideWhenUsed="1"/>
+    <w:lsdException w:name="HTML Typewriter" w:semiHidden="1" w:unhideWhenUsed="1"/>
+    <w:lsdException w:name="HTML Variable" w:semiHidden="1" w:unhideWhenUsed="1"/>
+    <w:lsdException w:name="Normal Table" w:semiHidden="1" w:unhideWhenUsed="1"/>
+    <w:lsdException w:name="annotation subject" w:semiHidden="1" w:unhideWhenUsed="1"/>
+    <w:lsdException w:name="No List" w:semiHidden="1" w:unhideWhenUsed="1"/>
+    <w:lsdException w:name="Outline List 1" w:semiHidden="1" w:unhideWhenUsed="1"/>
+    <w:lsdException w:name="Outline List 2" w:semiHidden="1" w:unhideWhenUsed="1"/>
+    <w:lsdException w:name="Outline List 3" w:semiHidden="1" w:unhideWhenUsed="1"/>
+    <w:lsdException w:name="Table Simple 1" w:semiHidden="1" w:unhideWhenUsed="1"/>
+    <w:lsdException w:name="Table Simple 2" w:semiHidden="1" w:unhideWhenUsed="1"/>
+    <w:lsdException w:name="Table Simple 3" w:semiHidden="1" w:unhideWhenUsed="1"/>
+    <w:lsdException w:name="Table Classic 1" w:semiHidden="1" w:unhideWhenUsed="1"/>
+    <w:lsdException w:name="Table Classic 2" w:semiHidden="1" w:unhideWhenUsed="1"/>
+    <w:lsdException w:name="Table Classic 3" w:semiHidden="1" w:unhideWhenUsed="1"/>
+    <w:lsdException w:name="Table Classic 4" w:semiHidden="1" w:unhideWhenUsed="1"/>
+    <w:lsdException w:name="Table Colorful 1" w:semiHidden="1" w:unhideWhenUsed="1"/>
+    <w:lsdException w:name="Table Colorful 2" w:semiHidden="1" w:unhideWhenUsed="1"/>
+    <w:lsdException w:name="Table Colorful 3" w:semiHidden="1" w:unhideWhenUsed="1"/>
+    <w:lsdException w:name="Table Columns 1" w:semiHidden="1" w:unhideWhenUsed="1"/>
+    <w:lsdException w:name="Table Columns 2" w:semiHidden="1" w:unhideWhenUsed="1"/>
+    <w:lsdException w:name="Table Columns 3" w:semiHidden="1" w:unhideWhenUsed="1"/>
+    <w:lsdException w:name="Table Columns 4" w:semiHidden="1" w:unhideWhenUsed="1"/>
+    <w:lsdException w:name="Table Columns 5" w:semiHidden="1" w:unhideWhenUsed="1"/>
+    <w:lsdException w:name="Table Grid 1" w:semiHidden="1" w:unhideWhenUsed="1"/>
+    <w:lsdException w:name="Table Grid 2" w:semiHidden="1" w:unhideWhenUsed="1"/>
+    <w:lsdException w:name="Table Grid 3" w:semiHidden="1" w:unhideWhenUsed="1"/>
+    <w:lsdException w:name="Table Grid 4" w:semiHidden="1" w:unhideWhenUsed="1"/>
+    <w:lsdException w:name="Table Grid 5" w:semiHidden="1" w:unhideWhenUsed="1"/>
+    <w:lsdException w:name="Table Grid 6" w:semiHidden="1" w:unhideWhenUsed="1"/>
+    <w:lsdException w:name="Table Grid 7" w:semiHidden="1" w:unhideWhenUsed="1"/>
+    <w:lsdException w:name="Table Grid 8" w:semiHidden="1" w:unhideWhenUsed="1"/>
+    <w:lsdException w:name="Table List 1" w:semiHidden="1" w:unhideWhenUsed="1"/>
+    <w:lsdException w:name="Table List 2" w:semiHidden="1" w:unhideWhenUsed="1"/>
+    <w:lsdException w:name="Table List 3" w:semiHidden="1" w:unhideWhenUsed="1"/>
+    <w:lsdException w:name="Table List 4" w:semiHidden="1" w:unhideWhenUsed="1"/>
+    <w:lsdException w:name="Table List 5" w:semiHidden="1" w:unhideWhenUsed="1"/>
+    <w:lsdException w:name="Table List 6" w:semiHidden="1" w:unhideWhenUsed="1"/>
+    <w:lsdException w:name="Table List 7" w:semiHidden="1" w:unhideWhenUsed="1"/>
+    <w:lsdException w:name="Table List 8" w:semiHidden="1" w:unhideWhenUsed="1"/>
+    <w:lsdException w:name="Table 3D effects 1" w:semiHidden="1" w:unhideWhenUsed="1"/>
+    <w:lsdException w:name="Table 3D effects 2" w:semiHidden="1" w:unhideWhenUsed="1"/>
+    <w:lsdException w:name="Table 3D effects 3" w:semiHidden="1" w:unhideWhenUsed="1"/>
+    <w:lsdException w:name="Table Contemporary" w:semiHidden="1" w:unhideWhenUsed="1"/>
+    <w:lsdException w:name="Table Elegant" w:semiHidden="1" w:unhideWhenUsed="1"/>
+    <w:lsdException w:name="Table Professional" w:semiHidden="1" w:unhideWhenUsed="1"/>
+    <w:lsdException w:name="Table Subtle 1" w:semiHidden="1" w:unhideWhenUsed="1"/>
+    <w:lsdException w:name="Table Subtle 2" w:semiHidden="1" w:unhideWhenUsed="1"/>
+    <w:lsdException w:name="Table Web 1" w:semiHidden="1" w:unhideWhenUsed="1"/>
+    <w:lsdException w:name="Table Web 2" w:semiHidden="1" w:unhideWhenUsed="1"/>
+    <w:lsdException w:name="Table Web 3" w:semiHidden="1" w:unhideWhenUsed="1"/>
+    <w:lsdException w:name="Balloon Text" w:semiHidden="1" w:unhideWhenUsed="1"/>
+    <w:lsdException w:name="Table Grid" w:uiPriority="59"/>
+    <w:lsdException w:name="Table Theme" w:semiHidden="1" w:unhideWhenUsed="1"/>
+    <w:lsdException w:name="Placeholder Text" w:semiHidden="1"/>
+    <w:lsdException w:name="No Spacing" w:uiPriority="1" w:qFormat="1"/>
+    <w:lsdException w:name="Light Shading" w:uiPriority="60"/>
+    <w:lsdException w:name="Light List" w:uiPriority="61"/>
+    <w:lsdException w:name="Light Grid" w:uiPriority="62"/>
+    <w:lsdException w:name="Medium Shading 1" w:uiPriority="63"/>
+    <w:lsdException w:name="Medium Shading 2" w:uiPriority="64"/>
+    <w:lsdException w:name="Medium List 1" w:uiPriority="65"/>
+    <w:lsdException w:name="Medium List 2" w:uiPriority="66"/>
+    <w:lsdException w:name="Medium Grid 1" w:uiPriority="67"/>
+    <w:lsdException w:name="Medium Grid 2" w:uiPriority="68"/>
+    <w:lsdException w:name="Medium Grid 3" w:uiPriority="69"/>
+    <w:lsdException w:name="Dark List" w:uiPriority="70"/>
+    <w:lsdException w:name="Colorful Shading" w:uiPriority="71"/>
+    <w:lsdException w:name="Colorful List" w:uiPriority="72"/>
+    <w:lsdException w:name="Colorful Grid" w:uiPriority="73"/>
+    <w:lsdException w:name="Light Shading Accent 1" w:uiPriority="60"/>
+    <w:lsdException w:name="Light List Accent 1" w:uiPriority="61"/>
+    <w:lsdException w:name="Light Grid Accent 1" w:uiPriority="62"/>
+    <w:lsdException w:name="Medium Shading 1 Accent 1" w:uiPriority="63"/>
+    <w:lsdException w:name="Medium Shading 2 Accent 1" w:uiPriority="64"/>
+    <w:lsdException w:name="Medium List 1 Accent 1" w:uiPriority="65"/>
+    <w:lsdException w:name="Revision" w:semiHidden="1"/>
+    <w:lsdException w:name="List Paragraph" w:uiPriority="34" w:qFormat="1"/>
+    <w:lsdException w:name="Quote" w:uiPriority="29" w:qFormat="1"/>
+    <w:lsdException w:name="Intense Quote" w:uiPriority="30" w:qFormat="1"/>
+    <w:lsdException w:name="Medium List 2 Accent 1" w:uiPriority="66"/>
+    <w:lsdException w:name="Medium Grid 1 Accent 1" w:uiPriority="67"/>
+    <w:lsdException w:name="Medium Grid 2 Accent 1" w:uiPriority="68"/>
+    <w:lsdException w:name="Medium Grid 3 Accent 1" w:uiPriority="69"/>
+    <w:lsdException w:name="Dark List Accent 1" w:uiPriority="70"/>
+    <w:lsdException w:name="Colorful Shading Accent 1" w:uiPriority="71"/>
+    <w:lsdException w:name="Colorful List Accent 1" w:uiPriority="72"/>
+    <w:lsdException w:name="Colorful Grid Accent 1" w:uiPriority="73"/>
+    <w:lsdException w:name="Light Shading Accent 2" w:uiPriority="60"/>
+    <w:lsdException w:name="Light List Accent 2" w:uiPriority="61"/>
+    <w:lsdException w:name="Light Grid Accent 2" w:uiPriority="62"/>
+    <w:lsdException w:name="Medium Shading 1 Accent 2" w:uiPriority="63"/>
+    <w:lsdException w:name="Medium Shading 2 Accent 2" w:uiPriority="64"/>
+    <w:lsdException w:name="Medium List 1 Accent 2" w:uiPriority="65"/>
+    <w:lsdException w:name="Medium List 2 Accent 2" w:uiPriority="66"/>
+    <w:lsdException w:name="Medium Grid 1 Accent 2" w:uiPriority="67"/>
+    <w:lsdException w:name="Medium Grid 2 Accent 2" w:uiPriority="68"/>
+    <w:lsdException w:name="Medium Grid 3 Accent 2" w:uiPriority="69"/>
+    <w:lsdException w:name="Dark List Accent 2" w:uiPriority="70"/>
+    <w:lsdException w:name="Colorful Shading Accent 2" w:uiPriority="71"/>
+    <w:lsdException w:name="Colorful List Accent 2" w:uiPriority="72"/>
+    <w:lsdException w:name="Colorful Grid Accent 2" w:uiPriority="73"/>
+    <w:lsdException w:name="Light Shading Accent 3" w:uiPriority="60"/>
+    <w:lsdException w:name="Light List Accent 3" w:uiPriority="61"/>
+    <w:lsdException w:name="Light Grid Accent 3" w:uiPriority="62"/>
+    <w:lsdException w:name="Medium Shading 1 Accent 3" w:uiPriority="63"/>
+    <w:lsdException w:name="Medium Shading 2 Accent 3" w:uiPriority="64"/>
+    <w:lsdException w:name="Medium List 1 Accent 3" w:uiPriority="65"/>
+    <w:lsdException w:name="Medium List 2 Accent 3" w:uiPriority="66"/>
+    <w:lsdException w:name="Medium Grid 1 Accent 3" w:uiPriority="67"/>
+    <w:lsdException w:name="Medium Grid 2 Accent 3" w:uiPriority="68"/>
+    <w:lsdException w:name="Medium Grid 3 Accent 3" w:uiPriority="69"/>
+    <w:lsdException w:name="Dark List Accent 3" w:uiPriority="70"/>
+    <w:lsdException w:name="Colorful Shading Accent 3" w:uiPriority="71"/>
+    <w:lsdException w:name="Colorful List Accent 3" w:uiPriority="72"/>
+    <w:lsdException w:name="Colorful Grid Accent 3" w:uiPriority="73"/>
+    <w:lsdException w:name="Light Shading Accent 4" w:uiPriority="60"/>
+    <w:lsdException w:name="Light List Accent 4" w:uiPriority="61"/>
+    <w:lsdException w:name="Light Grid Accent 4" w:uiPriority="62"/>
+    <w:lsdException w:name="Medium Shading 1 Accent 4" w:uiPriority="63"/>
+    <w:lsdException w:name="Medium Shading 2 Accent 4" w:uiPriority="64"/>
+    <w:lsdException w:name="Medium List 1 Accent 4" w:uiPriority="65"/>
+    <w:lsdException w:name="Medium List 2 Accent 4" w:uiPriority="66"/>
+    <w:lsdException w:name="Medium Grid 1 Accent 4" w:uiPriority="67"/>
+    <w:lsdException w:name="Medium Grid 2 Accent 4" w:uiPriority="68"/>
+    <w:lsdException w:name="Medium Grid 3 Accent 4" w:uiPriority="69"/>
+    <w:lsdException w:name="Dark List Accent 4" w:uiPriority="70"/>
+    <w:lsdException w:name="Colorful Shading Accent 4" w:uiPriority="71"/>
+    <w:lsdException w:name="Colorful List Accent 4" w:uiPriority="72"/>
+    <w:lsdException w:name="Colorful Grid Accent 4" w:uiPriority="73"/>
+    <w:lsdException w:name="Light Shading Accent 5" w:uiPriority="60"/>
+    <w:lsdException w:name="Light List Accent 5" w:uiPriority="61"/>
+    <w:lsdException w:name="Light Grid Accent 5" w:uiPriority="62"/>
+    <w:lsdException w:name="Medium Shading 1 Accent 5" w:uiPriority="63"/>
+    <w:lsdException w:name="Medium Shading 2 Accent 5" w:uiPriority="64"/>
+    <w:lsdException w:name="Medium List 1 Accent 5" w:uiPriority="65"/>
+    <w:lsdException w:name="Medium List 2 Accent 5" w:uiPriority="66"/>
+    <w:lsdException w:name="Medium Grid 1 Accent 5" w:uiPriority="67"/>
+    <w:lsdException w:name="Medium Grid 2 Accent 5" w:uiPriority="68"/>
+    <w:lsdException w:name="Medium Grid 3 Accent 5" w:uiPriority="69"/>
+    <w:lsdException w:name="Dark List Accent 5" w:uiPriority="70"/>
+    <w:lsdException w:name="Colorful Shading Accent 5" w:uiPriority="71"/>
+    <w:lsdException w:name="Colorful List Accent 5" w:uiPriority="72"/>
+    <w:lsdException w:name="Colorful Grid Accent 5" w:uiPriority="73"/>
+    <w:lsdException w:name="Light Shading Accent 6" w:uiPriority="60"/>
+    <w:lsdException w:name="Light List Accent 6" w:uiPriority="61"/>
+    <w:lsdException w:name="Light Grid Accent 6" w:uiPriority="62"/>
+    <w:lsdException w:name="Medium Shading 1 Accent 6" w:uiPriority="63"/>
+    <w:lsdException w:name="Medium Shading 2 Accent 6" w:uiPriority="64"/>
+    <w:lsdException w:name="Medium List 1 Accent 6" w:uiPriority="65"/>
+    <w:lsdException w:name="Medium List 2 Accent 6" w:uiPriority="66"/>
+    <w:lsdException w:name="Medium Grid 1 Accent 6" w:uiPriority="67"/>
+    <w:lsdException w:name="Medium Grid 2 Accent 6" w:uiPriority="68"/>
+    <w:lsdException w:name="Medium Grid 3 Accent 6" w:uiPriority="69"/>
+    <w:lsdException w:name="Dark List Accent 6" w:uiPriority="70"/>
+    <w:lsdException w:name="Colorful Shading Accent 6" w:uiPriority="71"/>
+    <w:lsdException w:name="Colorful List Accent 6" w:uiPriority="72"/>
+    <w:lsdException w:name="Colorful Grid Accent 6" w:uiPriority="73"/>
+    <w:lsdException w:name="Subtle Emphasis" w:uiPriority="19" w:qFormat="1"/>
+    <w:lsdException w:name="Intense Emphasis" w:uiPriority="21" w:qFormat="1"/>
+    <w:lsdException w:name="Subtle Reference" w:uiPriority="31" w:qFormat="1"/>
+    <w:lsdException w:name="Intense Reference" w:uiPriority="32" w:qFormat="1"/>
+    <w:lsdException w:name="Book Title" w:uiPriority="33" w:qFormat="1"/>
+    <w:lsdException w:name="Bibliography" w:semiHidden="1" w:uiPriority="37" w:unhideWhenUsed="1"/>
+    <w:lsdException w:name="TOC Heading" w:semiHidden="1" w:uiPriority="39" w:unhideWhenUsed="1" w:qFormat="1"/>
+    <w:lsdException w:name="Plain Table 1" w:uiPriority="41"/>
+    <w:lsdException w:name="Plain Table 2" w:uiPriority="42"/>
+    <w:lsdException w:name="Plain Table 3" w:uiPriority="43"/>
+    <w:lsdException w:name="Plain Table 4" w:uiPriority="44"/>
+    <w:lsdException w:name="Plain Table 5" w:uiPriority="45"/>
+    <w:lsdException w:name="Grid Table Light" w:uiPriority="40"/>
+    <w:lsdException w:name="Grid Table 1 Light" w:uiPriority="46"/>
+    <w:lsdException w:name="Grid Table 2" w:uiPriority="47"/>
+    <w:lsdException w:name="Grid Table 3" w:uiPriority="48"/>
+    <w:lsdException w:name="Grid Table 4" w:uiPriority="49"/>
+    <w:lsdException w:name="Grid Table 5 Dark" w:uiPriority="50"/>
+    <w:lsdException w:name="Grid Table 6 Colorful" w:uiPriority="51"/>
+    <w:lsdException w:name="Grid Table 7 Colorful" w:uiPriority="52"/>
+    <w:lsdException w:name="Grid Table 1 Light Accent 1" w:uiPriority="46"/>
+    <w:lsdException w:name="Grid Table 2 Accent 1" w:uiPriority="47"/>
+    <w:lsdException w:name="Grid Table 3 Accent 1" w:uiPriority="48"/>
+    <w:lsdException w:name="Grid Table 4 Accent 1" w:uiPriority="49"/>
+    <w:lsdException w:name="Grid Table 5 Dark Accent 1" w:uiPriority="50"/>
+    <w:lsdException w:name="Grid Table 6 Colorful Accent 1" w:uiPriority="51"/>
+    <w:lsdException w:name="Grid Table 7 Colorful Accent 1" w:uiPriority="52"/>
+    <w:lsdException w:name="Grid Table 1 Light Accent 2" w:uiPriority="46"/>
+    <w:lsdException w:name="Grid Table 2 Accent 2" w:uiPriority="47"/>
+    <w:lsdException w:name="Grid Table 3 Accent 2" w:uiPriority="48"/>
+    <w:lsdException w:name="Grid Table 4 Accent 2" w:uiPriority="49"/>
+    <w:lsdException w:name="Grid Table 5 Dark Accent 2" w:uiPriority="50"/>
+    <w:lsdException w:name="Grid Table 6 Colorful Accent 2" w:uiPriority="51"/>
+    <w:lsdException w:name="Grid Table 7 Colorful Accent 2" w:uiPriority="52"/>
+    <w:lsdException w:name="Grid Table 1 Light Accent 3" w:uiPriority="46"/>
+    <w:lsdException w:name="Grid Table 2 Accent 3" w:uiPriority="47"/>
+    <w:lsdException w:name="Grid Table 3 Accent 3" w:uiPriority="48"/>
+    <w:lsdException w:name="Grid Table 4 Accent 3" w:uiPriority="49"/>
+    <w:lsdException w:name="Grid Table 5 Dark Accent 3" w:uiPriority="50"/>
+    <w:lsdException w:name="Grid Table 6 Colorful Accent 3" w:uiPriority="51"/>
+    <w:lsdException w:name="Grid Table 7 Colorful Accent 3" w:uiPriority="52"/>
+    <w:lsdException w:name="Grid Table 1 Light Accent 4" w:uiPriority="46"/>
+    <w:lsdException w:name="Grid Table 2 Accent 4" w:uiPriority="47"/>
+    <w:lsdException w:name="Grid Table 3 Accent 4" w:uiPriority="48"/>
+    <w:lsdException w:name="Grid Table 4 Accent 4" w:uiPriority="49"/>
+    <w:lsdException w:name="Grid Table 5 Dark Accent 4" w:uiPriority="50"/>
+    <w:lsdException w:name="Grid Table 6 Colorful Accent 4" w:uiPriority="51"/>
+    <w:lsdException w:name="Grid Table 7 Colorful Accent 4" w:uiPriority="52"/>
+    <w:lsdException w:name="Grid Table 1 Light Accent 5" w:uiPriority="46"/>
+    <w:lsdException w:name="Grid Table 2 Accent 5" w:uiPriority="47"/>
+    <w:lsdException w:name="Grid Table 3 Accent 5" w:uiPriority="48"/>
+    <w:lsdException w:name="Grid Table 4 Accent 5" w:uiPriority="49"/>
+    <w:lsdException w:name="Grid Table 5 Dark Accent 5" w:uiPriority="50"/>
+    <w:lsdException w:name="Grid Table 6 Colorful Accent 5" w:uiPriority="51"/>
+    <w:lsdException w:name="Grid Table 7 Colorful Accent 5" w:uiPriority="52"/>
+    <w:lsdException w:name="Grid Table 1 Light Accent 6" w:uiPriority="46"/>
+    <w:lsdException w:name="Grid Table 2 Accent 6" w:uiPriority="47"/>
+    <w:lsdException w:name="Grid Table 3 Accent 6" w:uiPriority="48"/>
+    <w:lsdException w:name="Grid Table 4 Accent 6" w:uiPriority="49"/>
+    <w:lsdException w:name="Grid Table 5 Dark Accent 6" w:uiPriority="50"/>
+    <w:lsdException w:name="Grid Table 6 Colorful Accent 6" w:uiPriority="51"/>
+    <w:lsdException w:name="Grid Table 7 Colorful Accent 6" w:uiPriority="52"/>
+    <w:lsdException w:name="List Table 1 Light" w:uiPriority="46"/>
+    <w:lsdException w:name="List Table 2" w:uiPriority="47"/>
+    <w:lsdException w:name="List Table 3" w:uiPriority="48"/>
+    <w:lsdException w:name="List Table 4" w:uiPriority="49"/>
+    <w:lsdException w:name="List Table 5 Dark" w:uiPriority="50"/>
+    <w:lsdException w:name="List Table 6 Colorful" w:uiPriority="51"/>
+    <w:lsdException w:name="List Table 7 Colorful" w:uiPriority="52"/>
+    <w:lsdException w:name="List Table 1 Light Accent 1" w:uiPriority="46"/>
+    <w:lsdException w:name="List Table 2 Accent 1" w:uiPriority="47"/>
+    <w:lsdException w:name="List Table 3 Accent 1" w:uiPriority="48"/>
+    <w:lsdException w:name="List Table 4 Accent 1" w:uiPriority="49"/>
+    <w:lsdException w:name="List Table 5 Dark Accent 1" w:uiPriority="50"/>
+    <w:lsdException w:name="List Table 6 Colorful Accent 1" w:uiPriority="51"/>
+    <w:lsdException w:name="List Table 7 Colorful Accent 1" w:uiPriority="52"/>
+    <w:lsdException w:name="List Table 1 Light Accent 2" w:uiPriority="46"/>
+    <w:lsdException w:name="List Table 2 Accent 2" w:uiPriority="47"/>
+    <w:lsdException w:name="List Table 3 Accent 2" w:uiPriority="48"/>
+    <w:lsdException w:name="List Table 4 Accent 2" w:uiPriority="49"/>
+    <w:lsdException w:name="List Table 5 Dark Accent 2" w:uiPriority="50"/>
+    <w:lsdException w:name="List Table 6 Colorful Accent 2" w:uiPriority="51"/>
+    <w:lsdException w:name="List Table 7 Colorful Accent 2" w:uiPriority="52"/>
+    <w:lsdException w:name="List Table 1 Light Accent 3" w:uiPriority="46"/>
+    <w:lsdException w:name="List Table 2 Accent 3" w:uiPriority="47"/>
+    <w:lsdException w:name="List Table 3 Accent 3" w:uiPriority="48"/>
+    <w:lsdException w:name="List Table 4 Accent 3" w:uiPriority="49"/>
+    <w:lsdException w:name="List Table 5 Dark Accent 3" w:uiPriority="50"/>
+    <w:lsdException w:name="List Table 6 Colorful Accent 3" w:uiPriority="51"/>
+    <w:lsdException w:name="List Table 7 Colorful Accent 3" w:uiPriority="52"/>
+    <w:lsdException w:name="List Table 1 Light Accent 4" w:uiPriority="46"/>
+    <w:lsdException w:name="List Table 2 Accent 4" w:uiPriority="47"/>
+    <w:lsdException w:name="List Table 3 Accent 4" w:uiPriority="48"/>
+    <w:lsdException w:name="List Table 4 Accent 4" w:uiPriority="49"/>
+    <w:lsdException w:name="List Table 5 Dark Accent 4" w:uiPriority="50"/>
+    <w:lsdException w:name="List Table 6 Colorful Accent 4" w:uiPriority="51"/>
+    <w:lsdException w:name="List Table 7 Colorful Accent 4" w:uiPriority="52"/>
+    <w:lsdException w:name="List Table 1 Light Accent 5" w:uiPriority="46"/>
+    <w:lsdException w:name="List Table 2 Accent 5" w:uiPriority="47"/>
+    <w:lsdException w:name="List Table 3 Accent 5" w:uiPriority="48"/>
+    <w:lsdException w:name="List Table 4 Accent 5" w:uiPriority="49"/>
+    <w:lsdException w:name="List Table 5 Dark Accent 5" w:uiPriority="50"/>
+    <w:lsdException w:name="List Table 6 Colorful Accent 5" w:uiPriority="51"/>
+    <w:lsdException w:name="List Table 7 Colorful Accent 5" w:uiPriority="52"/>
+    <w:lsdException w:name="List Table 1 Light Accent 6" w:uiPriority="46"/>
+    <w:lsdException w:name="List Table 2 Accent 6" w:uiPriority="47"/>
+    <w:lsdException w:name="List Table 3 Accent 6" w:uiPriority="48"/>
+    <w:lsdException w:name="List Table 4 Accent 6" w:uiPriority="49"/>
+    <w:lsdException w:name="List Table 5 Dark Accent 6" w:uiPriority="50"/>
+    <w:lsdException w:name="List Table 6 Colorful Accent 6" w:uiPriority="51"/>
+    <w:lsdException w:name="List Table 7 Colorful Accent 6" w:uiPriority="52"/>
   </w:latentStyles>
   <w:style w:type="paragraph" w:default="1" w:styleId="Normal">
     <w:name w:val="Normal"/>
     <w:qFormat/>
     <w:rsid w:val="00345E81"/>
   </w:style>
-  <w:style w:type="paragraph" w:styleId="Heading1">
+  <w:style w:type="paragraph" w:styleId="Cabealho1">
     <w:name w:val="heading 1"/>
     <w:basedOn w:val="Normal"/>
     <w:next w:val="Normal"/>
-    <w:link w:val="Heading1Char"/>
+    <w:link w:val="Cabealho1Carter"/>
     <w:uiPriority w:val="9"/>
     <w:qFormat/>
     <w:rsid w:val="00906D0A"/>
@@ -9392,13 +9507,13 @@
       <w:szCs w:val="28"/>
     </w:rPr>
   </w:style>
-  <w:style w:type="character" w:default="1" w:styleId="DefaultParagraphFont">
+  <w:style w:type="character" w:default="1" w:styleId="Tipodeletrapredefinidodopargrafo">
     <w:name w:val="Default Paragraph Font"/>
     <w:uiPriority w:val="1"/>
     <w:semiHidden/>
     <w:unhideWhenUsed/>
   </w:style>
-  <w:style w:type="table" w:default="1" w:styleId="TableNormal">
+  <w:style w:type="table" w:default="1" w:styleId="Tabelanormal">
     <w:name w:val="Normal Table"/>
     <w:uiPriority w:val="99"/>
     <w:semiHidden/>
@@ -9413,16 +9528,16 @@
       </w:tblCellMar>
     </w:tblPr>
   </w:style>
-  <w:style w:type="numbering" w:default="1" w:styleId="NoList">
+  <w:style w:type="numbering" w:default="1" w:styleId="Semlista">
     <w:name w:val="No List"/>
     <w:uiPriority w:val="99"/>
     <w:semiHidden/>
     <w:unhideWhenUsed/>
   </w:style>
-  <w:style w:type="paragraph" w:styleId="Header">
+  <w:style w:type="paragraph" w:styleId="Cabealho">
     <w:name w:val="header"/>
     <w:basedOn w:val="Normal"/>
-    <w:link w:val="HeaderChar"/>
+    <w:link w:val="CabealhoCarter"/>
     <w:uiPriority w:val="99"/>
     <w:unhideWhenUsed/>
     <w:rsid w:val="00042081"/>
@@ -9434,17 +9549,17 @@
       <w:spacing w:after="0" w:line="240" w:lineRule="auto"/>
     </w:pPr>
   </w:style>
-  <w:style w:type="character" w:customStyle="1" w:styleId="HeaderChar">
-    <w:name w:val="Header Char"/>
-    <w:basedOn w:val="DefaultParagraphFont"/>
-    <w:link w:val="Header"/>
+  <w:style w:type="character" w:customStyle="1" w:styleId="CabealhoCarter">
+    <w:name w:val="Cabeçalho Caráter"/>
+    <w:basedOn w:val="Tipodeletrapredefinidodopargrafo"/>
+    <w:link w:val="Cabealho"/>
     <w:uiPriority w:val="99"/>
     <w:rsid w:val="00042081"/>
   </w:style>
-  <w:style w:type="paragraph" w:styleId="Footer">
+  <w:style w:type="paragraph" w:styleId="Rodap">
     <w:name w:val="footer"/>
     <w:basedOn w:val="Normal"/>
-    <w:link w:val="FooterChar"/>
+    <w:link w:val="RodapCarter"/>
     <w:uiPriority w:val="99"/>
     <w:unhideWhenUsed/>
     <w:rsid w:val="00042081"/>
@@ -9456,16 +9571,16 @@
       <w:spacing w:after="0" w:line="240" w:lineRule="auto"/>
     </w:pPr>
   </w:style>
-  <w:style w:type="character" w:customStyle="1" w:styleId="FooterChar">
-    <w:name w:val="Footer Char"/>
-    <w:basedOn w:val="DefaultParagraphFont"/>
-    <w:link w:val="Footer"/>
+  <w:style w:type="character" w:customStyle="1" w:styleId="RodapCarter">
+    <w:name w:val="Rodapé Caráter"/>
+    <w:basedOn w:val="Tipodeletrapredefinidodopargrafo"/>
+    <w:link w:val="Rodap"/>
     <w:uiPriority w:val="99"/>
     <w:rsid w:val="00042081"/>
   </w:style>
-  <w:style w:type="character" w:styleId="PlaceholderText">
+  <w:style w:type="character" w:styleId="TextodoMarcadordePosio">
     <w:name w:val="Placeholder Text"/>
-    <w:basedOn w:val="DefaultParagraphFont"/>
+    <w:basedOn w:val="Tipodeletrapredefinidodopargrafo"/>
     <w:uiPriority w:val="99"/>
     <w:semiHidden/>
     <w:rsid w:val="009553EC"/>
@@ -9473,10 +9588,10 @@
       <w:color w:val="808080"/>
     </w:rPr>
   </w:style>
-  <w:style w:type="paragraph" w:styleId="BalloonText">
+  <w:style w:type="paragraph" w:styleId="Textodebalo">
     <w:name w:val="Balloon Text"/>
     <w:basedOn w:val="Normal"/>
-    <w:link w:val="BalloonTextChar"/>
+    <w:link w:val="TextodebaloCarter"/>
     <w:uiPriority w:val="99"/>
     <w:semiHidden/>
     <w:unhideWhenUsed/>
@@ -9490,10 +9605,10 @@
       <w:szCs w:val="16"/>
     </w:rPr>
   </w:style>
-  <w:style w:type="character" w:customStyle="1" w:styleId="BalloonTextChar">
-    <w:name w:val="Balloon Text Char"/>
-    <w:basedOn w:val="DefaultParagraphFont"/>
-    <w:link w:val="BalloonText"/>
+  <w:style w:type="character" w:customStyle="1" w:styleId="TextodebaloCarter">
+    <w:name w:val="Texto de balão Caráter"/>
+    <w:basedOn w:val="Tipodeletrapredefinidodopargrafo"/>
+    <w:link w:val="Textodebalo"/>
     <w:uiPriority w:val="99"/>
     <w:semiHidden/>
     <w:rsid w:val="009553EC"/>
@@ -9503,9 +9618,9 @@
       <w:szCs w:val="16"/>
     </w:rPr>
   </w:style>
-  <w:style w:type="paragraph" w:styleId="NoSpacing">
+  <w:style w:type="paragraph" w:styleId="SemEspaamento">
     <w:name w:val="No Spacing"/>
-    <w:link w:val="NoSpacingChar"/>
+    <w:link w:val="SemEspaamentoCarter"/>
     <w:uiPriority w:val="1"/>
     <w:qFormat/>
     <w:rsid w:val="00906D0A"/>
@@ -9516,19 +9631,19 @@
       <w:rFonts w:eastAsiaTheme="minorEastAsia"/>
     </w:rPr>
   </w:style>
-  <w:style w:type="character" w:customStyle="1" w:styleId="NoSpacingChar">
-    <w:name w:val="No Spacing Char"/>
-    <w:basedOn w:val="DefaultParagraphFont"/>
-    <w:link w:val="NoSpacing"/>
+  <w:style w:type="character" w:customStyle="1" w:styleId="SemEspaamentoCarter">
+    <w:name w:val="Sem Espaçamento Caráter"/>
+    <w:basedOn w:val="Tipodeletrapredefinidodopargrafo"/>
+    <w:link w:val="SemEspaamento"/>
     <w:uiPriority w:val="1"/>
     <w:rsid w:val="00906D0A"/>
     <w:rPr>
       <w:rFonts w:eastAsiaTheme="minorEastAsia"/>
     </w:rPr>
   </w:style>
-  <w:style w:type="table" w:styleId="TableGrid">
+  <w:style w:type="table" w:styleId="Tabelacomgrelha">
     <w:name w:val="Table Grid"/>
-    <w:basedOn w:val="TableNormal"/>
+    <w:basedOn w:val="Tabelanormal"/>
     <w:uiPriority w:val="59"/>
     <w:rsid w:val="00906D0A"/>
     <w:pPr>
@@ -9552,10 +9667,10 @@
       </w:tblCellMar>
     </w:tblPr>
   </w:style>
-  <w:style w:type="character" w:customStyle="1" w:styleId="Heading1Char">
-    <w:name w:val="Heading 1 Char"/>
-    <w:basedOn w:val="DefaultParagraphFont"/>
-    <w:link w:val="Heading1"/>
+  <w:style w:type="character" w:customStyle="1" w:styleId="Cabealho1Carter">
+    <w:name w:val="Cabeçalho 1 Caráter"/>
+    <w:basedOn w:val="Tipodeletrapredefinidodopargrafo"/>
+    <w:link w:val="Cabealho1"/>
     <w:uiPriority w:val="9"/>
     <w:rsid w:val="00906D0A"/>
     <w:rPr>
@@ -9567,9 +9682,9 @@
       <w:szCs w:val="28"/>
     </w:rPr>
   </w:style>
-  <w:style w:type="paragraph" w:styleId="TOCHeading">
+  <w:style w:type="paragraph" w:styleId="Cabealhodondice">
     <w:name w:val="TOC Heading"/>
-    <w:basedOn w:val="Heading1"/>
+    <w:basedOn w:val="Cabealho1"/>
     <w:next w:val="Normal"/>
     <w:uiPriority w:val="39"/>
     <w:semiHidden/>
@@ -9580,7 +9695,7 @@
       <w:outlineLvl w:val="9"/>
     </w:pPr>
   </w:style>
-  <w:style w:type="paragraph" w:styleId="Caption">
+  <w:style w:type="paragraph" w:styleId="Legenda">
     <w:name w:val="caption"/>
     <w:basedOn w:val="Normal"/>
     <w:next w:val="Normal"/>
@@ -9599,7 +9714,7 @@
       <w:szCs w:val="18"/>
     </w:rPr>
   </w:style>
-  <w:style w:type="paragraph" w:styleId="TableofFigures">
+  <w:style w:type="paragraph" w:styleId="ndicedeilustraes">
     <w:name w:val="table of figures"/>
     <w:basedOn w:val="Normal"/>
     <w:next w:val="Normal"/>
@@ -9610,9 +9725,9 @@
       <w:spacing w:after="0"/>
     </w:pPr>
   </w:style>
-  <w:style w:type="character" w:styleId="Hyperlink">
+  <w:style w:type="character" w:styleId="Hiperligao">
     <w:name w:val="Hyperlink"/>
-    <w:basedOn w:val="DefaultParagraphFont"/>
+    <w:basedOn w:val="Tipodeletrapredefinidodopargrafo"/>
     <w:uiPriority w:val="99"/>
     <w:unhideWhenUsed/>
     <w:rsid w:val="0071045A"/>
@@ -9639,7 +9754,7 @@
   </w:style>
   <w:style w:type="character" w:customStyle="1" w:styleId="xdtextbox1">
     <w:name w:val="xdtextbox1"/>
-    <w:basedOn w:val="DefaultParagraphFont"/>
+    <w:basedOn w:val="Tipodeletrapredefinidodopargrafo"/>
     <w:rsid w:val="003C28E8"/>
     <w:rPr>
       <w:color w:val="auto"/>
@@ -9647,7 +9762,7 @@
       <w:shd w:val="clear" w:color="auto" w:fill="FFFFFF"/>
     </w:rPr>
   </w:style>
-  <w:style w:type="paragraph" w:styleId="TOC1">
+  <w:style w:type="paragraph" w:styleId="ndice1">
     <w:name w:val="toc 1"/>
     <w:basedOn w:val="Normal"/>
     <w:next w:val="Normal"/>
@@ -9659,7 +9774,7 @@
       <w:spacing w:after="100"/>
     </w:pPr>
   </w:style>
-  <w:style w:type="paragraph" w:styleId="ListParagraph">
+  <w:style w:type="paragraph" w:styleId="PargrafodaLista">
     <w:name w:val="List Paragraph"/>
     <w:basedOn w:val="Normal"/>
     <w:uiPriority w:val="34"/>
@@ -9670,9 +9785,9 @@
       <w:contextualSpacing/>
     </w:pPr>
   </w:style>
-  <w:style w:type="character" w:styleId="CommentReference">
+  <w:style w:type="character" w:styleId="Refdecomentrio">
     <w:name w:val="annotation reference"/>
-    <w:basedOn w:val="DefaultParagraphFont"/>
+    <w:basedOn w:val="Tipodeletrapredefinidodopargrafo"/>
     <w:uiPriority w:val="99"/>
     <w:semiHidden/>
     <w:unhideWhenUsed/>
@@ -9682,10 +9797,10 @@
       <w:szCs w:val="16"/>
     </w:rPr>
   </w:style>
-  <w:style w:type="paragraph" w:styleId="CommentText">
+  <w:style w:type="paragraph" w:styleId="Textodecomentrio">
     <w:name w:val="annotation text"/>
     <w:basedOn w:val="Normal"/>
-    <w:link w:val="CommentTextChar"/>
+    <w:link w:val="TextodecomentrioCarter"/>
     <w:uiPriority w:val="99"/>
     <w:semiHidden/>
     <w:unhideWhenUsed/>
@@ -9698,10 +9813,10 @@
       <w:szCs w:val="20"/>
     </w:rPr>
   </w:style>
-  <w:style w:type="character" w:customStyle="1" w:styleId="CommentTextChar">
-    <w:name w:val="Comment Text Char"/>
-    <w:basedOn w:val="DefaultParagraphFont"/>
-    <w:link w:val="CommentText"/>
+  <w:style w:type="character" w:customStyle="1" w:styleId="TextodecomentrioCarter">
+    <w:name w:val="Texto de comentário Caráter"/>
+    <w:basedOn w:val="Tipodeletrapredefinidodopargrafo"/>
+    <w:link w:val="Textodecomentrio"/>
     <w:uiPriority w:val="99"/>
     <w:semiHidden/>
     <w:rsid w:val="001E2B6A"/>
@@ -9710,11 +9825,11 @@
       <w:szCs w:val="20"/>
     </w:rPr>
   </w:style>
-  <w:style w:type="paragraph" w:styleId="CommentSubject">
+  <w:style w:type="paragraph" w:styleId="Assuntodecomentrio">
     <w:name w:val="annotation subject"/>
-    <w:basedOn w:val="CommentText"/>
-    <w:next w:val="CommentText"/>
-    <w:link w:val="CommentSubjectChar"/>
+    <w:basedOn w:val="Textodecomentrio"/>
+    <w:next w:val="Textodecomentrio"/>
+    <w:link w:val="AssuntodecomentrioCarter"/>
     <w:uiPriority w:val="99"/>
     <w:semiHidden/>
     <w:unhideWhenUsed/>
@@ -9724,10 +9839,10 @@
       <w:bCs/>
     </w:rPr>
   </w:style>
-  <w:style w:type="character" w:customStyle="1" w:styleId="CommentSubjectChar">
-    <w:name w:val="Comment Subject Char"/>
-    <w:basedOn w:val="CommentTextChar"/>
-    <w:link w:val="CommentSubject"/>
+  <w:style w:type="character" w:customStyle="1" w:styleId="AssuntodecomentrioCarter">
+    <w:name w:val="Assunto de comentário Caráter"/>
+    <w:basedOn w:val="TextodecomentrioCarter"/>
+    <w:link w:val="Assuntodecomentrio"/>
     <w:uiPriority w:val="99"/>
     <w:semiHidden/>
     <w:rsid w:val="001E2B6A"/>
@@ -9737,196 +9852,6 @@
       <w:sz w:val="20"/>
       <w:szCs w:val="20"/>
     </w:rPr>
-  </w:style>
-</w:styles>
-</file>
-
-<file path=word/stylesWithEffects.xml><?xml version="1.0" encoding="utf-8"?>
-<w:styles xmlns:wpc="http://schemas.microsoft.com/office/word/2010/wordprocessingCanvas" xmlns:mc="http://schemas.openxmlformats.org/markup-compatibility/2006" xmlns:o="urn:schemas-microsoft-com:office:office" xmlns:r="http://schemas.openxmlformats.org/officeDocument/2006/relationships" xmlns:m="http://schemas.openxmlformats.org/officeDocument/2006/math" xmlns:v="urn:schemas-microsoft-com:vml" xmlns:wp14="http://schemas.microsoft.com/office/word/2010/wordprocessingDrawing" xmlns:wp="http://schemas.openxmlformats.org/drawingml/2006/wordprocessingDrawing" xmlns:w10="urn:schemas-microsoft-com:office:word" xmlns:w="http://schemas.openxmlformats.org/wordprocessingml/2006/main" xmlns:w14="http://schemas.microsoft.com/office/word/2010/wordml" xmlns:wpg="http://schemas.microsoft.com/office/word/2010/wordprocessingGroup" xmlns:wpi="http://schemas.microsoft.com/office/word/2010/wordprocessingInk" xmlns:wne="http://schemas.microsoft.com/office/word/2006/wordml" xmlns:wps="http://schemas.microsoft.com/office/word/2010/wordprocessingShape" mc:Ignorable="w14 wp14">
-  <w:docDefaults>
-    <w:rPrDefault>
-      <w:rPr>
-        <w:rFonts w:asciiTheme="minorHAnsi" w:eastAsiaTheme="minorEastAsia" w:hAnsiTheme="minorHAnsi" w:cstheme="minorBidi"/>
-        <w:sz w:val="22"/>
-        <w:szCs w:val="22"/>
-        <w:lang w:val="pt-PT" w:eastAsia="pt-PT" w:bidi="ar-SA"/>
-      </w:rPr>
-    </w:rPrDefault>
-    <w:pPrDefault>
-      <w:pPr>
-        <w:spacing w:after="200" w:line="276" w:lineRule="auto"/>
-      </w:pPr>
-    </w:pPrDefault>
-  </w:docDefaults>
-  <w:latentStyles w:defLockedState="0" w:defUIPriority="99" w:defSemiHidden="1" w:defUnhideWhenUsed="1" w:defQFormat="0" w:count="267">
-    <w:lsdException w:name="Normal" w:semiHidden="0" w:uiPriority="0" w:unhideWhenUsed="0" w:qFormat="1"/>
-    <w:lsdException w:name="heading 1" w:semiHidden="0" w:uiPriority="9" w:unhideWhenUsed="0" w:qFormat="1"/>
-    <w:lsdException w:name="heading 2" w:uiPriority="9" w:qFormat="1"/>
-    <w:lsdException w:name="heading 3" w:uiPriority="9" w:qFormat="1"/>
-    <w:lsdException w:name="heading 4" w:uiPriority="9" w:qFormat="1"/>
-    <w:lsdException w:name="heading 5" w:uiPriority="9" w:qFormat="1"/>
-    <w:lsdException w:name="heading 6" w:uiPriority="9" w:qFormat="1"/>
-    <w:lsdException w:name="heading 7" w:uiPriority="9" w:qFormat="1"/>
-    <w:lsdException w:name="heading 8" w:uiPriority="9" w:qFormat="1"/>
-    <w:lsdException w:name="heading 9" w:uiPriority="9" w:qFormat="1"/>
-    <w:lsdException w:name="toc 1" w:uiPriority="39"/>
-    <w:lsdException w:name="toc 2" w:uiPriority="39"/>
-    <w:lsdException w:name="toc 3" w:uiPriority="39"/>
-    <w:lsdException w:name="toc 4" w:uiPriority="39"/>
-    <w:lsdException w:name="toc 5" w:uiPriority="39"/>
-    <w:lsdException w:name="toc 6" w:uiPriority="39"/>
-    <w:lsdException w:name="toc 7" w:uiPriority="39"/>
-    <w:lsdException w:name="toc 8" w:uiPriority="39"/>
-    <w:lsdException w:name="toc 9" w:uiPriority="39"/>
-    <w:lsdException w:name="caption" w:uiPriority="35" w:qFormat="1"/>
-    <w:lsdException w:name="Title" w:semiHidden="0" w:uiPriority="10" w:unhideWhenUsed="0" w:qFormat="1"/>
-    <w:lsdException w:name="Default Paragraph Font" w:uiPriority="1"/>
-    <w:lsdException w:name="Subtitle" w:semiHidden="0" w:uiPriority="11" w:unhideWhenUsed="0" w:qFormat="1"/>
-    <w:lsdException w:name="Strong" w:semiHidden="0" w:uiPriority="22" w:unhideWhenUsed="0" w:qFormat="1"/>
-    <w:lsdException w:name="Emphasis" w:semiHidden="0" w:uiPriority="20" w:unhideWhenUsed="0" w:qFormat="1"/>
-    <w:lsdException w:name="Table Grid" w:semiHidden="0" w:uiPriority="59" w:unhideWhenUsed="0"/>
-    <w:lsdException w:name="Placeholder Text" w:unhideWhenUsed="0"/>
-    <w:lsdException w:name="No Spacing" w:semiHidden="0" w:uiPriority="1" w:unhideWhenUsed="0" w:qFormat="1"/>
-    <w:lsdException w:name="Light Shading" w:semiHidden="0" w:uiPriority="60" w:unhideWhenUsed="0"/>
-    <w:lsdException w:name="Light List" w:semiHidden="0" w:uiPriority="61" w:unhideWhenUsed="0"/>
-    <w:lsdException w:name="Light Grid" w:semiHidden="0" w:uiPriority="62" w:unhideWhenUsed="0"/>
-    <w:lsdException w:name="Medium Shading 1" w:semiHidden="0" w:uiPriority="63" w:unhideWhenUsed="0"/>
-    <w:lsdException w:name="Medium Shading 2" w:semiHidden="0" w:uiPriority="64" w:unhideWhenUsed="0"/>
-    <w:lsdException w:name="Medium List 1" w:semiHidden="0" w:uiPriority="65" w:unhideWhenUsed="0"/>
-    <w:lsdException w:name="Medium List 2" w:semiHidden="0" w:uiPriority="66" w:unhideWhenUsed="0"/>
-    <w:lsdException w:name="Medium Grid 1" w:semiHidden="0" w:uiPriority="67" w:unhideWhenUsed="0"/>
-    <w:lsdException w:name="Medium Grid 2" w:semiHidden="0" w:uiPriority="68" w:unhideWhenUsed="0"/>
-    <w:lsdException w:name="Medium Grid 3" w:semiHidden="0" w:uiPriority="69" w:unhideWhenUsed="0"/>
-    <w:lsdException w:name="Dark List" w:semiHidden="0" w:uiPriority="70" w:unhideWhenUsed="0"/>
-    <w:lsdException w:name="Colorful Shading" w:semiHidden="0" w:uiPriority="71" w:unhideWhenUsed="0"/>
-    <w:lsdException w:name="Colorful List" w:semiHidden="0" w:uiPriority="72" w:unhideWhenUsed="0"/>
-    <w:lsdException w:name="Colorful Grid" w:semiHidden="0" w:uiPriority="73" w:unhideWhenUsed="0"/>
-    <w:lsdException w:name="Light Shading Accent 1" w:semiHidden="0" w:uiPriority="60" w:unhideWhenUsed="0"/>
-    <w:lsdException w:name="Light List Accent 1" w:semiHidden="0" w:uiPriority="61" w:unhideWhenUsed="0"/>
-    <w:lsdException w:name="Light Grid Accent 1" w:semiHidden="0" w:uiPriority="62" w:unhideWhenUsed="0"/>
-    <w:lsdException w:name="Medium Shading 1 Accent 1" w:semiHidden="0" w:uiPriority="63" w:unhideWhenUsed="0"/>
-    <w:lsdException w:name="Medium Shading 2 Accent 1" w:semiHidden="0" w:uiPriority="64" w:unhideWhenUsed="0"/>
-    <w:lsdException w:name="Medium List 1 Accent 1" w:semiHidden="0" w:uiPriority="65" w:unhideWhenUsed="0"/>
-    <w:lsdException w:name="Revision" w:unhideWhenUsed="0"/>
-    <w:lsdException w:name="List Paragraph" w:semiHidden="0" w:uiPriority="34" w:unhideWhenUsed="0" w:qFormat="1"/>
-    <w:lsdException w:name="Quote" w:semiHidden="0" w:uiPriority="29" w:unhideWhenUsed="0" w:qFormat="1"/>
-    <w:lsdException w:name="Intense Quote" w:semiHidden="0" w:uiPriority="30" w:unhideWhenUsed="0" w:qFormat="1"/>
-    <w:lsdException w:name="Medium List 2 Accent 1" w:semiHidden="0" w:uiPriority="66" w:unhideWhenUsed="0"/>
-    <w:lsdException w:name="Medium Grid 1 Accent 1" w:semiHidden="0" w:uiPriority="67" w:unhideWhenUsed="0"/>
-    <w:lsdException w:name="Medium Grid 2 Accent 1" w:semiHidden="0" w:uiPriority="68" w:unhideWhenUsed="0"/>
-    <w:lsdException w:name="Medium Grid 3 Accent 1" w:semiHidden="0" w:uiPriority="69" w:unhideWhenUsed="0"/>
-    <w:lsdException w:name="Dark List Accent 1" w:semiHidden="0" w:uiPriority="70" w:unhideWhenUsed="0"/>
-    <w:lsdException w:name="Colorful Shading Accent 1" w:semiHidden="0" w:uiPriority="71" w:unhideWhenUsed="0"/>
-    <w:lsdException w:name="Colorful List Accent 1" w:semiHidden="0" w:uiPriority="72" w:unhideWhenUsed="0"/>
-    <w:lsdException w:name="Colorful Grid Accent 1" w:semiHidden="0" w:uiPriority="73" w:unhideWhenUsed="0"/>
-    <w:lsdException w:name="Light Shading Accent 2" w:semiHidden="0" w:uiPriority="60" w:unhideWhenUsed="0"/>
-    <w:lsdException w:name="Light List Accent 2" w:semiHidden="0" w:uiPriority="61" w:unhideWhenUsed="0"/>
-    <w:lsdException w:name="Light Grid Accent 2" w:semiHidden="0" w:uiPriority="62" w:unhideWhenUsed="0"/>
-    <w:lsdException w:name="Medium Shading 1 Accent 2" w:semiHidden="0" w:uiPriority="63" w:unhideWhenUsed="0"/>
-    <w:lsdException w:name="Medium Shading 2 Accent 2" w:semiHidden="0" w:uiPriority="64" w:unhideWhenUsed="0"/>
-    <w:lsdException w:name="Medium List 1 Accent 2" w:semiHidden="0" w:uiPriority="65" w:unhideWhenUsed="0"/>
-    <w:lsdException w:name="Medium List 2 Accent 2" w:semiHidden="0" w:uiPriority="66" w:unhideWhenUsed="0"/>
-    <w:lsdException w:name="Medium Grid 1 Accent 2" w:semiHidden="0" w:uiPriority="67" w:unhideWhenUsed="0"/>
-    <w:lsdException w:name="Medium Grid 2 Accent 2" w:semiHidden="0" w:uiPriority="68" w:unhideWhenUsed="0"/>
-    <w:lsdException w:name="Medium Grid 3 Accent 2" w:semiHidden="0" w:uiPriority="69" w:unhideWhenUsed="0"/>
-    <w:lsdException w:name="Dark List Accent 2" w:semiHidden="0" w:uiPriority="70" w:unhideWhenUsed="0"/>
-    <w:lsdException w:name="Colorful Shading Accent 2" w:semiHidden="0" w:uiPriority="71" w:unhideWhenUsed="0"/>
-    <w:lsdException w:name="Colorful List Accent 2" w:semiHidden="0" w:uiPriority="72" w:unhideWhenUsed="0"/>
-    <w:lsdException w:name="Colorful Grid Accent 2" w:semiHidden="0" w:uiPriority="73" w:unhideWhenUsed="0"/>
-    <w:lsdException w:name="Light Shading Accent 3" w:semiHidden="0" w:uiPriority="60" w:unhideWhenUsed="0"/>
-    <w:lsdException w:name="Light List Accent 3" w:semiHidden="0" w:uiPriority="61" w:unhideWhenUsed="0"/>
-    <w:lsdException w:name="Light Grid Accent 3" w:semiHidden="0" w:uiPriority="62" w:unhideWhenUsed="0"/>
-    <w:lsdException w:name="Medium Shading 1 Accent 3" w:semiHidden="0" w:uiPriority="63" w:unhideWhenUsed="0"/>
-    <w:lsdException w:name="Medium Shading 2 Accent 3" w:semiHidden="0" w:uiPriority="64" w:unhideWhenUsed="0"/>
-    <w:lsdException w:name="Medium List 1 Accent 3" w:semiHidden="0" w:uiPriority="65" w:unhideWhenUsed="0"/>
-    <w:lsdException w:name="Medium List 2 Accent 3" w:semiHidden="0" w:uiPriority="66" w:unhideWhenUsed="0"/>
-    <w:lsdException w:name="Medium Grid 1 Accent 3" w:semiHidden="0" w:uiPriority="67" w:unhideWhenUsed="0"/>
-    <w:lsdException w:name="Medium Grid 2 Accent 3" w:semiHidden="0" w:uiPriority="68" w:unhideWhenUsed="0"/>
-    <w:lsdException w:name="Medium Grid 3 Accent 3" w:semiHidden="0" w:uiPriority="69" w:unhideWhenUsed="0"/>
-    <w:lsdException w:name="Dark List Accent 3" w:semiHidden="0" w:uiPriority="70" w:unhideWhenUsed="0"/>
-    <w:lsdException w:name="Colorful Shading Accent 3" w:semiHidden="0" w:uiPriority="71" w:unhideWhenUsed="0"/>
-    <w:lsdException w:name="Colorful List Accent 3" w:semiHidden="0" w:uiPriority="72" w:unhideWhenUsed="0"/>
-    <w:lsdException w:name="Colorful Grid Accent 3" w:semiHidden="0" w:uiPriority="73" w:unhideWhenUsed="0"/>
-    <w:lsdException w:name="Light Shading Accent 4" w:semiHidden="0" w:uiPriority="60" w:unhideWhenUsed="0"/>
-    <w:lsdException w:name="Light List Accent 4" w:semiHidden="0" w:uiPriority="61" w:unhideWhenUsed="0"/>
-    <w:lsdException w:name="Light Grid Accent 4" w:semiHidden="0" w:uiPriority="62" w:unhideWhenUsed="0"/>
-    <w:lsdException w:name="Medium Shading 1 Accent 4" w:semiHidden="0" w:uiPriority="63" w:unhideWhenUsed="0"/>
-    <w:lsdException w:name="Medium Shading 2 Accent 4" w:semiHidden="0" w:uiPriority="64" w:unhideWhenUsed="0"/>
-    <w:lsdException w:name="Medium List 1 Accent 4" w:semiHidden="0" w:uiPriority="65" w:unhideWhenUsed="0"/>
-    <w:lsdException w:name="Medium List 2 Accent 4" w:semiHidden="0" w:uiPriority="66" w:unhideWhenUsed="0"/>
-    <w:lsdException w:name="Medium Grid 1 Accent 4" w:semiHidden="0" w:uiPriority="67" w:unhideWhenUsed="0"/>
-    <w:lsdException w:name="Medium Grid 2 Accent 4" w:semiHidden="0" w:uiPriority="68" w:unhideWhenUsed="0"/>
-    <w:lsdException w:name="Medium Grid 3 Accent 4" w:semiHidden="0" w:uiPriority="69" w:unhideWhenUsed="0"/>
-    <w:lsdException w:name="Dark List Accent 4" w:semiHidden="0" w:uiPriority="70" w:unhideWhenUsed="0"/>
-    <w:lsdException w:name="Colorful Shading Accent 4" w:semiHidden="0" w:uiPriority="71" w:unhideWhenUsed="0"/>
-    <w:lsdException w:name="Colorful List Accent 4" w:semiHidden="0" w:uiPriority="72" w:unhideWhenUsed="0"/>
-    <w:lsdException w:name="Colorful Grid Accent 4" w:semiHidden="0" w:uiPriority="73" w:unhideWhenUsed="0"/>
-    <w:lsdException w:name="Light Shading Accent 5" w:semiHidden="0" w:uiPriority="60" w:unhideWhenUsed="0"/>
-    <w:lsdException w:name="Light List Accent 5" w:semiHidden="0" w:uiPriority="61" w:unhideWhenUsed="0"/>
-    <w:lsdException w:name="Light Grid Accent 5" w:semiHidden="0" w:uiPriority="62" w:unhideWhenUsed="0"/>
-    <w:lsdException w:name="Medium Shading 1 Accent 5" w:semiHidden="0" w:uiPriority="63" w:unhideWhenUsed="0"/>
-    <w:lsdException w:name="Medium Shading 2 Accent 5" w:semiHidden="0" w:uiPriority="64" w:unhideWhenUsed="0"/>
-    <w:lsdException w:name="Medium List 1 Accent 5" w:semiHidden="0" w:uiPriority="65" w:unhideWhenUsed="0"/>
-    <w:lsdException w:name="Medium List 2 Accent 5" w:semiHidden="0" w:uiPriority="66" w:unhideWhenUsed="0"/>
-    <w:lsdException w:name="Medium Grid 1 Accent 5" w:semiHidden="0" w:uiPriority="67" w:unhideWhenUsed="0"/>
-    <w:lsdException w:name="Medium Grid 2 Accent 5" w:semiHidden="0" w:uiPriority="68" w:unhideWhenUsed="0"/>
-    <w:lsdException w:name="Medium Grid 3 Accent 5" w:semiHidden="0" w:uiPriority="69" w:unhideWhenUsed="0"/>
-    <w:lsdException w:name="Dark List Accent 5" w:semiHidden="0" w:uiPriority="70" w:unhideWhenUsed="0"/>
-    <w:lsdException w:name="Colorful Shading Accent 5" w:semiHidden="0" w:uiPriority="71" w:unhideWhenUsed="0"/>
-    <w:lsdException w:name="Colorful List Accent 5" w:semiHidden="0" w:uiPriority="72" w:unhideWhenUsed="0"/>
-    <w:lsdException w:name="Colorful Grid Accent 5" w:semiHidden="0" w:uiPriority="73" w:unhideWhenUsed="0"/>
-    <w:lsdException w:name="Light Shading Accent 6" w:semiHidden="0" w:uiPriority="60" w:unhideWhenUsed="0"/>
-    <w:lsdException w:name="Light List Accent 6" w:semiHidden="0" w:uiPriority="61" w:unhideWhenUsed="0"/>
-    <w:lsdException w:name="Light Grid Accent 6" w:semiHidden="0" w:uiPriority="62" w:unhideWhenUsed="0"/>
-    <w:lsdException w:name="Medium Shading 1 Accent 6" w:semiHidden="0" w:uiPriority="63" w:unhideWhenUsed="0"/>
-    <w:lsdException w:name="Medium Shading 2 Accent 6" w:semiHidden="0" w:uiPriority="64" w:unhideWhenUsed="0"/>
-    <w:lsdException w:name="Medium List 1 Accent 6" w:semiHidden="0" w:uiPriority="65" w:unhideWhenUsed="0"/>
-    <w:lsdException w:name="Medium List 2 Accent 6" w:semiHidden="0" w:uiPriority="66" w:unhideWhenUsed="0"/>
-    <w:lsdException w:name="Medium Grid 1 Accent 6" w:semiHidden="0" w:uiPriority="67" w:unhideWhenUsed="0"/>
-    <w:lsdException w:name="Medium Grid 2 Accent 6" w:semiHidden="0" w:uiPriority="68" w:unhideWhenUsed="0"/>
-    <w:lsdException w:name="Medium Grid 3 Accent 6" w:semiHidden="0" w:uiPriority="69" w:unhideWhenUsed="0"/>
-    <w:lsdException w:name="Dark List Accent 6" w:semiHidden="0" w:uiPriority="70" w:unhideWhenUsed="0"/>
-    <w:lsdException w:name="Colorful Shading Accent 6" w:semiHidden="0" w:uiPriority="71" w:unhideWhenUsed="0"/>
-    <w:lsdException w:name="Colorful List Accent 6" w:semiHidden="0" w:uiPriority="72" w:unhideWhenUsed="0"/>
-    <w:lsdException w:name="Colorful Grid Accent 6" w:semiHidden="0" w:uiPriority="73" w:unhideWhenUsed="0"/>
-    <w:lsdException w:name="Subtle Emphasis" w:semiHidden="0" w:uiPriority="19" w:unhideWhenUsed="0" w:qFormat="1"/>
-    <w:lsdException w:name="Intense Emphasis" w:semiHidden="0" w:uiPriority="21" w:unhideWhenUsed="0" w:qFormat="1"/>
-    <w:lsdException w:name="Subtle Reference" w:semiHidden="0" w:uiPriority="31" w:unhideWhenUsed="0" w:qFormat="1"/>
-    <w:lsdException w:name="Intense Reference" w:semiHidden="0" w:uiPriority="32" w:unhideWhenUsed="0" w:qFormat="1"/>
-    <w:lsdException w:name="Book Title" w:semiHidden="0" w:uiPriority="33" w:unhideWhenUsed="0" w:qFormat="1"/>
-    <w:lsdException w:name="Bibliography" w:uiPriority="37"/>
-    <w:lsdException w:name="TOC Heading" w:uiPriority="39" w:qFormat="1"/>
-  </w:latentStyles>
-  <w:style w:type="paragraph" w:default="1" w:styleId="Normal">
-    <w:name w:val="Normal"/>
-    <w:qFormat/>
-  </w:style>
-  <w:style w:type="character" w:default="1" w:styleId="DefaultParagraphFont">
-    <w:name w:val="Default Paragraph Font"/>
-    <w:uiPriority w:val="1"/>
-    <w:semiHidden/>
-    <w:unhideWhenUsed/>
-  </w:style>
-  <w:style w:type="table" w:default="1" w:styleId="TableNormal">
-    <w:name w:val="Normal Table"/>
-    <w:uiPriority w:val="99"/>
-    <w:semiHidden/>
-    <w:unhideWhenUsed/>
-    <w:tblPr>
-      <w:tblInd w:w="0" w:type="dxa"/>
-      <w:tblCellMar>
-        <w:top w:w="0" w:type="dxa"/>
-        <w:left w:w="108" w:type="dxa"/>
-        <w:bottom w:w="0" w:type="dxa"/>
-        <w:right w:w="108" w:type="dxa"/>
-      </w:tblCellMar>
-    </w:tblPr>
-  </w:style>
-  <w:style w:type="numbering" w:default="1" w:styleId="NoList">
-    <w:name w:val="No List"/>
-    <w:uiPriority w:val="99"/>
-    <w:semiHidden/>
-    <w:unhideWhenUsed/>
   </w:style>
 </w:styles>
 </file>
@@ -10238,7 +10163,7 @@
 </file>
 
 <file path=customXml/itemProps2.xml><?xml version="1.0" encoding="utf-8"?>
-<ds:datastoreItem xmlns:ds="http://schemas.openxmlformats.org/officeDocument/2006/customXml" ds:itemID="{BEEDC939-2A28-4415-9071-00B772C268AF}">
+<ds:datastoreItem xmlns:ds="http://schemas.openxmlformats.org/officeDocument/2006/customXml" ds:itemID="{B94EFADD-817F-43DE-92A8-BE4AB9B94F3A}">
   <ds:schemaRefs>
     <ds:schemaRef ds:uri="http://schemas.openxmlformats.org/officeDocument/2006/bibliography"/>
   </ds:schemaRefs>

</xml_diff>

<commit_message>
deleted comments and changes
</commit_message>
<xml_diff>
--- a/Docs/Weekly Report/Weekly Report - Week6.docx
+++ b/Docs/Weekly Report/Weekly Report - Week6.docx
@@ -2,6 +2,8 @@
 <file path=word/document.xml><?xml version="1.0" encoding="utf-8"?>
 <w:document xmlns:wpc="http://schemas.microsoft.com/office/word/2010/wordprocessingCanvas" xmlns:mc="http://schemas.openxmlformats.org/markup-compatibility/2006" xmlns:o="urn:schemas-microsoft-com:office:office" xmlns:r="http://schemas.openxmlformats.org/officeDocument/2006/relationships" xmlns:m="http://schemas.openxmlformats.org/officeDocument/2006/math" xmlns:v="urn:schemas-microsoft-com:vml" xmlns:wp14="http://schemas.microsoft.com/office/word/2010/wordprocessingDrawing" xmlns:wp="http://schemas.openxmlformats.org/drawingml/2006/wordprocessingDrawing" xmlns:w10="urn:schemas-microsoft-com:office:word" xmlns:w="http://schemas.openxmlformats.org/wordprocessingml/2006/main" xmlns:w14="http://schemas.microsoft.com/office/word/2010/wordml" xmlns:w15="http://schemas.microsoft.com/office/word/2012/wordml" xmlns:wpg="http://schemas.microsoft.com/office/word/2010/wordprocessingGroup" xmlns:wpi="http://schemas.microsoft.com/office/word/2010/wordprocessingInk" xmlns:wne="http://schemas.microsoft.com/office/word/2006/wordml" xmlns:wps="http://schemas.microsoft.com/office/word/2010/wordprocessingShape" mc:Ignorable="w14 w15 wp14">
   <w:body>
+    <w:bookmarkStart w:id="0" w:name="_GoBack" w:displacedByCustomXml="next"/>
+    <w:bookmarkEnd w:id="0" w:displacedByCustomXml="next"/>
     <w:sdt>
       <w:sdtPr>
         <w:rPr>
@@ -2676,7 +2678,7 @@
           <w:lang w:val="en-US"/>
         </w:rPr>
       </w:pPr>
-      <w:bookmarkStart w:id="8" w:name="_Toc353191266"/>
+      <w:bookmarkStart w:id="1" w:name="_Toc353191266"/>
       <w:r>
         <w:rPr>
           <w:lang w:val="en-US"/>
@@ -2727,7 +2729,7 @@
         </w:rPr>
         <w:t>Contributors</w:t>
       </w:r>
-      <w:bookmarkEnd w:id="8"/>
+      <w:bookmarkEnd w:id="1"/>
     </w:p>
     <w:p>
       <w:pPr>
@@ -3061,16 +3063,16 @@
                 <w:lang w:val="en-US"/>
               </w:rPr>
             </w:pPr>
-            <w:bookmarkStart w:id="9" w:name="OLE_LINK1"/>
-            <w:bookmarkStart w:id="10" w:name="OLE_LINK2"/>
+            <w:bookmarkStart w:id="2" w:name="OLE_LINK1"/>
+            <w:bookmarkStart w:id="3" w:name="OLE_LINK2"/>
             <w:r>
               <w:rPr>
                 <w:lang w:val="en-US"/>
               </w:rPr>
               <w:t>Draft</w:t>
             </w:r>
-            <w:bookmarkEnd w:id="9"/>
-            <w:bookmarkEnd w:id="10"/>
+            <w:bookmarkEnd w:id="2"/>
+            <w:bookmarkEnd w:id="3"/>
           </w:p>
         </w:tc>
       </w:tr>
@@ -3453,15 +3455,13 @@
                 <w:lang w:val="en-US"/>
               </w:rPr>
             </w:pPr>
-            <w:ins w:id="11" w:author="Carla Silva Machado" w:date="2013-04-08T15:43:00Z">
-              <w:r>
-                <w:rPr>
-                  <w:rFonts w:eastAsiaTheme="minorHAnsi"/>
-                  <w:lang w:val="en-US"/>
-                </w:rPr>
-                <w:t>08-04-2013</w:t>
-              </w:r>
-            </w:ins>
+            <w:r>
+              <w:rPr>
+                <w:rFonts w:eastAsiaTheme="minorHAnsi"/>
+                <w:lang w:val="en-US"/>
+              </w:rPr>
+              <w:t>08-04-2013</w:t>
+            </w:r>
           </w:p>
         </w:tc>
         <w:tc>
@@ -3476,22 +3476,12 @@
                 <w:lang w:val="en-US"/>
               </w:rPr>
             </w:pPr>
-            <w:ins w:id="12" w:author="Carla Silva Machado" w:date="2013-04-08T15:44:00Z">
-              <w:r>
-                <w:rPr>
-                  <w:lang w:val="en-US"/>
-                </w:rPr>
-                <w:t>Small c</w:t>
-              </w:r>
-            </w:ins>
-            <w:ins w:id="13" w:author="Carla Silva Machado" w:date="2013-04-08T15:43:00Z">
-              <w:r>
-                <w:rPr>
-                  <w:lang w:val="en-US"/>
-                </w:rPr>
-                <w:t>hanges due to the revision</w:t>
-              </w:r>
-            </w:ins>
+            <w:r>
+              <w:rPr>
+                <w:lang w:val="en-US"/>
+              </w:rPr>
+              <w:t>Small changes due to the revision</w:t>
+            </w:r>
           </w:p>
         </w:tc>
         <w:tc>
@@ -3506,14 +3496,12 @@
                 <w:lang w:val="en-US"/>
               </w:rPr>
             </w:pPr>
-            <w:ins w:id="14" w:author="Carla Silva Machado" w:date="2013-04-08T15:44:00Z">
-              <w:r>
-                <w:rPr>
-                  <w:lang w:val="en-US"/>
-                </w:rPr>
-                <w:t>Carla Machado</w:t>
-              </w:r>
-            </w:ins>
+            <w:r>
+              <w:rPr>
+                <w:lang w:val="en-US"/>
+              </w:rPr>
+              <w:t>Carla Machado</w:t>
+            </w:r>
           </w:p>
         </w:tc>
         <w:tc>
@@ -3528,14 +3516,12 @@
                 <w:lang w:val="en-US"/>
               </w:rPr>
             </w:pPr>
-            <w:ins w:id="15" w:author="Carla Silva Machado" w:date="2013-04-08T15:44:00Z">
-              <w:r>
-                <w:rPr>
-                  <w:lang w:val="en-US"/>
-                </w:rPr>
-                <w:t>0.4</w:t>
-              </w:r>
-            </w:ins>
+            <w:r>
+              <w:rPr>
+                <w:lang w:val="en-US"/>
+              </w:rPr>
+              <w:t>0.4</w:t>
+            </w:r>
           </w:p>
         </w:tc>
         <w:tc>
@@ -3565,14 +3551,12 @@
                 <w:lang w:val="en-US"/>
               </w:rPr>
             </w:pPr>
-            <w:ins w:id="16" w:author="Carla Silva Machado" w:date="2013-04-08T15:44:00Z">
-              <w:r>
-                <w:rPr>
-                  <w:lang w:val="en-US"/>
-                </w:rPr>
-                <w:t>Ready for Revision</w:t>
-              </w:r>
-            </w:ins>
+            <w:r>
+              <w:rPr>
+                <w:lang w:val="en-US"/>
+              </w:rPr>
+              <w:t>Ready for Revision</w:t>
+            </w:r>
           </w:p>
         </w:tc>
       </w:tr>
@@ -3591,15 +3575,13 @@
                 <w:lang w:val="en-US"/>
               </w:rPr>
             </w:pPr>
-            <w:ins w:id="17" w:author="Filipe Brandão" w:date="2013-04-08T15:48:00Z">
-              <w:r>
-                <w:rPr>
-                  <w:rFonts w:eastAsiaTheme="minorHAnsi"/>
-                  <w:lang w:val="en-US"/>
-                </w:rPr>
-                <w:t>08-04-2013</w:t>
-              </w:r>
-            </w:ins>
+            <w:r>
+              <w:rPr>
+                <w:rFonts w:eastAsiaTheme="minorHAnsi"/>
+                <w:lang w:val="en-US"/>
+              </w:rPr>
+              <w:t>08-04-2013</w:t>
+            </w:r>
           </w:p>
         </w:tc>
         <w:tc>
@@ -3614,14 +3596,12 @@
                 <w:lang w:val="en-US"/>
               </w:rPr>
             </w:pPr>
-            <w:ins w:id="18" w:author="Filipe Brandão" w:date="2013-04-08T15:48:00Z">
-              <w:r>
-                <w:rPr>
-                  <w:lang w:val="en-US"/>
-                </w:rPr>
-                <w:t>Changing State</w:t>
-              </w:r>
-            </w:ins>
+            <w:r>
+              <w:rPr>
+                <w:lang w:val="en-US"/>
+              </w:rPr>
+              <w:t>Changing State</w:t>
+            </w:r>
           </w:p>
         </w:tc>
         <w:tc>
@@ -3636,14 +3616,12 @@
                 <w:lang w:val="en-US"/>
               </w:rPr>
             </w:pPr>
-            <w:ins w:id="19" w:author="Filipe Brandão" w:date="2013-04-08T15:49:00Z">
-              <w:r>
-                <w:rPr>
-                  <w:lang w:val="en-US"/>
-                </w:rPr>
-                <w:t>Filipe Brandão</w:t>
-              </w:r>
-            </w:ins>
+            <w:r>
+              <w:rPr>
+                <w:lang w:val="en-US"/>
+              </w:rPr>
+              <w:t>Filipe Brandão</w:t>
+            </w:r>
           </w:p>
         </w:tc>
         <w:tc>
@@ -3658,14 +3636,12 @@
                 <w:lang w:val="en-US"/>
               </w:rPr>
             </w:pPr>
-            <w:ins w:id="20" w:author="Filipe Brandão" w:date="2013-04-08T15:49:00Z">
-              <w:r>
-                <w:rPr>
-                  <w:lang w:val="en-US"/>
-                </w:rPr>
-                <w:t>0.4</w:t>
-              </w:r>
-            </w:ins>
+            <w:r>
+              <w:rPr>
+                <w:lang w:val="en-US"/>
+              </w:rPr>
+              <w:t>0.4</w:t>
+            </w:r>
           </w:p>
         </w:tc>
         <w:tc>
@@ -3695,14 +3671,12 @@
                 <w:lang w:val="en-US"/>
               </w:rPr>
             </w:pPr>
-            <w:ins w:id="21" w:author="Filipe Brandão" w:date="2013-04-08T15:49:00Z">
-              <w:r>
-                <w:rPr>
-                  <w:lang w:val="en-US"/>
-                </w:rPr>
-                <w:t>Ready for Approval</w:t>
-              </w:r>
-            </w:ins>
+            <w:r>
+              <w:rPr>
+                <w:lang w:val="en-US"/>
+              </w:rPr>
+              <w:t>Ready for Approval</w:t>
+            </w:r>
           </w:p>
         </w:tc>
       </w:tr>
@@ -4248,7 +4222,7 @@
           <w:lang w:val="en-US"/>
         </w:rPr>
       </w:pPr>
-      <w:bookmarkStart w:id="22" w:name="_Toc353191267"/>
+      <w:bookmarkStart w:id="4" w:name="_Toc353191267"/>
       <w:r>
         <w:rPr>
           <w:lang w:val="en-US"/>
@@ -4286,7 +4260,7 @@
         </w:rPr>
         <w:t>: Version history</w:t>
       </w:r>
-      <w:bookmarkEnd w:id="22"/>
+      <w:bookmarkEnd w:id="4"/>
     </w:p>
     <w:p>
       <w:pPr>
@@ -4321,7 +4295,7 @@
           <w:lang w:val="en-US"/>
         </w:rPr>
       </w:pPr>
-      <w:bookmarkStart w:id="23" w:name="_Toc353191252"/>
+      <w:bookmarkStart w:id="5" w:name="_Toc353191252"/>
       <w:r>
         <w:rPr>
           <w:lang w:val="en-US"/>
@@ -4329,7 +4303,7 @@
         <w:lastRenderedPageBreak/>
         <w:t>Week Activities</w:t>
       </w:r>
-      <w:bookmarkEnd w:id="23"/>
+      <w:bookmarkEnd w:id="5"/>
     </w:p>
     <w:p>
       <w:pPr>
@@ -4343,14 +4317,14 @@
           <w:lang w:val="en-US"/>
         </w:rPr>
       </w:pPr>
-      <w:bookmarkStart w:id="24" w:name="_Toc353191253"/>
+      <w:bookmarkStart w:id="6" w:name="_Toc353191253"/>
       <w:r>
         <w:rPr>
           <w:lang w:val="en-US"/>
         </w:rPr>
         <w:t>Work Executed</w:t>
       </w:r>
-      <w:bookmarkEnd w:id="24"/>
+      <w:bookmarkEnd w:id="6"/>
     </w:p>
     <w:p>
       <w:pPr>
@@ -4383,44 +4357,18 @@
           <w:lang w:val="en-US"/>
         </w:rPr>
       </w:pPr>
-      <w:commentRangeStart w:id="25"/>
       <w:r>
         <w:rPr>
           <w:lang w:val="en-US"/>
         </w:rPr>
         <w:t>Estimation</w:t>
       </w:r>
-      <w:commentRangeEnd w:id="25"/>
-      <w:r>
-        <w:rPr>
-          <w:rStyle w:val="Refdecomentrio"/>
-        </w:rPr>
-        <w:commentReference w:id="25"/>
-      </w:r>
-      <w:ins w:id="26" w:author="Carla Silva Machado" w:date="2013-04-08T15:38:00Z">
-        <w:r>
-          <w:rPr>
-            <w:lang w:val="en-US"/>
-          </w:rPr>
-          <w:t xml:space="preserve"> of the foreseen tasks </w:t>
-        </w:r>
-      </w:ins>
-      <w:ins w:id="27" w:author="Carla Silva Machado" w:date="2013-04-08T15:39:00Z">
-        <w:r>
-          <w:rPr>
-            <w:lang w:val="en-US"/>
-          </w:rPr>
-          <w:t>for</w:t>
-        </w:r>
-      </w:ins>
-      <w:ins w:id="28" w:author="Carla Silva Machado" w:date="2013-04-08T15:38:00Z">
-        <w:r>
-          <w:rPr>
-            <w:lang w:val="en-US"/>
-          </w:rPr>
-          <w:t xml:space="preserve"> the project</w:t>
-        </w:r>
-      </w:ins>
+      <w:r>
+        <w:rPr>
+          <w:lang w:val="en-US"/>
+        </w:rPr>
+        <w:t xml:space="preserve"> of the foreseen tasks for the project</w:t>
+      </w:r>
     </w:p>
     <w:p>
       <w:pPr>
@@ -4515,15 +4463,7 @@
         <w:rPr>
           <w:lang w:val="en-US"/>
         </w:rPr>
-        <w:t>Project Assessment and Control is read</w:t>
-      </w:r>
-      <w:bookmarkStart w:id="29" w:name="_GoBack"/>
-      <w:bookmarkEnd w:id="29"/>
-      <w:r>
-        <w:rPr>
-          <w:lang w:val="en-US"/>
-        </w:rPr>
-        <w:t>y for revision</w:t>
+        <w:t>Project Assessment and Control is ready for revision</w:t>
       </w:r>
     </w:p>
     <w:p>
@@ -4580,14 +4520,14 @@
           <w:lang w:val="en-US"/>
         </w:rPr>
       </w:pPr>
-      <w:bookmarkStart w:id="30" w:name="_Toc353191254"/>
+      <w:bookmarkStart w:id="7" w:name="_Toc353191254"/>
       <w:r>
         <w:rPr>
           <w:lang w:val="en-US"/>
         </w:rPr>
         <w:t>Work Analyses</w:t>
       </w:r>
-      <w:bookmarkEnd w:id="30"/>
+      <w:bookmarkEnd w:id="7"/>
     </w:p>
     <w:p>
       <w:pPr>
@@ -4677,14 +4617,14 @@
           <w:lang w:val="en-US"/>
         </w:rPr>
       </w:pPr>
-      <w:bookmarkStart w:id="31" w:name="_Toc353191255"/>
+      <w:bookmarkStart w:id="8" w:name="_Toc353191255"/>
       <w:r>
         <w:rPr>
           <w:lang w:val="en-US"/>
         </w:rPr>
         <w:t>Achievements</w:t>
       </w:r>
-      <w:bookmarkEnd w:id="31"/>
+      <w:bookmarkEnd w:id="8"/>
     </w:p>
     <w:p>
       <w:pPr>
@@ -4748,24 +4688,15 @@
           <w:numId w:val="9"/>
         </w:numPr>
         <w:rPr>
-          <w:ins w:id="32" w:author="Carla Silva Machado" w:date="2013-04-08T15:41:00Z"/>
-          <w:lang w:val="en-US"/>
-        </w:rPr>
-      </w:pPr>
-      <w:r>
-        <w:rPr>
-          <w:rStyle w:val="Refdecomentrio"/>
-        </w:rPr>
-        <w:commentReference w:id="33"/>
-      </w:r>
-      <w:ins w:id="34" w:author="Carla Silva Machado" w:date="2013-04-08T15:41:00Z">
-        <w:r>
-          <w:rPr>
-            <w:lang w:val="en-US"/>
-          </w:rPr>
-          <w:t>Coding Standards ready for revision</w:t>
-        </w:r>
-      </w:ins>
+          <w:lang w:val="en-US"/>
+        </w:rPr>
+      </w:pPr>
+      <w:r>
+        <w:rPr>
+          <w:lang w:val="en-US"/>
+        </w:rPr>
+        <w:t>Coding Standards ready for revision</w:t>
+      </w:r>
     </w:p>
     <w:p>
       <w:pPr>
@@ -4778,19 +4709,11 @@
           <w:lang w:val="en-US"/>
         </w:rPr>
       </w:pPr>
-      <w:ins w:id="35" w:author="Carla Silva Machado" w:date="2013-04-08T15:42:00Z">
-        <w:r>
-          <w:rPr>
-            <w:lang w:val="en-US"/>
-          </w:rPr>
-          <w:t>Verification and Validation Process is ready for approval</w:t>
-        </w:r>
-      </w:ins>
-      <w:r>
-        <w:rPr>
-          <w:rStyle w:val="Refdecomentrio"/>
-        </w:rPr>
-        <w:commentReference w:id="36"/>
+      <w:r>
+        <w:rPr>
+          <w:lang w:val="en-US"/>
+        </w:rPr>
+        <w:t>Verification and Validation Process is ready for approval</w:t>
       </w:r>
     </w:p>
     <w:p>
@@ -4805,14 +4728,14 @@
           <w:lang w:val="en-US"/>
         </w:rPr>
       </w:pPr>
-      <w:bookmarkStart w:id="37" w:name="_Toc353191256"/>
+      <w:bookmarkStart w:id="9" w:name="_Toc353191256"/>
       <w:r>
         <w:rPr>
           <w:lang w:val="en-US"/>
         </w:rPr>
         <w:t>Impediments</w:t>
       </w:r>
-      <w:bookmarkEnd w:id="37"/>
+      <w:bookmarkEnd w:id="9"/>
     </w:p>
     <w:p>
       <w:pPr>
@@ -4877,14 +4800,14 @@
           <w:lang w:val="en-US"/>
         </w:rPr>
       </w:pPr>
-      <w:bookmarkStart w:id="38" w:name="_Toc353191257"/>
+      <w:bookmarkStart w:id="10" w:name="_Toc353191257"/>
       <w:r>
         <w:rPr>
           <w:lang w:val="en-US"/>
         </w:rPr>
         <w:t>Plans For Next Week</w:t>
       </w:r>
-      <w:bookmarkEnd w:id="38"/>
+      <w:bookmarkEnd w:id="10"/>
     </w:p>
     <w:p>
       <w:pPr>
@@ -4958,14 +4881,14 @@
           <w:lang w:val="en-US"/>
         </w:rPr>
       </w:pPr>
-      <w:bookmarkStart w:id="39" w:name="_Toc353191258"/>
+      <w:bookmarkStart w:id="11" w:name="_Toc353191258"/>
       <w:r>
         <w:rPr>
           <w:lang w:val="en-US"/>
         </w:rPr>
         <w:t>Progress</w:t>
       </w:r>
-      <w:bookmarkEnd w:id="39"/>
+      <w:bookmarkEnd w:id="11"/>
     </w:p>
     <w:p>
       <w:pPr>
@@ -4985,14 +4908,14 @@
           <w:lang w:val="en-US"/>
         </w:rPr>
       </w:pPr>
-      <w:bookmarkStart w:id="40" w:name="_Toc353191259"/>
+      <w:bookmarkStart w:id="12" w:name="_Toc353191259"/>
       <w:r>
         <w:rPr>
           <w:lang w:val="en-US"/>
         </w:rPr>
         <w:t>Earned value and/or Gantt Image</w:t>
       </w:r>
-      <w:bookmarkEnd w:id="40"/>
+      <w:bookmarkEnd w:id="12"/>
     </w:p>
     <w:p>
       <w:pPr>
@@ -5034,7 +4957,7 @@
                     </pic:cNvPicPr>
                   </pic:nvPicPr>
                   <pic:blipFill>
-                    <a:blip r:embed="rId16">
+                    <a:blip r:embed="rId14">
                       <a:extLst>
                         <a:ext uri="{28A0092B-C50C-407E-A947-70E740481C1C}">
                           <a14:useLocalDpi xmlns:a14="http://schemas.microsoft.com/office/drawing/2010/main" val="0"/>
@@ -5074,7 +4997,7 @@
           <w:lang w:val="en-US"/>
         </w:rPr>
       </w:pPr>
-      <w:bookmarkStart w:id="41" w:name="_Toc353191263"/>
+      <w:bookmarkStart w:id="13" w:name="_Toc353191263"/>
       <w:r>
         <w:rPr>
           <w:lang w:val="en-US"/>
@@ -5109,7 +5032,7 @@
         </w:rPr>
         <w:t>: Earned Value</w:t>
       </w:r>
-      <w:bookmarkEnd w:id="41"/>
+      <w:bookmarkEnd w:id="13"/>
     </w:p>
     <w:p>
       <w:pPr>
@@ -5155,7 +5078,7 @@
           <w:lang w:val="en-US"/>
         </w:rPr>
       </w:pPr>
-      <w:bookmarkStart w:id="42" w:name="_Toc353191260"/>
+      <w:bookmarkStart w:id="14" w:name="_Toc353191260"/>
       <w:r>
         <w:rPr>
           <w:lang w:val="en-US"/>
@@ -5163,7 +5086,7 @@
         <w:lastRenderedPageBreak/>
         <w:t>Effort by task</w:t>
       </w:r>
-      <w:bookmarkEnd w:id="42"/>
+      <w:bookmarkEnd w:id="14"/>
     </w:p>
     <w:p>
       <w:pPr>
@@ -5193,7 +5116,7 @@
                     </pic:cNvPicPr>
                   </pic:nvPicPr>
                   <pic:blipFill>
-                    <a:blip r:embed="rId17">
+                    <a:blip r:embed="rId15">
                       <a:extLst>
                         <a:ext uri="{28A0092B-C50C-407E-A947-70E740481C1C}">
                           <a14:useLocalDpi xmlns:a14="http://schemas.microsoft.com/office/drawing/2010/main" val="0"/>
@@ -5233,7 +5156,7 @@
           <w:lang w:val="en-US"/>
         </w:rPr>
       </w:pPr>
-      <w:bookmarkStart w:id="43" w:name="_Toc353191264"/>
+      <w:bookmarkStart w:id="15" w:name="_Toc353191264"/>
       <w:r>
         <w:rPr>
           <w:lang w:val="en-US"/>
@@ -5268,7 +5191,7 @@
         </w:rPr>
         <w:t>: Week effort by task type</w:t>
       </w:r>
-      <w:bookmarkEnd w:id="43"/>
+      <w:bookmarkEnd w:id="15"/>
     </w:p>
     <w:p>
       <w:pPr>
@@ -5281,14 +5204,14 @@
           <w:lang w:val="en-US"/>
         </w:rPr>
       </w:pPr>
-      <w:bookmarkStart w:id="44" w:name="_Toc353191261"/>
+      <w:bookmarkStart w:id="16" w:name="_Toc353191261"/>
       <w:r>
         <w:rPr>
           <w:lang w:val="en-US"/>
         </w:rPr>
         <w:t>Individual effort</w:t>
       </w:r>
-      <w:bookmarkEnd w:id="44"/>
+      <w:bookmarkEnd w:id="16"/>
     </w:p>
     <w:p>
       <w:pPr>
@@ -5317,7 +5240,7 @@
                     </pic:cNvPicPr>
                   </pic:nvPicPr>
                   <pic:blipFill>
-                    <a:blip r:embed="rId18">
+                    <a:blip r:embed="rId16">
                       <a:extLst>
                         <a:ext uri="{28A0092B-C50C-407E-A947-70E740481C1C}">
                           <a14:useLocalDpi xmlns:a14="http://schemas.microsoft.com/office/drawing/2010/main" val="0"/>
@@ -5357,7 +5280,7 @@
           <w:lang w:val="en-US"/>
         </w:rPr>
       </w:pPr>
-      <w:bookmarkStart w:id="45" w:name="_Toc353191265"/>
+      <w:bookmarkStart w:id="17" w:name="_Toc353191265"/>
       <w:r>
         <w:rPr>
           <w:lang w:val="en-US"/>
@@ -5392,7 +5315,7 @@
         </w:rPr>
         <w:t>: Week effort by team member</w:t>
       </w:r>
-      <w:bookmarkEnd w:id="45"/>
+      <w:bookmarkEnd w:id="17"/>
     </w:p>
     <w:p>
       <w:pPr>
@@ -5794,7 +5717,7 @@
           <w:lang w:val="en-US"/>
         </w:rPr>
       </w:pPr>
-      <w:bookmarkStart w:id="46" w:name="_Toc353191268"/>
+      <w:bookmarkStart w:id="18" w:name="_Toc353191268"/>
       <w:r>
         <w:rPr>
           <w:lang w:val="en-US"/>
@@ -5829,7 +5752,7 @@
         </w:rPr>
         <w:t>: Log of individual effort</w:t>
       </w:r>
-      <w:bookmarkEnd w:id="46"/>
+      <w:bookmarkEnd w:id="18"/>
     </w:p>
     <w:p>
       <w:pPr>
@@ -5842,14 +5765,14 @@
           <w:lang w:val="en-US"/>
         </w:rPr>
       </w:pPr>
-      <w:bookmarkStart w:id="47" w:name="_Toc353191262"/>
+      <w:bookmarkStart w:id="19" w:name="_Toc353191262"/>
       <w:r>
         <w:rPr>
           <w:lang w:val="en-US"/>
         </w:rPr>
         <w:t>Individual log</w:t>
       </w:r>
-      <w:bookmarkEnd w:id="47"/>
+      <w:bookmarkEnd w:id="19"/>
     </w:p>
     <w:p>
       <w:pPr>
@@ -7146,7 +7069,7 @@
       </w:pPr>
     </w:p>
     <w:sectPr>
-      <w:footerReference w:type="first" r:id="rId19"/>
+      <w:footerReference w:type="first" r:id="rId17"/>
       <w:pgSz w:w="11906" w:h="16838"/>
       <w:pgMar w:top="1417" w:right="1701" w:bottom="1417" w:left="1701" w:header="708" w:footer="708" w:gutter="0"/>
       <w:pgNumType w:start="1"/>
@@ -7156,93 +7079,6 @@
     </w:sectPr>
   </w:body>
 </w:document>
-</file>
-
-<file path=word/comments.xml><?xml version="1.0" encoding="utf-8"?>
-<w:comments xmlns:wpc="http://schemas.microsoft.com/office/word/2010/wordprocessingCanvas" xmlns:mc="http://schemas.openxmlformats.org/markup-compatibility/2006" xmlns:o="urn:schemas-microsoft-com:office:office" xmlns:r="http://schemas.openxmlformats.org/officeDocument/2006/relationships" xmlns:m="http://schemas.openxmlformats.org/officeDocument/2006/math" xmlns:v="urn:schemas-microsoft-com:vml" xmlns:wp14="http://schemas.microsoft.com/office/word/2010/wordprocessingDrawing" xmlns:wp="http://schemas.openxmlformats.org/drawingml/2006/wordprocessingDrawing" xmlns:w10="urn:schemas-microsoft-com:office:word" xmlns:w="http://schemas.openxmlformats.org/wordprocessingml/2006/main" xmlns:w14="http://schemas.microsoft.com/office/word/2010/wordml" xmlns:w15="http://schemas.microsoft.com/office/word/2012/wordml" xmlns:wpg="http://schemas.microsoft.com/office/word/2010/wordprocessingGroup" xmlns:wpi="http://schemas.microsoft.com/office/word/2010/wordprocessingInk" xmlns:wne="http://schemas.microsoft.com/office/word/2006/wordml" xmlns:wps="http://schemas.microsoft.com/office/word/2010/wordprocessingShape" mc:Ignorable="w14 w15 wp14">
-  <w:comment w:id="25" w:author="Mário Oliveira" w:date="2013-04-08T15:23:00Z" w:initials="MO">
-    <w:p>
-      <w:pPr>
-        <w:pStyle w:val="Textodecomentrio"/>
-      </w:pPr>
-      <w:r>
-        <w:rPr>
-          <w:rStyle w:val="Refdecomentrio"/>
-        </w:rPr>
-        <w:annotationRef/>
-      </w:r>
-      <w:r>
-        <w:t>Estimation de que? Eu sei, mas quem estiver fora da equipa não sabe…</w:t>
-      </w:r>
-    </w:p>
-  </w:comment>
-  <w:comment w:id="33" w:author="Mário Oliveira" w:date="2013-04-08T15:30:00Z" w:initials="MO">
-    <w:p>
-      <w:pPr>
-        <w:pStyle w:val="PargrafodaLista"/>
-        <w:numPr>
-          <w:ilvl w:val="0"/>
-          <w:numId w:val="9"/>
-        </w:numPr>
-        <w:rPr>
-          <w:lang w:val="en-US"/>
-        </w:rPr>
-      </w:pPr>
-      <w:r>
-        <w:rPr>
-          <w:rStyle w:val="Refdecomentrio"/>
-        </w:rPr>
-        <w:annotationRef/>
-      </w:r>
-      <w:r>
-        <w:rPr>
-          <w:lang w:val="en-US"/>
-        </w:rPr>
-        <w:t>Nao falta Project Planning Process for approval e Coding Standards document is ready for revision?</w:t>
-      </w:r>
-    </w:p>
-    <w:p>
-      <w:pPr>
-        <w:pStyle w:val="Textodecomentrio"/>
-        <w:rPr>
-          <w:lang w:val="en-US"/>
-        </w:rPr>
-      </w:pPr>
-    </w:p>
-  </w:comment>
-  <w:comment w:id="36" w:author="Carla Silva Machado" w:date="2013-04-08T15:43:00Z" w:initials="CSM">
-    <w:p>
-      <w:pPr>
-        <w:pStyle w:val="Textodecomentrio"/>
-      </w:pPr>
-      <w:r>
-        <w:rPr>
-          <w:rStyle w:val="Refdecomentrio"/>
-        </w:rPr>
-        <w:annotationRef/>
-      </w:r>
-      <w:r>
-        <w:t>Tinha posto os principais e mais importantes mas pode-se acrescentar outros.</w:t>
-      </w:r>
-    </w:p>
-    <w:p>
-      <w:pPr>
-        <w:pStyle w:val="Textodecomentrio"/>
-      </w:pPr>
-      <w:r>
-        <w:t>Quanto ao Project Plannin Process esta a indicação que esta baselined.</w:t>
-      </w:r>
-    </w:p>
-  </w:comment>
-</w:comments>
-</file>
-
-<file path=word/commentsExtended.xml><?xml version="1.0" encoding="utf-8"?>
-<w15:commentsEx xmlns:wpc="http://schemas.microsoft.com/office/word/2010/wordprocessingCanvas" xmlns:mc="http://schemas.openxmlformats.org/markup-compatibility/2006" xmlns:o="urn:schemas-microsoft-com:office:office" xmlns:r="http://schemas.openxmlformats.org/officeDocument/2006/relationships" xmlns:m="http://schemas.openxmlformats.org/officeDocument/2006/math" xmlns:v="urn:schemas-microsoft-com:vml" xmlns:wp14="http://schemas.microsoft.com/office/word/2010/wordprocessingDrawing" xmlns:wp="http://schemas.openxmlformats.org/drawingml/2006/wordprocessingDrawing" xmlns:w10="urn:schemas-microsoft-com:office:word" xmlns:w="http://schemas.openxmlformats.org/wordprocessingml/2006/main" xmlns:w14="http://schemas.microsoft.com/office/word/2010/wordml" xmlns:w15="http://schemas.microsoft.com/office/word/2012/wordml" xmlns:wpg="http://schemas.microsoft.com/office/word/2010/wordprocessingGroup" xmlns:wpi="http://schemas.microsoft.com/office/word/2010/wordprocessingInk" xmlns:wne="http://schemas.microsoft.com/office/word/2006/wordml" xmlns:wps="http://schemas.microsoft.com/office/word/2010/wordprocessingShape" mc:Ignorable="w14 w15 wp14">
-  <w15:commentEx w15:paraId="328DF117" w15:done="0"/>
-  <w15:commentEx w15:paraId="22A7D2E1" w15:done="0"/>
-  <w15:commentEx w15:paraId="058AD2B0" w15:done="0"/>
-</w15:commentsEx>
 </file>
 
 <file path=word/endnotes.xml><?xml version="1.0" encoding="utf-8"?>
@@ -7402,7 +7238,7 @@
       <w:rPr>
         <w:noProof/>
       </w:rPr>
-      <w:t>ii</w:t>
+      <w:t>i</w:t>
     </w:r>
     <w:r>
       <w:rPr>
@@ -7621,16 +7457,9 @@
       </w:sdtPr>
       <w:sdtEndPr/>
       <w:sdtContent>
-        <w:del w:id="0" w:author="Carla Silva Machado" w:date="2013-04-08T15:44:00Z">
-          <w:r>
-            <w:delText>V0.3</w:delText>
-          </w:r>
-        </w:del>
-        <w:ins w:id="1" w:author="Carla Silva Machado" w:date="2013-04-08T15:44:00Z">
-          <w:r>
-            <w:t>V0.4</w:t>
-          </w:r>
-        </w:ins>
+        <w:r>
+          <w:t>V0.4</w:t>
+        </w:r>
       </w:sdtContent>
     </w:sdt>
     <w:r>
@@ -7648,16 +7477,9 @@
       </w:sdtPr>
       <w:sdtEndPr/>
       <w:sdtContent>
-        <w:del w:id="2" w:author="Filipe Brandão" w:date="2013-04-08T15:49:00Z">
-          <w:r>
-            <w:delText>Ready for Revision</w:delText>
-          </w:r>
-        </w:del>
-        <w:ins w:id="3" w:author="Filipe Brandão" w:date="2013-04-08T15:49:00Z">
-          <w:r>
-            <w:t>Ready for Approval</w:t>
-          </w:r>
-        </w:ins>
+        <w:r>
+          <w:t>Ready for Approval</w:t>
+        </w:r>
       </w:sdtContent>
     </w:sdt>
   </w:p>
@@ -7778,16 +7600,9 @@
       </w:sdtPr>
       <w:sdtEndPr/>
       <w:sdtContent>
-        <w:del w:id="4" w:author="Carla Silva Machado" w:date="2013-04-08T15:44:00Z">
-          <w:r>
-            <w:delText>V0.3</w:delText>
-          </w:r>
-        </w:del>
-        <w:ins w:id="5" w:author="Carla Silva Machado" w:date="2013-04-08T15:44:00Z">
-          <w:r>
-            <w:t>V0.4</w:t>
-          </w:r>
-        </w:ins>
+        <w:r>
+          <w:t>V0.4</w:t>
+        </w:r>
       </w:sdtContent>
     </w:sdt>
     <w:r>
@@ -7805,16 +7620,9 @@
       </w:sdtPr>
       <w:sdtEndPr/>
       <w:sdtContent>
-        <w:del w:id="6" w:author="Filipe Brandão" w:date="2013-04-08T15:49:00Z">
-          <w:r>
-            <w:delText>Ready for Revision</w:delText>
-          </w:r>
-        </w:del>
-        <w:ins w:id="7" w:author="Filipe Brandão" w:date="2013-04-08T15:49:00Z">
-          <w:r>
-            <w:t>Ready for Approval</w:t>
-          </w:r>
-        </w:ins>
+        <w:r>
+          <w:t>Ready for Approval</w:t>
+        </w:r>
       </w:sdtContent>
     </w:sdt>
     <w:r>
@@ -9076,17 +8884,6 @@
     <w:abstractNumId w:val="2"/>
   </w:num>
 </w:numbering>
-</file>
-
-<file path=word/people.xml><?xml version="1.0" encoding="utf-8"?>
-<w15:people xmlns:wpc="http://schemas.microsoft.com/office/word/2010/wordprocessingCanvas" xmlns:mc="http://schemas.openxmlformats.org/markup-compatibility/2006" xmlns:o="urn:schemas-microsoft-com:office:office" xmlns:r="http://schemas.openxmlformats.org/officeDocument/2006/relationships" xmlns:m="http://schemas.openxmlformats.org/officeDocument/2006/math" xmlns:v="urn:schemas-microsoft-com:vml" xmlns:wp14="http://schemas.microsoft.com/office/word/2010/wordprocessingDrawing" xmlns:wp="http://schemas.openxmlformats.org/drawingml/2006/wordprocessingDrawing" xmlns:w10="urn:schemas-microsoft-com:office:word" xmlns:w="http://schemas.openxmlformats.org/wordprocessingml/2006/main" xmlns:w14="http://schemas.microsoft.com/office/word/2010/wordml" xmlns:w15="http://schemas.microsoft.com/office/word/2012/wordml" xmlns:wpg="http://schemas.microsoft.com/office/word/2010/wordprocessingGroup" xmlns:wpi="http://schemas.microsoft.com/office/word/2010/wordprocessingInk" xmlns:wne="http://schemas.microsoft.com/office/word/2006/wordml" xmlns:wps="http://schemas.microsoft.com/office/word/2010/wordprocessingShape" mc:Ignorable="w14 w15 wp14">
-  <w15:person w15:author="Filipe Brandão">
-    <w15:presenceInfo w15:providerId="Windows Live" w15:userId="3e245dfbebaa7441"/>
-  </w15:person>
-  <w15:person w15:author="Mário Oliveira">
-    <w15:presenceInfo w15:providerId="Windows Live" w15:userId="228e243b25e30480"/>
-  </w15:person>
-</w15:people>
 </file>
 
 <file path=word/styles.xml><?xml version="1.0" encoding="utf-8"?>
@@ -10163,7 +9960,7 @@
 </file>
 
 <file path=customXml/itemProps2.xml><?xml version="1.0" encoding="utf-8"?>
-<ds:datastoreItem xmlns:ds="http://schemas.openxmlformats.org/officeDocument/2006/customXml" ds:itemID="{B94EFADD-817F-43DE-92A8-BE4AB9B94F3A}">
+<ds:datastoreItem xmlns:ds="http://schemas.openxmlformats.org/officeDocument/2006/customXml" ds:itemID="{8690B4F4-4B57-4456-BDFB-FE183E4241CE}">
   <ds:schemaRefs>
     <ds:schemaRef ds:uri="http://schemas.openxmlformats.org/officeDocument/2006/bibliography"/>
   </ds:schemaRefs>

</xml_diff>